<commit_message>
Lau - version entregable
</commit_message>
<xml_diff>
--- a/Docs/01-Relevamiento Inicial/Informe Preliminar Escuelas Pías.docx
+++ b/Docs/01-Relevamiento Inicial/Informe Preliminar Escuelas Pías.docx
@@ -206,7 +206,25 @@
           <w:i/>
           <w:sz w:val="24"/>
         </w:rPr>
-        <w:t>Ing. Zohil, Julio</w:t>
+        <w:t xml:space="preserve">Ing. </w:t>
+      </w:r>
+      <w:proofErr w:type="spellStart"/>
+      <w:r>
+        <w:rPr>
+          <w:b/>
+          <w:i/>
+          <w:sz w:val="24"/>
+        </w:rPr>
+        <w:t>Zohil</w:t>
+      </w:r>
+      <w:proofErr w:type="spellEnd"/>
+      <w:r>
+        <w:rPr>
+          <w:b/>
+          <w:i/>
+          <w:sz w:val="24"/>
+        </w:rPr>
+        <w:t>, Julio</w:t>
       </w:r>
     </w:p>
     <w:p>
@@ -543,21 +561,23 @@
           <w:sz w:val="24"/>
         </w:rPr>
       </w:pPr>
+      <w:proofErr w:type="spellStart"/>
       <w:r>
         <w:rPr>
           <w:b/>
           <w:i/>
           <w:sz w:val="24"/>
         </w:rPr>
-        <w:t>Nicoliello, Pablo Fabián</w:t>
-      </w:r>
+        <w:t>Nicoliello</w:t>
+      </w:r>
+      <w:proofErr w:type="spellEnd"/>
       <w:r>
         <w:rPr>
           <w:b/>
           <w:i/>
           <w:sz w:val="24"/>
         </w:rPr>
-        <w:tab/>
+        <w:t>, Pablo Fabián</w:t>
       </w:r>
       <w:r>
         <w:rPr>
@@ -574,52 +594,83 @@
           <w:sz w:val="24"/>
         </w:rPr>
         <w:tab/>
-        <w:t>42318</w:t>
-      </w:r>
-    </w:p>
-    <w:p>
-      <w:pPr>
+      </w:r>
+      <w:r>
         <w:rPr>
           <w:b/>
           <w:i/>
           <w:sz w:val="24"/>
         </w:rPr>
-      </w:pPr>
-      <w:r>
+        <w:tab/>
+        <w:t>42318</w:t>
+      </w:r>
+    </w:p>
+    <w:p>
+      <w:pPr>
         <w:rPr>
           <w:b/>
           <w:i/>
           <w:sz w:val="24"/>
         </w:rPr>
-        <w:t>Pastorino, Laura Analía</w:t>
-      </w:r>
+      </w:pPr>
+      <w:proofErr w:type="spellStart"/>
       <w:r>
         <w:rPr>
           <w:b/>
           <w:i/>
           <w:sz w:val="24"/>
         </w:rPr>
-        <w:tab/>
-      </w:r>
+        <w:t>Pastorino</w:t>
+      </w:r>
+      <w:proofErr w:type="spellEnd"/>
       <w:r>
         <w:rPr>
           <w:b/>
           <w:i/>
           <w:sz w:val="24"/>
         </w:rPr>
-        <w:tab/>
-      </w:r>
+        <w:t xml:space="preserve">, Laura </w:t>
+      </w:r>
+      <w:proofErr w:type="spellStart"/>
       <w:r>
         <w:rPr>
           <w:b/>
           <w:i/>
           <w:sz w:val="24"/>
         </w:rPr>
+        <w:t>Analía</w:t>
+      </w:r>
+      <w:proofErr w:type="spellEnd"/>
+      <w:r>
+        <w:rPr>
+          <w:b/>
+          <w:i/>
+          <w:sz w:val="24"/>
+        </w:rPr>
+        <w:tab/>
+      </w:r>
+      <w:r>
+        <w:rPr>
+          <w:b/>
+          <w:i/>
+          <w:sz w:val="24"/>
+        </w:rPr>
+        <w:tab/>
+      </w:r>
+      <w:r>
+        <w:rPr>
+          <w:b/>
+          <w:i/>
+          <w:sz w:val="24"/>
+        </w:rPr>
         <w:tab/>
         <w:t>44647</w:t>
       </w:r>
     </w:p>
-    <w:p/>
+    <w:p>
+      <w:bookmarkStart w:id="0" w:name="_GoBack"/>
+      <w:bookmarkEnd w:id="0"/>
+    </w:p>
     <w:p>
       <w:pPr>
         <w:pBdr>
@@ -709,31 +760,16 @@
         </w:rPr>
         <w:tab/>
       </w:r>
-      <w:r>
-        <w:fldChar w:fldCharType="begin"/>
-      </w:r>
-      <w:r>
-        <w:instrText xml:space="preserve"> SAVEDATE   \* MERGEFORMAT </w:instrText>
-      </w:r>
-      <w:r>
-        <w:fldChar w:fldCharType="separate"/>
-      </w:r>
-      <w:r>
-        <w:rPr>
-          <w:i/>
-          <w:noProof/>
-          <w:sz w:val="20"/>
-        </w:rPr>
-        <w:t>12/04/2011 18:53:00</w:t>
-      </w:r>
-      <w:r>
-        <w:rPr>
-          <w:i/>
-          <w:noProof/>
-          <w:sz w:val="20"/>
-        </w:rPr>
-        <w:fldChar w:fldCharType="end"/>
-      </w:r>
+      <w:fldSimple w:instr=" SAVEDATE   \* MERGEFORMAT ">
+        <w:r>
+          <w:rPr>
+            <w:i/>
+            <w:noProof/>
+            <w:sz w:val="20"/>
+          </w:rPr>
+          <w:t>12/04/2011 19:11:00</w:t>
+        </w:r>
+      </w:fldSimple>
     </w:p>
     <w:p>
       <w:pPr>
@@ -751,12 +787,12 @@
         <w:pStyle w:val="Ttulo1"/>
         <w:ind w:left="714" w:hanging="357"/>
       </w:pPr>
-      <w:bookmarkStart w:id="0" w:name="_Toc290398505"/>
+      <w:bookmarkStart w:id="1" w:name="_Toc290398632"/>
       <w:r>
         <w:lastRenderedPageBreak/>
         <w:t>Historial de Revisión</w:t>
       </w:r>
-      <w:bookmarkEnd w:id="0"/>
+      <w:bookmarkEnd w:id="1"/>
     </w:p>
     <w:p>
       <w:pPr>
@@ -1009,13 +1045,23 @@
                 <w:lang w:val="es-AR"/>
               </w:rPr>
             </w:pPr>
+            <w:proofErr w:type="spellStart"/>
             <w:r>
               <w:rPr>
                 <w:rFonts w:ascii="Arial" w:hAnsi="Arial"/>
                 <w:sz w:val="16"/>
                 <w:lang w:val="es-AR"/>
               </w:rPr>
-              <w:t>Baseline versión.</w:t>
+              <w:t>Baseline</w:t>
+            </w:r>
+            <w:proofErr w:type="spellEnd"/>
+            <w:r>
+              <w:rPr>
+                <w:rFonts w:ascii="Arial" w:hAnsi="Arial"/>
+                <w:sz w:val="16"/>
+                <w:lang w:val="es-AR"/>
+              </w:rPr>
+              <w:t xml:space="preserve"> versión.</w:t>
             </w:r>
           </w:p>
         </w:tc>
@@ -1058,6 +1104,7 @@
               </w:rPr>
               <w:t xml:space="preserve"> </w:t>
             </w:r>
+            <w:proofErr w:type="spellStart"/>
             <w:r>
               <w:rPr>
                 <w:rFonts w:ascii="Arial" w:hAnsi="Arial"/>
@@ -1066,6 +1113,7 @@
               </w:rPr>
               <w:t>Pastorino</w:t>
             </w:r>
+            <w:proofErr w:type="spellEnd"/>
           </w:p>
         </w:tc>
       </w:tr>
@@ -1221,8 +1269,36 @@
                 <w:sz w:val="16"/>
                 <w:lang w:val="es-AR"/>
               </w:rPr>
-              <w:t>Bazán – Herrán – Nicoliello - Pastorino</w:t>
+              <w:t xml:space="preserve">Bazán – Herrán – </w:t>
             </w:r>
+            <w:proofErr w:type="spellStart"/>
+            <w:r>
+              <w:rPr>
+                <w:rFonts w:ascii="Arial" w:hAnsi="Arial"/>
+                <w:sz w:val="16"/>
+                <w:lang w:val="es-AR"/>
+              </w:rPr>
+              <w:t>Nicoliello</w:t>
+            </w:r>
+            <w:proofErr w:type="spellEnd"/>
+            <w:r>
+              <w:rPr>
+                <w:rFonts w:ascii="Arial" w:hAnsi="Arial"/>
+                <w:sz w:val="16"/>
+                <w:lang w:val="es-AR"/>
+              </w:rPr>
+              <w:t xml:space="preserve"> - </w:t>
+            </w:r>
+            <w:proofErr w:type="spellStart"/>
+            <w:r>
+              <w:rPr>
+                <w:rFonts w:ascii="Arial" w:hAnsi="Arial"/>
+                <w:sz w:val="16"/>
+                <w:lang w:val="es-AR"/>
+              </w:rPr>
+              <w:t>Pastorino</w:t>
+            </w:r>
+            <w:proofErr w:type="spellEnd"/>
           </w:p>
         </w:tc>
       </w:tr>
@@ -1250,12 +1326,12 @@
         <w:pStyle w:val="Ttulo1"/>
         <w:ind w:left="714" w:hanging="357"/>
       </w:pPr>
-      <w:bookmarkStart w:id="1" w:name="_Toc290398506"/>
+      <w:bookmarkStart w:id="2" w:name="_Toc290398633"/>
       <w:r>
         <w:lastRenderedPageBreak/>
         <w:t>Tabla de contenido</w:t>
       </w:r>
-      <w:bookmarkEnd w:id="1"/>
+      <w:bookmarkEnd w:id="2"/>
     </w:p>
     <w:p>
       <w:pPr>
@@ -1264,8 +1340,6 @@
         </w:rPr>
       </w:pPr>
     </w:p>
-    <w:bookmarkStart w:id="2" w:name="_GoBack"/>
-    <w:bookmarkEnd w:id="2"/>
     <w:p>
       <w:pPr>
         <w:pStyle w:val="TDC1"/>
@@ -1296,7 +1370,7 @@
         </w:rPr>
         <w:fldChar w:fldCharType="separate"/>
       </w:r>
-      <w:hyperlink w:anchor="_Toc290398505" w:history="1">
+      <w:hyperlink w:anchor="_Toc290398632" w:history="1">
         <w:r>
           <w:rPr>
             <w:rStyle w:val="Hipervnculo"/>
@@ -1323,7 +1397,7 @@
             <w:noProof/>
             <w:webHidden/>
           </w:rPr>
-          <w:instrText xml:space="preserve"> PAGEREF _Toc290398505 \h </w:instrText>
+          <w:instrText xml:space="preserve"> PAGEREF _Toc290398632 \h </w:instrText>
         </w:r>
         <w:r>
           <w:rPr>
@@ -1366,7 +1440,7 @@
           <w:lang w:val="es-AR" w:eastAsia="es-AR"/>
         </w:rPr>
       </w:pPr>
-      <w:hyperlink w:anchor="_Toc290398506" w:history="1">
+      <w:hyperlink w:anchor="_Toc290398633" w:history="1">
         <w:r>
           <w:rPr>
             <w:rStyle w:val="Hipervnculo"/>
@@ -1393,7 +1467,7 @@
             <w:noProof/>
             <w:webHidden/>
           </w:rPr>
-          <w:instrText xml:space="preserve"> PAGEREF _Toc290398506 \h </w:instrText>
+          <w:instrText xml:space="preserve"> PAGEREF _Toc290398633 \h </w:instrText>
         </w:r>
         <w:r>
           <w:rPr>
@@ -1437,7 +1511,7 @@
           <w:lang w:val="es-AR" w:eastAsia="es-AR"/>
         </w:rPr>
       </w:pPr>
-      <w:hyperlink w:anchor="_Toc290398507" w:history="1">
+      <w:hyperlink w:anchor="_Toc290398634" w:history="1">
         <w:r>
           <w:rPr>
             <w:rStyle w:val="Hipervnculo"/>
@@ -1479,7 +1553,7 @@
             <w:noProof/>
             <w:webHidden/>
           </w:rPr>
-          <w:instrText xml:space="preserve"> PAGEREF _Toc290398507 \h </w:instrText>
+          <w:instrText xml:space="preserve"> PAGEREF _Toc290398634 \h </w:instrText>
         </w:r>
         <w:r>
           <w:rPr>
@@ -1523,7 +1597,7 @@
           <w:lang w:val="es-AR" w:eastAsia="es-AR"/>
         </w:rPr>
       </w:pPr>
-      <w:hyperlink w:anchor="_Toc290398508" w:history="1">
+      <w:hyperlink w:anchor="_Toc290398635" w:history="1">
         <w:r>
           <w:rPr>
             <w:rStyle w:val="Hipervnculo"/>
@@ -1565,7 +1639,7 @@
             <w:noProof/>
             <w:webHidden/>
           </w:rPr>
-          <w:instrText xml:space="preserve"> PAGEREF _Toc290398508 \h </w:instrText>
+          <w:instrText xml:space="preserve"> PAGEREF _Toc290398635 \h </w:instrText>
         </w:r>
         <w:r>
           <w:rPr>
@@ -1609,7 +1683,7 @@
           <w:lang w:val="es-AR" w:eastAsia="es-AR"/>
         </w:rPr>
       </w:pPr>
-      <w:hyperlink w:anchor="_Toc290398509" w:history="1">
+      <w:hyperlink w:anchor="_Toc290398636" w:history="1">
         <w:r>
           <w:rPr>
             <w:rStyle w:val="Hipervnculo"/>
@@ -1651,7 +1725,7 @@
             <w:noProof/>
             <w:webHidden/>
           </w:rPr>
-          <w:instrText xml:space="preserve"> PAGEREF _Toc290398509 \h </w:instrText>
+          <w:instrText xml:space="preserve"> PAGEREF _Toc290398636 \h </w:instrText>
         </w:r>
         <w:r>
           <w:rPr>
@@ -1695,7 +1769,7 @@
           <w:lang w:val="es-AR" w:eastAsia="es-AR"/>
         </w:rPr>
       </w:pPr>
-      <w:hyperlink w:anchor="_Toc290398510" w:history="1">
+      <w:hyperlink w:anchor="_Toc290398637" w:history="1">
         <w:r>
           <w:rPr>
             <w:rStyle w:val="Hipervnculo"/>
@@ -1737,7 +1811,7 @@
             <w:noProof/>
             <w:webHidden/>
           </w:rPr>
-          <w:instrText xml:space="preserve"> PAGEREF _Toc290398510 \h </w:instrText>
+          <w:instrText xml:space="preserve"> PAGEREF _Toc290398637 \h </w:instrText>
         </w:r>
         <w:r>
           <w:rPr>
@@ -1780,7 +1854,7 @@
           <w:lang w:val="es-AR" w:eastAsia="es-AR"/>
         </w:rPr>
       </w:pPr>
-      <w:hyperlink w:anchor="_Toc290398511" w:history="1">
+      <w:hyperlink w:anchor="_Toc290398638" w:history="1">
         <w:r>
           <w:rPr>
             <w:rStyle w:val="Hipervnculo"/>
@@ -1807,7 +1881,7 @@
             <w:noProof/>
             <w:webHidden/>
           </w:rPr>
-          <w:instrText xml:space="preserve"> PAGEREF _Toc290398511 \h </w:instrText>
+          <w:instrText xml:space="preserve"> PAGEREF _Toc290398638 \h </w:instrText>
         </w:r>
         <w:r>
           <w:rPr>
@@ -1850,7 +1924,7 @@
           <w:lang w:val="es-AR" w:eastAsia="es-AR"/>
         </w:rPr>
       </w:pPr>
-      <w:hyperlink w:anchor="_Toc290398512" w:history="1">
+      <w:hyperlink w:anchor="_Toc290398639" w:history="1">
         <w:r>
           <w:rPr>
             <w:rStyle w:val="Hipervnculo"/>
@@ -1877,7 +1951,7 @@
             <w:noProof/>
             <w:webHidden/>
           </w:rPr>
-          <w:instrText xml:space="preserve"> PAGEREF _Toc290398512 \h </w:instrText>
+          <w:instrText xml:space="preserve"> PAGEREF _Toc290398639 \h </w:instrText>
         </w:r>
         <w:r>
           <w:rPr>
@@ -1920,7 +1994,7 @@
           <w:lang w:val="es-AR" w:eastAsia="es-AR"/>
         </w:rPr>
       </w:pPr>
-      <w:hyperlink w:anchor="_Toc290398513" w:history="1">
+      <w:hyperlink w:anchor="_Toc290398640" w:history="1">
         <w:r>
           <w:rPr>
             <w:rStyle w:val="Hipervnculo"/>
@@ -1947,7 +2021,7 @@
             <w:noProof/>
             <w:webHidden/>
           </w:rPr>
-          <w:instrText xml:space="preserve"> PAGEREF _Toc290398513 \h </w:instrText>
+          <w:instrText xml:space="preserve"> PAGEREF _Toc290398640 \h </w:instrText>
         </w:r>
         <w:r>
           <w:rPr>
@@ -1989,7 +2063,7 @@
           <w:noProof/>
         </w:rPr>
       </w:pPr>
-      <w:hyperlink w:anchor="_Toc290398514" w:history="1">
+      <w:hyperlink w:anchor="_Toc290398641" w:history="1">
         <w:r>
           <w:rPr>
             <w:rStyle w:val="Hipervnculo"/>
@@ -2016,7 +2090,7 @@
             <w:noProof/>
             <w:webHidden/>
           </w:rPr>
-          <w:instrText xml:space="preserve"> PAGEREF _Toc290398514 \h </w:instrText>
+          <w:instrText xml:space="preserve"> PAGEREF _Toc290398641 \h </w:instrText>
         </w:r>
         <w:r>
           <w:rPr>
@@ -2058,7 +2132,7 @@
           <w:noProof/>
         </w:rPr>
       </w:pPr>
-      <w:hyperlink w:anchor="_Toc290398515" w:history="1">
+      <w:hyperlink w:anchor="_Toc290398642" w:history="1">
         <w:r>
           <w:rPr>
             <w:rStyle w:val="Hipervnculo"/>
@@ -2085,7 +2159,7 @@
             <w:noProof/>
             <w:webHidden/>
           </w:rPr>
-          <w:instrText xml:space="preserve"> PAGEREF _Toc290398515 \h </w:instrText>
+          <w:instrText xml:space="preserve"> PAGEREF _Toc290398642 \h </w:instrText>
         </w:r>
         <w:r>
           <w:rPr>
@@ -2127,7 +2201,7 @@
           <w:noProof/>
         </w:rPr>
       </w:pPr>
-      <w:hyperlink w:anchor="_Toc290398516" w:history="1">
+      <w:hyperlink w:anchor="_Toc290398643" w:history="1">
         <w:r>
           <w:rPr>
             <w:rStyle w:val="Hipervnculo"/>
@@ -2154,7 +2228,7 @@
             <w:noProof/>
             <w:webHidden/>
           </w:rPr>
-          <w:instrText xml:space="preserve"> PAGEREF _Toc290398516 \h </w:instrText>
+          <w:instrText xml:space="preserve"> PAGEREF _Toc290398643 \h </w:instrText>
         </w:r>
         <w:r>
           <w:rPr>
@@ -2196,7 +2270,7 @@
           <w:noProof/>
         </w:rPr>
       </w:pPr>
-      <w:hyperlink w:anchor="_Toc290398517" w:history="1">
+      <w:hyperlink w:anchor="_Toc290398644" w:history="1">
         <w:r>
           <w:rPr>
             <w:rStyle w:val="Hipervnculo"/>
@@ -2223,7 +2297,7 @@
             <w:noProof/>
             <w:webHidden/>
           </w:rPr>
-          <w:instrText xml:space="preserve"> PAGEREF _Toc290398517 \h </w:instrText>
+          <w:instrText xml:space="preserve"> PAGEREF _Toc290398644 \h </w:instrText>
         </w:r>
         <w:r>
           <w:rPr>
@@ -2265,7 +2339,7 @@
           <w:noProof/>
         </w:rPr>
       </w:pPr>
-      <w:hyperlink w:anchor="_Toc290398518" w:history="1">
+      <w:hyperlink w:anchor="_Toc290398645" w:history="1">
         <w:r>
           <w:rPr>
             <w:rStyle w:val="Hipervnculo"/>
@@ -2292,7 +2366,7 @@
             <w:noProof/>
             <w:webHidden/>
           </w:rPr>
-          <w:instrText xml:space="preserve"> PAGEREF _Toc290398518 \h </w:instrText>
+          <w:instrText xml:space="preserve"> PAGEREF _Toc290398645 \h </w:instrText>
         </w:r>
         <w:r>
           <w:rPr>
@@ -2334,7 +2408,7 @@
           <w:noProof/>
         </w:rPr>
       </w:pPr>
-      <w:hyperlink w:anchor="_Toc290398519" w:history="1">
+      <w:hyperlink w:anchor="_Toc290398646" w:history="1">
         <w:r>
           <w:rPr>
             <w:rStyle w:val="Hipervnculo"/>
@@ -2361,7 +2435,7 @@
             <w:noProof/>
             <w:webHidden/>
           </w:rPr>
-          <w:instrText xml:space="preserve"> PAGEREF _Toc290398519 \h </w:instrText>
+          <w:instrText xml:space="preserve"> PAGEREF _Toc290398646 \h </w:instrText>
         </w:r>
         <w:r>
           <w:rPr>
@@ -2403,7 +2477,7 @@
           <w:noProof/>
         </w:rPr>
       </w:pPr>
-      <w:hyperlink w:anchor="_Toc290398520" w:history="1">
+      <w:hyperlink w:anchor="_Toc290398647" w:history="1">
         <w:r>
           <w:rPr>
             <w:rStyle w:val="Hipervnculo"/>
@@ -2430,7 +2504,7 @@
             <w:noProof/>
             <w:webHidden/>
           </w:rPr>
-          <w:instrText xml:space="preserve"> PAGEREF _Toc290398520 \h </w:instrText>
+          <w:instrText xml:space="preserve"> PAGEREF _Toc290398647 \h </w:instrText>
         </w:r>
         <w:r>
           <w:rPr>
@@ -2472,7 +2546,7 @@
           <w:noProof/>
         </w:rPr>
       </w:pPr>
-      <w:hyperlink w:anchor="_Toc290398521" w:history="1">
+      <w:hyperlink w:anchor="_Toc290398648" w:history="1">
         <w:r>
           <w:rPr>
             <w:rStyle w:val="Hipervnculo"/>
@@ -2499,7 +2573,7 @@
             <w:noProof/>
             <w:webHidden/>
           </w:rPr>
-          <w:instrText xml:space="preserve"> PAGEREF _Toc290398521 \h </w:instrText>
+          <w:instrText xml:space="preserve"> PAGEREF _Toc290398648 \h </w:instrText>
         </w:r>
         <w:r>
           <w:rPr>
@@ -2543,7 +2617,7 @@
           <w:lang w:val="es-AR" w:eastAsia="es-AR"/>
         </w:rPr>
       </w:pPr>
-      <w:hyperlink w:anchor="_Toc290398522" w:history="1">
+      <w:hyperlink w:anchor="_Toc290398649" w:history="1">
         <w:r>
           <w:rPr>
             <w:rStyle w:val="Hipervnculo"/>
@@ -2585,7 +2659,7 @@
             <w:noProof/>
             <w:webHidden/>
           </w:rPr>
-          <w:instrText xml:space="preserve"> PAGEREF _Toc290398522 \h </w:instrText>
+          <w:instrText xml:space="preserve"> PAGEREF _Toc290398649 \h </w:instrText>
         </w:r>
         <w:r>
           <w:rPr>
@@ -2629,7 +2703,7 @@
           <w:lang w:val="es-AR" w:eastAsia="es-AR"/>
         </w:rPr>
       </w:pPr>
-      <w:hyperlink w:anchor="_Toc290398523" w:history="1">
+      <w:hyperlink w:anchor="_Toc290398650" w:history="1">
         <w:r>
           <w:rPr>
             <w:rStyle w:val="Hipervnculo"/>
@@ -2671,7 +2745,7 @@
             <w:noProof/>
             <w:webHidden/>
           </w:rPr>
-          <w:instrText xml:space="preserve"> PAGEREF _Toc290398523 \h </w:instrText>
+          <w:instrText xml:space="preserve"> PAGEREF _Toc290398650 \h </w:instrText>
         </w:r>
         <w:r>
           <w:rPr>
@@ -2714,7 +2788,7 @@
           <w:lang w:val="es-AR" w:eastAsia="es-AR"/>
         </w:rPr>
       </w:pPr>
-      <w:hyperlink w:anchor="_Toc290398524" w:history="1">
+      <w:hyperlink w:anchor="_Toc290398651" w:history="1">
         <w:r>
           <w:rPr>
             <w:rStyle w:val="Hipervnculo"/>
@@ -2741,7 +2815,7 @@
             <w:noProof/>
             <w:webHidden/>
           </w:rPr>
-          <w:instrText xml:space="preserve"> PAGEREF _Toc290398524 \h </w:instrText>
+          <w:instrText xml:space="preserve"> PAGEREF _Toc290398651 \h </w:instrText>
         </w:r>
         <w:r>
           <w:rPr>
@@ -2784,7 +2858,7 @@
           <w:lang w:val="es-AR" w:eastAsia="es-AR"/>
         </w:rPr>
       </w:pPr>
-      <w:hyperlink w:anchor="_Toc290398525" w:history="1">
+      <w:hyperlink w:anchor="_Toc290398652" w:history="1">
         <w:r>
           <w:rPr>
             <w:rStyle w:val="Hipervnculo"/>
@@ -2811,7 +2885,7 @@
             <w:noProof/>
             <w:webHidden/>
           </w:rPr>
-          <w:instrText xml:space="preserve"> PAGEREF _Toc290398525 \h </w:instrText>
+          <w:instrText xml:space="preserve"> PAGEREF _Toc290398652 \h </w:instrText>
         </w:r>
         <w:r>
           <w:rPr>
@@ -2854,7 +2928,7 @@
           <w:lang w:val="es-AR" w:eastAsia="es-AR"/>
         </w:rPr>
       </w:pPr>
-      <w:hyperlink w:anchor="_Toc290398526" w:history="1">
+      <w:hyperlink w:anchor="_Toc290398653" w:history="1">
         <w:r>
           <w:rPr>
             <w:rStyle w:val="Hipervnculo"/>
@@ -2881,7 +2955,7 @@
             <w:noProof/>
             <w:webHidden/>
           </w:rPr>
-          <w:instrText xml:space="preserve"> PAGEREF _Toc290398526 \h </w:instrText>
+          <w:instrText xml:space="preserve"> PAGEREF _Toc290398653 \h </w:instrText>
         </w:r>
         <w:r>
           <w:rPr>
@@ -2925,7 +2999,7 @@
           <w:lang w:val="es-AR" w:eastAsia="es-AR"/>
         </w:rPr>
       </w:pPr>
-      <w:hyperlink w:anchor="_Toc290398527" w:history="1">
+      <w:hyperlink w:anchor="_Toc290398654" w:history="1">
         <w:r>
           <w:rPr>
             <w:rStyle w:val="Hipervnculo"/>
@@ -2967,7 +3041,7 @@
             <w:noProof/>
             <w:webHidden/>
           </w:rPr>
-          <w:instrText xml:space="preserve"> PAGEREF _Toc290398527 \h </w:instrText>
+          <w:instrText xml:space="preserve"> PAGEREF _Toc290398654 \h </w:instrText>
         </w:r>
         <w:r>
           <w:rPr>
@@ -3010,7 +3084,7 @@
           <w:lang w:val="es-AR" w:eastAsia="es-AR"/>
         </w:rPr>
       </w:pPr>
-      <w:hyperlink w:anchor="_Toc290398528" w:history="1">
+      <w:hyperlink w:anchor="_Toc290398655" w:history="1">
         <w:r>
           <w:rPr>
             <w:rStyle w:val="Hipervnculo"/>
@@ -3038,7 +3112,7 @@
             <w:noProof/>
             <w:webHidden/>
           </w:rPr>
-          <w:instrText xml:space="preserve"> PAGEREF _Toc290398528 \h </w:instrText>
+          <w:instrText xml:space="preserve"> PAGEREF _Toc290398655 \h </w:instrText>
         </w:r>
         <w:r>
           <w:rPr>
@@ -3081,7 +3155,7 @@
           <w:lang w:val="es-AR" w:eastAsia="es-AR"/>
         </w:rPr>
       </w:pPr>
-      <w:hyperlink w:anchor="_Toc290398529" w:history="1">
+      <w:hyperlink w:anchor="_Toc290398656" w:history="1">
         <w:r>
           <w:rPr>
             <w:rStyle w:val="Hipervnculo"/>
@@ -3109,7 +3183,7 @@
             <w:noProof/>
             <w:webHidden/>
           </w:rPr>
-          <w:instrText xml:space="preserve"> PAGEREF _Toc290398529 \h </w:instrText>
+          <w:instrText xml:space="preserve"> PAGEREF _Toc290398656 \h </w:instrText>
         </w:r>
         <w:r>
           <w:rPr>
@@ -3152,7 +3226,7 @@
           <w:lang w:val="es-AR" w:eastAsia="es-AR"/>
         </w:rPr>
       </w:pPr>
-      <w:hyperlink w:anchor="_Toc290398530" w:history="1">
+      <w:hyperlink w:anchor="_Toc290398657" w:history="1">
         <w:r>
           <w:rPr>
             <w:rStyle w:val="Hipervnculo"/>
@@ -3180,7 +3254,7 @@
             <w:noProof/>
             <w:webHidden/>
           </w:rPr>
-          <w:instrText xml:space="preserve"> PAGEREF _Toc290398530 \h </w:instrText>
+          <w:instrText xml:space="preserve"> PAGEREF _Toc290398657 \h </w:instrText>
         </w:r>
         <w:r>
           <w:rPr>
@@ -3223,7 +3297,7 @@
           <w:lang w:val="es-AR" w:eastAsia="es-AR"/>
         </w:rPr>
       </w:pPr>
-      <w:hyperlink w:anchor="_Toc290398531" w:history="1">
+      <w:hyperlink w:anchor="_Toc290398658" w:history="1">
         <w:r>
           <w:rPr>
             <w:rStyle w:val="Hipervnculo"/>
@@ -3250,7 +3324,7 @@
             <w:noProof/>
             <w:webHidden/>
           </w:rPr>
-          <w:instrText xml:space="preserve"> PAGEREF _Toc290398531 \h </w:instrText>
+          <w:instrText xml:space="preserve"> PAGEREF _Toc290398658 \h </w:instrText>
         </w:r>
         <w:r>
           <w:rPr>
@@ -3293,7 +3367,7 @@
           <w:lang w:val="es-AR" w:eastAsia="es-AR"/>
         </w:rPr>
       </w:pPr>
-      <w:hyperlink w:anchor="_Toc290398532" w:history="1">
+      <w:hyperlink w:anchor="_Toc290398659" w:history="1">
         <w:r>
           <w:rPr>
             <w:rStyle w:val="Hipervnculo"/>
@@ -3320,7 +3394,7 @@
             <w:noProof/>
             <w:webHidden/>
           </w:rPr>
-          <w:instrText xml:space="preserve"> PAGEREF _Toc290398532 \h </w:instrText>
+          <w:instrText xml:space="preserve"> PAGEREF _Toc290398659 \h </w:instrText>
         </w:r>
         <w:r>
           <w:rPr>
@@ -3364,7 +3438,7 @@
           <w:lang w:val="es-AR" w:eastAsia="es-AR"/>
         </w:rPr>
       </w:pPr>
-      <w:hyperlink w:anchor="_Toc290398533" w:history="1">
+      <w:hyperlink w:anchor="_Toc290398660" w:history="1">
         <w:r>
           <w:rPr>
             <w:rStyle w:val="Hipervnculo"/>
@@ -3406,7 +3480,7 @@
             <w:noProof/>
             <w:webHidden/>
           </w:rPr>
-          <w:instrText xml:space="preserve"> PAGEREF _Toc290398533 \h </w:instrText>
+          <w:instrText xml:space="preserve"> PAGEREF _Toc290398660 \h </w:instrText>
         </w:r>
         <w:r>
           <w:rPr>
@@ -3449,7 +3523,7 @@
           <w:lang w:val="es-AR" w:eastAsia="es-AR"/>
         </w:rPr>
       </w:pPr>
-      <w:hyperlink w:anchor="_Toc290398534" w:history="1">
+      <w:hyperlink w:anchor="_Toc290398661" w:history="1">
         <w:r>
           <w:rPr>
             <w:rStyle w:val="Hipervnculo"/>
@@ -3476,7 +3550,7 @@
             <w:noProof/>
             <w:webHidden/>
           </w:rPr>
-          <w:instrText xml:space="preserve"> PAGEREF _Toc290398534 \h </w:instrText>
+          <w:instrText xml:space="preserve"> PAGEREF _Toc290398661 \h </w:instrText>
         </w:r>
         <w:r>
           <w:rPr>
@@ -3519,7 +3593,7 @@
           <w:lang w:val="es-AR" w:eastAsia="es-AR"/>
         </w:rPr>
       </w:pPr>
-      <w:hyperlink w:anchor="_Toc290398535" w:history="1">
+      <w:hyperlink w:anchor="_Toc290398662" w:history="1">
         <w:r>
           <w:rPr>
             <w:rStyle w:val="Hipervnculo"/>
@@ -3546,7 +3620,7 @@
             <w:noProof/>
             <w:webHidden/>
           </w:rPr>
-          <w:instrText xml:space="preserve"> PAGEREF _Toc290398535 \h </w:instrText>
+          <w:instrText xml:space="preserve"> PAGEREF _Toc290398662 \h </w:instrText>
         </w:r>
         <w:r>
           <w:rPr>
@@ -3589,7 +3663,7 @@
           <w:lang w:val="es-AR" w:eastAsia="es-AR"/>
         </w:rPr>
       </w:pPr>
-      <w:hyperlink w:anchor="_Toc290398536" w:history="1">
+      <w:hyperlink w:anchor="_Toc290398663" w:history="1">
         <w:r>
           <w:rPr>
             <w:rStyle w:val="Hipervnculo"/>
@@ -3616,7 +3690,7 @@
             <w:noProof/>
             <w:webHidden/>
           </w:rPr>
-          <w:instrText xml:space="preserve"> PAGEREF _Toc290398536 \h </w:instrText>
+          <w:instrText xml:space="preserve"> PAGEREF _Toc290398663 \h </w:instrText>
         </w:r>
         <w:r>
           <w:rPr>
@@ -3658,7 +3732,7 @@
           <w:noProof/>
         </w:rPr>
       </w:pPr>
-      <w:hyperlink w:anchor="_Toc290398537" w:history="1">
+      <w:hyperlink w:anchor="_Toc290398664" w:history="1">
         <w:r>
           <w:rPr>
             <w:rStyle w:val="Hipervnculo"/>
@@ -3685,7 +3759,7 @@
             <w:noProof/>
             <w:webHidden/>
           </w:rPr>
-          <w:instrText xml:space="preserve"> PAGEREF _Toc290398537 \h </w:instrText>
+          <w:instrText xml:space="preserve"> PAGEREF _Toc290398664 \h </w:instrText>
         </w:r>
         <w:r>
           <w:rPr>
@@ -3727,7 +3801,7 @@
           <w:noProof/>
         </w:rPr>
       </w:pPr>
-      <w:hyperlink w:anchor="_Toc290398538" w:history="1">
+      <w:hyperlink w:anchor="_Toc290398665" w:history="1">
         <w:r>
           <w:rPr>
             <w:rStyle w:val="Hipervnculo"/>
@@ -3754,7 +3828,7 @@
             <w:noProof/>
             <w:webHidden/>
           </w:rPr>
-          <w:instrText xml:space="preserve"> PAGEREF _Toc290398538 \h </w:instrText>
+          <w:instrText xml:space="preserve"> PAGEREF _Toc290398665 \h </w:instrText>
         </w:r>
         <w:r>
           <w:rPr>
@@ -3796,7 +3870,7 @@
           <w:noProof/>
         </w:rPr>
       </w:pPr>
-      <w:hyperlink w:anchor="_Toc290398539" w:history="1">
+      <w:hyperlink w:anchor="_Toc290398666" w:history="1">
         <w:r>
           <w:rPr>
             <w:rStyle w:val="Hipervnculo"/>
@@ -3823,7 +3897,7 @@
             <w:noProof/>
             <w:webHidden/>
           </w:rPr>
-          <w:instrText xml:space="preserve"> PAGEREF _Toc290398539 \h </w:instrText>
+          <w:instrText xml:space="preserve"> PAGEREF _Toc290398666 \h </w:instrText>
         </w:r>
         <w:r>
           <w:rPr>
@@ -3865,7 +3939,7 @@
           <w:noProof/>
         </w:rPr>
       </w:pPr>
-      <w:hyperlink w:anchor="_Toc290398540" w:history="1">
+      <w:hyperlink w:anchor="_Toc290398667" w:history="1">
         <w:r>
           <w:rPr>
             <w:rStyle w:val="Hipervnculo"/>
@@ -3892,7 +3966,7 @@
             <w:noProof/>
             <w:webHidden/>
           </w:rPr>
-          <w:instrText xml:space="preserve"> PAGEREF _Toc290398540 \h </w:instrText>
+          <w:instrText xml:space="preserve"> PAGEREF _Toc290398667 \h </w:instrText>
         </w:r>
         <w:r>
           <w:rPr>
@@ -3934,7 +4008,7 @@
           <w:noProof/>
         </w:rPr>
       </w:pPr>
-      <w:hyperlink w:anchor="_Toc290398541" w:history="1">
+      <w:hyperlink w:anchor="_Toc290398668" w:history="1">
         <w:r>
           <w:rPr>
             <w:rStyle w:val="Hipervnculo"/>
@@ -3961,7 +4035,7 @@
             <w:noProof/>
             <w:webHidden/>
           </w:rPr>
-          <w:instrText xml:space="preserve"> PAGEREF _Toc290398541 \h </w:instrText>
+          <w:instrText xml:space="preserve"> PAGEREF _Toc290398668 \h </w:instrText>
         </w:r>
         <w:r>
           <w:rPr>
@@ -4005,7 +4079,7 @@
           <w:lang w:val="es-AR" w:eastAsia="es-AR"/>
         </w:rPr>
       </w:pPr>
-      <w:hyperlink w:anchor="_Toc290398542" w:history="1">
+      <w:hyperlink w:anchor="_Toc290398669" w:history="1">
         <w:r>
           <w:rPr>
             <w:rStyle w:val="Hipervnculo"/>
@@ -4047,7 +4121,7 @@
             <w:noProof/>
             <w:webHidden/>
           </w:rPr>
-          <w:instrText xml:space="preserve"> PAGEREF _Toc290398542 \h </w:instrText>
+          <w:instrText xml:space="preserve"> PAGEREF _Toc290398669 \h </w:instrText>
         </w:r>
         <w:r>
           <w:rPr>
@@ -4090,7 +4164,7 @@
           <w:lang w:val="es-AR" w:eastAsia="es-AR"/>
         </w:rPr>
       </w:pPr>
-      <w:hyperlink w:anchor="_Toc290398543" w:history="1">
+      <w:hyperlink w:anchor="_Toc290398670" w:history="1">
         <w:r>
           <w:rPr>
             <w:rStyle w:val="Hipervnculo"/>
@@ -4117,7 +4191,7 @@
             <w:noProof/>
             <w:webHidden/>
           </w:rPr>
-          <w:instrText xml:space="preserve"> PAGEREF _Toc290398543 \h </w:instrText>
+          <w:instrText xml:space="preserve"> PAGEREF _Toc290398670 \h </w:instrText>
         </w:r>
         <w:r>
           <w:rPr>
@@ -4160,7 +4234,7 @@
           <w:lang w:val="es-AR" w:eastAsia="es-AR"/>
         </w:rPr>
       </w:pPr>
-      <w:hyperlink w:anchor="_Toc290398544" w:history="1">
+      <w:hyperlink w:anchor="_Toc290398671" w:history="1">
         <w:r>
           <w:rPr>
             <w:rStyle w:val="Hipervnculo"/>
@@ -4187,7 +4261,7 @@
             <w:noProof/>
             <w:webHidden/>
           </w:rPr>
-          <w:instrText xml:space="preserve"> PAGEREF _Toc290398544 \h </w:instrText>
+          <w:instrText xml:space="preserve"> PAGEREF _Toc290398671 \h </w:instrText>
         </w:r>
         <w:r>
           <w:rPr>
@@ -4230,7 +4304,7 @@
           <w:lang w:val="es-AR" w:eastAsia="es-AR"/>
         </w:rPr>
       </w:pPr>
-      <w:hyperlink w:anchor="_Toc290398545" w:history="1">
+      <w:hyperlink w:anchor="_Toc290398672" w:history="1">
         <w:r>
           <w:rPr>
             <w:rStyle w:val="Hipervnculo"/>
@@ -4257,7 +4331,7 @@
             <w:noProof/>
             <w:webHidden/>
           </w:rPr>
-          <w:instrText xml:space="preserve"> PAGEREF _Toc290398545 \h </w:instrText>
+          <w:instrText xml:space="preserve"> PAGEREF _Toc290398672 \h </w:instrText>
         </w:r>
         <w:r>
           <w:rPr>
@@ -4301,7 +4375,7 @@
           <w:lang w:val="es-AR" w:eastAsia="es-AR"/>
         </w:rPr>
       </w:pPr>
-      <w:hyperlink w:anchor="_Toc290398546" w:history="1">
+      <w:hyperlink w:anchor="_Toc290398673" w:history="1">
         <w:r>
           <w:rPr>
             <w:rStyle w:val="Hipervnculo"/>
@@ -4343,7 +4417,7 @@
             <w:noProof/>
             <w:webHidden/>
           </w:rPr>
-          <w:instrText xml:space="preserve"> PAGEREF _Toc290398546 \h </w:instrText>
+          <w:instrText xml:space="preserve"> PAGEREF _Toc290398673 \h </w:instrText>
         </w:r>
         <w:r>
           <w:rPr>
@@ -4386,7 +4460,7 @@
           <w:lang w:val="es-AR" w:eastAsia="es-AR"/>
         </w:rPr>
       </w:pPr>
-      <w:hyperlink w:anchor="_Toc290398547" w:history="1">
+      <w:hyperlink w:anchor="_Toc290398674" w:history="1">
         <w:r>
           <w:rPr>
             <w:rStyle w:val="Hipervnculo"/>
@@ -4413,7 +4487,7 @@
             <w:noProof/>
             <w:webHidden/>
           </w:rPr>
-          <w:instrText xml:space="preserve"> PAGEREF _Toc290398547 \h </w:instrText>
+          <w:instrText xml:space="preserve"> PAGEREF _Toc290398674 \h </w:instrText>
         </w:r>
         <w:r>
           <w:rPr>
@@ -4457,7 +4531,7 @@
           <w:lang w:val="es-AR" w:eastAsia="es-AR"/>
         </w:rPr>
       </w:pPr>
-      <w:hyperlink w:anchor="_Toc290398548" w:history="1">
+      <w:hyperlink w:anchor="_Toc290398675" w:history="1">
         <w:r>
           <w:rPr>
             <w:rStyle w:val="Hipervnculo"/>
@@ -4499,7 +4573,7 @@
             <w:noProof/>
             <w:webHidden/>
           </w:rPr>
-          <w:instrText xml:space="preserve"> PAGEREF _Toc290398548 \h </w:instrText>
+          <w:instrText xml:space="preserve"> PAGEREF _Toc290398675 \h </w:instrText>
         </w:r>
         <w:r>
           <w:rPr>
@@ -4542,7 +4616,7 @@
           <w:lang w:val="es-AR" w:eastAsia="es-AR"/>
         </w:rPr>
       </w:pPr>
-      <w:hyperlink w:anchor="_Toc290398549" w:history="1">
+      <w:hyperlink w:anchor="_Toc290398676" w:history="1">
         <w:r>
           <w:rPr>
             <w:rStyle w:val="Hipervnculo"/>
@@ -4569,7 +4643,7 @@
             <w:noProof/>
             <w:webHidden/>
           </w:rPr>
-          <w:instrText xml:space="preserve"> PAGEREF _Toc290398549 \h </w:instrText>
+          <w:instrText xml:space="preserve"> PAGEREF _Toc290398676 \h </w:instrText>
         </w:r>
         <w:r>
           <w:rPr>
@@ -4612,7 +4686,7 @@
           <w:lang w:val="es-AR" w:eastAsia="es-AR"/>
         </w:rPr>
       </w:pPr>
-      <w:hyperlink w:anchor="_Toc290398550" w:history="1">
+      <w:hyperlink w:anchor="_Toc290398677" w:history="1">
         <w:r>
           <w:rPr>
             <w:rStyle w:val="Hipervnculo"/>
@@ -4639,7 +4713,7 @@
             <w:noProof/>
             <w:webHidden/>
           </w:rPr>
-          <w:instrText xml:space="preserve"> PAGEREF _Toc290398550 \h </w:instrText>
+          <w:instrText xml:space="preserve"> PAGEREF _Toc290398677 \h </w:instrText>
         </w:r>
         <w:r>
           <w:rPr>
@@ -4682,7 +4756,7 @@
           <w:lang w:val="es-AR" w:eastAsia="es-AR"/>
         </w:rPr>
       </w:pPr>
-      <w:hyperlink w:anchor="_Toc290398551" w:history="1">
+      <w:hyperlink w:anchor="_Toc290398678" w:history="1">
         <w:r>
           <w:rPr>
             <w:rStyle w:val="Hipervnculo"/>
@@ -4709,7 +4783,7 @@
             <w:noProof/>
             <w:webHidden/>
           </w:rPr>
-          <w:instrText xml:space="preserve"> PAGEREF _Toc290398551 \h </w:instrText>
+          <w:instrText xml:space="preserve"> PAGEREF _Toc290398678 \h </w:instrText>
         </w:r>
         <w:r>
           <w:rPr>
@@ -4752,7 +4826,7 @@
           <w:lang w:val="es-AR" w:eastAsia="es-AR"/>
         </w:rPr>
       </w:pPr>
-      <w:hyperlink w:anchor="_Toc290398552" w:history="1">
+      <w:hyperlink w:anchor="_Toc290398679" w:history="1">
         <w:r>
           <w:rPr>
             <w:rStyle w:val="Hipervnculo"/>
@@ -4779,7 +4853,7 @@
             <w:noProof/>
             <w:webHidden/>
           </w:rPr>
-          <w:instrText xml:space="preserve"> PAGEREF _Toc290398552 \h </w:instrText>
+          <w:instrText xml:space="preserve"> PAGEREF _Toc290398679 \h </w:instrText>
         </w:r>
         <w:r>
           <w:rPr>
@@ -4822,7 +4896,7 @@
           <w:lang w:val="es-AR" w:eastAsia="es-AR"/>
         </w:rPr>
       </w:pPr>
-      <w:hyperlink w:anchor="_Toc290398553" w:history="1">
+      <w:hyperlink w:anchor="_Toc290398680" w:history="1">
         <w:r>
           <w:rPr>
             <w:rStyle w:val="Hipervnculo"/>
@@ -4849,7 +4923,7 @@
             <w:noProof/>
             <w:webHidden/>
           </w:rPr>
-          <w:instrText xml:space="preserve"> PAGEREF _Toc290398553 \h </w:instrText>
+          <w:instrText xml:space="preserve"> PAGEREF _Toc290398680 \h </w:instrText>
         </w:r>
         <w:r>
           <w:rPr>
@@ -4892,7 +4966,7 @@
           <w:lang w:val="es-AR" w:eastAsia="es-AR"/>
         </w:rPr>
       </w:pPr>
-      <w:hyperlink w:anchor="_Toc290398554" w:history="1">
+      <w:hyperlink w:anchor="_Toc290398681" w:history="1">
         <w:r>
           <w:rPr>
             <w:rStyle w:val="Hipervnculo"/>
@@ -4919,7 +4993,7 @@
             <w:noProof/>
             <w:webHidden/>
           </w:rPr>
-          <w:instrText xml:space="preserve"> PAGEREF _Toc290398554 \h </w:instrText>
+          <w:instrText xml:space="preserve"> PAGEREF _Toc290398681 \h </w:instrText>
         </w:r>
         <w:r>
           <w:rPr>
@@ -4963,7 +5037,7 @@
           <w:lang w:val="es-AR" w:eastAsia="es-AR"/>
         </w:rPr>
       </w:pPr>
-      <w:hyperlink w:anchor="_Toc290398555" w:history="1">
+      <w:hyperlink w:anchor="_Toc290398682" w:history="1">
         <w:r>
           <w:rPr>
             <w:rStyle w:val="Hipervnculo"/>
@@ -5005,7 +5079,7 @@
             <w:noProof/>
             <w:webHidden/>
           </w:rPr>
-          <w:instrText xml:space="preserve"> PAGEREF _Toc290398555 \h </w:instrText>
+          <w:instrText xml:space="preserve"> PAGEREF _Toc290398682 \h </w:instrText>
         </w:r>
         <w:r>
           <w:rPr>
@@ -5048,7 +5122,7 @@
           <w:lang w:val="es-AR" w:eastAsia="es-AR"/>
         </w:rPr>
       </w:pPr>
-      <w:hyperlink w:anchor="_Toc290398556" w:history="1">
+      <w:hyperlink w:anchor="_Toc290398683" w:history="1">
         <w:r>
           <w:rPr>
             <w:rStyle w:val="Hipervnculo"/>
@@ -5075,7 +5149,7 @@
             <w:noProof/>
             <w:webHidden/>
           </w:rPr>
-          <w:instrText xml:space="preserve"> PAGEREF _Toc290398556 \h </w:instrText>
+          <w:instrText xml:space="preserve"> PAGEREF _Toc290398683 \h </w:instrText>
         </w:r>
         <w:r>
           <w:rPr>
@@ -5118,7 +5192,7 @@
           <w:lang w:val="es-AR" w:eastAsia="es-AR"/>
         </w:rPr>
       </w:pPr>
-      <w:hyperlink w:anchor="_Toc290398557" w:history="1">
+      <w:hyperlink w:anchor="_Toc290398684" w:history="1">
         <w:r>
           <w:rPr>
             <w:rStyle w:val="Hipervnculo"/>
@@ -5145,7 +5219,7 @@
             <w:noProof/>
             <w:webHidden/>
           </w:rPr>
-          <w:instrText xml:space="preserve"> PAGEREF _Toc290398557 \h </w:instrText>
+          <w:instrText xml:space="preserve"> PAGEREF _Toc290398684 \h </w:instrText>
         </w:r>
         <w:r>
           <w:rPr>
@@ -5187,7 +5261,7 @@
           <w:noProof/>
         </w:rPr>
       </w:pPr>
-      <w:hyperlink w:anchor="_Toc290398558" w:history="1">
+      <w:hyperlink w:anchor="_Toc290398685" w:history="1">
         <w:r>
           <w:rPr>
             <w:rStyle w:val="Hipervnculo"/>
@@ -5215,7 +5289,7 @@
             <w:noProof/>
             <w:webHidden/>
           </w:rPr>
-          <w:instrText xml:space="preserve"> PAGEREF _Toc290398558 \h </w:instrText>
+          <w:instrText xml:space="preserve"> PAGEREF _Toc290398685 \h </w:instrText>
         </w:r>
         <w:r>
           <w:rPr>
@@ -5258,7 +5332,7 @@
           <w:lang w:val="es-AR" w:eastAsia="es-AR"/>
         </w:rPr>
       </w:pPr>
-      <w:hyperlink w:anchor="_Toc290398559" w:history="1">
+      <w:hyperlink w:anchor="_Toc290398686" w:history="1">
         <w:r>
           <w:rPr>
             <w:rStyle w:val="Hipervnculo"/>
@@ -5285,7 +5359,7 @@
             <w:noProof/>
             <w:webHidden/>
           </w:rPr>
-          <w:instrText xml:space="preserve"> PAGEREF _Toc290398559 \h </w:instrText>
+          <w:instrText xml:space="preserve"> PAGEREF _Toc290398686 \h </w:instrText>
         </w:r>
         <w:r>
           <w:rPr>
@@ -5328,7 +5402,7 @@
           <w:lang w:val="es-AR" w:eastAsia="es-AR"/>
         </w:rPr>
       </w:pPr>
-      <w:hyperlink w:anchor="_Toc290398560" w:history="1">
+      <w:hyperlink w:anchor="_Toc290398687" w:history="1">
         <w:r>
           <w:rPr>
             <w:rStyle w:val="Hipervnculo"/>
@@ -5355,7 +5429,7 @@
             <w:noProof/>
             <w:webHidden/>
           </w:rPr>
-          <w:instrText xml:space="preserve"> PAGEREF _Toc290398560 \h </w:instrText>
+          <w:instrText xml:space="preserve"> PAGEREF _Toc290398687 \h </w:instrText>
         </w:r>
         <w:r>
           <w:rPr>
@@ -5398,7 +5472,7 @@
           <w:lang w:val="es-AR" w:eastAsia="es-AR"/>
         </w:rPr>
       </w:pPr>
-      <w:hyperlink w:anchor="_Toc290398561" w:history="1">
+      <w:hyperlink w:anchor="_Toc290398688" w:history="1">
         <w:r>
           <w:rPr>
             <w:rStyle w:val="Hipervnculo"/>
@@ -5425,7 +5499,7 @@
             <w:noProof/>
             <w:webHidden/>
           </w:rPr>
-          <w:instrText xml:space="preserve"> PAGEREF _Toc290398561 \h </w:instrText>
+          <w:instrText xml:space="preserve"> PAGEREF _Toc290398688 \h </w:instrText>
         </w:r>
         <w:r>
           <w:rPr>
@@ -5469,7 +5543,7 @@
           <w:lang w:val="es-AR" w:eastAsia="es-AR"/>
         </w:rPr>
       </w:pPr>
-      <w:hyperlink w:anchor="_Toc290398562" w:history="1">
+      <w:hyperlink w:anchor="_Toc290398689" w:history="1">
         <w:r>
           <w:rPr>
             <w:rStyle w:val="Hipervnculo"/>
@@ -5511,7 +5585,7 @@
             <w:noProof/>
             <w:webHidden/>
           </w:rPr>
-          <w:instrText xml:space="preserve"> PAGEREF _Toc290398562 \h </w:instrText>
+          <w:instrText xml:space="preserve"> PAGEREF _Toc290398689 \h </w:instrText>
         </w:r>
         <w:r>
           <w:rPr>
@@ -5572,7 +5646,7 @@
           <w:numId w:val="1"/>
         </w:numPr>
       </w:pPr>
-      <w:bookmarkStart w:id="3" w:name="_Toc290398507"/>
+      <w:bookmarkStart w:id="3" w:name="_Toc290398634"/>
       <w:r>
         <w:lastRenderedPageBreak/>
         <w:t>Introducción</w:t>
@@ -5612,19 +5686,7 @@
         </w:numPr>
       </w:pPr>
       <w:r>
-        <w:t>Llevar adelante el desarrollo de un producto informático destinado a mejorar la calidad de vida de quienes lo utilizan</w:t>
-      </w:r>
-      <w:r>
-        <w:t>,</w:t>
-      </w:r>
-      <w:r>
-        <w:t xml:space="preserve"> </w:t>
-      </w:r>
-      <w:r>
-        <w:t>b</w:t>
-      </w:r>
-      <w:r>
-        <w:t>asándonos  en las pautas de desarrollo bajo metodologías ágiles (SCRUM).</w:t>
+        <w:t>Llevar adelante el desarrollo de un producto informático destinado a mejorar la calidad de vida de quienes lo utilizan, basándonos  en las pautas de desarrollo bajo metodologías ágiles (SCRUM).</w:t>
       </w:r>
     </w:p>
     <w:p>
@@ -5636,19 +5698,7 @@
         </w:numPr>
       </w:pPr>
       <w:r>
-        <w:t>Trabajar integrado</w:t>
-      </w:r>
-      <w:r>
-        <w:t>s</w:t>
-      </w:r>
-      <w:r>
-        <w:t xml:space="preserve"> a un equipo de trabajo, planificando y ejecutando un proyecto real, asumiendo </w:t>
-      </w:r>
-      <w:r>
-        <w:t xml:space="preserve">los </w:t>
-      </w:r>
-      <w:r>
-        <w:t>compromisos y responsabilidades que surgen del mismo.</w:t>
+        <w:t>Trabajar integrados a un equipo de trabajo, planificando y ejecutando un proyecto real, asumiendo los compromisos y responsabilidades que surgen del mismo.</w:t>
       </w:r>
     </w:p>
     <w:p>
@@ -5686,7 +5736,7 @@
           <w:numId w:val="1"/>
         </w:numPr>
       </w:pPr>
-      <w:bookmarkStart w:id="4" w:name="_Toc290398508"/>
+      <w:bookmarkStart w:id="4" w:name="_Toc290398635"/>
       <w:r>
         <w:lastRenderedPageBreak/>
         <w:t>Objetivos Del Documento</w:t>
@@ -5699,25 +5749,7 @@
         <w:spacing w:after="200" w:line="276" w:lineRule="auto"/>
       </w:pPr>
       <w:r>
-        <w:t xml:space="preserve">El </w:t>
-      </w:r>
-      <w:r>
-        <w:t>o</w:t>
-      </w:r>
-      <w:r>
-        <w:t xml:space="preserve">bjetivo del </w:t>
-      </w:r>
-      <w:r>
-        <w:t>presente a</w:t>
-      </w:r>
-      <w:r>
-        <w:t xml:space="preserve">nte </w:t>
-      </w:r>
-      <w:r>
-        <w:t>p</w:t>
-      </w:r>
-      <w:r>
-        <w:t>royecto es realizar la presentación de la Institución Educativa “Escuelas Pías”, para la cual se llevará a cabo el desarrollo del proyecto que describe este documento. Se dará a conocer aspectos particulares como su ubicación, historia, objetivos, políticas, estructura formal, estrategias, procedimientos y demás detalles que sirvan para describir a la misma.</w:t>
+        <w:t>El objetivo del presente ante proyecto es realizar la presentación de la Institución Educativa “Escuelas Pías”, para la cual se llevará a cabo el desarrollo del proyecto que describe este documento. Se dará a conocer aspectos particulares como su ubicación, historia, objetivos, políticas, estructura formal, estrategias, procedimientos y demás detalles que sirvan para describir a la misma.</w:t>
       </w:r>
     </w:p>
     <w:p>
@@ -5760,7 +5792,7 @@
           <w:numId w:val="1"/>
         </w:numPr>
       </w:pPr>
-      <w:bookmarkStart w:id="5" w:name="_Toc290398509"/>
+      <w:bookmarkStart w:id="5" w:name="_Toc290398636"/>
       <w:r>
         <w:lastRenderedPageBreak/>
         <w:t>Objetivos Del Proyecto</w:t>
@@ -5770,60 +5802,12 @@
     <w:p/>
     <w:p>
       <w:r>
-        <w:t xml:space="preserve">El objetivo es llevar a cabo todas las etapas de un proyecto de desarrollo de un Sistema de Información, que tendrá como resultado un </w:t>
-      </w:r>
-      <w:r>
-        <w:t>p</w:t>
-      </w:r>
-      <w:r>
-        <w:t>roducto que permita brindar información para la gestión y administración académica de los alumnos de las Escuelas Pías. Dentro de los objetivos particulares del producto destacaremos el poder acercar el colegio a las familias que forman parte de la institución, acentuando el vínculo que hoy existe y facilitando tareas que permitirán una mayor participación de las partes en la educación de los alumnos.</w:t>
-      </w:r>
-    </w:p>
-    <w:p>
-      <w:r>
-        <w:t xml:space="preserve">Se pretende aplicar en el </w:t>
-      </w:r>
-      <w:r>
-        <w:t>p</w:t>
-      </w:r>
-      <w:r>
-        <w:t>royecto todos los conocimientos adquiridos a lo largo del cursado de la carrera de Ingeniería en Sistema de Información, de la U</w:t>
-      </w:r>
-      <w:r>
-        <w:t xml:space="preserve">niversidad </w:t>
-      </w:r>
-      <w:r>
-        <w:t>T</w:t>
-      </w:r>
-      <w:r>
-        <w:t xml:space="preserve">ecnológica </w:t>
-      </w:r>
-      <w:r>
-        <w:t>N</w:t>
-      </w:r>
-      <w:r>
-        <w:t>acional -</w:t>
-      </w:r>
-      <w:r>
-        <w:t xml:space="preserve"> Facultad Regional Córdoba</w:t>
-      </w:r>
-      <w:r>
-        <w:t>,</w:t>
-      </w:r>
-      <w:r>
-        <w:t xml:space="preserve"> </w:t>
-      </w:r>
-      <w:r>
-        <w:t>a</w:t>
-      </w:r>
-      <w:r>
-        <w:t>plicando metodologías y herramientas en forma conjunta que nos facilite</w:t>
-      </w:r>
-      <w:r>
-        <w:t>n</w:t>
-      </w:r>
-      <w:r>
-        <w:t xml:space="preserve"> el uso de estos conocimientos, poniendo en práctica el trabajo en equipo, que consideramos un ítem indispensable para la vida laboral que nos espera.</w:t>
+        <w:t>El objetivo es llevar a cabo todas las etapas de un proyecto de desarrollo de un Sistema de Información, que tendrá como resultado un producto que permita brindar información para la gestión y administración académica de los alumnos de las Escuelas Pías. Dentro de los objetivos particulares del producto destacaremos el poder acercar el colegio a las familias que forman parte de la institución, acentuando el vínculo que hoy existe y facilitando tareas que permitirán una mayor participación de las partes en la educación de los alumnos.</w:t>
+      </w:r>
+    </w:p>
+    <w:p>
+      <w:r>
+        <w:t>Se pretende aplicar en el proyecto todos los conocimientos adquiridos a lo largo del cursado de la carrera de Ingeniería en Sistema de Información, de la Universidad Tecnológica Nacional - Facultad Regional Córdoba, aplicando metodologías y herramientas en forma conjunta que nos faciliten el uso de estos conocimientos, poniendo en práctica el trabajo en equipo, que consideramos un ítem indispensable para la vida laboral que nos espera.</w:t>
       </w:r>
     </w:p>
     <w:p>
@@ -5844,7 +5828,7 @@
           <w:numId w:val="1"/>
         </w:numPr>
       </w:pPr>
-      <w:bookmarkStart w:id="6" w:name="_Toc290398510"/>
+      <w:bookmarkStart w:id="6" w:name="_Toc290398637"/>
       <w:r>
         <w:lastRenderedPageBreak/>
         <w:t>Escuelas Pías</w:t>
@@ -5856,7 +5840,7 @@
       <w:pPr>
         <w:pStyle w:val="Ttulo2"/>
       </w:pPr>
-      <w:bookmarkStart w:id="7" w:name="_Toc290398511"/>
+      <w:bookmarkStart w:id="7" w:name="_Toc290398638"/>
       <w:r>
         <w:t>Localización</w:t>
       </w:r>
@@ -5956,7 +5940,7 @@
       <w:pPr>
         <w:pStyle w:val="Ttulo2"/>
       </w:pPr>
-      <w:bookmarkStart w:id="8" w:name="_Toc290398512"/>
+      <w:bookmarkStart w:id="8" w:name="_Toc290398639"/>
       <w:r>
         <w:lastRenderedPageBreak/>
         <w:t>Organigrama Funcional</w:t>
@@ -6026,7 +6010,7 @@
       <w:pPr>
         <w:pStyle w:val="Ttulo2"/>
       </w:pPr>
-      <w:bookmarkStart w:id="9" w:name="_Toc290398513"/>
+      <w:bookmarkStart w:id="9" w:name="_Toc290398640"/>
       <w:r>
         <w:lastRenderedPageBreak/>
         <w:t>Descripción de Áreas</w:t>
@@ -6037,7 +6021,7 @@
       <w:pPr>
         <w:pStyle w:val="Ttulo3"/>
       </w:pPr>
-      <w:bookmarkStart w:id="10" w:name="_Toc290398514"/>
+      <w:bookmarkStart w:id="10" w:name="_Toc290398641"/>
       <w:r>
         <w:t>Rector</w:t>
       </w:r>
@@ -6053,7 +6037,7 @@
       <w:pPr>
         <w:pStyle w:val="Ttulo3"/>
       </w:pPr>
-      <w:bookmarkStart w:id="11" w:name="_Toc290398515"/>
+      <w:bookmarkStart w:id="11" w:name="_Toc290398642"/>
       <w:r>
         <w:t>Equipo directivo</w:t>
       </w:r>
@@ -6072,7 +6056,7 @@
           <w:tab w:val="left" w:pos="2815"/>
         </w:tabs>
       </w:pPr>
-      <w:bookmarkStart w:id="12" w:name="_Toc290398516"/>
+      <w:bookmarkStart w:id="12" w:name="_Toc290398643"/>
       <w:r>
         <w:t>Administración:</w:t>
       </w:r>
@@ -6085,7 +6069,7 @@
     </w:p>
     <w:p/>
     <w:p>
-      <w:bookmarkStart w:id="13" w:name="_Toc290398517"/>
+      <w:bookmarkStart w:id="13" w:name="_Toc290398644"/>
       <w:r>
         <w:rPr>
           <w:rStyle w:val="Ttulo3Car"/>
@@ -6104,7 +6088,7 @@
       <w:pPr>
         <w:pStyle w:val="Ttulo3"/>
       </w:pPr>
-      <w:bookmarkStart w:id="14" w:name="_Toc290398518"/>
+      <w:bookmarkStart w:id="14" w:name="_Toc290398645"/>
       <w:r>
         <w:t>Departamento de Profesores</w:t>
       </w:r>
@@ -6122,7 +6106,7 @@
     </w:p>
     <w:p/>
     <w:p>
-      <w:bookmarkStart w:id="15" w:name="_Toc290398519"/>
+      <w:bookmarkStart w:id="15" w:name="_Toc290398646"/>
       <w:r>
         <w:rPr>
           <w:rStyle w:val="Ttulo3Car"/>
@@ -6146,7 +6130,7 @@
     </w:p>
     <w:p/>
     <w:p>
-      <w:bookmarkStart w:id="16" w:name="_Toc290398520"/>
+      <w:bookmarkStart w:id="16" w:name="_Toc290398647"/>
       <w:r>
         <w:rPr>
           <w:rStyle w:val="Ttulo3Car"/>
@@ -6157,18 +6141,12 @@
     </w:p>
     <w:p>
       <w:r>
-        <w:t xml:space="preserve">Tiene como objetivo asegurar que el material de estudio se encuentre disponible para profesores y alumnos, </w:t>
-      </w:r>
-      <w:r>
-        <w:t>así</w:t>
-      </w:r>
-      <w:r>
-        <w:t xml:space="preserve"> como la clasificación y mantenimiento del material disponible. </w:t>
+        <w:t xml:space="preserve">Tiene como objetivo asegurar que el material de estudio se encuentre disponible para profesores y alumnos, así como la clasificación y mantenimiento del material disponible. </w:t>
       </w:r>
     </w:p>
     <w:p/>
     <w:p>
-      <w:bookmarkStart w:id="17" w:name="_Toc290398521"/>
+      <w:bookmarkStart w:id="17" w:name="_Toc290398648"/>
       <w:r>
         <w:rPr>
           <w:rStyle w:val="Ttulo3Car"/>
@@ -6212,7 +6190,7 @@
         </w:numPr>
       </w:pPr>
       <w:bookmarkStart w:id="18" w:name="_Toc290328696"/>
-      <w:bookmarkStart w:id="19" w:name="_Toc290398522"/>
+      <w:bookmarkStart w:id="19" w:name="_Toc290398649"/>
       <w:r>
         <w:t>Anteceden</w:t>
       </w:r>
@@ -6401,10 +6379,7 @@
         <w:jc w:val="left"/>
       </w:pPr>
       <w:r>
-        <w:t xml:space="preserve"> </w:t>
-      </w:r>
-      <w:r>
-        <w:t>Materias</w:t>
+        <w:t xml:space="preserve"> Materias</w:t>
       </w:r>
     </w:p>
     <w:p>
@@ -6713,7 +6688,7 @@
         </w:numPr>
       </w:pPr>
       <w:bookmarkStart w:id="20" w:name="_Toc290328697"/>
-      <w:bookmarkStart w:id="21" w:name="_Toc290398523"/>
+      <w:bookmarkStart w:id="21" w:name="_Toc290398650"/>
       <w:r>
         <w:lastRenderedPageBreak/>
         <w:t>Recursos Informáticos Existentes</w:t>
@@ -6728,7 +6703,7 @@
       </w:pPr>
       <w:bookmarkStart w:id="22" w:name="_Toc261080288"/>
       <w:bookmarkStart w:id="23" w:name="_Toc290328698"/>
-      <w:bookmarkStart w:id="24" w:name="_Toc290398524"/>
+      <w:bookmarkStart w:id="24" w:name="_Toc290398651"/>
       <w:r>
         <w:t>Hardware</w:t>
       </w:r>
@@ -6903,10 +6878,7 @@
         <w:t>Se</w:t>
       </w:r>
       <w:r>
-        <w:t>cretarí</w:t>
-      </w:r>
-      <w:r>
-        <w:t>a</w:t>
+        <w:t>cretaría</w:t>
       </w:r>
     </w:p>
     <w:p>
@@ -7002,7 +6974,7 @@
       </w:pPr>
       <w:bookmarkStart w:id="25" w:name="_Toc261080289"/>
       <w:bookmarkStart w:id="26" w:name="_Toc290328699"/>
-      <w:bookmarkStart w:id="27" w:name="_Toc290398525"/>
+      <w:bookmarkStart w:id="27" w:name="_Toc290398652"/>
       <w:r>
         <w:lastRenderedPageBreak/>
         <w:t>Software</w:t>
@@ -7022,8 +6994,16 @@
         <w:rPr>
           <w:lang w:val="es-ES"/>
         </w:rPr>
-        <w:t>Todas las computadoras de la institución cuentan con Windows XP Professional Edition</w:t>
-      </w:r>
+        <w:t xml:space="preserve">Todas las computadoras de la institución cuentan con Windows XP Professional </w:t>
+      </w:r>
+      <w:proofErr w:type="spellStart"/>
+      <w:r>
+        <w:rPr>
+          <w:lang w:val="es-ES"/>
+        </w:rPr>
+        <w:t>Edition</w:t>
+      </w:r>
+      <w:proofErr w:type="spellEnd"/>
       <w:r>
         <w:rPr>
           <w:lang w:val="es-ES"/>
@@ -7045,7 +7025,7 @@
       <w:pPr>
         <w:pStyle w:val="Ttulo2"/>
       </w:pPr>
-      <w:bookmarkStart w:id="30" w:name="_Toc290398526"/>
+      <w:bookmarkStart w:id="30" w:name="_Toc290398653"/>
       <w:r>
         <w:t>Comunicación</w:t>
       </w:r>
@@ -7063,7 +7043,77 @@
         <w:rPr>
           <w:lang w:val="es-ES"/>
         </w:rPr>
-        <w:t xml:space="preserve">La red de la institución está conformada por un Router, al cual está conectado el Servidor que aloja el sistema actual, un Acces Point para dar acceso a notebooks de Dirección, un Switch para los gabinetes de computación y otro para las PCs de Secretaria, Administración y Preceptoria. </w:t>
+        <w:t xml:space="preserve">La red de la institución está conformada por un </w:t>
+      </w:r>
+      <w:proofErr w:type="spellStart"/>
+      <w:r>
+        <w:rPr>
+          <w:lang w:val="es-ES"/>
+        </w:rPr>
+        <w:t>Router</w:t>
+      </w:r>
+      <w:proofErr w:type="spellEnd"/>
+      <w:r>
+        <w:rPr>
+          <w:lang w:val="es-ES"/>
+        </w:rPr>
+        <w:t xml:space="preserve">, al cual está conectado el Servidor que aloja el sistema actual, un </w:t>
+      </w:r>
+      <w:proofErr w:type="spellStart"/>
+      <w:r>
+        <w:rPr>
+          <w:lang w:val="es-ES"/>
+        </w:rPr>
+        <w:t>Acces</w:t>
+      </w:r>
+      <w:proofErr w:type="spellEnd"/>
+      <w:r>
+        <w:rPr>
+          <w:lang w:val="es-ES"/>
+        </w:rPr>
+        <w:t xml:space="preserve"> Point para dar acceso a notebooks de Dirección, un </w:t>
+      </w:r>
+      <w:proofErr w:type="spellStart"/>
+      <w:r>
+        <w:rPr>
+          <w:lang w:val="es-ES"/>
+        </w:rPr>
+        <w:t>Switch</w:t>
+      </w:r>
+      <w:proofErr w:type="spellEnd"/>
+      <w:r>
+        <w:rPr>
+          <w:lang w:val="es-ES"/>
+        </w:rPr>
+        <w:t xml:space="preserve"> para los gabinetes de computación y otro para las </w:t>
+      </w:r>
+      <w:proofErr w:type="spellStart"/>
+      <w:r>
+        <w:rPr>
+          <w:lang w:val="es-ES"/>
+        </w:rPr>
+        <w:t>PCs</w:t>
+      </w:r>
+      <w:proofErr w:type="spellEnd"/>
+      <w:r>
+        <w:rPr>
+          <w:lang w:val="es-ES"/>
+        </w:rPr>
+        <w:t xml:space="preserve"> de Secretaria, Administración y </w:t>
+      </w:r>
+      <w:proofErr w:type="spellStart"/>
+      <w:r>
+        <w:rPr>
+          <w:lang w:val="es-ES"/>
+        </w:rPr>
+        <w:t>Preceptoria</w:t>
+      </w:r>
+      <w:proofErr w:type="spellEnd"/>
+      <w:r>
+        <w:rPr>
+          <w:lang w:val="es-ES"/>
+        </w:rPr>
+        <w:t xml:space="preserve">. </w:t>
       </w:r>
     </w:p>
     <w:p>
@@ -7077,8 +7127,72 @@
         <w:rPr>
           <w:lang w:val="es-ES"/>
         </w:rPr>
-        <w:t>El Switch de los gabinetes estará conectado a otros dos switchs, cada uno correspondiente a cada uno de los gabinetes,  y que tendrán conectados 20 PCs cada uno. Estas PCs se encontrarán en una red diferente de los demás equipos, separada en por el Router</w:t>
-      </w:r>
+        <w:t xml:space="preserve">El </w:t>
+      </w:r>
+      <w:proofErr w:type="spellStart"/>
+      <w:r>
+        <w:rPr>
+          <w:lang w:val="es-ES"/>
+        </w:rPr>
+        <w:t>Switch</w:t>
+      </w:r>
+      <w:proofErr w:type="spellEnd"/>
+      <w:r>
+        <w:rPr>
+          <w:lang w:val="es-ES"/>
+        </w:rPr>
+        <w:t xml:space="preserve"> de los gabinetes estará conectado a otros dos </w:t>
+      </w:r>
+      <w:proofErr w:type="spellStart"/>
+      <w:r>
+        <w:rPr>
+          <w:lang w:val="es-ES"/>
+        </w:rPr>
+        <w:t>switchs</w:t>
+      </w:r>
+      <w:proofErr w:type="spellEnd"/>
+      <w:r>
+        <w:rPr>
+          <w:lang w:val="es-ES"/>
+        </w:rPr>
+        <w:t xml:space="preserve">, cada uno correspondiente a cada uno de los gabinetes,  y que tendrán conectados 20 </w:t>
+      </w:r>
+      <w:proofErr w:type="spellStart"/>
+      <w:r>
+        <w:rPr>
+          <w:lang w:val="es-ES"/>
+        </w:rPr>
+        <w:t>PCs</w:t>
+      </w:r>
+      <w:proofErr w:type="spellEnd"/>
+      <w:r>
+        <w:rPr>
+          <w:lang w:val="es-ES"/>
+        </w:rPr>
+        <w:t xml:space="preserve"> cada uno. Estas </w:t>
+      </w:r>
+      <w:proofErr w:type="spellStart"/>
+      <w:r>
+        <w:rPr>
+          <w:lang w:val="es-ES"/>
+        </w:rPr>
+        <w:t>PCs</w:t>
+      </w:r>
+      <w:proofErr w:type="spellEnd"/>
+      <w:r>
+        <w:rPr>
+          <w:lang w:val="es-ES"/>
+        </w:rPr>
+        <w:t xml:space="preserve"> se encontrarán en una red diferente de los demás equipos, separada en por el </w:t>
+      </w:r>
+      <w:proofErr w:type="spellStart"/>
+      <w:r>
+        <w:rPr>
+          <w:lang w:val="es-ES"/>
+        </w:rPr>
+        <w:t>Router</w:t>
+      </w:r>
+      <w:proofErr w:type="spellEnd"/>
     </w:p>
     <w:p>
       <w:pPr>
@@ -7091,7 +7205,21 @@
         <w:rPr>
           <w:lang w:val="es-ES"/>
         </w:rPr>
-        <w:t>El Router estará conectado mediante su puerto WAN a un modem DSL con el cual se tendrá conexión a internet.</w:t>
+        <w:t xml:space="preserve">El </w:t>
+      </w:r>
+      <w:proofErr w:type="spellStart"/>
+      <w:r>
+        <w:rPr>
+          <w:lang w:val="es-ES"/>
+        </w:rPr>
+        <w:t>Router</w:t>
+      </w:r>
+      <w:proofErr w:type="spellEnd"/>
+      <w:r>
+        <w:rPr>
+          <w:lang w:val="es-ES"/>
+        </w:rPr>
+        <w:t xml:space="preserve"> estará conectado mediante su puerto WAN a un modem DSL con el cual se tendrá conexión a internet.</w:t>
       </w:r>
     </w:p>
     <w:p>
@@ -7120,7 +7248,7 @@
         </w:numPr>
       </w:pPr>
       <w:bookmarkStart w:id="31" w:name="_Toc290328701"/>
-      <w:bookmarkStart w:id="32" w:name="_Toc290398527"/>
+      <w:bookmarkStart w:id="32" w:name="_Toc290398654"/>
       <w:r>
         <w:lastRenderedPageBreak/>
         <w:t>Diagnóstico</w:t>
@@ -7134,7 +7262,7 @@
         <w:pStyle w:val="Ttulo2"/>
       </w:pPr>
       <w:bookmarkStart w:id="33" w:name="_Toc290328702"/>
-      <w:bookmarkStart w:id="34" w:name="_Toc290398528"/>
+      <w:bookmarkStart w:id="34" w:name="_Toc290398655"/>
       <w:r>
         <w:rPr>
           <w:lang w:eastAsia="es-ES"/>
@@ -7146,24 +7274,20 @@
     </w:p>
     <w:p>
       <w:r>
-        <w:t xml:space="preserve">No </w:t>
-      </w:r>
-      <w:r>
-        <w:t>hay</w:t>
-      </w:r>
-      <w:r>
-        <w:t xml:space="preserve"> disponible un canal </w:t>
-      </w:r>
-      <w:r>
-        <w:t xml:space="preserve">de comunicación </w:t>
-      </w:r>
-      <w:r>
-        <w:t>o herramienta que permita el acercamiento de los padres hacia la institución. Esto se ver reflejado en algunos casos particulares en donde los padres no son informados del estado académico, sanciones y/u observaciones del alumno por falta de responsabilidad del mismo.</w:t>
-      </w:r>
-    </w:p>
-    <w:p>
-      <w:r>
-        <w:t xml:space="preserve"> Actualmente se realiza un retrabajo de algunas tareas y una carga duplicada de datos, provocando una pérdida de tiempo y pudiendo esto generar inconsistencia en la información, por no tener procedimiento definidos ni herramientas que faciliten las tareas.</w:t>
+        <w:t>No hay disponible un canal de comunicación o herramienta que permita el acercamiento de los padres hacia la institución. Esto se ver reflejado en algunos casos particulares en donde los padres no son informados del estado académico, sanciones y/u observaciones del alumno por falta de responsabilidad del mismo.</w:t>
+      </w:r>
+    </w:p>
+    <w:p>
+      <w:r>
+        <w:t xml:space="preserve"> Actualmente se realiza un </w:t>
+      </w:r>
+      <w:proofErr w:type="spellStart"/>
+      <w:r>
+        <w:t>retrabajo</w:t>
+      </w:r>
+      <w:proofErr w:type="spellEnd"/>
+      <w:r>
+        <w:t xml:space="preserve"> de algunas tareas y una carga duplicada de datos, provocando una pérdida de tiempo y pudiendo esto generar inconsistencia en la información, por no tener procedimiento definidos ni herramientas que faciliten las tareas.</w:t>
       </w:r>
     </w:p>
     <w:p>
@@ -7210,7 +7334,7 @@
         </w:rPr>
       </w:pPr>
       <w:bookmarkStart w:id="35" w:name="_Toc290328703"/>
-      <w:bookmarkStart w:id="36" w:name="_Toc290398529"/>
+      <w:bookmarkStart w:id="36" w:name="_Toc290398656"/>
       <w:r>
         <w:rPr>
           <w:lang w:eastAsia="es-ES"/>
@@ -7516,7 +7640,7 @@
           <w:lang w:eastAsia="es-ES"/>
         </w:rPr>
       </w:pPr>
-      <w:bookmarkStart w:id="37" w:name="_Toc290398530"/>
+      <w:bookmarkStart w:id="37" w:name="_Toc290398657"/>
       <w:r>
         <w:rPr>
           <w:lang w:eastAsia="es-ES"/>
@@ -7602,20 +7726,39 @@
           <w:b/>
           <w:lang w:eastAsia="es-ES"/>
         </w:rPr>
-        <w:t>Disponibilidad</w:t>
+        <w:t>Disponibilidad:</w:t>
+      </w:r>
+      <w:r>
+        <w:rPr>
+          <w:lang w:eastAsia="es-ES"/>
+        </w:rPr>
+        <w:t xml:space="preserve"> Se requiere que el sistema esté disponible por lo menos el 98% del tiempo. Este requerimiento estará sujeto a la calidad del servidor contratado.</w:t>
+      </w:r>
+    </w:p>
+    <w:p>
+      <w:pPr>
+        <w:rPr>
+          <w:lang w:eastAsia="es-ES"/>
+        </w:rPr>
+      </w:pPr>
+      <w:r>
+        <w:rPr>
+          <w:lang w:eastAsia="es-ES"/>
+        </w:rPr>
+        <w:t xml:space="preserve"> </w:t>
       </w:r>
       <w:r>
         <w:rPr>
           <w:b/>
           <w:lang w:eastAsia="es-ES"/>
         </w:rPr>
-        <w:t>:</w:t>
+        <w:t>Operación fácil para el usuario</w:t>
       </w:r>
       <w:r>
         <w:rPr>
           <w:lang w:eastAsia="es-ES"/>
         </w:rPr>
-        <w:t xml:space="preserve"> Se requiere que el sistema esté disponible por lo menos el 98% del tiempo. Este requerimiento estará sujeto a la calidad del servidor contratado.</w:t>
+        <w:t>: El sistema debe proporcionar una interfaz de usuario que sea comprensible y que esté diseñada de acuerdo a las capacidades humanas. El sistema deberá permitir la interacción tanto con mouse como con teclado.</w:t>
       </w:r>
     </w:p>
     <w:p>
@@ -7635,19 +7778,13 @@
           <w:b/>
           <w:lang w:eastAsia="es-ES"/>
         </w:rPr>
-        <w:t>Operación fácil para el usuario</w:t>
+        <w:t>Resultados comprensibles:</w:t>
       </w:r>
       <w:r>
         <w:rPr>
           <w:lang w:eastAsia="es-ES"/>
         </w:rPr>
-        <w:t>:</w:t>
-      </w:r>
-      <w:r>
-        <w:rPr>
-          <w:lang w:eastAsia="es-ES"/>
-        </w:rPr>
-        <w:t xml:space="preserve"> El sistema debe proporcionar una interfaz de usuario que sea comprensible y que esté diseñada de acuerdo a las capacidades humanas. El sistema deberá permitir la interacción tanto con mouse como con teclado.</w:t>
+        <w:t xml:space="preserve"> Los resultados del sistema deben ser comprensibles para los usuarios y tratar de minimizar la necesidad de capacitación para la utilización del mismo.</w:t>
       </w:r>
     </w:p>
     <w:p>
@@ -7667,7 +7804,7 @@
           <w:b/>
           <w:lang w:eastAsia="es-ES"/>
         </w:rPr>
-        <w:t>Resultados comprensibles</w:t>
+        <w:t>Resultados oportunos</w:t>
       </w:r>
       <w:r>
         <w:rPr>
@@ -7680,7 +7817,7 @@
         <w:rPr>
           <w:lang w:eastAsia="es-ES"/>
         </w:rPr>
-        <w:t xml:space="preserve"> Los resultados del sistema deben ser comprensibles para los usuarios y tratar de minimizar la necesidad de capacitación para la utilización del mismo.</w:t>
+        <w:t xml:space="preserve"> Los resultados de la aplicación deberán estar disponibles en el tiempo que se requieren, para la toma de decisiones efectivas.</w:t>
       </w:r>
     </w:p>
     <w:p>
@@ -7689,31 +7826,38 @@
           <w:lang w:eastAsia="es-ES"/>
         </w:rPr>
       </w:pPr>
-      <w:r>
-        <w:rPr>
-          <w:lang w:eastAsia="es-ES"/>
-        </w:rPr>
-        <w:t xml:space="preserve"> </w:t>
-      </w:r>
       <w:r>
         <w:rPr>
           <w:b/>
           <w:lang w:eastAsia="es-ES"/>
         </w:rPr>
-        <w:t>Resultados oportunos</w:t>
-      </w:r>
+        <w:t xml:space="preserve"> Ser escalable:</w:t>
+      </w:r>
+      <w:r>
+        <w:rPr>
+          <w:lang w:eastAsia="es-ES"/>
+        </w:rPr>
+        <w:t xml:space="preserve"> El sistema debe brindar las interfaces necesarias para permitir agregar nuevas funcionalidades sin afectar los módulos existentes. </w:t>
+      </w:r>
+    </w:p>
+    <w:p>
+      <w:pPr>
+        <w:rPr>
+          <w:lang w:eastAsia="es-ES"/>
+        </w:rPr>
+      </w:pPr>
       <w:r>
         <w:rPr>
           <w:b/>
           <w:lang w:eastAsia="es-ES"/>
         </w:rPr>
-        <w:t>:</w:t>
+        <w:t xml:space="preserve"> Mantenimiento: </w:t>
       </w:r>
       <w:r>
         <w:rPr>
           <w:lang w:eastAsia="es-ES"/>
         </w:rPr>
-        <w:t xml:space="preserve"> Los resultados de la aplicación deberán estar disponibles en el tiempo que se requieren, para la toma de decisiones efectivas.</w:t>
+        <w:t>La arquitectura de la aplicación debe permitir introducir cambios sin deteriorar el rendimiento de la misma.</w:t>
       </w:r>
     </w:p>
     <w:p>
@@ -7722,32 +7866,65 @@
           <w:lang w:eastAsia="es-ES"/>
         </w:rPr>
       </w:pPr>
+      <w:r>
+        <w:rPr>
+          <w:lang w:eastAsia="es-ES"/>
+        </w:rPr>
+        <w:t xml:space="preserve"> </w:t>
+      </w:r>
       <w:r>
         <w:rPr>
           <w:b/>
           <w:lang w:eastAsia="es-ES"/>
         </w:rPr>
-        <w:t xml:space="preserve"> </w:t>
+        <w:t>Plataforma</w:t>
       </w:r>
       <w:r>
         <w:rPr>
           <w:b/>
           <w:lang w:eastAsia="es-ES"/>
         </w:rPr>
-        <w:t>Ser escalable</w:t>
-      </w:r>
+        <w:t>:</w:t>
+      </w:r>
+      <w:r>
+        <w:rPr>
+          <w:lang w:eastAsia="es-ES"/>
+        </w:rPr>
+        <w:t xml:space="preserve"> Soportará </w:t>
+      </w:r>
+      <w:proofErr w:type="spellStart"/>
+      <w:r>
+        <w:rPr>
+          <w:lang w:eastAsia="es-ES"/>
+        </w:rPr>
+        <w:t>Crossbrowsing</w:t>
+      </w:r>
+      <w:proofErr w:type="spellEnd"/>
+      <w:r>
+        <w:rPr>
+          <w:lang w:eastAsia="es-ES"/>
+        </w:rPr>
+        <w:t>, es decir, que podrá funcionar correctamente en los navegadores más importantes del mercado.</w:t>
+      </w:r>
+    </w:p>
+    <w:p>
+      <w:pPr>
+        <w:rPr>
+          <w:lang w:eastAsia="es-ES"/>
+        </w:rPr>
+      </w:pPr>
       <w:r>
         <w:rPr>
           <w:b/>
           <w:lang w:eastAsia="es-ES"/>
         </w:rPr>
-        <w:t>:</w:t>
+        <w:t xml:space="preserve"> Precio:</w:t>
       </w:r>
       <w:r>
         <w:rPr>
           <w:lang w:eastAsia="es-ES"/>
         </w:rPr>
-        <w:t xml:space="preserve"> El sistema debe brindar las interfaces necesarias para permitir agregar nuevas funcionalidades sin afectar los módulos existentes. </w:t>
+        <w:t xml:space="preserve"> El sistema no tendrá costo alguno de desarrollo para la institución. Los únicos costos serán los que se incurran en el hardware necesario para el despliegue de la aplicación y conectividad con la misma.</w:t>
       </w:r>
     </w:p>
     <w:p>
@@ -7761,127 +7938,12 @@
           <w:b/>
           <w:lang w:eastAsia="es-ES"/>
         </w:rPr>
-        <w:t xml:space="preserve"> </w:t>
-      </w:r>
-      <w:r>
-        <w:rPr>
-          <w:b/>
+        <w:t xml:space="preserve"> Compatibilidad</w:t>
+      </w:r>
+      <w:r>
+        <w:rPr>
           <w:lang w:eastAsia="es-ES"/>
         </w:rPr>
-        <w:t>Mantenimiento</w:t>
-      </w:r>
-      <w:r>
-        <w:rPr>
-          <w:b/>
-          <w:lang w:eastAsia="es-ES"/>
-        </w:rPr>
-        <w:t>:</w:t>
-      </w:r>
-      <w:r>
-        <w:rPr>
-          <w:b/>
-          <w:lang w:eastAsia="es-ES"/>
-        </w:rPr>
-        <w:t xml:space="preserve"> </w:t>
-      </w:r>
-      <w:r>
-        <w:rPr>
-          <w:lang w:eastAsia="es-ES"/>
-        </w:rPr>
-        <w:t>La arquitectura de la aplicación debe permitir introducir cambios sin deteriorar el rendimiento de la misma.</w:t>
-      </w:r>
-    </w:p>
-    <w:p>
-      <w:pPr>
-        <w:rPr>
-          <w:lang w:eastAsia="es-ES"/>
-        </w:rPr>
-      </w:pPr>
-      <w:r>
-        <w:rPr>
-          <w:lang w:eastAsia="es-ES"/>
-        </w:rPr>
-        <w:t xml:space="preserve"> </w:t>
-      </w:r>
-      <w:r>
-        <w:rPr>
-          <w:b/>
-          <w:lang w:eastAsia="es-ES"/>
-        </w:rPr>
-        <w:t>Plataforma</w:t>
-      </w:r>
-      <w:r>
-        <w:rPr>
-          <w:b/>
-          <w:lang w:eastAsia="es-ES"/>
-        </w:rPr>
-        <w:t>:</w:t>
-      </w:r>
-      <w:r>
-        <w:rPr>
-          <w:lang w:eastAsia="es-ES"/>
-        </w:rPr>
-        <w:t xml:space="preserve"> Soportará Crossbrowsing, es decir, que podrá funcionar correctamente en los navegadores más importantes del mercado.</w:t>
-      </w:r>
-    </w:p>
-    <w:p>
-      <w:pPr>
-        <w:rPr>
-          <w:lang w:eastAsia="es-ES"/>
-        </w:rPr>
-      </w:pPr>
-      <w:r>
-        <w:rPr>
-          <w:b/>
-          <w:lang w:eastAsia="es-ES"/>
-        </w:rPr>
-        <w:t xml:space="preserve"> </w:t>
-      </w:r>
-      <w:r>
-        <w:rPr>
-          <w:b/>
-          <w:lang w:eastAsia="es-ES"/>
-        </w:rPr>
-        <w:t>Precio</w:t>
-      </w:r>
-      <w:r>
-        <w:rPr>
-          <w:b/>
-          <w:lang w:eastAsia="es-ES"/>
-        </w:rPr>
-        <w:t>:</w:t>
-      </w:r>
-      <w:r>
-        <w:rPr>
-          <w:lang w:eastAsia="es-ES"/>
-        </w:rPr>
-        <w:t xml:space="preserve"> El sistema no tendrá costo alguno de desarrollo para la institución. Los únicos costos serán los que se incurran en el hardware necesario para el despliegue de la aplicación y conectividad con la misma.</w:t>
-      </w:r>
-    </w:p>
-    <w:p>
-      <w:pPr>
-        <w:rPr>
-          <w:lang w:eastAsia="es-ES"/>
-        </w:rPr>
-      </w:pPr>
-      <w:r>
-        <w:rPr>
-          <w:b/>
-          <w:lang w:eastAsia="es-ES"/>
-        </w:rPr>
-        <w:t xml:space="preserve"> </w:t>
-      </w:r>
-      <w:r>
-        <w:rPr>
-          <w:b/>
-          <w:lang w:eastAsia="es-ES"/>
-        </w:rPr>
-        <w:t>Compatibilidad</w:t>
-      </w:r>
-      <w:r>
-        <w:rPr>
-          <w:lang w:eastAsia="es-ES"/>
-        </w:rPr>
         <w:t xml:space="preserve"> No requiere compatibilidad con otros sistemas o elementos de hardware.</w:t>
       </w:r>
     </w:p>
@@ -7890,7 +7952,7 @@
       <w:pPr>
         <w:pStyle w:val="Ttulo2"/>
       </w:pPr>
-      <w:bookmarkStart w:id="38" w:name="_Toc290398531"/>
+      <w:bookmarkStart w:id="38" w:name="_Toc290398658"/>
       <w:r>
         <w:t>Restricciones</w:t>
       </w:r>
@@ -7910,7 +7972,7 @@
       <w:pPr>
         <w:pStyle w:val="Ttulo2"/>
       </w:pPr>
-      <w:bookmarkStart w:id="39" w:name="_Toc290398532"/>
+      <w:bookmarkStart w:id="39" w:name="_Toc290398659"/>
       <w:r>
         <w:t>Supuestos</w:t>
       </w:r>
@@ -7924,34 +7986,30 @@
     <w:p>
       <w:r>
         <w:lastRenderedPageBreak/>
-        <w:t xml:space="preserve"> </w:t>
-      </w:r>
-      <w:r>
-        <w:t>La institución adquirirá todo el hardware que sea necesario para llevar a cabo la solución de manera adecuada y contratará todos los servicios indispensables para el funcionamiento óptimo del sistema.</w:t>
-      </w:r>
-    </w:p>
-    <w:p>
-      <w:r>
-        <w:t xml:space="preserve"> </w:t>
-      </w:r>
-      <w:r>
-        <w:t>El equipo de desarrollo se comprometerá a implementar el total de la funcionalidad del sistema de información.</w:t>
-      </w:r>
-    </w:p>
-    <w:p>
-      <w:r>
-        <w:t xml:space="preserve"> </w:t>
-      </w:r>
-      <w:r>
-        <w:t>Se asume que la institución cuenta con todas la licencias requeridas del Software que está utilizando.</w:t>
-      </w:r>
-    </w:p>
-    <w:p>
-      <w:r>
-        <w:t xml:space="preserve"> </w:t>
-      </w:r>
-      <w:r>
-        <w:t>La nueva red será constituida de manera que el sistema pueda ser accedido, teniendo en cuenta las restricciones de seguridad, tanto desde las PCs de dentro de la institución como a través de internet.</w:t>
+        <w:t xml:space="preserve"> La institución adquirirá todo el hardware que sea necesario para llevar a cabo la solución de manera adecuada y contratará todos los servicios indispensables para el funcionamiento óptimo del sistema.</w:t>
+      </w:r>
+    </w:p>
+    <w:p>
+      <w:r>
+        <w:t xml:space="preserve"> El equipo de desarrollo se comprometerá a implementar el total de la funcionalidad del sistema de información.</w:t>
+      </w:r>
+    </w:p>
+    <w:p>
+      <w:r>
+        <w:t xml:space="preserve"> Se asume que la institución cuenta con todas la licencias requeridas del Software que está utilizando.</w:t>
+      </w:r>
+    </w:p>
+    <w:p>
+      <w:r>
+        <w:t xml:space="preserve"> La nueva red será constituida de manera que el sistema pueda ser accedido, teniendo en cuenta las restricciones de seguridad, tanto desde las </w:t>
+      </w:r>
+      <w:proofErr w:type="spellStart"/>
+      <w:r>
+        <w:t>PCs</w:t>
+      </w:r>
+      <w:proofErr w:type="spellEnd"/>
+      <w:r>
+        <w:t xml:space="preserve"> de dentro de la institución como a través de internet.</w:t>
       </w:r>
     </w:p>
     <w:p/>
@@ -7974,7 +8032,7 @@
         </w:numPr>
       </w:pPr>
       <w:bookmarkStart w:id="40" w:name="_Toc290328707"/>
-      <w:bookmarkStart w:id="41" w:name="_Toc290398533"/>
+      <w:bookmarkStart w:id="41" w:name="_Toc290398660"/>
       <w:r>
         <w:lastRenderedPageBreak/>
         <w:t>Propuesta D</w:t>
@@ -7994,7 +8052,7 @@
       <w:pPr>
         <w:pStyle w:val="Ttulo2"/>
       </w:pPr>
-      <w:bookmarkStart w:id="42" w:name="_Toc290398534"/>
+      <w:bookmarkStart w:id="42" w:name="_Toc290398661"/>
       <w:r>
         <w:t>Objetivo</w:t>
       </w:r>
@@ -8010,7 +8068,7 @@
       <w:pPr>
         <w:pStyle w:val="Ttulo2"/>
       </w:pPr>
-      <w:bookmarkStart w:id="43" w:name="_Toc290398535"/>
+      <w:bookmarkStart w:id="43" w:name="_Toc290398662"/>
       <w:r>
         <w:t>Límites</w:t>
       </w:r>
@@ -8031,7 +8089,7 @@
       <w:pPr>
         <w:pStyle w:val="Ttulo2"/>
       </w:pPr>
-      <w:bookmarkStart w:id="44" w:name="_Toc290398536"/>
+      <w:bookmarkStart w:id="44" w:name="_Toc290398663"/>
       <w:r>
         <w:t>Alcances</w:t>
       </w:r>
@@ -8041,7 +8099,7 @@
       <w:pPr>
         <w:pStyle w:val="Ttulo3"/>
       </w:pPr>
-      <w:bookmarkStart w:id="45" w:name="_Toc290398537"/>
+      <w:bookmarkStart w:id="45" w:name="_Toc290398664"/>
       <w:r>
         <w:t>Módulo de Gestión de Planificación</w:t>
       </w:r>
@@ -8123,7 +8181,7 @@
       <w:pPr>
         <w:pStyle w:val="Ttulo3"/>
       </w:pPr>
-      <w:bookmarkStart w:id="46" w:name="_Toc290398538"/>
+      <w:bookmarkStart w:id="46" w:name="_Toc290398665"/>
       <w:r>
         <w:t>Módulo de Gestión de Informes Estadísticos</w:t>
       </w:r>
@@ -8181,7 +8239,7 @@
       <w:pPr>
         <w:pStyle w:val="Ttulo3"/>
       </w:pPr>
-      <w:bookmarkStart w:id="47" w:name="_Toc290398539"/>
+      <w:bookmarkStart w:id="47" w:name="_Toc290398666"/>
       <w:r>
         <w:t>Módulo de Gestión de Comunicación</w:t>
       </w:r>
@@ -8252,7 +8310,7 @@
       <w:pPr>
         <w:pStyle w:val="Ttulo3"/>
       </w:pPr>
-      <w:bookmarkStart w:id="48" w:name="_Toc290398540"/>
+      <w:bookmarkStart w:id="48" w:name="_Toc290398667"/>
       <w:r>
         <w:lastRenderedPageBreak/>
         <w:t>Módulo de Gestión Agenda de Actividades</w:t>
@@ -8336,7 +8394,7 @@
       <w:pPr>
         <w:pStyle w:val="Ttulo3"/>
       </w:pPr>
-      <w:bookmarkStart w:id="49" w:name="_Toc290398541"/>
+      <w:bookmarkStart w:id="49" w:name="_Toc290398668"/>
       <w:r>
         <w:t>Módulo de Gestión de Usuarios y Perfiles</w:t>
       </w:r>
@@ -8399,7 +8457,15 @@
         </w:numPr>
       </w:pPr>
       <w:r>
-        <w:t>Registro de logueo E/S al sistema.</w:t>
+        <w:t xml:space="preserve">Registro de </w:t>
+      </w:r>
+      <w:proofErr w:type="spellStart"/>
+      <w:r>
+        <w:t>logueo</w:t>
+      </w:r>
+      <w:proofErr w:type="spellEnd"/>
+      <w:r>
+        <w:t xml:space="preserve"> E/S al sistema.</w:t>
       </w:r>
     </w:p>
     <w:p>
@@ -8444,7 +8510,7 @@
           <w:numId w:val="1"/>
         </w:numPr>
       </w:pPr>
-      <w:bookmarkStart w:id="50" w:name="_Toc290398542"/>
+      <w:bookmarkStart w:id="50" w:name="_Toc290398669"/>
       <w:r>
         <w:lastRenderedPageBreak/>
         <w:t>Análisis de Conveniencia del Proyecto</w:t>
@@ -8456,7 +8522,7 @@
       <w:pPr>
         <w:pStyle w:val="Ttulo2"/>
       </w:pPr>
-      <w:bookmarkStart w:id="51" w:name="_Toc290398543"/>
+      <w:bookmarkStart w:id="51" w:name="_Toc290398670"/>
       <w:r>
         <w:t>Conveniencia Técnica</w:t>
       </w:r>
@@ -8494,7 +8560,15 @@
     </w:p>
     <w:p>
       <w:r>
-        <w:t>Por último, pero no menos importante, el backup de datos para prevenir pérdidas de la información será provisto por el equipo que administra el servidor dedicado como parte del plan de prestaciones de servicio.</w:t>
+        <w:t xml:space="preserve">Por último, pero no menos importante, el </w:t>
+      </w:r>
+      <w:proofErr w:type="spellStart"/>
+      <w:r>
+        <w:t>backup</w:t>
+      </w:r>
+      <w:proofErr w:type="spellEnd"/>
+      <w:r>
+        <w:t xml:space="preserve"> de datos para prevenir pérdidas de la información será provisto por el equipo que administra el servidor dedicado como parte del plan de prestaciones de servicio.</w:t>
       </w:r>
     </w:p>
     <w:p/>
@@ -8502,7 +8576,7 @@
       <w:pPr>
         <w:pStyle w:val="Ttulo2"/>
       </w:pPr>
-      <w:bookmarkStart w:id="52" w:name="_Toc290398544"/>
+      <w:bookmarkStart w:id="52" w:name="_Toc290398671"/>
       <w:r>
         <w:t>Conveniencia Económica</w:t>
       </w:r>
@@ -8546,8 +8620,13 @@
         </w:numPr>
       </w:pPr>
       <w:r>
-        <w:t>Procesador Intel QUAD Core</w:t>
-      </w:r>
+        <w:t xml:space="preserve">Procesador Intel QUAD </w:t>
+      </w:r>
+      <w:proofErr w:type="spellStart"/>
+      <w:r>
+        <w:t>Core</w:t>
+      </w:r>
+      <w:proofErr w:type="spellEnd"/>
     </w:p>
     <w:p>
       <w:pPr>
@@ -8617,7 +8696,7 @@
       <w:pPr>
         <w:pStyle w:val="Ttulo2"/>
       </w:pPr>
-      <w:bookmarkStart w:id="53" w:name="_Toc290398545"/>
+      <w:bookmarkStart w:id="53" w:name="_Toc290398672"/>
       <w:r>
         <w:t>Conveniencia Operativa</w:t>
       </w:r>
@@ -8677,7 +8756,7 @@
         </w:numPr>
         <w:ind w:left="1066" w:hanging="709"/>
       </w:pPr>
-      <w:bookmarkStart w:id="54" w:name="_Toc290398546"/>
+      <w:bookmarkStart w:id="54" w:name="_Toc290398673"/>
       <w:r>
         <w:lastRenderedPageBreak/>
         <w:t>Metodología A Emplear en el Desarrollo</w:t>
@@ -8689,7 +8768,7 @@
       <w:pPr>
         <w:pStyle w:val="Ttulo2"/>
       </w:pPr>
-      <w:bookmarkStart w:id="55" w:name="_Toc290398547"/>
+      <w:bookmarkStart w:id="55" w:name="_Toc290398674"/>
       <w:r>
         <w:t>Metodologías ágiles</w:t>
       </w:r>
@@ -8719,7 +8798,7 @@
         </w:numPr>
         <w:ind w:left="1066" w:hanging="709"/>
       </w:pPr>
-      <w:bookmarkStart w:id="56" w:name="_Toc290398548"/>
+      <w:bookmarkStart w:id="56" w:name="_Toc290398675"/>
       <w:r>
         <w:lastRenderedPageBreak/>
         <w:t>Herramientas a Utilizar</w:t>
@@ -8737,12 +8816,9 @@
       <w:pPr>
         <w:pStyle w:val="Ttulo2"/>
       </w:pPr>
-      <w:bookmarkStart w:id="57" w:name="_Toc290398549"/>
-      <w:r>
-        <w:t>M</w:t>
-      </w:r>
-      <w:r>
-        <w:t>icrosoft Visual Studio 2010</w:t>
+      <w:bookmarkStart w:id="57" w:name="_Toc290398676"/>
+      <w:r>
+        <w:t>Microsoft Visual Studio 2010</w:t>
       </w:r>
       <w:bookmarkEnd w:id="57"/>
     </w:p>
@@ -8756,11 +8832,21 @@
       <w:pPr>
         <w:pStyle w:val="Ttulo2"/>
       </w:pPr>
-      <w:bookmarkStart w:id="58" w:name="_Toc290398550"/>
-      <w:r>
-        <w:t>Subversion y TortoiseSVN</w:t>
+      <w:bookmarkStart w:id="58" w:name="_Toc290398677"/>
+      <w:proofErr w:type="spellStart"/>
+      <w:r>
+        <w:t>Subversion</w:t>
+      </w:r>
+      <w:proofErr w:type="spellEnd"/>
+      <w:r>
+        <w:t xml:space="preserve"> y </w:t>
+      </w:r>
+      <w:proofErr w:type="spellStart"/>
+      <w:r>
+        <w:t>TortoiseSVN</w:t>
       </w:r>
       <w:bookmarkEnd w:id="58"/>
+      <w:proofErr w:type="spellEnd"/>
     </w:p>
     <w:p>
       <w:r>
@@ -8772,18 +8858,38 @@
       <w:pPr>
         <w:pStyle w:val="Ttulo2"/>
       </w:pPr>
-      <w:bookmarkStart w:id="59" w:name="_Toc290398551"/>
-      <w:r>
-        <w:t>Ver</w:t>
-      </w:r>
-      <w:r>
-        <w:t>sion One</w:t>
+      <w:bookmarkStart w:id="59" w:name="_Toc290398678"/>
+      <w:proofErr w:type="spellStart"/>
+      <w:r>
+        <w:t>Version</w:t>
+      </w:r>
+      <w:proofErr w:type="spellEnd"/>
+      <w:r>
+        <w:t xml:space="preserve"> </w:t>
+      </w:r>
+      <w:proofErr w:type="spellStart"/>
+      <w:r>
+        <w:t>One</w:t>
       </w:r>
       <w:bookmarkEnd w:id="59"/>
-    </w:p>
-    <w:p>
-      <w:r>
-        <w:t>Version One es una potente herramienta que brinda soporte para el flujo de trabajo bajo metodologías ágiles.</w:t>
+      <w:proofErr w:type="spellEnd"/>
+    </w:p>
+    <w:p>
+      <w:proofErr w:type="spellStart"/>
+      <w:r>
+        <w:t>Version</w:t>
+      </w:r>
+      <w:proofErr w:type="spellEnd"/>
+      <w:r>
+        <w:t xml:space="preserve"> </w:t>
+      </w:r>
+      <w:proofErr w:type="spellStart"/>
+      <w:r>
+        <w:t>One</w:t>
+      </w:r>
+      <w:proofErr w:type="spellEnd"/>
+      <w:r>
+        <w:t xml:space="preserve"> es una potente herramienta que brinda soporte para el flujo de trabajo bajo metodologías ágiles.</w:t>
       </w:r>
     </w:p>
     <w:p/>
@@ -8791,7 +8897,7 @@
       <w:pPr>
         <w:pStyle w:val="Ttulo2"/>
       </w:pPr>
-      <w:bookmarkStart w:id="60" w:name="_Toc290398552"/>
+      <w:bookmarkStart w:id="60" w:name="_Toc290398679"/>
       <w:r>
         <w:t>SQL Server Express 2008 R2</w:t>
       </w:r>
@@ -8807,11 +8913,16 @@
       <w:pPr>
         <w:pStyle w:val="Ttulo2"/>
       </w:pPr>
-      <w:bookmarkStart w:id="61" w:name="_Toc290398553"/>
-      <w:r>
-        <w:t>Framework NHibernate</w:t>
+      <w:bookmarkStart w:id="61" w:name="_Toc290398680"/>
+      <w:r>
+        <w:t xml:space="preserve">Framework </w:t>
+      </w:r>
+      <w:proofErr w:type="spellStart"/>
+      <w:r>
+        <w:t>NHibernate</w:t>
       </w:r>
       <w:bookmarkEnd w:id="61"/>
+      <w:proofErr w:type="spellEnd"/>
     </w:p>
     <w:p>
       <w:r>
@@ -8823,9 +8934,17 @@
       <w:pPr>
         <w:pStyle w:val="Ttulo2"/>
       </w:pPr>
-      <w:bookmarkStart w:id="62" w:name="_Toc290398554"/>
-      <w:r>
-        <w:t>Internet Information Server</w:t>
+      <w:bookmarkStart w:id="62" w:name="_Toc290398681"/>
+      <w:r>
+        <w:t xml:space="preserve">Internet </w:t>
+      </w:r>
+      <w:proofErr w:type="spellStart"/>
+      <w:r>
+        <w:t>Information</w:t>
+      </w:r>
+      <w:proofErr w:type="spellEnd"/>
+      <w:r>
+        <w:t xml:space="preserve"> Server</w:t>
       </w:r>
       <w:bookmarkEnd w:id="62"/>
     </w:p>
@@ -8853,7 +8972,7 @@
         </w:numPr>
         <w:ind w:left="1066" w:hanging="709"/>
       </w:pPr>
-      <w:bookmarkStart w:id="63" w:name="_Toc290398555"/>
+      <w:bookmarkStart w:id="63" w:name="_Toc290398682"/>
       <w:r>
         <w:lastRenderedPageBreak/>
         <w:t>Metodología de Trabajo</w:t>
@@ -8865,7 +8984,7 @@
       <w:pPr>
         <w:pStyle w:val="Ttulo2"/>
       </w:pPr>
-      <w:bookmarkStart w:id="64" w:name="_Toc290398556"/>
+      <w:bookmarkStart w:id="64" w:name="_Toc290398683"/>
       <w:r>
         <w:t>Proceso de Desarrollo</w:t>
       </w:r>
@@ -8892,8 +9011,18 @@
           <w:b/>
           <w:lang w:val="es-ES"/>
         </w:rPr>
-        <w:t>Metodología de Trabajo seleccionada: ScrumUP</w:t>
-      </w:r>
+        <w:t xml:space="preserve">Metodología de Trabajo seleccionada: </w:t>
+      </w:r>
+      <w:proofErr w:type="spellStart"/>
+      <w:r>
+        <w:rPr>
+          <w:rFonts w:cs="Calibri"/>
+          <w:b/>
+          <w:lang w:val="es-ES"/>
+        </w:rPr>
+        <w:t>ScrumUP</w:t>
+      </w:r>
+      <w:proofErr w:type="spellEnd"/>
     </w:p>
     <w:p>
       <w:pPr>
@@ -9065,11 +9194,33 @@
           <w:lang w:val="es-ES"/>
         </w:rPr>
       </w:pPr>
-      <w:r>
-        <w:rPr>
-          <w:lang w:val="es-ES"/>
-        </w:rPr>
-        <w:t>Scrum es un marco de trabajo con amplia posibilidad de aplicación para manejar y controlar proyectos iterativos e incrementales de todo tipo. En los últimos años Scrum ha ganado popularidad en la comunidad de software debido a su simplicidad, probada productividad y habilidad para funcionar como unión de varias prácticas de ingeniería promovidas por las metodologías Agiles.</w:t>
+      <w:proofErr w:type="spellStart"/>
+      <w:r>
+        <w:rPr>
+          <w:lang w:val="es-ES"/>
+        </w:rPr>
+        <w:t>Scrum</w:t>
+      </w:r>
+      <w:proofErr w:type="spellEnd"/>
+      <w:r>
+        <w:rPr>
+          <w:lang w:val="es-ES"/>
+        </w:rPr>
+        <w:t xml:space="preserve"> es un marco de trabajo con amplia posibilidad de aplicación para manejar y controlar proyectos iterativos e incrementales de todo tipo. En los últimos años </w:t>
+      </w:r>
+      <w:proofErr w:type="spellStart"/>
+      <w:r>
+        <w:rPr>
+          <w:lang w:val="es-ES"/>
+        </w:rPr>
+        <w:t>Scrum</w:t>
+      </w:r>
+      <w:proofErr w:type="spellEnd"/>
+      <w:r>
+        <w:rPr>
+          <w:lang w:val="es-ES"/>
+        </w:rPr>
+        <w:t xml:space="preserve"> ha ganado popularidad en la comunidad de software debido a su simplicidad, probada productividad y habilidad para funcionar como unión de varias prácticas de ingeniería promovidas por las metodologías Agiles.</w:t>
       </w:r>
     </w:p>
     <w:p>
@@ -9145,7 +9296,7 @@
       <w:pPr>
         <w:pStyle w:val="Ttulo2"/>
       </w:pPr>
-      <w:bookmarkStart w:id="65" w:name="_Toc290398557"/>
+      <w:bookmarkStart w:id="65" w:name="_Toc290398684"/>
       <w:r>
         <w:t>Actividades</w:t>
       </w:r>
@@ -9194,7 +9345,21 @@
         <w:rPr>
           <w:lang w:val="es-ES"/>
         </w:rPr>
-        <w:t xml:space="preserve"> actividad a realizar será la Planificación del Proyecto, la cual tendrá como responsabilidad de asignar en el tiempo los diferentes sprints para el Proyecto, sus objetivos a nivel general y los artefactos esperables como productos de los mismos.</w:t>
+        <w:t xml:space="preserve"> actividad a realizar será la Planificación del Proyecto, la cual tendrá como responsabilidad de asignar en el tiempo los diferentes </w:t>
+      </w:r>
+      <w:proofErr w:type="spellStart"/>
+      <w:r>
+        <w:rPr>
+          <w:lang w:val="es-ES"/>
+        </w:rPr>
+        <w:t>sprints</w:t>
+      </w:r>
+      <w:proofErr w:type="spellEnd"/>
+      <w:r>
+        <w:rPr>
+          <w:lang w:val="es-ES"/>
+        </w:rPr>
+        <w:t xml:space="preserve"> para el Proyecto, sus objetivos a nivel general y los artefactos esperables como productos de los mismos.</w:t>
       </w:r>
     </w:p>
     <w:p>
@@ -9212,7 +9377,63 @@
         <w:rPr>
           <w:lang w:val="es-ES"/>
         </w:rPr>
-        <w:t xml:space="preserve">Para ello se trabajara en el primer Sprint en la realización de un Modelo de Casos de Uso, descripción de Casos de Uso, listado de User Stories (tomando como base los Casos de Uso), Backlog del Producto priorizado,  calendarización de los siguientes Sprints y productos de salida esperados de cada uno de ellos. Por </w:t>
+        <w:t xml:space="preserve">Para ello se trabajara en el primer Sprint en la realización de un Modelo de Casos de Uso, descripción de Casos de Uso, listado de </w:t>
+      </w:r>
+      <w:proofErr w:type="spellStart"/>
+      <w:r>
+        <w:rPr>
+          <w:lang w:val="es-ES"/>
+        </w:rPr>
+        <w:t>User</w:t>
+      </w:r>
+      <w:proofErr w:type="spellEnd"/>
+      <w:r>
+        <w:rPr>
+          <w:lang w:val="es-ES"/>
+        </w:rPr>
+        <w:t xml:space="preserve"> </w:t>
+      </w:r>
+      <w:proofErr w:type="spellStart"/>
+      <w:r>
+        <w:rPr>
+          <w:lang w:val="es-ES"/>
+        </w:rPr>
+        <w:t>Stories</w:t>
+      </w:r>
+      <w:proofErr w:type="spellEnd"/>
+      <w:r>
+        <w:rPr>
+          <w:lang w:val="es-ES"/>
+        </w:rPr>
+        <w:t xml:space="preserve"> (tomando como base los Casos de Uso), </w:t>
+      </w:r>
+      <w:proofErr w:type="spellStart"/>
+      <w:r>
+        <w:rPr>
+          <w:lang w:val="es-ES"/>
+        </w:rPr>
+        <w:t>Backlog</w:t>
+      </w:r>
+      <w:proofErr w:type="spellEnd"/>
+      <w:r>
+        <w:rPr>
+          <w:lang w:val="es-ES"/>
+        </w:rPr>
+        <w:t xml:space="preserve"> del Producto priorizado,  calendarización de los siguientes </w:t>
+      </w:r>
+      <w:proofErr w:type="spellStart"/>
+      <w:r>
+        <w:rPr>
+          <w:lang w:val="es-ES"/>
+        </w:rPr>
+        <w:t>Sprints</w:t>
+      </w:r>
+      <w:proofErr w:type="spellEnd"/>
+      <w:r>
+        <w:rPr>
+          <w:lang w:val="es-ES"/>
+        </w:rPr>
+        <w:t xml:space="preserve"> y productos de salida esperados de cada uno de ellos. Por </w:t>
       </w:r>
       <w:r>
         <w:rPr>
@@ -9224,7 +9445,77 @@
         <w:rPr>
           <w:lang w:val="es-ES"/>
         </w:rPr>
-        <w:t xml:space="preserve"> se realizara una matriz de trazabilidad para llevar la correspondencia Caso de Uso – Backlog Item – Sprint Backlog Item – Implementacion – Caso de Prueba.</w:t>
+        <w:t xml:space="preserve"> se realizara una matriz de trazabilidad para llevar la correspondencia Caso de Uso – </w:t>
+      </w:r>
+      <w:proofErr w:type="spellStart"/>
+      <w:r>
+        <w:rPr>
+          <w:lang w:val="es-ES"/>
+        </w:rPr>
+        <w:t>Backlog</w:t>
+      </w:r>
+      <w:proofErr w:type="spellEnd"/>
+      <w:r>
+        <w:rPr>
+          <w:lang w:val="es-ES"/>
+        </w:rPr>
+        <w:t xml:space="preserve"> </w:t>
+      </w:r>
+      <w:proofErr w:type="spellStart"/>
+      <w:r>
+        <w:rPr>
+          <w:lang w:val="es-ES"/>
+        </w:rPr>
+        <w:t>Item</w:t>
+      </w:r>
+      <w:proofErr w:type="spellEnd"/>
+      <w:r>
+        <w:rPr>
+          <w:lang w:val="es-ES"/>
+        </w:rPr>
+        <w:t xml:space="preserve"> – Sprint </w:t>
+      </w:r>
+      <w:proofErr w:type="spellStart"/>
+      <w:r>
+        <w:rPr>
+          <w:lang w:val="es-ES"/>
+        </w:rPr>
+        <w:t>Backlog</w:t>
+      </w:r>
+      <w:proofErr w:type="spellEnd"/>
+      <w:r>
+        <w:rPr>
+          <w:lang w:val="es-ES"/>
+        </w:rPr>
+        <w:t xml:space="preserve"> </w:t>
+      </w:r>
+      <w:proofErr w:type="spellStart"/>
+      <w:r>
+        <w:rPr>
+          <w:lang w:val="es-ES"/>
+        </w:rPr>
+        <w:t>Item</w:t>
+      </w:r>
+      <w:proofErr w:type="spellEnd"/>
+      <w:r>
+        <w:rPr>
+          <w:lang w:val="es-ES"/>
+        </w:rPr>
+        <w:t xml:space="preserve"> – </w:t>
+      </w:r>
+      <w:proofErr w:type="spellStart"/>
+      <w:r>
+        <w:rPr>
+          <w:lang w:val="es-ES"/>
+        </w:rPr>
+        <w:t>Implementacion</w:t>
+      </w:r>
+      <w:proofErr w:type="spellEnd"/>
+      <w:r>
+        <w:rPr>
+          <w:lang w:val="es-ES"/>
+        </w:rPr>
+        <w:t xml:space="preserve"> – Caso de Prueba.</w:t>
       </w:r>
     </w:p>
     <w:p>
@@ -9340,7 +9631,21 @@
           <w:lang w:val="es-ES"/>
         </w:rPr>
         <w:lastRenderedPageBreak/>
-        <w:t>Identificar Stakeholders (ver Roles)</w:t>
+        <w:t xml:space="preserve">Identificar </w:t>
+      </w:r>
+      <w:proofErr w:type="spellStart"/>
+      <w:r>
+        <w:rPr>
+          <w:lang w:val="es-ES"/>
+        </w:rPr>
+        <w:t>Stakeholders</w:t>
+      </w:r>
+      <w:proofErr w:type="spellEnd"/>
+      <w:r>
+        <w:rPr>
+          <w:lang w:val="es-ES"/>
+        </w:rPr>
+        <w:t xml:space="preserve"> (ver Roles)</w:t>
       </w:r>
     </w:p>
     <w:p>
@@ -9359,7 +9664,21 @@
         <w:rPr>
           <w:lang w:val="es-ES"/>
         </w:rPr>
-        <w:t>Resolver temas de logística (lugar de reuniones, recursos, etc)</w:t>
+        <w:t xml:space="preserve">Resolver temas de logística (lugar de reuniones, recursos, </w:t>
+      </w:r>
+      <w:proofErr w:type="spellStart"/>
+      <w:r>
+        <w:rPr>
+          <w:lang w:val="es-ES"/>
+        </w:rPr>
+        <w:t>etc</w:t>
+      </w:r>
+      <w:proofErr w:type="spellEnd"/>
+      <w:r>
+        <w:rPr>
+          <w:lang w:val="es-ES"/>
+        </w:rPr>
+        <w:t>)</w:t>
       </w:r>
     </w:p>
     <w:p>
@@ -9416,7 +9735,35 @@
         <w:rPr>
           <w:lang w:val="es-ES"/>
         </w:rPr>
-        <w:t>Derivar User Stories de Casos de Uso</w:t>
+        <w:t xml:space="preserve">Derivar </w:t>
+      </w:r>
+      <w:proofErr w:type="spellStart"/>
+      <w:r>
+        <w:rPr>
+          <w:lang w:val="es-ES"/>
+        </w:rPr>
+        <w:t>User</w:t>
+      </w:r>
+      <w:proofErr w:type="spellEnd"/>
+      <w:r>
+        <w:rPr>
+          <w:lang w:val="es-ES"/>
+        </w:rPr>
+        <w:t xml:space="preserve"> </w:t>
+      </w:r>
+      <w:proofErr w:type="spellStart"/>
+      <w:r>
+        <w:rPr>
+          <w:lang w:val="es-ES"/>
+        </w:rPr>
+        <w:t>Stories</w:t>
+      </w:r>
+      <w:proofErr w:type="spellEnd"/>
+      <w:r>
+        <w:rPr>
+          <w:lang w:val="es-ES"/>
+        </w:rPr>
+        <w:t xml:space="preserve"> de Casos de Uso</w:t>
       </w:r>
     </w:p>
     <w:p>
@@ -9435,8 +9782,30 @@
         <w:rPr>
           <w:lang w:val="es-ES"/>
         </w:rPr>
-        <w:t>Hacer y priorizar Product Backlog</w:t>
-      </w:r>
+        <w:t xml:space="preserve">Hacer y priorizar </w:t>
+      </w:r>
+      <w:proofErr w:type="spellStart"/>
+      <w:r>
+        <w:rPr>
+          <w:lang w:val="es-ES"/>
+        </w:rPr>
+        <w:t>Product</w:t>
+      </w:r>
+      <w:proofErr w:type="spellEnd"/>
+      <w:r>
+        <w:rPr>
+          <w:lang w:val="es-ES"/>
+        </w:rPr>
+        <w:t xml:space="preserve"> </w:t>
+      </w:r>
+      <w:proofErr w:type="spellStart"/>
+      <w:r>
+        <w:rPr>
+          <w:lang w:val="es-ES"/>
+        </w:rPr>
+        <w:t>Backlog</w:t>
+      </w:r>
+      <w:proofErr w:type="spellEnd"/>
     </w:p>
     <w:p>
       <w:pPr>
@@ -9555,12 +9924,28 @@
           <w:lang w:val="es-ES"/>
         </w:rPr>
       </w:pPr>
-      <w:r>
-        <w:rPr>
-          <w:lang w:val="es-ES"/>
-        </w:rPr>
-        <w:t>Product Backlog</w:t>
-      </w:r>
+      <w:proofErr w:type="spellStart"/>
+      <w:r>
+        <w:rPr>
+          <w:lang w:val="es-ES"/>
+        </w:rPr>
+        <w:t>Product</w:t>
+      </w:r>
+      <w:proofErr w:type="spellEnd"/>
+      <w:r>
+        <w:rPr>
+          <w:lang w:val="es-ES"/>
+        </w:rPr>
+        <w:t xml:space="preserve"> </w:t>
+      </w:r>
+      <w:proofErr w:type="spellStart"/>
+      <w:r>
+        <w:rPr>
+          <w:lang w:val="es-ES"/>
+        </w:rPr>
+        <w:t>Backlog</w:t>
+      </w:r>
+      <w:proofErr w:type="spellEnd"/>
     </w:p>
     <w:p>
       <w:pPr>
@@ -9597,8 +9982,30 @@
         <w:rPr>
           <w:lang w:val="es-ES"/>
         </w:rPr>
-        <w:t>Descripción de User Stories</w:t>
-      </w:r>
+        <w:t xml:space="preserve">Descripción de </w:t>
+      </w:r>
+      <w:proofErr w:type="spellStart"/>
+      <w:r>
+        <w:rPr>
+          <w:lang w:val="es-ES"/>
+        </w:rPr>
+        <w:t>User</w:t>
+      </w:r>
+      <w:proofErr w:type="spellEnd"/>
+      <w:r>
+        <w:rPr>
+          <w:lang w:val="es-ES"/>
+        </w:rPr>
+        <w:t xml:space="preserve"> </w:t>
+      </w:r>
+      <w:proofErr w:type="spellStart"/>
+      <w:r>
+        <w:rPr>
+          <w:lang w:val="es-ES"/>
+        </w:rPr>
+        <w:t>Stories</w:t>
+      </w:r>
+      <w:proofErr w:type="spellEnd"/>
     </w:p>
     <w:p>
       <w:pPr>
@@ -9718,7 +10125,7 @@
           <w:lang w:val="es-ES"/>
         </w:rPr>
       </w:pPr>
-      <w:bookmarkStart w:id="66" w:name="_Toc290398558"/>
+      <w:bookmarkStart w:id="66" w:name="_Toc290398685"/>
       <w:r>
         <w:rPr>
           <w:lang w:val="es-ES"/>
@@ -9829,7 +10236,25 @@
           <w:b/>
           <w:lang w:val="es-ES"/>
         </w:rPr>
-        <w:t>Proceso de Sprints:</w:t>
+        <w:t xml:space="preserve">Proceso de </w:t>
+      </w:r>
+      <w:proofErr w:type="spellStart"/>
+      <w:r>
+        <w:rPr>
+          <w:rFonts w:cs="Calibri"/>
+          <w:b/>
+          <w:lang w:val="es-ES"/>
+        </w:rPr>
+        <w:t>Sprints</w:t>
+      </w:r>
+      <w:proofErr w:type="spellEnd"/>
+      <w:r>
+        <w:rPr>
+          <w:rFonts w:cs="Calibri"/>
+          <w:b/>
+          <w:lang w:val="es-ES"/>
+        </w:rPr>
+        <w:t>:</w:t>
       </w:r>
     </w:p>
     <w:p>
@@ -9845,7 +10270,21 @@
         <w:rPr>
           <w:lang w:val="es-ES"/>
         </w:rPr>
-        <w:t>La segunda parte estará referida a las iteraciones a realizar (Sprints) y a las fases dentro de cada una de esas iteraciones. Esta tarea se realiza al principio y al final de cada Sprint.</w:t>
+        <w:t>La segunda parte estará referida a las iteraciones a realizar (</w:t>
+      </w:r>
+      <w:proofErr w:type="spellStart"/>
+      <w:r>
+        <w:rPr>
+          <w:lang w:val="es-ES"/>
+        </w:rPr>
+        <w:t>Sprints</w:t>
+      </w:r>
+      <w:proofErr w:type="spellEnd"/>
+      <w:r>
+        <w:rPr>
+          <w:lang w:val="es-ES"/>
+        </w:rPr>
+        <w:t>) y a las fases dentro de cada una de esas iteraciones. Esta tarea se realiza al principio y al final de cada Sprint.</w:t>
       </w:r>
     </w:p>
     <w:p>
@@ -9879,12 +10318,28 @@
           <w:lang w:val="es-ES"/>
         </w:rPr>
       </w:pPr>
-      <w:r>
-        <w:rPr>
-          <w:lang w:val="es-ES"/>
-        </w:rPr>
-        <w:t>Product Backlog</w:t>
-      </w:r>
+      <w:proofErr w:type="spellStart"/>
+      <w:r>
+        <w:rPr>
+          <w:lang w:val="es-ES"/>
+        </w:rPr>
+        <w:t>Product</w:t>
+      </w:r>
+      <w:proofErr w:type="spellEnd"/>
+      <w:r>
+        <w:rPr>
+          <w:lang w:val="es-ES"/>
+        </w:rPr>
+        <w:t xml:space="preserve"> </w:t>
+      </w:r>
+      <w:proofErr w:type="spellStart"/>
+      <w:r>
+        <w:rPr>
+          <w:lang w:val="es-ES"/>
+        </w:rPr>
+        <w:t>Backlog</w:t>
+      </w:r>
+      <w:proofErr w:type="spellEnd"/>
     </w:p>
     <w:p>
       <w:pPr>
@@ -9959,8 +10414,16 @@
         <w:rPr>
           <w:lang w:val="es-ES"/>
         </w:rPr>
-        <w:t>Matriz de Trasabilidad</w:t>
-      </w:r>
+        <w:t xml:space="preserve">Matriz de </w:t>
+      </w:r>
+      <w:proofErr w:type="spellStart"/>
+      <w:r>
+        <w:rPr>
+          <w:lang w:val="es-ES"/>
+        </w:rPr>
+        <w:t>Trasabilidad</w:t>
+      </w:r>
+      <w:proofErr w:type="spellEnd"/>
     </w:p>
     <w:p>
       <w:pPr>
@@ -10007,8 +10470,30 @@
         <w:rPr>
           <w:lang w:val="es-ES"/>
         </w:rPr>
-        <w:t>Revisar Product Backlog</w:t>
-      </w:r>
+        <w:t xml:space="preserve">Revisar </w:t>
+      </w:r>
+      <w:proofErr w:type="spellStart"/>
+      <w:r>
+        <w:rPr>
+          <w:lang w:val="es-ES"/>
+        </w:rPr>
+        <w:t>Product</w:t>
+      </w:r>
+      <w:proofErr w:type="spellEnd"/>
+      <w:r>
+        <w:rPr>
+          <w:lang w:val="es-ES"/>
+        </w:rPr>
+        <w:t xml:space="preserve"> </w:t>
+      </w:r>
+      <w:proofErr w:type="spellStart"/>
+      <w:r>
+        <w:rPr>
+          <w:lang w:val="es-ES"/>
+        </w:rPr>
+        <w:t>Backlog</w:t>
+      </w:r>
+      <w:proofErr w:type="spellEnd"/>
     </w:p>
     <w:p>
       <w:pPr>
@@ -10026,7 +10511,21 @@
         <w:rPr>
           <w:lang w:val="es-ES"/>
         </w:rPr>
-        <w:t>Conducir Sprint Planning Meeting</w:t>
+        <w:t xml:space="preserve">Conducir Sprint </w:t>
+      </w:r>
+      <w:proofErr w:type="spellStart"/>
+      <w:r>
+        <w:rPr>
+          <w:lang w:val="es-ES"/>
+        </w:rPr>
+        <w:t>Planning</w:t>
+      </w:r>
+      <w:proofErr w:type="spellEnd"/>
+      <w:r>
+        <w:rPr>
+          <w:lang w:val="es-ES"/>
+        </w:rPr>
+        <w:t xml:space="preserve"> Meeting</w:t>
       </w:r>
     </w:p>
     <w:p>
@@ -10064,7 +10563,35 @@
         <w:rPr>
           <w:lang w:val="es-ES"/>
         </w:rPr>
-        <w:t>Definir flujo de trabajo diario de desarroladores, tester y de seguimiento del proyecto.</w:t>
+        <w:t xml:space="preserve">Definir flujo de trabajo diario de </w:t>
+      </w:r>
+      <w:proofErr w:type="spellStart"/>
+      <w:r>
+        <w:rPr>
+          <w:lang w:val="es-ES"/>
+        </w:rPr>
+        <w:t>desarroladores</w:t>
+      </w:r>
+      <w:proofErr w:type="spellEnd"/>
+      <w:r>
+        <w:rPr>
+          <w:lang w:val="es-ES"/>
+        </w:rPr>
+        <w:t xml:space="preserve">, </w:t>
+      </w:r>
+      <w:proofErr w:type="spellStart"/>
+      <w:r>
+        <w:rPr>
+          <w:lang w:val="es-ES"/>
+        </w:rPr>
+        <w:t>tester</w:t>
+      </w:r>
+      <w:proofErr w:type="spellEnd"/>
+      <w:r>
+        <w:rPr>
+          <w:lang w:val="es-ES"/>
+        </w:rPr>
+        <w:t xml:space="preserve"> y de seguimiento del proyecto.</w:t>
       </w:r>
     </w:p>
     <w:p>
@@ -10083,7 +10610,35 @@
         <w:rPr>
           <w:lang w:val="es-ES"/>
         </w:rPr>
-        <w:t>Conducir reuniones de  Sprint Review y Sprint Retrospective.</w:t>
+        <w:t xml:space="preserve">Conducir reuniones de  Sprint </w:t>
+      </w:r>
+      <w:proofErr w:type="spellStart"/>
+      <w:r>
+        <w:rPr>
+          <w:lang w:val="es-ES"/>
+        </w:rPr>
+        <w:t>Review</w:t>
+      </w:r>
+      <w:proofErr w:type="spellEnd"/>
+      <w:r>
+        <w:rPr>
+          <w:lang w:val="es-ES"/>
+        </w:rPr>
+        <w:t xml:space="preserve"> y Sprint </w:t>
+      </w:r>
+      <w:proofErr w:type="spellStart"/>
+      <w:r>
+        <w:rPr>
+          <w:lang w:val="es-ES"/>
+        </w:rPr>
+        <w:t>Retrospective</w:t>
+      </w:r>
+      <w:proofErr w:type="spellEnd"/>
+      <w:r>
+        <w:rPr>
+          <w:lang w:val="es-ES"/>
+        </w:rPr>
+        <w:t>.</w:t>
       </w:r>
     </w:p>
     <w:p>
@@ -10136,7 +10691,35 @@
         <w:rPr>
           <w:lang w:val="es-ES"/>
         </w:rPr>
-        <w:t xml:space="preserve"> de Product Backlog actualizados.</w:t>
+        <w:t xml:space="preserve"> de </w:t>
+      </w:r>
+      <w:proofErr w:type="spellStart"/>
+      <w:r>
+        <w:rPr>
+          <w:lang w:val="es-ES"/>
+        </w:rPr>
+        <w:t>Product</w:t>
+      </w:r>
+      <w:proofErr w:type="spellEnd"/>
+      <w:r>
+        <w:rPr>
+          <w:lang w:val="es-ES"/>
+        </w:rPr>
+        <w:t xml:space="preserve"> </w:t>
+      </w:r>
+      <w:proofErr w:type="spellStart"/>
+      <w:r>
+        <w:rPr>
+          <w:lang w:val="es-ES"/>
+        </w:rPr>
+        <w:t>Backlog</w:t>
+      </w:r>
+      <w:proofErr w:type="spellEnd"/>
+      <w:r>
+        <w:rPr>
+          <w:lang w:val="es-ES"/>
+        </w:rPr>
+        <w:t xml:space="preserve"> actualizados.</w:t>
       </w:r>
     </w:p>
     <w:p>
@@ -10156,7 +10739,35 @@
           <w:lang w:val="es-ES"/>
         </w:rPr>
         <w:lastRenderedPageBreak/>
-        <w:t>Sprint Backlog Items.</w:t>
+        <w:t xml:space="preserve">Sprint </w:t>
+      </w:r>
+      <w:proofErr w:type="spellStart"/>
+      <w:r>
+        <w:rPr>
+          <w:lang w:val="es-ES"/>
+        </w:rPr>
+        <w:t>Backlog</w:t>
+      </w:r>
+      <w:proofErr w:type="spellEnd"/>
+      <w:r>
+        <w:rPr>
+          <w:lang w:val="es-ES"/>
+        </w:rPr>
+        <w:t xml:space="preserve"> </w:t>
+      </w:r>
+      <w:proofErr w:type="spellStart"/>
+      <w:r>
+        <w:rPr>
+          <w:lang w:val="es-ES"/>
+        </w:rPr>
+        <w:t>Items</w:t>
+      </w:r>
+      <w:proofErr w:type="spellEnd"/>
+      <w:r>
+        <w:rPr>
+          <w:lang w:val="es-ES"/>
+        </w:rPr>
+        <w:t>.</w:t>
       </w:r>
     </w:p>
     <w:p>
@@ -10238,7 +10849,35 @@
         <w:rPr>
           <w:lang w:val="es-ES"/>
         </w:rPr>
-        <w:t>as reuniones de Sprint Retrospective y Presentation.</w:t>
+        <w:t xml:space="preserve">as reuniones de Sprint </w:t>
+      </w:r>
+      <w:proofErr w:type="spellStart"/>
+      <w:r>
+        <w:rPr>
+          <w:lang w:val="es-ES"/>
+        </w:rPr>
+        <w:t>Retrospective</w:t>
+      </w:r>
+      <w:proofErr w:type="spellEnd"/>
+      <w:r>
+        <w:rPr>
+          <w:lang w:val="es-ES"/>
+        </w:rPr>
+        <w:t xml:space="preserve"> y </w:t>
+      </w:r>
+      <w:proofErr w:type="spellStart"/>
+      <w:r>
+        <w:rPr>
+          <w:lang w:val="es-ES"/>
+        </w:rPr>
+        <w:t>Presentation</w:t>
+      </w:r>
+      <w:proofErr w:type="spellEnd"/>
+      <w:r>
+        <w:rPr>
+          <w:lang w:val="es-ES"/>
+        </w:rPr>
+        <w:t>.</w:t>
       </w:r>
     </w:p>
     <w:p>
@@ -10524,7 +11163,21 @@
         <w:rPr>
           <w:lang w:val="es-ES"/>
         </w:rPr>
-        <w:t xml:space="preserve"> por las reuniones diarias de Scrum </w:t>
+        <w:t xml:space="preserve"> por las reuniones diarias de </w:t>
+      </w:r>
+      <w:proofErr w:type="spellStart"/>
+      <w:r>
+        <w:rPr>
+          <w:lang w:val="es-ES"/>
+        </w:rPr>
+        <w:t>Scrum</w:t>
+      </w:r>
+      <w:proofErr w:type="spellEnd"/>
+      <w:r>
+        <w:rPr>
+          <w:lang w:val="es-ES"/>
+        </w:rPr>
+        <w:t xml:space="preserve"> </w:t>
       </w:r>
       <w:proofErr w:type="gramStart"/>
       <w:r>
@@ -10584,12 +11237,28 @@
           <w:lang w:val="es-ES"/>
         </w:rPr>
       </w:pPr>
-      <w:r>
-        <w:rPr>
-          <w:lang w:val="es-ES"/>
-        </w:rPr>
-        <w:t>Product Backlog</w:t>
-      </w:r>
+      <w:proofErr w:type="spellStart"/>
+      <w:r>
+        <w:rPr>
+          <w:lang w:val="es-ES"/>
+        </w:rPr>
+        <w:t>Product</w:t>
+      </w:r>
+      <w:proofErr w:type="spellEnd"/>
+      <w:r>
+        <w:rPr>
+          <w:lang w:val="es-ES"/>
+        </w:rPr>
+        <w:t xml:space="preserve"> </w:t>
+      </w:r>
+      <w:proofErr w:type="spellStart"/>
+      <w:r>
+        <w:rPr>
+          <w:lang w:val="es-ES"/>
+        </w:rPr>
+        <w:t>Backlog</w:t>
+      </w:r>
+      <w:proofErr w:type="spellEnd"/>
     </w:p>
     <w:p>
       <w:pPr>
@@ -10674,7 +11343,35 @@
         <w:rPr>
           <w:lang w:val="es-ES"/>
         </w:rPr>
-        <w:t>Seleccionar un Sprint Backlog Item que puede ser de tipo: Investigación, Implementación o defecto.</w:t>
+        <w:t xml:space="preserve">Seleccionar un Sprint </w:t>
+      </w:r>
+      <w:proofErr w:type="spellStart"/>
+      <w:r>
+        <w:rPr>
+          <w:lang w:val="es-ES"/>
+        </w:rPr>
+        <w:t>Backlog</w:t>
+      </w:r>
+      <w:proofErr w:type="spellEnd"/>
+      <w:r>
+        <w:rPr>
+          <w:lang w:val="es-ES"/>
+        </w:rPr>
+        <w:t xml:space="preserve"> </w:t>
+      </w:r>
+      <w:proofErr w:type="spellStart"/>
+      <w:r>
+        <w:rPr>
+          <w:lang w:val="es-ES"/>
+        </w:rPr>
+        <w:t>Item</w:t>
+      </w:r>
+      <w:proofErr w:type="spellEnd"/>
+      <w:r>
+        <w:rPr>
+          <w:lang w:val="es-ES"/>
+        </w:rPr>
+        <w:t xml:space="preserve"> que puede ser de tipo: Investigación, Implementación o defecto.</w:t>
       </w:r>
     </w:p>
     <w:p>
@@ -10693,7 +11390,35 @@
         <w:rPr>
           <w:lang w:val="es-ES"/>
         </w:rPr>
-        <w:t xml:space="preserve"> Codificar la solución del Sprint Backlog Item asignado.</w:t>
+        <w:t xml:space="preserve"> Codificar la solución del Sprint </w:t>
+      </w:r>
+      <w:proofErr w:type="spellStart"/>
+      <w:r>
+        <w:rPr>
+          <w:lang w:val="es-ES"/>
+        </w:rPr>
+        <w:t>Backlog</w:t>
+      </w:r>
+      <w:proofErr w:type="spellEnd"/>
+      <w:r>
+        <w:rPr>
+          <w:lang w:val="es-ES"/>
+        </w:rPr>
+        <w:t xml:space="preserve"> </w:t>
+      </w:r>
+      <w:proofErr w:type="spellStart"/>
+      <w:r>
+        <w:rPr>
+          <w:lang w:val="es-ES"/>
+        </w:rPr>
+        <w:t>Item</w:t>
+      </w:r>
+      <w:proofErr w:type="spellEnd"/>
+      <w:r>
+        <w:rPr>
+          <w:lang w:val="es-ES"/>
+        </w:rPr>
+        <w:t xml:space="preserve"> asignado.</w:t>
       </w:r>
     </w:p>
     <w:p>
@@ -10712,7 +11437,21 @@
         <w:rPr>
           <w:lang w:val="es-ES"/>
         </w:rPr>
-        <w:t>Hacer Unit Test.</w:t>
+        <w:t xml:space="preserve">Hacer </w:t>
+      </w:r>
+      <w:proofErr w:type="spellStart"/>
+      <w:r>
+        <w:rPr>
+          <w:lang w:val="es-ES"/>
+        </w:rPr>
+        <w:t>Unit</w:t>
+      </w:r>
+      <w:proofErr w:type="spellEnd"/>
+      <w:r>
+        <w:rPr>
+          <w:lang w:val="es-ES"/>
+        </w:rPr>
+        <w:t xml:space="preserve"> Test.</w:t>
       </w:r>
     </w:p>
     <w:p>
@@ -10750,7 +11489,21 @@
         <w:rPr>
           <w:lang w:val="es-ES"/>
         </w:rPr>
-        <w:t>Seleccionar una Implementacion o Defecto para probar.</w:t>
+        <w:t xml:space="preserve">Seleccionar una </w:t>
+      </w:r>
+      <w:proofErr w:type="spellStart"/>
+      <w:r>
+        <w:rPr>
+          <w:lang w:val="es-ES"/>
+        </w:rPr>
+        <w:t>Implementacion</w:t>
+      </w:r>
+      <w:proofErr w:type="spellEnd"/>
+      <w:r>
+        <w:rPr>
+          <w:lang w:val="es-ES"/>
+        </w:rPr>
+        <w:t xml:space="preserve"> o Defecto para probar.</w:t>
       </w:r>
     </w:p>
     <w:p>
@@ -10788,7 +11541,35 @@
         <w:rPr>
           <w:lang w:val="es-ES"/>
         </w:rPr>
-        <w:t>Correr Caso de Prueba de Sprint Backlog Item integrado.</w:t>
+        <w:t xml:space="preserve">Correr Caso de Prueba de Sprint </w:t>
+      </w:r>
+      <w:proofErr w:type="spellStart"/>
+      <w:r>
+        <w:rPr>
+          <w:lang w:val="es-ES"/>
+        </w:rPr>
+        <w:t>Backlog</w:t>
+      </w:r>
+      <w:proofErr w:type="spellEnd"/>
+      <w:r>
+        <w:rPr>
+          <w:lang w:val="es-ES"/>
+        </w:rPr>
+        <w:t xml:space="preserve"> </w:t>
+      </w:r>
+      <w:proofErr w:type="spellStart"/>
+      <w:r>
+        <w:rPr>
+          <w:lang w:val="es-ES"/>
+        </w:rPr>
+        <w:t>Item</w:t>
+      </w:r>
+      <w:proofErr w:type="spellEnd"/>
+      <w:r>
+        <w:rPr>
+          <w:lang w:val="es-ES"/>
+        </w:rPr>
+        <w:t xml:space="preserve"> integrado.</w:t>
       </w:r>
     </w:p>
     <w:p>
@@ -10845,7 +11626,35 @@
         <w:rPr>
           <w:lang w:val="es-ES"/>
         </w:rPr>
-        <w:t>Actualizar estado de Sprint Backlog Item.</w:t>
+        <w:t xml:space="preserve">Actualizar estado de Sprint </w:t>
+      </w:r>
+      <w:proofErr w:type="spellStart"/>
+      <w:r>
+        <w:rPr>
+          <w:lang w:val="es-ES"/>
+        </w:rPr>
+        <w:t>Backlog</w:t>
+      </w:r>
+      <w:proofErr w:type="spellEnd"/>
+      <w:r>
+        <w:rPr>
+          <w:lang w:val="es-ES"/>
+        </w:rPr>
+        <w:t xml:space="preserve"> </w:t>
+      </w:r>
+      <w:proofErr w:type="spellStart"/>
+      <w:r>
+        <w:rPr>
+          <w:lang w:val="es-ES"/>
+        </w:rPr>
+        <w:t>Item</w:t>
+      </w:r>
+      <w:proofErr w:type="spellEnd"/>
+      <w:r>
+        <w:rPr>
+          <w:lang w:val="es-ES"/>
+        </w:rPr>
+        <w:t>.</w:t>
       </w:r>
     </w:p>
     <w:p>
@@ -10951,7 +11760,35 @@
         <w:rPr>
           <w:lang w:val="es-ES"/>
         </w:rPr>
-        <w:t>Sprint Backlog Items Actualizados</w:t>
+        <w:t xml:space="preserve">Sprint </w:t>
+      </w:r>
+      <w:proofErr w:type="spellStart"/>
+      <w:r>
+        <w:rPr>
+          <w:lang w:val="es-ES"/>
+        </w:rPr>
+        <w:t>Backlog</w:t>
+      </w:r>
+      <w:proofErr w:type="spellEnd"/>
+      <w:r>
+        <w:rPr>
+          <w:lang w:val="es-ES"/>
+        </w:rPr>
+        <w:t xml:space="preserve"> </w:t>
+      </w:r>
+      <w:proofErr w:type="spellStart"/>
+      <w:r>
+        <w:rPr>
+          <w:lang w:val="es-ES"/>
+        </w:rPr>
+        <w:t>Items</w:t>
+      </w:r>
+      <w:proofErr w:type="spellEnd"/>
+      <w:r>
+        <w:rPr>
+          <w:lang w:val="es-ES"/>
+        </w:rPr>
+        <w:t xml:space="preserve"> Actualizados</w:t>
       </w:r>
     </w:p>
     <w:p>
@@ -10966,11 +11803,33 @@
           <w:lang w:val="es-ES"/>
         </w:rPr>
       </w:pPr>
-      <w:r>
-        <w:rPr>
-          <w:lang w:val="es-ES"/>
-        </w:rPr>
-        <w:t>Product Backlog Actualizados</w:t>
+      <w:proofErr w:type="spellStart"/>
+      <w:r>
+        <w:rPr>
+          <w:lang w:val="es-ES"/>
+        </w:rPr>
+        <w:t>Product</w:t>
+      </w:r>
+      <w:proofErr w:type="spellEnd"/>
+      <w:r>
+        <w:rPr>
+          <w:lang w:val="es-ES"/>
+        </w:rPr>
+        <w:t xml:space="preserve"> </w:t>
+      </w:r>
+      <w:proofErr w:type="spellStart"/>
+      <w:r>
+        <w:rPr>
+          <w:lang w:val="es-ES"/>
+        </w:rPr>
+        <w:t>Backlog</w:t>
+      </w:r>
+      <w:proofErr w:type="spellEnd"/>
+      <w:r>
+        <w:rPr>
+          <w:lang w:val="es-ES"/>
+        </w:rPr>
+        <w:t xml:space="preserve"> Actualizados</w:t>
       </w:r>
     </w:p>
     <w:p>
@@ -11058,7 +11917,63 @@
         <w:rPr>
           <w:lang w:val="es-ES"/>
         </w:rPr>
-        <w:t xml:space="preserve">Al principio de cada Sprint deberá hacerse una revisión de los User Stories a ser desarrollados y sus correspondientes Sprint Backlog item con el objeto de saber </w:t>
+        <w:t xml:space="preserve">Al principio de cada Sprint deberá hacerse una revisión de los </w:t>
+      </w:r>
+      <w:proofErr w:type="spellStart"/>
+      <w:r>
+        <w:rPr>
+          <w:lang w:val="es-ES"/>
+        </w:rPr>
+        <w:t>User</w:t>
+      </w:r>
+      <w:proofErr w:type="spellEnd"/>
+      <w:r>
+        <w:rPr>
+          <w:lang w:val="es-ES"/>
+        </w:rPr>
+        <w:t xml:space="preserve"> </w:t>
+      </w:r>
+      <w:proofErr w:type="spellStart"/>
+      <w:r>
+        <w:rPr>
+          <w:lang w:val="es-ES"/>
+        </w:rPr>
+        <w:t>Stories</w:t>
+      </w:r>
+      <w:proofErr w:type="spellEnd"/>
+      <w:r>
+        <w:rPr>
+          <w:lang w:val="es-ES"/>
+        </w:rPr>
+        <w:t xml:space="preserve"> a ser desarrollados y sus correspondientes Sprint </w:t>
+      </w:r>
+      <w:proofErr w:type="spellStart"/>
+      <w:r>
+        <w:rPr>
+          <w:lang w:val="es-ES"/>
+        </w:rPr>
+        <w:t>Backlog</w:t>
+      </w:r>
+      <w:proofErr w:type="spellEnd"/>
+      <w:r>
+        <w:rPr>
+          <w:lang w:val="es-ES"/>
+        </w:rPr>
+        <w:t xml:space="preserve"> </w:t>
+      </w:r>
+      <w:proofErr w:type="spellStart"/>
+      <w:r>
+        <w:rPr>
+          <w:lang w:val="es-ES"/>
+        </w:rPr>
+        <w:t>item</w:t>
+      </w:r>
+      <w:proofErr w:type="spellEnd"/>
+      <w:r>
+        <w:rPr>
+          <w:lang w:val="es-ES"/>
+        </w:rPr>
+        <w:t xml:space="preserve"> con el objeto de saber </w:t>
       </w:r>
       <w:r>
         <w:rPr>
@@ -11132,7 +12047,21 @@
         <w:rPr>
           <w:lang w:val="en-US"/>
         </w:rPr>
-        <w:t xml:space="preserve"> aplicar.</w:t>
+        <w:t xml:space="preserve"> </w:t>
+      </w:r>
+      <w:proofErr w:type="spellStart"/>
+      <w:r>
+        <w:rPr>
+          <w:lang w:val="en-US"/>
+        </w:rPr>
+        <w:t>aplicar</w:t>
+      </w:r>
+      <w:proofErr w:type="spellEnd"/>
+      <w:r>
+        <w:rPr>
+          <w:lang w:val="en-US"/>
+        </w:rPr>
+        <w:t>.</w:t>
       </w:r>
     </w:p>
     <w:p>
@@ -11151,7 +12080,35 @@
         <w:rPr>
           <w:lang w:val="es-ES"/>
         </w:rPr>
-        <w:t>Sprint Backlog Items asociados.</w:t>
+        <w:t xml:space="preserve">Sprint </w:t>
+      </w:r>
+      <w:proofErr w:type="spellStart"/>
+      <w:r>
+        <w:rPr>
+          <w:lang w:val="es-ES"/>
+        </w:rPr>
+        <w:t>Backlog</w:t>
+      </w:r>
+      <w:proofErr w:type="spellEnd"/>
+      <w:r>
+        <w:rPr>
+          <w:lang w:val="es-ES"/>
+        </w:rPr>
+        <w:t xml:space="preserve"> </w:t>
+      </w:r>
+      <w:proofErr w:type="spellStart"/>
+      <w:r>
+        <w:rPr>
+          <w:lang w:val="es-ES"/>
+        </w:rPr>
+        <w:t>Items</w:t>
+      </w:r>
+      <w:proofErr w:type="spellEnd"/>
+      <w:r>
+        <w:rPr>
+          <w:lang w:val="es-ES"/>
+        </w:rPr>
+        <w:t xml:space="preserve"> asociados.</w:t>
       </w:r>
     </w:p>
     <w:p>
@@ -11199,7 +12156,35 @@
         <w:rPr>
           <w:lang w:val="es-ES"/>
         </w:rPr>
-        <w:t xml:space="preserve">Cada desarrollador deberá analizar los Sprint Backlo items con la idea de saber </w:t>
+        <w:t xml:space="preserve">Cada desarrollador deberá analizar los Sprint </w:t>
+      </w:r>
+      <w:proofErr w:type="spellStart"/>
+      <w:r>
+        <w:rPr>
+          <w:lang w:val="es-ES"/>
+        </w:rPr>
+        <w:t>Backlo</w:t>
+      </w:r>
+      <w:proofErr w:type="spellEnd"/>
+      <w:r>
+        <w:rPr>
+          <w:lang w:val="es-ES"/>
+        </w:rPr>
+        <w:t xml:space="preserve"> </w:t>
+      </w:r>
+      <w:proofErr w:type="spellStart"/>
+      <w:r>
+        <w:rPr>
+          <w:lang w:val="es-ES"/>
+        </w:rPr>
+        <w:t>items</w:t>
+      </w:r>
+      <w:proofErr w:type="spellEnd"/>
+      <w:r>
+        <w:rPr>
+          <w:lang w:val="es-ES"/>
+        </w:rPr>
+        <w:t xml:space="preserve"> con la idea de saber </w:t>
       </w:r>
       <w:r>
         <w:rPr>
@@ -11378,7 +12363,7 @@
       <w:pPr>
         <w:pStyle w:val="Ttulo2"/>
       </w:pPr>
-      <w:bookmarkStart w:id="67" w:name="_Toc290398559"/>
+      <w:bookmarkStart w:id="67" w:name="_Toc290398686"/>
       <w:r>
         <w:t>Roles</w:t>
       </w:r>
@@ -11465,11 +12450,19 @@
           <w:lang w:val="es-ES"/>
         </w:rPr>
       </w:pPr>
-      <w:r>
-        <w:rPr>
-          <w:lang w:val="es-ES"/>
-        </w:rPr>
-        <w:t>Scrum Master</w:t>
+      <w:proofErr w:type="spellStart"/>
+      <w:r>
+        <w:rPr>
+          <w:lang w:val="es-ES"/>
+        </w:rPr>
+        <w:t>Scrum</w:t>
+      </w:r>
+      <w:proofErr w:type="spellEnd"/>
+      <w:r>
+        <w:rPr>
+          <w:lang w:val="es-ES"/>
+        </w:rPr>
+        <w:t xml:space="preserve"> Master</w:t>
       </w:r>
     </w:p>
     <w:p>
@@ -11505,12 +12498,14 @@
           <w:lang w:val="es-ES"/>
         </w:rPr>
       </w:pPr>
+      <w:proofErr w:type="spellStart"/>
       <w:r>
         <w:rPr>
           <w:lang w:val="es-ES"/>
         </w:rPr>
         <w:t>Tester</w:t>
       </w:r>
+      <w:proofErr w:type="spellEnd"/>
     </w:p>
     <w:p>
       <w:pPr>
@@ -11585,12 +12580,28 @@
           <w:lang w:val="es-ES"/>
         </w:rPr>
       </w:pPr>
-      <w:r>
-        <w:rPr>
-          <w:lang w:val="es-ES"/>
-        </w:rPr>
-        <w:t>Product Owner</w:t>
-      </w:r>
+      <w:proofErr w:type="spellStart"/>
+      <w:r>
+        <w:rPr>
+          <w:lang w:val="es-ES"/>
+        </w:rPr>
+        <w:t>Product</w:t>
+      </w:r>
+      <w:proofErr w:type="spellEnd"/>
+      <w:r>
+        <w:rPr>
+          <w:lang w:val="es-ES"/>
+        </w:rPr>
+        <w:t xml:space="preserve"> </w:t>
+      </w:r>
+      <w:proofErr w:type="spellStart"/>
+      <w:r>
+        <w:rPr>
+          <w:lang w:val="es-ES"/>
+        </w:rPr>
+        <w:t>Owner</w:t>
+      </w:r>
+      <w:proofErr w:type="spellEnd"/>
     </w:p>
     <w:p>
       <w:pPr>
@@ -11714,8 +12725,19 @@
                 <w:szCs w:val="20"/>
                 <w:lang w:val="es-ES"/>
               </w:rPr>
-              <w:t>Laura Pastorino</w:t>
+              <w:t xml:space="preserve">Laura </w:t>
             </w:r>
+            <w:proofErr w:type="spellStart"/>
+            <w:r>
+              <w:rPr>
+                <w:rFonts w:cs="Calibri"/>
+                <w:sz w:val="20"/>
+                <w:szCs w:val="20"/>
+                <w:lang w:val="es-ES"/>
+              </w:rPr>
+              <w:t>Pastorino</w:t>
+            </w:r>
+            <w:proofErr w:type="spellEnd"/>
           </w:p>
         </w:tc>
         <w:tc>
@@ -11835,6 +12857,7 @@
                 <w:lang w:val="es-ES"/>
               </w:rPr>
             </w:pPr>
+            <w:proofErr w:type="spellStart"/>
             <w:r>
               <w:rPr>
                 <w:rFonts w:cs="Calibri"/>
@@ -11842,7 +12865,17 @@
                 <w:szCs w:val="20"/>
                 <w:lang w:val="es-ES"/>
               </w:rPr>
-              <w:t xml:space="preserve">Belen </w:t>
+              <w:t>Belen</w:t>
+            </w:r>
+            <w:proofErr w:type="spellEnd"/>
+            <w:r>
+              <w:rPr>
+                <w:rFonts w:cs="Calibri"/>
+                <w:sz w:val="20"/>
+                <w:szCs w:val="20"/>
+                <w:lang w:val="es-ES"/>
+              </w:rPr>
+              <w:t xml:space="preserve"> </w:t>
             </w:r>
             <w:r>
               <w:rPr>
@@ -11896,7 +12929,27 @@
                 <w:szCs w:val="20"/>
                 <w:lang w:val="es-ES"/>
               </w:rPr>
-              <w:t xml:space="preserve">  Tester – Desarrollador</w:t>
+              <w:t xml:space="preserve">  </w:t>
+            </w:r>
+            <w:proofErr w:type="spellStart"/>
+            <w:r>
+              <w:rPr>
+                <w:rFonts w:cs="Calibri"/>
+                <w:sz w:val="20"/>
+                <w:szCs w:val="20"/>
+                <w:lang w:val="es-ES"/>
+              </w:rPr>
+              <w:t>Tester</w:t>
+            </w:r>
+            <w:proofErr w:type="spellEnd"/>
+            <w:r>
+              <w:rPr>
+                <w:rFonts w:cs="Calibri"/>
+                <w:sz w:val="20"/>
+                <w:szCs w:val="20"/>
+                <w:lang w:val="es-ES"/>
+              </w:rPr>
+              <w:t xml:space="preserve"> – Desarrollador</w:t>
             </w:r>
           </w:p>
         </w:tc>
@@ -11925,8 +12978,19 @@
                 <w:szCs w:val="20"/>
                 <w:lang w:val="es-ES"/>
               </w:rPr>
-              <w:t>Pablo Nicoliello</w:t>
+              <w:t xml:space="preserve">Pablo </w:t>
             </w:r>
+            <w:proofErr w:type="spellStart"/>
+            <w:r>
+              <w:rPr>
+                <w:rFonts w:cs="Calibri"/>
+                <w:sz w:val="20"/>
+                <w:szCs w:val="20"/>
+                <w:lang w:val="es-ES"/>
+              </w:rPr>
+              <w:t>Nicoliello</w:t>
+            </w:r>
+            <w:proofErr w:type="spellEnd"/>
           </w:p>
         </w:tc>
         <w:tc>
@@ -11970,25 +13034,7 @@
                 <w:szCs w:val="20"/>
                 <w:lang w:val="pt-BR"/>
               </w:rPr>
-              <w:t xml:space="preserve">co – Scrum Master – Arquitecto </w:t>
-            </w:r>
-            <w:r>
-              <w:rPr>
-                <w:rFonts w:cs="Calibri"/>
-                <w:sz w:val="20"/>
-                <w:szCs w:val="20"/>
-                <w:lang w:val="pt-BR"/>
-              </w:rPr>
-              <w:t>–</w:t>
-            </w:r>
-            <w:r>
-              <w:rPr>
-                <w:rFonts w:cs="Calibri"/>
-                <w:sz w:val="20"/>
-                <w:szCs w:val="20"/>
-                <w:lang w:val="pt-BR"/>
-              </w:rPr>
-              <w:t xml:space="preserve"> </w:t>
+              <w:t xml:space="preserve">co – Scrum Master – Arquitecto – </w:t>
             </w:r>
             <w:r>
               <w:rPr>
@@ -12026,8 +13072,19 @@
                 <w:szCs w:val="20"/>
                 <w:lang w:val="es-ES"/>
               </w:rPr>
-              <w:t>Martin Herran</w:t>
+              <w:t xml:space="preserve">Martin </w:t>
             </w:r>
+            <w:proofErr w:type="spellStart"/>
+            <w:r>
+              <w:rPr>
+                <w:rFonts w:cs="Calibri"/>
+                <w:sz w:val="20"/>
+                <w:szCs w:val="20"/>
+                <w:lang w:val="es-ES"/>
+              </w:rPr>
+              <w:t>Herran</w:t>
+            </w:r>
+            <w:proofErr w:type="spellEnd"/>
           </w:p>
         </w:tc>
         <w:tc>
@@ -12111,6 +13168,7 @@
                 <w:lang w:val="es-ES"/>
               </w:rPr>
             </w:pPr>
+            <w:proofErr w:type="spellStart"/>
             <w:r>
               <w:rPr>
                 <w:rFonts w:cs="Calibri"/>
@@ -12118,8 +13176,29 @@
                 <w:szCs w:val="20"/>
                 <w:lang w:val="es-ES"/>
               </w:rPr>
-              <w:t>Product Owner</w:t>
+              <w:t>Product</w:t>
             </w:r>
+            <w:proofErr w:type="spellEnd"/>
+            <w:r>
+              <w:rPr>
+                <w:rFonts w:cs="Calibri"/>
+                <w:sz w:val="20"/>
+                <w:szCs w:val="20"/>
+                <w:lang w:val="es-ES"/>
+              </w:rPr>
+              <w:t xml:space="preserve"> </w:t>
+            </w:r>
+            <w:proofErr w:type="spellStart"/>
+            <w:r>
+              <w:rPr>
+                <w:rFonts w:cs="Calibri"/>
+                <w:sz w:val="20"/>
+                <w:szCs w:val="20"/>
+                <w:lang w:val="es-ES"/>
+              </w:rPr>
+              <w:t>Owner</w:t>
+            </w:r>
+            <w:proofErr w:type="spellEnd"/>
           </w:p>
         </w:tc>
       </w:tr>
@@ -12169,7 +13248,27 @@
                 <w:szCs w:val="20"/>
                 <w:lang w:val="es-ES"/>
               </w:rPr>
-              <w:t>(Directora Colegio Pias)</w:t>
+              <w:t xml:space="preserve">(Directora Colegio </w:t>
+            </w:r>
+            <w:proofErr w:type="spellStart"/>
+            <w:r>
+              <w:rPr>
+                <w:rFonts w:cs="Calibri"/>
+                <w:sz w:val="20"/>
+                <w:szCs w:val="20"/>
+                <w:lang w:val="es-ES"/>
+              </w:rPr>
+              <w:t>Pias</w:t>
+            </w:r>
+            <w:proofErr w:type="spellEnd"/>
+            <w:r>
+              <w:rPr>
+                <w:rFonts w:cs="Calibri"/>
+                <w:sz w:val="20"/>
+                <w:szCs w:val="20"/>
+                <w:lang w:val="es-ES"/>
+              </w:rPr>
+              <w:t>)</w:t>
             </w:r>
           </w:p>
         </w:tc>
@@ -12189,6 +13288,7 @@
                 <w:lang w:val="es-ES"/>
               </w:rPr>
             </w:pPr>
+            <w:proofErr w:type="spellStart"/>
             <w:r>
               <w:rPr>
                 <w:rFonts w:cs="Calibri"/>
@@ -12198,6 +13298,7 @@
               </w:rPr>
               <w:t>Stakeholder</w:t>
             </w:r>
+            <w:proofErr w:type="spellEnd"/>
           </w:p>
         </w:tc>
       </w:tr>
@@ -12214,7 +13315,7 @@
       <w:pPr>
         <w:pStyle w:val="Ttulo2"/>
       </w:pPr>
-      <w:bookmarkStart w:id="68" w:name="_Toc290398560"/>
+      <w:bookmarkStart w:id="68" w:name="_Toc290398687"/>
       <w:r>
         <w:t>Documentos/Planes a ser llevados</w:t>
       </w:r>
@@ -12298,8 +13399,16 @@
         <w:rPr>
           <w:lang w:val="es-ES"/>
         </w:rPr>
-        <w:t>Notas de release</w:t>
-      </w:r>
+        <w:t xml:space="preserve">Notas de </w:t>
+      </w:r>
+      <w:proofErr w:type="spellStart"/>
+      <w:r>
+        <w:rPr>
+          <w:lang w:val="es-ES"/>
+        </w:rPr>
+        <w:t>release</w:t>
+      </w:r>
+      <w:proofErr w:type="spellEnd"/>
     </w:p>
     <w:p>
       <w:pPr>
@@ -12451,7 +13560,7 @@
       <w:pPr>
         <w:pStyle w:val="Ttulo2"/>
       </w:pPr>
-      <w:bookmarkStart w:id="69" w:name="_Toc290398561"/>
+      <w:bookmarkStart w:id="69" w:name="_Toc290398688"/>
       <w:r>
         <w:t>Plan de Proyecto</w:t>
       </w:r>
@@ -12508,7 +13617,21 @@
         <w:rPr>
           <w:lang w:val="es-ES"/>
         </w:rPr>
-        <w:t>Define Objetivos de los Sprints.</w:t>
+        <w:t xml:space="preserve">Define Objetivos de los </w:t>
+      </w:r>
+      <w:proofErr w:type="spellStart"/>
+      <w:r>
+        <w:rPr>
+          <w:lang w:val="es-ES"/>
+        </w:rPr>
+        <w:t>Sprints</w:t>
+      </w:r>
+      <w:proofErr w:type="spellEnd"/>
+      <w:r>
+        <w:rPr>
+          <w:lang w:val="es-ES"/>
+        </w:rPr>
+        <w:t>.</w:t>
       </w:r>
     </w:p>
     <w:p>
@@ -12590,7 +13713,7 @@
         </w:numPr>
         <w:ind w:left="1066" w:hanging="709"/>
       </w:pPr>
-      <w:bookmarkStart w:id="70" w:name="_Toc290398562"/>
+      <w:bookmarkStart w:id="70" w:name="_Toc290398689"/>
       <w:r>
         <w:lastRenderedPageBreak/>
         <w:t>Ambiente De Trabajo</w:t>
@@ -12632,7 +13755,35 @@
         <w:rPr>
           <w:rFonts w:asciiTheme="minorHAnsi" w:hAnsiTheme="minorHAnsi" w:cstheme="minorHAnsi"/>
         </w:rPr>
-        <w:t>Intel® Core™2 Duo Processor T6400 2.0</w:t>
+        <w:t xml:space="preserve">Intel® Core™2 </w:t>
+      </w:r>
+      <w:proofErr w:type="spellStart"/>
+      <w:r>
+        <w:rPr>
+          <w:rFonts w:asciiTheme="minorHAnsi" w:hAnsiTheme="minorHAnsi" w:cstheme="minorHAnsi"/>
+        </w:rPr>
+        <w:t>Duo</w:t>
+      </w:r>
+      <w:proofErr w:type="spellEnd"/>
+      <w:r>
+        <w:rPr>
+          <w:rFonts w:asciiTheme="minorHAnsi" w:hAnsiTheme="minorHAnsi" w:cstheme="minorHAnsi"/>
+        </w:rPr>
+        <w:t xml:space="preserve"> </w:t>
+      </w:r>
+      <w:proofErr w:type="spellStart"/>
+      <w:r>
+        <w:rPr>
+          <w:rFonts w:asciiTheme="minorHAnsi" w:hAnsiTheme="minorHAnsi" w:cstheme="minorHAnsi"/>
+        </w:rPr>
+        <w:t>Processor</w:t>
+      </w:r>
+      <w:proofErr w:type="spellEnd"/>
+      <w:r>
+        <w:rPr>
+          <w:rFonts w:asciiTheme="minorHAnsi" w:hAnsiTheme="minorHAnsi" w:cstheme="minorHAnsi"/>
+        </w:rPr>
+        <w:t xml:space="preserve"> T6400 2.0</w:t>
       </w:r>
       <w:r>
         <w:rPr>
@@ -12663,7 +13814,21 @@
         <w:rPr>
           <w:rFonts w:asciiTheme="minorHAnsi" w:hAnsiTheme="minorHAnsi" w:cstheme="minorHAnsi"/>
         </w:rPr>
-        <w:t>7 Ultimate 64 bits</w:t>
+        <w:t xml:space="preserve">7 </w:t>
+      </w:r>
+      <w:proofErr w:type="spellStart"/>
+      <w:r>
+        <w:rPr>
+          <w:rFonts w:asciiTheme="minorHAnsi" w:hAnsiTheme="minorHAnsi" w:cstheme="minorHAnsi"/>
+        </w:rPr>
+        <w:t>Ultimate</w:t>
+      </w:r>
+      <w:proofErr w:type="spellEnd"/>
+      <w:r>
+        <w:rPr>
+          <w:rFonts w:asciiTheme="minorHAnsi" w:hAnsiTheme="minorHAnsi" w:cstheme="minorHAnsi"/>
+        </w:rPr>
+        <w:t xml:space="preserve"> 64 bits</w:t>
       </w:r>
     </w:p>
     <w:p>
@@ -12749,7 +13914,35 @@
         <w:rPr>
           <w:rFonts w:asciiTheme="minorHAnsi" w:hAnsiTheme="minorHAnsi" w:cstheme="minorHAnsi"/>
         </w:rPr>
-        <w:t>Intel® Core™2 Duo Processor T6500 2.1GHz</w:t>
+        <w:t xml:space="preserve">Intel® Core™2 </w:t>
+      </w:r>
+      <w:proofErr w:type="spellStart"/>
+      <w:r>
+        <w:rPr>
+          <w:rFonts w:asciiTheme="minorHAnsi" w:hAnsiTheme="minorHAnsi" w:cstheme="minorHAnsi"/>
+        </w:rPr>
+        <w:t>Duo</w:t>
+      </w:r>
+      <w:proofErr w:type="spellEnd"/>
+      <w:r>
+        <w:rPr>
+          <w:rFonts w:asciiTheme="minorHAnsi" w:hAnsiTheme="minorHAnsi" w:cstheme="minorHAnsi"/>
+        </w:rPr>
+        <w:t xml:space="preserve"> </w:t>
+      </w:r>
+      <w:proofErr w:type="spellStart"/>
+      <w:r>
+        <w:rPr>
+          <w:rFonts w:asciiTheme="minorHAnsi" w:hAnsiTheme="minorHAnsi" w:cstheme="minorHAnsi"/>
+        </w:rPr>
+        <w:t>Processor</w:t>
+      </w:r>
+      <w:proofErr w:type="spellEnd"/>
+      <w:r>
+        <w:rPr>
+          <w:rFonts w:asciiTheme="minorHAnsi" w:hAnsiTheme="minorHAnsi" w:cstheme="minorHAnsi"/>
+        </w:rPr>
+        <w:t xml:space="preserve"> T6500 2.1GHz</w:t>
       </w:r>
     </w:p>
     <w:p>
@@ -12862,7 +14055,23 @@
           <w:rFonts w:asciiTheme="minorHAnsi" w:hAnsiTheme="minorHAnsi" w:cstheme="minorHAnsi"/>
           <w:lang w:val="en-US"/>
         </w:rPr>
-        <w:t>AMD Phenom  II N830 Triple-Core 2.10Ghz</w:t>
+        <w:t xml:space="preserve">AMD </w:t>
+      </w:r>
+      <w:proofErr w:type="spellStart"/>
+      <w:r>
+        <w:rPr>
+          <w:rFonts w:asciiTheme="minorHAnsi" w:hAnsiTheme="minorHAnsi" w:cstheme="minorHAnsi"/>
+          <w:lang w:val="en-US"/>
+        </w:rPr>
+        <w:t>Phenom</w:t>
+      </w:r>
+      <w:proofErr w:type="spellEnd"/>
+      <w:r>
+        <w:rPr>
+          <w:rFonts w:asciiTheme="minorHAnsi" w:hAnsiTheme="minorHAnsi" w:cstheme="minorHAnsi"/>
+          <w:lang w:val="en-US"/>
+        </w:rPr>
+        <w:t xml:space="preserve">  II N830 Triple-Core 2.10Ghz</w:t>
       </w:r>
     </w:p>
     <w:p>
@@ -12878,12 +14087,37 @@
           <w:lang w:val="en-US"/>
         </w:rPr>
       </w:pPr>
+      <w:proofErr w:type="spellStart"/>
       <w:r>
         <w:rPr>
           <w:rFonts w:asciiTheme="minorHAnsi" w:hAnsiTheme="minorHAnsi" w:cstheme="minorHAnsi"/>
           <w:lang w:val="en-US"/>
         </w:rPr>
-        <w:t>Sistema Operativo Windows 7 Home Premium 64 bits</w:t>
+        <w:t>Sistema</w:t>
+      </w:r>
+      <w:proofErr w:type="spellEnd"/>
+      <w:r>
+        <w:rPr>
+          <w:rFonts w:asciiTheme="minorHAnsi" w:hAnsiTheme="minorHAnsi" w:cstheme="minorHAnsi"/>
+          <w:lang w:val="en-US"/>
+        </w:rPr>
+        <w:t xml:space="preserve"> </w:t>
+      </w:r>
+      <w:proofErr w:type="spellStart"/>
+      <w:r>
+        <w:rPr>
+          <w:rFonts w:asciiTheme="minorHAnsi" w:hAnsiTheme="minorHAnsi" w:cstheme="minorHAnsi"/>
+          <w:lang w:val="en-US"/>
+        </w:rPr>
+        <w:t>Operativo</w:t>
+      </w:r>
+      <w:proofErr w:type="spellEnd"/>
+      <w:r>
+        <w:rPr>
+          <w:rFonts w:asciiTheme="minorHAnsi" w:hAnsiTheme="minorHAnsi" w:cstheme="minorHAnsi"/>
+          <w:lang w:val="en-US"/>
+        </w:rPr>
+        <w:t xml:space="preserve"> Windows 7 Home Premium 64 bits</w:t>
       </w:r>
     </w:p>
     <w:p>
@@ -12996,8 +14230,16 @@
         <w:rPr>
           <w:rFonts w:asciiTheme="minorHAnsi" w:hAnsiTheme="minorHAnsi" w:cstheme="minorHAnsi"/>
         </w:rPr>
-        <w:t>7 Ultimate</w:t>
-      </w:r>
+        <w:t xml:space="preserve">7 </w:t>
+      </w:r>
+      <w:proofErr w:type="spellStart"/>
+      <w:r>
+        <w:rPr>
+          <w:rFonts w:asciiTheme="minorHAnsi" w:hAnsiTheme="minorHAnsi" w:cstheme="minorHAnsi"/>
+        </w:rPr>
+        <w:t>Ultimate</w:t>
+      </w:r>
+      <w:proofErr w:type="spellEnd"/>
       <w:r>
         <w:rPr>
           <w:rFonts w:asciiTheme="minorHAnsi" w:hAnsiTheme="minorHAnsi" w:cstheme="minorHAnsi"/>
@@ -13119,27 +14361,14 @@
             </w:rPr>
             <w:t xml:space="preserve">apítulo: </w:t>
           </w:r>
-          <w:r>
-            <w:fldChar w:fldCharType="begin"/>
-          </w:r>
-          <w:r>
-            <w:instrText xml:space="preserve"> STYLEREF  "1"  </w:instrText>
-          </w:r>
-          <w:r>
-            <w:fldChar w:fldCharType="separate"/>
-          </w:r>
-          <w:r>
-            <w:rPr>
-              <w:noProof/>
-            </w:rPr>
-            <w:t>Tabla de contenido</w:t>
-          </w:r>
-          <w:r>
-            <w:rPr>
-              <w:noProof/>
-            </w:rPr>
-            <w:fldChar w:fldCharType="end"/>
-          </w:r>
+          <w:fldSimple w:instr=" STYLEREF  &quot;1&quot;  ">
+            <w:r>
+              <w:rPr>
+                <w:noProof/>
+              </w:rPr>
+              <w:t>Ambiente De Trabajo</w:t>
+            </w:r>
+          </w:fldSimple>
         </w:p>
       </w:tc>
     </w:tr>
@@ -13189,7 +14418,7 @@
               <w:sz w:val="40"/>
               <w:szCs w:val="40"/>
             </w:rPr>
-            <w:t>3</w:t>
+            <w:t>32</w:t>
           </w:r>
           <w:r>
             <w:rPr>
@@ -13254,14 +14483,14 @@
         <v:path o:extrusionok="f" gradientshapeok="t" o:connecttype="rect"/>
         <o:lock v:ext="edit" aspectratio="t"/>
       </v:shapetype>
-      <v:shape id="_x0000_i1456" type="#_x0000_t75" style="width:11.3pt;height:11.3pt" o:bullet="t">
+      <v:shape id="_x0000_i1032" type="#_x0000_t75" style="width:11.3pt;height:11.3pt" o:bullet="t">
         <v:imagedata r:id="rId1" o:title="mso50EE"/>
       </v:shape>
     </w:pict>
   </w:numPicBullet>
   <w:numPicBullet w:numPicBulletId="1">
     <w:pict>
-      <v:shape id="_x0000_i1457" type="#_x0000_t75" style="width:11.3pt;height:11.3pt" o:bullet="t">
+      <v:shape id="_x0000_i1033" type="#_x0000_t75" style="width:11.3pt;height:11.3pt" o:bullet="t">
         <v:imagedata r:id="rId2" o:title=""/>
       </v:shape>
     </w:pict>
@@ -20016,7 +21245,7 @@
 </file>
 
 <file path=customXml/itemProps1.xml><?xml version="1.0" encoding="utf-8"?>
-<ds:datastoreItem xmlns:ds="http://schemas.openxmlformats.org/officeDocument/2006/customXml" ds:itemID="{C3F501C3-9889-419E-A2CF-12F0FAE89F74}">
+<ds:datastoreItem xmlns:ds="http://schemas.openxmlformats.org/officeDocument/2006/customXml" ds:itemID="{5C5DF713-759C-433F-AE65-ED909698EDC3}">
   <ds:schemaRefs>
     <ds:schemaRef ds:uri="http://schemas.openxmlformats.org/officeDocument/2006/bibliography"/>
   </ds:schemaRefs>

</xml_diff>

<commit_message>
Lau - agregado director y vice
</commit_message>
<xml_diff>
--- a/Docs/01-Relevamiento Inicial/Informe Preliminar Escuelas Pías.docx
+++ b/Docs/01-Relevamiento Inicial/Informe Preliminar Escuelas Pías.docx
@@ -778,31 +778,16 @@
         </w:rPr>
         <w:tab/>
       </w:r>
-      <w:r>
-        <w:fldChar w:fldCharType="begin"/>
-      </w:r>
-      <w:r>
-        <w:instrText xml:space="preserve"> SAVEDATE   \* MERGEFORMAT </w:instrText>
-      </w:r>
-      <w:r>
-        <w:fldChar w:fldCharType="separate"/>
-      </w:r>
-      <w:r>
-        <w:rPr>
-          <w:i/>
-          <w:noProof/>
-          <w:sz w:val="20"/>
-        </w:rPr>
-        <w:t>17/04/2011 21:54:00</w:t>
-      </w:r>
-      <w:r>
-        <w:rPr>
-          <w:i/>
-          <w:noProof/>
-          <w:sz w:val="20"/>
-        </w:rPr>
-        <w:fldChar w:fldCharType="end"/>
-      </w:r>
+      <w:fldSimple w:instr=" SAVEDATE   \* MERGEFORMAT ">
+        <w:r>
+          <w:rPr>
+            <w:i/>
+            <w:noProof/>
+            <w:sz w:val="20"/>
+          </w:rPr>
+          <w:t>17/04/2011 22:32:00</w:t>
+        </w:r>
+      </w:fldSimple>
     </w:p>
     <w:p>
       <w:pPr>
@@ -820,7 +805,7 @@
         <w:pStyle w:val="Ttulo1"/>
         <w:ind w:left="714" w:hanging="357"/>
       </w:pPr>
-      <w:bookmarkStart w:id="0" w:name="_Toc290842922"/>
+      <w:bookmarkStart w:id="0" w:name="_Toc290939910"/>
       <w:r>
         <w:lastRenderedPageBreak/>
         <w:t>Historial de Revisión</w:t>
@@ -1359,7 +1344,7 @@
         <w:pStyle w:val="Ttulo1"/>
         <w:ind w:left="714" w:hanging="357"/>
       </w:pPr>
-      <w:bookmarkStart w:id="1" w:name="_Toc290842923"/>
+      <w:bookmarkStart w:id="1" w:name="_Toc290939911"/>
       <w:r>
         <w:lastRenderedPageBreak/>
         <w:t>Tabla de contenido</w:t>
@@ -1405,7 +1390,7 @@
         </w:rPr>
         <w:fldChar w:fldCharType="separate"/>
       </w:r>
-      <w:hyperlink w:anchor="_Toc290842922" w:history="1">
+      <w:hyperlink w:anchor="_Toc290939910" w:history="1">
         <w:r>
           <w:rPr>
             <w:rStyle w:val="Hipervnculo"/>
@@ -1432,7 +1417,7 @@
             <w:noProof/>
             <w:webHidden/>
           </w:rPr>
-          <w:instrText xml:space="preserve"> PAGEREF _Toc290842922 \h </w:instrText>
+          <w:instrText xml:space="preserve"> PAGEREF _Toc290939910 \h </w:instrText>
         </w:r>
         <w:r>
           <w:rPr>
@@ -1475,7 +1460,7 @@
           <w:lang w:val="es-AR" w:eastAsia="es-AR"/>
         </w:rPr>
       </w:pPr>
-      <w:hyperlink w:anchor="_Toc290842923" w:history="1">
+      <w:hyperlink w:anchor="_Toc290939911" w:history="1">
         <w:r>
           <w:rPr>
             <w:rStyle w:val="Hipervnculo"/>
@@ -1502,7 +1487,7 @@
             <w:noProof/>
             <w:webHidden/>
           </w:rPr>
-          <w:instrText xml:space="preserve"> PAGEREF _Toc290842923 \h </w:instrText>
+          <w:instrText xml:space="preserve"> PAGEREF _Toc290939911 \h </w:instrText>
         </w:r>
         <w:r>
           <w:rPr>
@@ -1546,7 +1531,7 @@
           <w:lang w:val="es-AR" w:eastAsia="es-AR"/>
         </w:rPr>
       </w:pPr>
-      <w:hyperlink w:anchor="_Toc290842924" w:history="1">
+      <w:hyperlink w:anchor="_Toc290939912" w:history="1">
         <w:r>
           <w:rPr>
             <w:rStyle w:val="Hipervnculo"/>
@@ -1588,7 +1573,7 @@
             <w:noProof/>
             <w:webHidden/>
           </w:rPr>
-          <w:instrText xml:space="preserve"> PAGEREF _Toc290842924 \h </w:instrText>
+          <w:instrText xml:space="preserve"> PAGEREF _Toc290939912 \h </w:instrText>
         </w:r>
         <w:r>
           <w:rPr>
@@ -1632,7 +1617,7 @@
           <w:lang w:val="es-AR" w:eastAsia="es-AR"/>
         </w:rPr>
       </w:pPr>
-      <w:hyperlink w:anchor="_Toc290842925" w:history="1">
+      <w:hyperlink w:anchor="_Toc290939913" w:history="1">
         <w:r>
           <w:rPr>
             <w:rStyle w:val="Hipervnculo"/>
@@ -1674,7 +1659,7 @@
             <w:noProof/>
             <w:webHidden/>
           </w:rPr>
-          <w:instrText xml:space="preserve"> PAGEREF _Toc290842925 \h </w:instrText>
+          <w:instrText xml:space="preserve"> PAGEREF _Toc290939913 \h </w:instrText>
         </w:r>
         <w:r>
           <w:rPr>
@@ -1718,7 +1703,7 @@
           <w:lang w:val="es-AR" w:eastAsia="es-AR"/>
         </w:rPr>
       </w:pPr>
-      <w:hyperlink w:anchor="_Toc290842926" w:history="1">
+      <w:hyperlink w:anchor="_Toc290939914" w:history="1">
         <w:r>
           <w:rPr>
             <w:rStyle w:val="Hipervnculo"/>
@@ -1760,7 +1745,7 @@
             <w:noProof/>
             <w:webHidden/>
           </w:rPr>
-          <w:instrText xml:space="preserve"> PAGEREF _Toc290842926 \h </w:instrText>
+          <w:instrText xml:space="preserve"> PAGEREF _Toc290939914 \h </w:instrText>
         </w:r>
         <w:r>
           <w:rPr>
@@ -1803,7 +1788,7 @@
           <w:lang w:val="es-AR" w:eastAsia="es-AR"/>
         </w:rPr>
       </w:pPr>
-      <w:hyperlink w:anchor="_Toc290842927" w:history="1">
+      <w:hyperlink w:anchor="_Toc290939915" w:history="1">
         <w:r>
           <w:rPr>
             <w:rStyle w:val="Hipervnculo"/>
@@ -1830,7 +1815,7 @@
             <w:noProof/>
             <w:webHidden/>
           </w:rPr>
-          <w:instrText xml:space="preserve"> PAGEREF _Toc290842927 \h </w:instrText>
+          <w:instrText xml:space="preserve"> PAGEREF _Toc290939915 \h </w:instrText>
         </w:r>
         <w:r>
           <w:rPr>
@@ -1873,7 +1858,7 @@
           <w:lang w:val="es-AR" w:eastAsia="es-AR"/>
         </w:rPr>
       </w:pPr>
-      <w:hyperlink w:anchor="_Toc290842928" w:history="1">
+      <w:hyperlink w:anchor="_Toc290939916" w:history="1">
         <w:r>
           <w:rPr>
             <w:rStyle w:val="Hipervnculo"/>
@@ -1900,7 +1885,7 @@
             <w:noProof/>
             <w:webHidden/>
           </w:rPr>
-          <w:instrText xml:space="preserve"> PAGEREF _Toc290842928 \h </w:instrText>
+          <w:instrText xml:space="preserve"> PAGEREF _Toc290939916 \h </w:instrText>
         </w:r>
         <w:r>
           <w:rPr>
@@ -1943,7 +1928,7 @@
           <w:lang w:val="es-AR" w:eastAsia="es-AR"/>
         </w:rPr>
       </w:pPr>
-      <w:hyperlink w:anchor="_Toc290842929" w:history="1">
+      <w:hyperlink w:anchor="_Toc290939917" w:history="1">
         <w:r>
           <w:rPr>
             <w:rStyle w:val="Hipervnculo"/>
@@ -1970,7 +1955,7 @@
             <w:noProof/>
             <w:webHidden/>
           </w:rPr>
-          <w:instrText xml:space="preserve"> PAGEREF _Toc290842929 \h </w:instrText>
+          <w:instrText xml:space="preserve"> PAGEREF _Toc290939917 \h </w:instrText>
         </w:r>
         <w:r>
           <w:rPr>
@@ -2013,7 +1998,7 @@
           <w:lang w:val="es-AR" w:eastAsia="es-AR"/>
         </w:rPr>
       </w:pPr>
-      <w:hyperlink w:anchor="_Toc290842930" w:history="1">
+      <w:hyperlink w:anchor="_Toc290939918" w:history="1">
         <w:r>
           <w:rPr>
             <w:rStyle w:val="Hipervnculo"/>
@@ -2040,7 +2025,7 @@
             <w:noProof/>
             <w:webHidden/>
           </w:rPr>
-          <w:instrText xml:space="preserve"> PAGEREF _Toc290842930 \h </w:instrText>
+          <w:instrText xml:space="preserve"> PAGEREF _Toc290939918 \h </w:instrText>
         </w:r>
         <w:r>
           <w:rPr>
@@ -2082,7 +2067,7 @@
           <w:noProof/>
         </w:rPr>
       </w:pPr>
-      <w:hyperlink w:anchor="_Toc290842931" w:history="1">
+      <w:hyperlink w:anchor="_Toc290939919" w:history="1">
         <w:r>
           <w:rPr>
             <w:rStyle w:val="Hipervnculo"/>
@@ -2109,7 +2094,7 @@
             <w:noProof/>
             <w:webHidden/>
           </w:rPr>
-          <w:instrText xml:space="preserve"> PAGEREF _Toc290842931 \h </w:instrText>
+          <w:instrText xml:space="preserve"> PAGEREF _Toc290939919 \h </w:instrText>
         </w:r>
         <w:r>
           <w:rPr>
@@ -2151,7 +2136,7 @@
           <w:noProof/>
         </w:rPr>
       </w:pPr>
-      <w:hyperlink w:anchor="_Toc290842932" w:history="1">
+      <w:hyperlink w:anchor="_Toc290939920" w:history="1">
         <w:r>
           <w:rPr>
             <w:rStyle w:val="Hipervnculo"/>
@@ -2178,7 +2163,7 @@
             <w:noProof/>
             <w:webHidden/>
           </w:rPr>
-          <w:instrText xml:space="preserve"> PAGEREF _Toc290842932 \h </w:instrText>
+          <w:instrText xml:space="preserve"> PAGEREF _Toc290939920 \h </w:instrText>
         </w:r>
         <w:r>
           <w:rPr>
@@ -2220,7 +2205,7 @@
           <w:noProof/>
         </w:rPr>
       </w:pPr>
-      <w:hyperlink w:anchor="_Toc290842933" w:history="1">
+      <w:hyperlink w:anchor="_Toc290939921" w:history="1">
         <w:r>
           <w:rPr>
             <w:rStyle w:val="Hipervnculo"/>
@@ -2247,7 +2232,7 @@
             <w:noProof/>
             <w:webHidden/>
           </w:rPr>
-          <w:instrText xml:space="preserve"> PAGEREF _Toc290842933 \h </w:instrText>
+          <w:instrText xml:space="preserve"> PAGEREF _Toc290939921 \h </w:instrText>
         </w:r>
         <w:r>
           <w:rPr>
@@ -2289,7 +2274,7 @@
           <w:noProof/>
         </w:rPr>
       </w:pPr>
-      <w:hyperlink w:anchor="_Toc290842934" w:history="1">
+      <w:hyperlink w:anchor="_Toc290939922" w:history="1">
         <w:r>
           <w:rPr>
             <w:rStyle w:val="Hipervnculo"/>
@@ -2316,7 +2301,7 @@
             <w:noProof/>
             <w:webHidden/>
           </w:rPr>
-          <w:instrText xml:space="preserve"> PAGEREF _Toc290842934 \h </w:instrText>
+          <w:instrText xml:space="preserve"> PAGEREF _Toc290939922 \h </w:instrText>
         </w:r>
         <w:r>
           <w:rPr>
@@ -2358,7 +2343,7 @@
           <w:noProof/>
         </w:rPr>
       </w:pPr>
-      <w:hyperlink w:anchor="_Toc290842935" w:history="1">
+      <w:hyperlink w:anchor="_Toc290939923" w:history="1">
         <w:r>
           <w:rPr>
             <w:rStyle w:val="Hipervnculo"/>
@@ -2385,7 +2370,7 @@
             <w:noProof/>
             <w:webHidden/>
           </w:rPr>
-          <w:instrText xml:space="preserve"> PAGEREF _Toc290842935 \h </w:instrText>
+          <w:instrText xml:space="preserve"> PAGEREF _Toc290939923 \h </w:instrText>
         </w:r>
         <w:r>
           <w:rPr>
@@ -2427,7 +2412,7 @@
           <w:noProof/>
         </w:rPr>
       </w:pPr>
-      <w:hyperlink w:anchor="_Toc290842936" w:history="1">
+      <w:hyperlink w:anchor="_Toc290939924" w:history="1">
         <w:r>
           <w:rPr>
             <w:rStyle w:val="Hipervnculo"/>
@@ -2454,7 +2439,7 @@
             <w:noProof/>
             <w:webHidden/>
           </w:rPr>
-          <w:instrText xml:space="preserve"> PAGEREF _Toc290842936 \h </w:instrText>
+          <w:instrText xml:space="preserve"> PAGEREF _Toc290939924 \h </w:instrText>
         </w:r>
         <w:r>
           <w:rPr>
@@ -2496,7 +2481,7 @@
           <w:noProof/>
         </w:rPr>
       </w:pPr>
-      <w:hyperlink w:anchor="_Toc290842937" w:history="1">
+      <w:hyperlink w:anchor="_Toc290939925" w:history="1">
         <w:r>
           <w:rPr>
             <w:rStyle w:val="Hipervnculo"/>
@@ -2523,7 +2508,7 @@
             <w:noProof/>
             <w:webHidden/>
           </w:rPr>
-          <w:instrText xml:space="preserve"> PAGEREF _Toc290842937 \h </w:instrText>
+          <w:instrText xml:space="preserve"> PAGEREF _Toc290939925 \h </w:instrText>
         </w:r>
         <w:r>
           <w:rPr>
@@ -2565,7 +2550,7 @@
           <w:noProof/>
         </w:rPr>
       </w:pPr>
-      <w:hyperlink w:anchor="_Toc290842938" w:history="1">
+      <w:hyperlink w:anchor="_Toc290939926" w:history="1">
         <w:r>
           <w:rPr>
             <w:rStyle w:val="Hipervnculo"/>
@@ -2592,7 +2577,7 @@
             <w:noProof/>
             <w:webHidden/>
           </w:rPr>
-          <w:instrText xml:space="preserve"> PAGEREF _Toc290842938 \h </w:instrText>
+          <w:instrText xml:space="preserve"> PAGEREF _Toc290939926 \h </w:instrText>
         </w:r>
         <w:r>
           <w:rPr>
@@ -2636,7 +2621,7 @@
           <w:lang w:val="es-AR" w:eastAsia="es-AR"/>
         </w:rPr>
       </w:pPr>
-      <w:hyperlink w:anchor="_Toc290842939" w:history="1">
+      <w:hyperlink w:anchor="_Toc290939927" w:history="1">
         <w:r>
           <w:rPr>
             <w:rStyle w:val="Hipervnculo"/>
@@ -2678,7 +2663,7 @@
             <w:noProof/>
             <w:webHidden/>
           </w:rPr>
-          <w:instrText xml:space="preserve"> PAGEREF _Toc290842939 \h </w:instrText>
+          <w:instrText xml:space="preserve"> PAGEREF _Toc290939927 \h </w:instrText>
         </w:r>
         <w:r>
           <w:rPr>
@@ -2722,7 +2707,7 @@
           <w:lang w:val="es-AR" w:eastAsia="es-AR"/>
         </w:rPr>
       </w:pPr>
-      <w:hyperlink w:anchor="_Toc290842940" w:history="1">
+      <w:hyperlink w:anchor="_Toc290939928" w:history="1">
         <w:r>
           <w:rPr>
             <w:rStyle w:val="Hipervnculo"/>
@@ -2764,7 +2749,7 @@
             <w:noProof/>
             <w:webHidden/>
           </w:rPr>
-          <w:instrText xml:space="preserve"> PAGEREF _Toc290842940 \h </w:instrText>
+          <w:instrText xml:space="preserve"> PAGEREF _Toc290939928 \h </w:instrText>
         </w:r>
         <w:r>
           <w:rPr>
@@ -2807,7 +2792,7 @@
           <w:lang w:val="es-AR" w:eastAsia="es-AR"/>
         </w:rPr>
       </w:pPr>
-      <w:hyperlink w:anchor="_Toc290842941" w:history="1">
+      <w:hyperlink w:anchor="_Toc290939929" w:history="1">
         <w:r>
           <w:rPr>
             <w:rStyle w:val="Hipervnculo"/>
@@ -2834,7 +2819,7 @@
             <w:noProof/>
             <w:webHidden/>
           </w:rPr>
-          <w:instrText xml:space="preserve"> PAGEREF _Toc290842941 \h </w:instrText>
+          <w:instrText xml:space="preserve"> PAGEREF _Toc290939929 \h </w:instrText>
         </w:r>
         <w:r>
           <w:rPr>
@@ -2877,7 +2862,7 @@
           <w:lang w:val="es-AR" w:eastAsia="es-AR"/>
         </w:rPr>
       </w:pPr>
-      <w:hyperlink w:anchor="_Toc290842942" w:history="1">
+      <w:hyperlink w:anchor="_Toc290939930" w:history="1">
         <w:r>
           <w:rPr>
             <w:rStyle w:val="Hipervnculo"/>
@@ -2904,7 +2889,7 @@
             <w:noProof/>
             <w:webHidden/>
           </w:rPr>
-          <w:instrText xml:space="preserve"> PAGEREF _Toc290842942 \h </w:instrText>
+          <w:instrText xml:space="preserve"> PAGEREF _Toc290939930 \h </w:instrText>
         </w:r>
         <w:r>
           <w:rPr>
@@ -2947,7 +2932,7 @@
           <w:lang w:val="es-AR" w:eastAsia="es-AR"/>
         </w:rPr>
       </w:pPr>
-      <w:hyperlink w:anchor="_Toc290842943" w:history="1">
+      <w:hyperlink w:anchor="_Toc290939931" w:history="1">
         <w:r>
           <w:rPr>
             <w:rStyle w:val="Hipervnculo"/>
@@ -2974,7 +2959,7 @@
             <w:noProof/>
             <w:webHidden/>
           </w:rPr>
-          <w:instrText xml:space="preserve"> PAGEREF _Toc290842943 \h </w:instrText>
+          <w:instrText xml:space="preserve"> PAGEREF _Toc290939931 \h </w:instrText>
         </w:r>
         <w:r>
           <w:rPr>
@@ -3018,7 +3003,7 @@
           <w:lang w:val="es-AR" w:eastAsia="es-AR"/>
         </w:rPr>
       </w:pPr>
-      <w:hyperlink w:anchor="_Toc290842944" w:history="1">
+      <w:hyperlink w:anchor="_Toc290939932" w:history="1">
         <w:r>
           <w:rPr>
             <w:rStyle w:val="Hipervnculo"/>
@@ -3060,7 +3045,7 @@
             <w:noProof/>
             <w:webHidden/>
           </w:rPr>
-          <w:instrText xml:space="preserve"> PAGEREF _Toc290842944 \h </w:instrText>
+          <w:instrText xml:space="preserve"> PAGEREF _Toc290939932 \h </w:instrText>
         </w:r>
         <w:r>
           <w:rPr>
@@ -3103,7 +3088,7 @@
           <w:lang w:val="es-AR" w:eastAsia="es-AR"/>
         </w:rPr>
       </w:pPr>
-      <w:hyperlink w:anchor="_Toc290842945" w:history="1">
+      <w:hyperlink w:anchor="_Toc290939933" w:history="1">
         <w:r>
           <w:rPr>
             <w:rStyle w:val="Hipervnculo"/>
@@ -3131,7 +3116,7 @@
             <w:noProof/>
             <w:webHidden/>
           </w:rPr>
-          <w:instrText xml:space="preserve"> PAGEREF _Toc290842945 \h </w:instrText>
+          <w:instrText xml:space="preserve"> PAGEREF _Toc290939933 \h </w:instrText>
         </w:r>
         <w:r>
           <w:rPr>
@@ -3174,7 +3159,7 @@
           <w:lang w:val="es-AR" w:eastAsia="es-AR"/>
         </w:rPr>
       </w:pPr>
-      <w:hyperlink w:anchor="_Toc290842946" w:history="1">
+      <w:hyperlink w:anchor="_Toc290939934" w:history="1">
         <w:r>
           <w:rPr>
             <w:rStyle w:val="Hipervnculo"/>
@@ -3202,7 +3187,7 @@
             <w:noProof/>
             <w:webHidden/>
           </w:rPr>
-          <w:instrText xml:space="preserve"> PAGEREF _Toc290842946 \h </w:instrText>
+          <w:instrText xml:space="preserve"> PAGEREF _Toc290939934 \h </w:instrText>
         </w:r>
         <w:r>
           <w:rPr>
@@ -3245,7 +3230,7 @@
           <w:lang w:val="es-AR" w:eastAsia="es-AR"/>
         </w:rPr>
       </w:pPr>
-      <w:hyperlink w:anchor="_Toc290842947" w:history="1">
+      <w:hyperlink w:anchor="_Toc290939935" w:history="1">
         <w:r>
           <w:rPr>
             <w:rStyle w:val="Hipervnculo"/>
@@ -3273,7 +3258,7 @@
             <w:noProof/>
             <w:webHidden/>
           </w:rPr>
-          <w:instrText xml:space="preserve"> PAGEREF _Toc290842947 \h </w:instrText>
+          <w:instrText xml:space="preserve"> PAGEREF _Toc290939935 \h </w:instrText>
         </w:r>
         <w:r>
           <w:rPr>
@@ -3316,7 +3301,7 @@
           <w:lang w:val="es-AR" w:eastAsia="es-AR"/>
         </w:rPr>
       </w:pPr>
-      <w:hyperlink w:anchor="_Toc290842948" w:history="1">
+      <w:hyperlink w:anchor="_Toc290939936" w:history="1">
         <w:r>
           <w:rPr>
             <w:rStyle w:val="Hipervnculo"/>
@@ -3343,7 +3328,7 @@
             <w:noProof/>
             <w:webHidden/>
           </w:rPr>
-          <w:instrText xml:space="preserve"> PAGEREF _Toc290842948 \h </w:instrText>
+          <w:instrText xml:space="preserve"> PAGEREF _Toc290939936 \h </w:instrText>
         </w:r>
         <w:r>
           <w:rPr>
@@ -3386,7 +3371,7 @@
           <w:lang w:val="es-AR" w:eastAsia="es-AR"/>
         </w:rPr>
       </w:pPr>
-      <w:hyperlink w:anchor="_Toc290842949" w:history="1">
+      <w:hyperlink w:anchor="_Toc290939937" w:history="1">
         <w:r>
           <w:rPr>
             <w:rStyle w:val="Hipervnculo"/>
@@ -3413,7 +3398,7 @@
             <w:noProof/>
             <w:webHidden/>
           </w:rPr>
-          <w:instrText xml:space="preserve"> PAGEREF _Toc290842949 \h </w:instrText>
+          <w:instrText xml:space="preserve"> PAGEREF _Toc290939937 \h </w:instrText>
         </w:r>
         <w:r>
           <w:rPr>
@@ -3457,7 +3442,7 @@
           <w:lang w:val="es-AR" w:eastAsia="es-AR"/>
         </w:rPr>
       </w:pPr>
-      <w:hyperlink w:anchor="_Toc290842950" w:history="1">
+      <w:hyperlink w:anchor="_Toc290939938" w:history="1">
         <w:r>
           <w:rPr>
             <w:rStyle w:val="Hipervnculo"/>
@@ -3499,7 +3484,7 @@
             <w:noProof/>
             <w:webHidden/>
           </w:rPr>
-          <w:instrText xml:space="preserve"> PAGEREF _Toc290842950 \h </w:instrText>
+          <w:instrText xml:space="preserve"> PAGEREF _Toc290939938 \h </w:instrText>
         </w:r>
         <w:r>
           <w:rPr>
@@ -3542,7 +3527,7 @@
           <w:lang w:val="es-AR" w:eastAsia="es-AR"/>
         </w:rPr>
       </w:pPr>
-      <w:hyperlink w:anchor="_Toc290842951" w:history="1">
+      <w:hyperlink w:anchor="_Toc290939939" w:history="1">
         <w:r>
           <w:rPr>
             <w:rStyle w:val="Hipervnculo"/>
@@ -3569,7 +3554,7 @@
             <w:noProof/>
             <w:webHidden/>
           </w:rPr>
-          <w:instrText xml:space="preserve"> PAGEREF _Toc290842951 \h </w:instrText>
+          <w:instrText xml:space="preserve"> PAGEREF _Toc290939939 \h </w:instrText>
         </w:r>
         <w:r>
           <w:rPr>
@@ -3612,7 +3597,7 @@
           <w:lang w:val="es-AR" w:eastAsia="es-AR"/>
         </w:rPr>
       </w:pPr>
-      <w:hyperlink w:anchor="_Toc290842952" w:history="1">
+      <w:hyperlink w:anchor="_Toc290939940" w:history="1">
         <w:r>
           <w:rPr>
             <w:rStyle w:val="Hipervnculo"/>
@@ -3639,7 +3624,7 @@
             <w:noProof/>
             <w:webHidden/>
           </w:rPr>
-          <w:instrText xml:space="preserve"> PAGEREF _Toc290842952 \h </w:instrText>
+          <w:instrText xml:space="preserve"> PAGEREF _Toc290939940 \h </w:instrText>
         </w:r>
         <w:r>
           <w:rPr>
@@ -3682,7 +3667,7 @@
           <w:lang w:val="es-AR" w:eastAsia="es-AR"/>
         </w:rPr>
       </w:pPr>
-      <w:hyperlink w:anchor="_Toc290842953" w:history="1">
+      <w:hyperlink w:anchor="_Toc290939941" w:history="1">
         <w:r>
           <w:rPr>
             <w:rStyle w:val="Hipervnculo"/>
@@ -3709,7 +3694,7 @@
             <w:noProof/>
             <w:webHidden/>
           </w:rPr>
-          <w:instrText xml:space="preserve"> PAGEREF _Toc290842953 \h </w:instrText>
+          <w:instrText xml:space="preserve"> PAGEREF _Toc290939941 \h </w:instrText>
         </w:r>
         <w:r>
           <w:rPr>
@@ -3751,7 +3736,7 @@
           <w:noProof/>
         </w:rPr>
       </w:pPr>
-      <w:hyperlink w:anchor="_Toc290842954" w:history="1">
+      <w:hyperlink w:anchor="_Toc290939942" w:history="1">
         <w:r>
           <w:rPr>
             <w:rStyle w:val="Hipervnculo"/>
@@ -3778,7 +3763,7 @@
             <w:noProof/>
             <w:webHidden/>
           </w:rPr>
-          <w:instrText xml:space="preserve"> PAGEREF _Toc290842954 \h </w:instrText>
+          <w:instrText xml:space="preserve"> PAGEREF _Toc290939942 \h </w:instrText>
         </w:r>
         <w:r>
           <w:rPr>
@@ -3820,7 +3805,7 @@
           <w:noProof/>
         </w:rPr>
       </w:pPr>
-      <w:hyperlink w:anchor="_Toc290842955" w:history="1">
+      <w:hyperlink w:anchor="_Toc290939943" w:history="1">
         <w:r>
           <w:rPr>
             <w:rStyle w:val="Hipervnculo"/>
@@ -3847,7 +3832,7 @@
             <w:noProof/>
             <w:webHidden/>
           </w:rPr>
-          <w:instrText xml:space="preserve"> PAGEREF _Toc290842955 \h </w:instrText>
+          <w:instrText xml:space="preserve"> PAGEREF _Toc290939943 \h </w:instrText>
         </w:r>
         <w:r>
           <w:rPr>
@@ -3889,7 +3874,7 @@
           <w:noProof/>
         </w:rPr>
       </w:pPr>
-      <w:hyperlink w:anchor="_Toc290842956" w:history="1">
+      <w:hyperlink w:anchor="_Toc290939944" w:history="1">
         <w:r>
           <w:rPr>
             <w:rStyle w:val="Hipervnculo"/>
@@ -3916,7 +3901,7 @@
             <w:noProof/>
             <w:webHidden/>
           </w:rPr>
-          <w:instrText xml:space="preserve"> PAGEREF _Toc290842956 \h </w:instrText>
+          <w:instrText xml:space="preserve"> PAGEREF _Toc290939944 \h </w:instrText>
         </w:r>
         <w:r>
           <w:rPr>
@@ -3958,7 +3943,7 @@
           <w:noProof/>
         </w:rPr>
       </w:pPr>
-      <w:hyperlink w:anchor="_Toc290842957" w:history="1">
+      <w:hyperlink w:anchor="_Toc290939945" w:history="1">
         <w:r>
           <w:rPr>
             <w:rStyle w:val="Hipervnculo"/>
@@ -3985,7 +3970,7 @@
             <w:noProof/>
             <w:webHidden/>
           </w:rPr>
-          <w:instrText xml:space="preserve"> PAGEREF _Toc290842957 \h </w:instrText>
+          <w:instrText xml:space="preserve"> PAGEREF _Toc290939945 \h </w:instrText>
         </w:r>
         <w:r>
           <w:rPr>
@@ -4027,7 +4012,7 @@
           <w:noProof/>
         </w:rPr>
       </w:pPr>
-      <w:hyperlink w:anchor="_Toc290842958" w:history="1">
+      <w:hyperlink w:anchor="_Toc290939946" w:history="1">
         <w:r>
           <w:rPr>
             <w:rStyle w:val="Hipervnculo"/>
@@ -4054,7 +4039,7 @@
             <w:noProof/>
             <w:webHidden/>
           </w:rPr>
-          <w:instrText xml:space="preserve"> PAGEREF _Toc290842958 \h </w:instrText>
+          <w:instrText xml:space="preserve"> PAGEREF _Toc290939946 \h </w:instrText>
         </w:r>
         <w:r>
           <w:rPr>
@@ -4096,7 +4081,7 @@
           <w:noProof/>
         </w:rPr>
       </w:pPr>
-      <w:hyperlink w:anchor="_Toc290842959" w:history="1">
+      <w:hyperlink w:anchor="_Toc290939947" w:history="1">
         <w:r>
           <w:rPr>
             <w:rStyle w:val="Hipervnculo"/>
@@ -4123,7 +4108,7 @@
             <w:noProof/>
             <w:webHidden/>
           </w:rPr>
-          <w:instrText xml:space="preserve"> PAGEREF _Toc290842959 \h </w:instrText>
+          <w:instrText xml:space="preserve"> PAGEREF _Toc290939947 \h </w:instrText>
         </w:r>
         <w:r>
           <w:rPr>
@@ -4167,7 +4152,7 @@
           <w:lang w:val="es-AR" w:eastAsia="es-AR"/>
         </w:rPr>
       </w:pPr>
-      <w:hyperlink w:anchor="_Toc290842960" w:history="1">
+      <w:hyperlink w:anchor="_Toc290939948" w:history="1">
         <w:r>
           <w:rPr>
             <w:rStyle w:val="Hipervnculo"/>
@@ -4209,7 +4194,7 @@
             <w:noProof/>
             <w:webHidden/>
           </w:rPr>
-          <w:instrText xml:space="preserve"> PAGEREF _Toc290842960 \h </w:instrText>
+          <w:instrText xml:space="preserve"> PAGEREF _Toc290939948 \h </w:instrText>
         </w:r>
         <w:r>
           <w:rPr>
@@ -4252,7 +4237,7 @@
           <w:lang w:val="es-AR" w:eastAsia="es-AR"/>
         </w:rPr>
       </w:pPr>
-      <w:hyperlink w:anchor="_Toc290842961" w:history="1">
+      <w:hyperlink w:anchor="_Toc290939949" w:history="1">
         <w:r>
           <w:rPr>
             <w:rStyle w:val="Hipervnculo"/>
@@ -4279,7 +4264,7 @@
             <w:noProof/>
             <w:webHidden/>
           </w:rPr>
-          <w:instrText xml:space="preserve"> PAGEREF _Toc290842961 \h </w:instrText>
+          <w:instrText xml:space="preserve"> PAGEREF _Toc290939949 \h </w:instrText>
         </w:r>
         <w:r>
           <w:rPr>
@@ -4322,7 +4307,7 @@
           <w:lang w:val="es-AR" w:eastAsia="es-AR"/>
         </w:rPr>
       </w:pPr>
-      <w:hyperlink w:anchor="_Toc290842962" w:history="1">
+      <w:hyperlink w:anchor="_Toc290939950" w:history="1">
         <w:r>
           <w:rPr>
             <w:rStyle w:val="Hipervnculo"/>
@@ -4349,7 +4334,7 @@
             <w:noProof/>
             <w:webHidden/>
           </w:rPr>
-          <w:instrText xml:space="preserve"> PAGEREF _Toc290842962 \h </w:instrText>
+          <w:instrText xml:space="preserve"> PAGEREF _Toc290939950 \h </w:instrText>
         </w:r>
         <w:r>
           <w:rPr>
@@ -4392,7 +4377,7 @@
           <w:lang w:val="es-AR" w:eastAsia="es-AR"/>
         </w:rPr>
       </w:pPr>
-      <w:hyperlink w:anchor="_Toc290842963" w:history="1">
+      <w:hyperlink w:anchor="_Toc290939951" w:history="1">
         <w:r>
           <w:rPr>
             <w:rStyle w:val="Hipervnculo"/>
@@ -4419,7 +4404,7 @@
             <w:noProof/>
             <w:webHidden/>
           </w:rPr>
-          <w:instrText xml:space="preserve"> PAGEREF _Toc290842963 \h </w:instrText>
+          <w:instrText xml:space="preserve"> PAGEREF _Toc290939951 \h </w:instrText>
         </w:r>
         <w:r>
           <w:rPr>
@@ -4463,7 +4448,7 @@
           <w:lang w:val="es-AR" w:eastAsia="es-AR"/>
         </w:rPr>
       </w:pPr>
-      <w:hyperlink w:anchor="_Toc290842964" w:history="1">
+      <w:hyperlink w:anchor="_Toc290939952" w:history="1">
         <w:r>
           <w:rPr>
             <w:rStyle w:val="Hipervnculo"/>
@@ -4505,7 +4490,7 @@
             <w:noProof/>
             <w:webHidden/>
           </w:rPr>
-          <w:instrText xml:space="preserve"> PAGEREF _Toc290842964 \h </w:instrText>
+          <w:instrText xml:space="preserve"> PAGEREF _Toc290939952 \h </w:instrText>
         </w:r>
         <w:r>
           <w:rPr>
@@ -4548,7 +4533,7 @@
           <w:lang w:val="es-AR" w:eastAsia="es-AR"/>
         </w:rPr>
       </w:pPr>
-      <w:hyperlink w:anchor="_Toc290842965" w:history="1">
+      <w:hyperlink w:anchor="_Toc290939953" w:history="1">
         <w:r>
           <w:rPr>
             <w:rStyle w:val="Hipervnculo"/>
@@ -4575,7 +4560,7 @@
             <w:noProof/>
             <w:webHidden/>
           </w:rPr>
-          <w:instrText xml:space="preserve"> PAGEREF _Toc290842965 \h </w:instrText>
+          <w:instrText xml:space="preserve"> PAGEREF _Toc290939953 \h </w:instrText>
         </w:r>
         <w:r>
           <w:rPr>
@@ -4618,7 +4603,7 @@
           <w:lang w:val="es-AR" w:eastAsia="es-AR"/>
         </w:rPr>
       </w:pPr>
-      <w:hyperlink w:anchor="_Toc290842966" w:history="1">
+      <w:hyperlink w:anchor="_Toc290939954" w:history="1">
         <w:r>
           <w:rPr>
             <w:rStyle w:val="Hipervnculo"/>
@@ -4645,7 +4630,7 @@
             <w:noProof/>
             <w:webHidden/>
           </w:rPr>
-          <w:instrText xml:space="preserve"> PAGEREF _Toc290842966 \h </w:instrText>
+          <w:instrText xml:space="preserve"> PAGEREF _Toc290939954 \h </w:instrText>
         </w:r>
         <w:r>
           <w:rPr>
@@ -4688,7 +4673,7 @@
           <w:lang w:val="es-AR" w:eastAsia="es-AR"/>
         </w:rPr>
       </w:pPr>
-      <w:hyperlink w:anchor="_Toc290842967" w:history="1">
+      <w:hyperlink w:anchor="_Toc290939955" w:history="1">
         <w:r>
           <w:rPr>
             <w:rStyle w:val="Hipervnculo"/>
@@ -4715,7 +4700,7 @@
             <w:noProof/>
             <w:webHidden/>
           </w:rPr>
-          <w:instrText xml:space="preserve"> PAGEREF _Toc290842967 \h </w:instrText>
+          <w:instrText xml:space="preserve"> PAGEREF _Toc290939955 \h </w:instrText>
         </w:r>
         <w:r>
           <w:rPr>
@@ -4758,7 +4743,7 @@
           <w:lang w:val="es-AR" w:eastAsia="es-AR"/>
         </w:rPr>
       </w:pPr>
-      <w:hyperlink w:anchor="_Toc290842968" w:history="1">
+      <w:hyperlink w:anchor="_Toc290939956" w:history="1">
         <w:r>
           <w:rPr>
             <w:rStyle w:val="Hipervnculo"/>
@@ -4785,7 +4770,7 @@
             <w:noProof/>
             <w:webHidden/>
           </w:rPr>
-          <w:instrText xml:space="preserve"> PAGEREF _Toc290842968 \h </w:instrText>
+          <w:instrText xml:space="preserve"> PAGEREF _Toc290939956 \h </w:instrText>
         </w:r>
         <w:r>
           <w:rPr>
@@ -4828,7 +4813,7 @@
           <w:lang w:val="es-AR" w:eastAsia="es-AR"/>
         </w:rPr>
       </w:pPr>
-      <w:hyperlink w:anchor="_Toc290842969" w:history="1">
+      <w:hyperlink w:anchor="_Toc290939957" w:history="1">
         <w:r>
           <w:rPr>
             <w:rStyle w:val="Hipervnculo"/>
@@ -4855,7 +4840,7 @@
             <w:noProof/>
             <w:webHidden/>
           </w:rPr>
-          <w:instrText xml:space="preserve"> PAGEREF _Toc290842969 \h </w:instrText>
+          <w:instrText xml:space="preserve"> PAGEREF _Toc290939957 \h </w:instrText>
         </w:r>
         <w:r>
           <w:rPr>
@@ -4898,7 +4883,7 @@
           <w:lang w:val="es-AR" w:eastAsia="es-AR"/>
         </w:rPr>
       </w:pPr>
-      <w:hyperlink w:anchor="_Toc290842970" w:history="1">
+      <w:hyperlink w:anchor="_Toc290939958" w:history="1">
         <w:r>
           <w:rPr>
             <w:rStyle w:val="Hipervnculo"/>
@@ -4925,7 +4910,7 @@
             <w:noProof/>
             <w:webHidden/>
           </w:rPr>
-          <w:instrText xml:space="preserve"> PAGEREF _Toc290842970 \h </w:instrText>
+          <w:instrText xml:space="preserve"> PAGEREF _Toc290939958 \h </w:instrText>
         </w:r>
         <w:r>
           <w:rPr>
@@ -4969,7 +4954,7 @@
           <w:lang w:val="es-AR" w:eastAsia="es-AR"/>
         </w:rPr>
       </w:pPr>
-      <w:hyperlink w:anchor="_Toc290842971" w:history="1">
+      <w:hyperlink w:anchor="_Toc290939959" w:history="1">
         <w:r>
           <w:rPr>
             <w:rStyle w:val="Hipervnculo"/>
@@ -5011,7 +4996,7 @@
             <w:noProof/>
             <w:webHidden/>
           </w:rPr>
-          <w:instrText xml:space="preserve"> PAGEREF _Toc290842971 \h </w:instrText>
+          <w:instrText xml:space="preserve"> PAGEREF _Toc290939959 \h </w:instrText>
         </w:r>
         <w:r>
           <w:rPr>
@@ -5054,7 +5039,7 @@
           <w:lang w:val="es-AR" w:eastAsia="es-AR"/>
         </w:rPr>
       </w:pPr>
-      <w:hyperlink w:anchor="_Toc290842972" w:history="1">
+      <w:hyperlink w:anchor="_Toc290939960" w:history="1">
         <w:r>
           <w:rPr>
             <w:rStyle w:val="Hipervnculo"/>
@@ -5081,7 +5066,7 @@
             <w:noProof/>
             <w:webHidden/>
           </w:rPr>
-          <w:instrText xml:space="preserve"> PAGEREF _Toc290842972 \h </w:instrText>
+          <w:instrText xml:space="preserve"> PAGEREF _Toc290939960 \h </w:instrText>
         </w:r>
         <w:r>
           <w:rPr>
@@ -5124,7 +5109,7 @@
           <w:lang w:val="es-AR" w:eastAsia="es-AR"/>
         </w:rPr>
       </w:pPr>
-      <w:hyperlink w:anchor="_Toc290842973" w:history="1">
+      <w:hyperlink w:anchor="_Toc290939961" w:history="1">
         <w:r>
           <w:rPr>
             <w:rStyle w:val="Hipervnculo"/>
@@ -5151,7 +5136,7 @@
             <w:noProof/>
             <w:webHidden/>
           </w:rPr>
-          <w:instrText xml:space="preserve"> PAGEREF _Toc290842973 \h </w:instrText>
+          <w:instrText xml:space="preserve"> PAGEREF _Toc290939961 \h </w:instrText>
         </w:r>
         <w:r>
           <w:rPr>
@@ -5194,7 +5179,7 @@
           <w:lang w:val="es-AR" w:eastAsia="es-AR"/>
         </w:rPr>
       </w:pPr>
-      <w:hyperlink w:anchor="_Toc290842974" w:history="1">
+      <w:hyperlink w:anchor="_Toc290939962" w:history="1">
         <w:r>
           <w:rPr>
             <w:rStyle w:val="Hipervnculo"/>
@@ -5221,7 +5206,7 @@
             <w:noProof/>
             <w:webHidden/>
           </w:rPr>
-          <w:instrText xml:space="preserve"> PAGEREF _Toc290842974 \h </w:instrText>
+          <w:instrText xml:space="preserve"> PAGEREF _Toc290939962 \h </w:instrText>
         </w:r>
         <w:r>
           <w:rPr>
@@ -5263,7 +5248,7 @@
           <w:noProof/>
         </w:rPr>
       </w:pPr>
-      <w:hyperlink w:anchor="_Toc290842975" w:history="1">
+      <w:hyperlink w:anchor="_Toc290939963" w:history="1">
         <w:r>
           <w:rPr>
             <w:rStyle w:val="Hipervnculo"/>
@@ -5291,7 +5276,7 @@
             <w:noProof/>
             <w:webHidden/>
           </w:rPr>
-          <w:instrText xml:space="preserve"> PAGEREF _Toc290842975 \h </w:instrText>
+          <w:instrText xml:space="preserve"> PAGEREF _Toc290939963 \h </w:instrText>
         </w:r>
         <w:r>
           <w:rPr>
@@ -5334,7 +5319,7 @@
           <w:lang w:val="es-AR" w:eastAsia="es-AR"/>
         </w:rPr>
       </w:pPr>
-      <w:hyperlink w:anchor="_Toc290842976" w:history="1">
+      <w:hyperlink w:anchor="_Toc290939964" w:history="1">
         <w:r>
           <w:rPr>
             <w:rStyle w:val="Hipervnculo"/>
@@ -5361,7 +5346,7 @@
             <w:noProof/>
             <w:webHidden/>
           </w:rPr>
-          <w:instrText xml:space="preserve"> PAGEREF _Toc290842976 \h </w:instrText>
+          <w:instrText xml:space="preserve"> PAGEREF _Toc290939964 \h </w:instrText>
         </w:r>
         <w:r>
           <w:rPr>
@@ -5404,7 +5389,7 @@
           <w:lang w:val="es-AR" w:eastAsia="es-AR"/>
         </w:rPr>
       </w:pPr>
-      <w:hyperlink w:anchor="_Toc290842977" w:history="1">
+      <w:hyperlink w:anchor="_Toc290939965" w:history="1">
         <w:r>
           <w:rPr>
             <w:rStyle w:val="Hipervnculo"/>
@@ -5431,7 +5416,7 @@
             <w:noProof/>
             <w:webHidden/>
           </w:rPr>
-          <w:instrText xml:space="preserve"> PAGEREF _Toc290842977 \h </w:instrText>
+          <w:instrText xml:space="preserve"> PAGEREF _Toc290939965 \h </w:instrText>
         </w:r>
         <w:r>
           <w:rPr>
@@ -5474,7 +5459,7 @@
           <w:lang w:val="es-AR" w:eastAsia="es-AR"/>
         </w:rPr>
       </w:pPr>
-      <w:hyperlink w:anchor="_Toc290842978" w:history="1">
+      <w:hyperlink w:anchor="_Toc290939966" w:history="1">
         <w:r>
           <w:rPr>
             <w:rStyle w:val="Hipervnculo"/>
@@ -5501,7 +5486,7 @@
             <w:noProof/>
             <w:webHidden/>
           </w:rPr>
-          <w:instrText xml:space="preserve"> PAGEREF _Toc290842978 \h </w:instrText>
+          <w:instrText xml:space="preserve"> PAGEREF _Toc290939966 \h </w:instrText>
         </w:r>
         <w:r>
           <w:rPr>
@@ -5544,7 +5529,7 @@
           <w:lang w:val="es-AR" w:eastAsia="es-AR"/>
         </w:rPr>
       </w:pPr>
-      <w:hyperlink w:anchor="_Toc290842979" w:history="1">
+      <w:hyperlink w:anchor="_Toc290939967" w:history="1">
         <w:r>
           <w:rPr>
             <w:rStyle w:val="Hipervnculo"/>
@@ -5571,7 +5556,7 @@
             <w:noProof/>
             <w:webHidden/>
           </w:rPr>
-          <w:instrText xml:space="preserve"> PAGEREF _Toc290842979 \h </w:instrText>
+          <w:instrText xml:space="preserve"> PAGEREF _Toc290939967 \h </w:instrText>
         </w:r>
         <w:r>
           <w:rPr>
@@ -5615,7 +5600,7 @@
           <w:lang w:val="es-AR" w:eastAsia="es-AR"/>
         </w:rPr>
       </w:pPr>
-      <w:hyperlink w:anchor="_Toc290842980" w:history="1">
+      <w:hyperlink w:anchor="_Toc290939968" w:history="1">
         <w:r>
           <w:rPr>
             <w:rStyle w:val="Hipervnculo"/>
@@ -5657,7 +5642,7 @@
             <w:noProof/>
             <w:webHidden/>
           </w:rPr>
-          <w:instrText xml:space="preserve"> PAGEREF _Toc290842980 \h </w:instrText>
+          <w:instrText xml:space="preserve"> PAGEREF _Toc290939968 \h </w:instrText>
         </w:r>
         <w:r>
           <w:rPr>
@@ -5701,7 +5686,7 @@
           <w:lang w:val="es-AR" w:eastAsia="es-AR"/>
         </w:rPr>
       </w:pPr>
-      <w:hyperlink w:anchor="_Toc290842981" w:history="1">
+      <w:hyperlink w:anchor="_Toc290939969" w:history="1">
         <w:r>
           <w:rPr>
             <w:rStyle w:val="Hipervnculo"/>
@@ -5743,7 +5728,7 @@
             <w:noProof/>
             <w:webHidden/>
           </w:rPr>
-          <w:instrText xml:space="preserve"> PAGEREF _Toc290842981 \h </w:instrText>
+          <w:instrText xml:space="preserve"> PAGEREF _Toc290939969 \h </w:instrText>
         </w:r>
         <w:r>
           <w:rPr>
@@ -5786,7 +5771,7 @@
           <w:lang w:val="es-AR" w:eastAsia="es-AR"/>
         </w:rPr>
       </w:pPr>
-      <w:hyperlink w:anchor="_Toc290842982" w:history="1">
+      <w:hyperlink w:anchor="_Toc290939970" w:history="1">
         <w:r>
           <w:rPr>
             <w:rStyle w:val="Hipervnculo"/>
@@ -5813,7 +5798,7 @@
             <w:noProof/>
             <w:webHidden/>
           </w:rPr>
-          <w:instrText xml:space="preserve"> PAGEREF _Toc290842982 \h </w:instrText>
+          <w:instrText xml:space="preserve"> PAGEREF _Toc290939970 \h </w:instrText>
         </w:r>
         <w:r>
           <w:rPr>
@@ -5871,7 +5856,7 @@
           <w:numId w:val="1"/>
         </w:numPr>
       </w:pPr>
-      <w:bookmarkStart w:id="3" w:name="_Toc290842924"/>
+      <w:bookmarkStart w:id="3" w:name="_Toc290939912"/>
       <w:r>
         <w:lastRenderedPageBreak/>
         <w:t>Introducción</w:t>
@@ -5887,7 +5872,10 @@
         <w:t>El objetivo de este Proyecto principalmente es integrar los conocimientos adquiridos durante el cursado de la carrera Ingeniería en Sistemas de Información y plasmarlos</w:t>
       </w:r>
       <w:r>
-        <w:t xml:space="preserve">  en un sistema de software atravesando todas las etapas del ciclo de vida de un proyecto.</w:t>
+        <w:t xml:space="preserve"> </w:t>
+      </w:r>
+      <w:r>
+        <w:t>en un sistema de software atravesando todas las etapas del ciclo de vida de un proyecto.</w:t>
       </w:r>
     </w:p>
     <w:p>
@@ -5941,7 +5929,7 @@
           <w:numId w:val="1"/>
         </w:numPr>
       </w:pPr>
-      <w:bookmarkStart w:id="4" w:name="_Toc290842925"/>
+      <w:bookmarkStart w:id="4" w:name="_Toc290939913"/>
       <w:r>
         <w:lastRenderedPageBreak/>
         <w:t>Introducción</w:t>
@@ -6000,7 +5988,7 @@
           <w:numId w:val="1"/>
         </w:numPr>
       </w:pPr>
-      <w:bookmarkStart w:id="5" w:name="_Toc290842926"/>
+      <w:bookmarkStart w:id="5" w:name="_Toc290939914"/>
       <w:r>
         <w:lastRenderedPageBreak/>
         <w:t>Escuelas Pías</w:t>
@@ -6012,7 +6000,7 @@
       <w:pPr>
         <w:pStyle w:val="Ttulo2"/>
       </w:pPr>
-      <w:bookmarkStart w:id="6" w:name="_Toc290842927"/>
+      <w:bookmarkStart w:id="6" w:name="_Toc290939915"/>
       <w:r>
         <w:t>Reseña histórica</w:t>
       </w:r>
@@ -6033,7 +6021,13 @@
     </w:p>
     <w:p>
       <w:r>
-        <w:t>La primera "Escuela Pía" es fundada en la "Parroquia de Santa Dorotea",  en ella se abre la primera escuela popular gratuita de Europa.</w:t>
+        <w:t>La primera "Escuela Pía" es fundada en la "Parroquia de Santa Dorotea",</w:t>
+      </w:r>
+      <w:r>
+        <w:t xml:space="preserve"> </w:t>
+      </w:r>
+      <w:r>
+        <w:t>en ella se abre la primera escuela popular gratuita de Europa.</w:t>
       </w:r>
     </w:p>
     <w:p>
@@ -6056,7 +6050,7 @@
       <w:pPr>
         <w:pStyle w:val="Ttulo2"/>
       </w:pPr>
-      <w:bookmarkStart w:id="7" w:name="_Toc290842928"/>
+      <w:bookmarkStart w:id="7" w:name="_Toc290939916"/>
       <w:r>
         <w:t>Localización</w:t>
       </w:r>
@@ -6073,7 +6067,13 @@
         <w:t>enida</w:t>
       </w:r>
       <w:r>
-        <w:t xml:space="preserve"> 24 de Septiembre 1265 - Bº  General Paz.</w:t>
+        <w:t xml:space="preserve"> 24 de Septiembre 1265 - Bº</w:t>
+      </w:r>
+      <w:r>
+        <w:t xml:space="preserve"> </w:t>
+      </w:r>
+      <w:r>
+        <w:t>General Paz.</w:t>
       </w:r>
     </w:p>
     <w:p/>
@@ -6087,7 +6087,7 @@
           <w:noProof/>
         </w:rPr>
         <w:drawing>
-          <wp:inline distT="0" distB="0" distL="0" distR="0" wp14:anchorId="6D154909" wp14:editId="649FD867">
+          <wp:inline distT="0" distB="0" distL="0" distR="0" wp14:anchorId="790DD12F" wp14:editId="221EDF8D">
             <wp:extent cx="3061765" cy="2912078"/>
             <wp:effectExtent l="0" t="0" r="5715" b="3175"/>
             <wp:docPr id="3" name="0 Imagen"/>
@@ -6156,7 +6156,7 @@
       <w:pPr>
         <w:pStyle w:val="Ttulo2"/>
       </w:pPr>
-      <w:bookmarkStart w:id="8" w:name="_Toc290842929"/>
+      <w:bookmarkStart w:id="8" w:name="_Toc290939917"/>
       <w:r>
         <w:lastRenderedPageBreak/>
         <w:t>Organigrama Funcional</w:t>
@@ -6170,7 +6170,7 @@
           <w:noProof/>
         </w:rPr>
         <w:drawing>
-          <wp:inline distT="0" distB="0" distL="0" distR="0">
+          <wp:inline distT="0" distB="0" distL="0" distR="0" wp14:anchorId="1572F838" wp14:editId="76A94792">
             <wp:extent cx="5397910" cy="7763551"/>
             <wp:effectExtent l="0" t="0" r="0" b="27940"/>
             <wp:docPr id="6" name="Diagrama 6"/>
@@ -6188,7 +6188,7 @@
       <w:pPr>
         <w:pStyle w:val="Ttulo2"/>
       </w:pPr>
-      <w:bookmarkStart w:id="9" w:name="_Toc290842930"/>
+      <w:bookmarkStart w:id="9" w:name="_Toc290939918"/>
       <w:r>
         <w:lastRenderedPageBreak/>
         <w:t>Descripción de Áreas</w:t>
@@ -6199,7 +6199,7 @@
       <w:pPr>
         <w:pStyle w:val="Ttulo3"/>
       </w:pPr>
-      <w:bookmarkStart w:id="10" w:name="_Toc290842931"/>
+      <w:bookmarkStart w:id="10" w:name="_Toc290939919"/>
       <w:r>
         <w:t>Rector</w:t>
       </w:r>
@@ -6215,7 +6215,7 @@
       <w:pPr>
         <w:pStyle w:val="Ttulo3"/>
       </w:pPr>
-      <w:bookmarkStart w:id="11" w:name="_Toc290842932"/>
+      <w:bookmarkStart w:id="11" w:name="_Toc290939920"/>
       <w:r>
         <w:t>Equipo directivo</w:t>
       </w:r>
@@ -6234,7 +6234,7 @@
           <w:tab w:val="left" w:pos="2815"/>
         </w:tabs>
       </w:pPr>
-      <w:bookmarkStart w:id="12" w:name="_Toc290842933"/>
+      <w:bookmarkStart w:id="12" w:name="_Toc290939921"/>
       <w:r>
         <w:t>Administración:</w:t>
       </w:r>
@@ -6247,7 +6247,7 @@
     </w:p>
     <w:p/>
     <w:p>
-      <w:bookmarkStart w:id="13" w:name="_Toc290842934"/>
+      <w:bookmarkStart w:id="13" w:name="_Toc290939922"/>
       <w:r>
         <w:rPr>
           <w:rStyle w:val="Ttulo3Car"/>
@@ -6266,7 +6266,7 @@
       <w:pPr>
         <w:pStyle w:val="Ttulo3"/>
       </w:pPr>
-      <w:bookmarkStart w:id="14" w:name="_Toc290842935"/>
+      <w:bookmarkStart w:id="14" w:name="_Toc290939923"/>
       <w:r>
         <w:t>Departamento de Profesores</w:t>
       </w:r>
@@ -6284,7 +6284,7 @@
     </w:p>
     <w:p/>
     <w:p>
-      <w:bookmarkStart w:id="15" w:name="_Toc290842936"/>
+      <w:bookmarkStart w:id="15" w:name="_Toc290939924"/>
       <w:r>
         <w:rPr>
           <w:rStyle w:val="Ttulo3Car"/>
@@ -6308,7 +6308,7 @@
     </w:p>
     <w:p/>
     <w:p>
-      <w:bookmarkStart w:id="16" w:name="_Toc290842937"/>
+      <w:bookmarkStart w:id="16" w:name="_Toc290939925"/>
       <w:r>
         <w:rPr>
           <w:rStyle w:val="Ttulo3Car"/>
@@ -6324,7 +6324,7 @@
     </w:p>
     <w:p/>
     <w:p>
-      <w:bookmarkStart w:id="17" w:name="_Toc290842938"/>
+      <w:bookmarkStart w:id="17" w:name="_Toc290939926"/>
       <w:r>
         <w:rPr>
           <w:rStyle w:val="Ttulo3Car"/>
@@ -6388,7 +6388,7 @@
           <w:numId w:val="1"/>
         </w:numPr>
       </w:pPr>
-      <w:bookmarkStart w:id="19" w:name="_Toc290842939"/>
+      <w:bookmarkStart w:id="19" w:name="_Toc290939927"/>
       <w:r>
         <w:lastRenderedPageBreak/>
         <w:t>Anteceden</w:t>
@@ -6899,7 +6899,7 @@
         </w:numPr>
       </w:pPr>
       <w:bookmarkStart w:id="20" w:name="_Toc290328697"/>
-      <w:bookmarkStart w:id="21" w:name="_Toc290842940"/>
+      <w:bookmarkStart w:id="21" w:name="_Toc290939928"/>
       <w:r>
         <w:lastRenderedPageBreak/>
         <w:t>Recursos Informáticos Existentes</w:t>
@@ -6914,7 +6914,7 @@
       </w:pPr>
       <w:bookmarkStart w:id="22" w:name="_Toc261080288"/>
       <w:bookmarkStart w:id="23" w:name="_Toc290328698"/>
-      <w:bookmarkStart w:id="24" w:name="_Toc290842941"/>
+      <w:bookmarkStart w:id="24" w:name="_Toc290939929"/>
       <w:r>
         <w:t>Hardware</w:t>
       </w:r>
@@ -6927,10 +6927,13 @@
         <w:t>Los equipos</w:t>
       </w:r>
       <w:r>
-        <w:t xml:space="preserve"> de trabajo </w:t>
-      </w:r>
-      <w:r>
-        <w:t xml:space="preserve"> disponibles para la gestión de la institución tienen las siguientes características:</w:t>
+        <w:t xml:space="preserve"> de trabajo</w:t>
+      </w:r>
+      <w:r>
+        <w:t xml:space="preserve"> </w:t>
+      </w:r>
+      <w:r>
+        <w:t>disponibles para la gestión de la institución tienen las siguientes características:</w:t>
       </w:r>
     </w:p>
     <w:p>
@@ -7331,7 +7334,7 @@
       </w:pPr>
       <w:bookmarkStart w:id="25" w:name="_Toc261080289"/>
       <w:bookmarkStart w:id="26" w:name="_Toc290328699"/>
-      <w:bookmarkStart w:id="27" w:name="_Toc290842942"/>
+      <w:bookmarkStart w:id="27" w:name="_Toc290939930"/>
       <w:r>
         <w:lastRenderedPageBreak/>
         <w:t>Software</w:t>
@@ -7424,7 +7427,7 @@
       <w:pPr>
         <w:pStyle w:val="Ttulo2"/>
       </w:pPr>
-      <w:bookmarkStart w:id="30" w:name="_Toc290842943"/>
+      <w:bookmarkStart w:id="30" w:name="_Toc290939931"/>
       <w:r>
         <w:t>Comunicación</w:t>
       </w:r>
@@ -7613,7 +7616,7 @@
         </w:numPr>
       </w:pPr>
       <w:bookmarkStart w:id="31" w:name="_Toc290328701"/>
-      <w:bookmarkStart w:id="32" w:name="_Toc290842944"/>
+      <w:bookmarkStart w:id="32" w:name="_Toc290939932"/>
       <w:r>
         <w:lastRenderedPageBreak/>
         <w:t>Diagnóstico</w:t>
@@ -7627,7 +7630,7 @@
         <w:pStyle w:val="Ttulo2"/>
       </w:pPr>
       <w:bookmarkStart w:id="33" w:name="_Toc290328702"/>
-      <w:bookmarkStart w:id="34" w:name="_Toc290842945"/>
+      <w:bookmarkStart w:id="34" w:name="_Toc290939933"/>
       <w:r>
         <w:rPr>
           <w:lang w:eastAsia="es-ES"/>
@@ -7696,7 +7699,7 @@
         </w:rPr>
       </w:pPr>
       <w:bookmarkStart w:id="35" w:name="_Toc290328703"/>
-      <w:bookmarkStart w:id="36" w:name="_Toc290842946"/>
+      <w:bookmarkStart w:id="36" w:name="_Toc290939934"/>
       <w:r>
         <w:rPr>
           <w:lang w:eastAsia="es-ES"/>
@@ -7725,7 +7728,13 @@
         <w:rPr>
           <w:lang w:val="es-ES"/>
         </w:rPr>
-        <w:t xml:space="preserve">. Ya sean actividades específicas o a nivel general. </w:t>
+        <w:t>. Ya sean actividades</w:t>
+      </w:r>
+      <w:r>
+        <w:rPr>
+          <w:lang w:val="es-ES"/>
+        </w:rPr>
+        <w:t xml:space="preserve"> específicas o a nivel general.</w:t>
       </w:r>
     </w:p>
     <w:p>
@@ -7857,7 +7866,10 @@
         <w:t>Generar servicio de mensajería a uno o varios usuarios:</w:t>
       </w:r>
       <w:r>
-        <w:t xml:space="preserve"> El sistema deberá permitir el manejo de un correo electrónico interno, donde cada usuario podrá enviar y recibir mensajes personales.  </w:t>
+        <w:t xml:space="preserve"> El sistema deberá permitir el manejo de un correo electrónico interno, donde cada usuario podrá enviar y recibir mensajes personales.</w:t>
+      </w:r>
+      <w:r>
+        <w:t xml:space="preserve"> </w:t>
       </w:r>
     </w:p>
     <w:p>
@@ -7868,7 +7880,13 @@
         <w:t>Generar reporte de inasistencias de alumnos por periodo:</w:t>
       </w:r>
       <w:r>
-        <w:t xml:space="preserve"> El sistema debe generar un listado de inasistencias  y llegadas tardes de cada alumno en un periodo determinado. </w:t>
+        <w:t xml:space="preserve"> El sistema debe generar un listado de inasistencias</w:t>
+      </w:r>
+      <w:r>
+        <w:t xml:space="preserve"> </w:t>
+      </w:r>
+      <w:r>
+        <w:t xml:space="preserve">y llegadas tardes de cada alumno en un periodo determinado. </w:t>
       </w:r>
     </w:p>
     <w:p>
@@ -7879,7 +7897,13 @@
         <w:t>General reporte de inasistencia de docente por periodo:</w:t>
       </w:r>
       <w:r>
-        <w:t xml:space="preserve"> El sistema debe generar un listado de inasistencias  y llegadas tardes de cada docente en un periodo determinado.</w:t>
+        <w:t xml:space="preserve"> El sistema debe generar un listado de inasistencias</w:t>
+      </w:r>
+      <w:r>
+        <w:t xml:space="preserve"> </w:t>
+      </w:r>
+      <w:r>
+        <w:t>y llegadas tardes de cada docente en un periodo determinado.</w:t>
       </w:r>
     </w:p>
     <w:p>
@@ -7955,7 +7979,19 @@
         <w:rPr>
           <w:b/>
         </w:rPr>
-        <w:t>Gestionar  temas desarrollados en clases versus temas planificados:</w:t>
+        <w:t>Gestionar</w:t>
+      </w:r>
+      <w:r>
+        <w:rPr>
+          <w:b/>
+        </w:rPr>
+        <w:t xml:space="preserve"> </w:t>
+      </w:r>
+      <w:r>
+        <w:rPr>
+          <w:b/>
+        </w:rPr>
+        <w:t>temas desarrollados en clases versus temas planificados:</w:t>
       </w:r>
       <w:r>
         <w:t xml:space="preserve"> El sistema deberá permitir el registro de planificación anual de cada asignatura y nivel, asignándole horas cátedras disponible a cada contenido de la asignatura. Deberá permitir registrar los contenidos y horas cátedras reales desarrolladas en clases. Mostrar en tablero de control la distancia de lo real con los contenidos estimados de cada curso.</w:t>
@@ -7991,7 +8027,13 @@
         <w:t>Generar ranking de cantidad de materias previas que tiene cada alumno por curso:</w:t>
       </w:r>
       <w:r>
-        <w:t xml:space="preserve"> El sistema deberá mostrar un listado de alumno del curso, con la cantidad de materias previas  y ordenar la lista de mayor a menor según la cantidad de materias previas.</w:t>
+        <w:t xml:space="preserve"> El sistema deberá mostrar un listado de alumno del curso, con la cantidad de materias previas</w:t>
+      </w:r>
+      <w:r>
+        <w:t xml:space="preserve"> </w:t>
+      </w:r>
+      <w:r>
+        <w:t>y ordenar la lista de mayor a menor según la cantidad de materias previas.</w:t>
       </w:r>
     </w:p>
     <w:p>
@@ -8014,7 +8056,7 @@
           <w:lang w:eastAsia="es-ES"/>
         </w:rPr>
       </w:pPr>
-      <w:bookmarkStart w:id="37" w:name="_Toc290842947"/>
+      <w:bookmarkStart w:id="37" w:name="_Toc290939935"/>
       <w:r>
         <w:rPr>
           <w:lang w:eastAsia="es-ES"/>
@@ -8210,7 +8252,7 @@
       <w:pPr>
         <w:pStyle w:val="Ttulo2"/>
       </w:pPr>
-      <w:bookmarkStart w:id="38" w:name="_Toc290842948"/>
+      <w:bookmarkStart w:id="38" w:name="_Toc290939936"/>
       <w:r>
         <w:t>Restricciones</w:t>
       </w:r>
@@ -8242,7 +8284,7 @@
       <w:pPr>
         <w:pStyle w:val="Ttulo2"/>
       </w:pPr>
-      <w:bookmarkStart w:id="39" w:name="_Toc290842949"/>
+      <w:bookmarkStart w:id="39" w:name="_Toc290939937"/>
       <w:r>
         <w:t>Supuestos</w:t>
       </w:r>
@@ -8292,7 +8334,7 @@
         </w:numPr>
       </w:pPr>
       <w:bookmarkStart w:id="40" w:name="_Toc290328707"/>
-      <w:bookmarkStart w:id="41" w:name="_Toc290842950"/>
+      <w:bookmarkStart w:id="41" w:name="_Toc290939938"/>
       <w:r>
         <w:lastRenderedPageBreak/>
         <w:t>Propuesta D</w:t>
@@ -8312,7 +8354,7 @@
       <w:pPr>
         <w:pStyle w:val="Ttulo2"/>
       </w:pPr>
-      <w:bookmarkStart w:id="42" w:name="_Toc290842951"/>
+      <w:bookmarkStart w:id="42" w:name="_Toc290939939"/>
       <w:r>
         <w:t>Objetivo</w:t>
       </w:r>
@@ -8382,7 +8424,7 @@
         <w:t>lo planificado con lo realmente dictado.</w:t>
       </w:r>
       <w:r>
-        <w:t xml:space="preserve">  </w:t>
+        <w:t xml:space="preserve"> </w:t>
       </w:r>
     </w:p>
     <w:p>
@@ -8431,7 +8473,7 @@
       <w:pPr>
         <w:pStyle w:val="Ttulo2"/>
       </w:pPr>
-      <w:bookmarkStart w:id="43" w:name="_Toc290842952"/>
+      <w:bookmarkStart w:id="43" w:name="_Toc290939940"/>
       <w:r>
         <w:t>Límites</w:t>
       </w:r>
@@ -8458,7 +8500,7 @@
       <w:pPr>
         <w:pStyle w:val="Ttulo2"/>
       </w:pPr>
-      <w:bookmarkStart w:id="44" w:name="_Toc290842953"/>
+      <w:bookmarkStart w:id="44" w:name="_Toc290939941"/>
       <w:r>
         <w:t>Alcances</w:t>
       </w:r>
@@ -8468,7 +8510,7 @@
       <w:pPr>
         <w:pStyle w:val="Ttulo3"/>
       </w:pPr>
-      <w:bookmarkStart w:id="45" w:name="_Toc290842954"/>
+      <w:bookmarkStart w:id="45" w:name="_Toc290939942"/>
       <w:r>
         <w:t>Módulo de Gestión de Planificación</w:t>
       </w:r>
@@ -8558,7 +8600,7 @@
       <w:pPr>
         <w:pStyle w:val="Ttulo3"/>
       </w:pPr>
-      <w:bookmarkStart w:id="46" w:name="_Toc290842955"/>
+      <w:bookmarkStart w:id="46" w:name="_Toc290939943"/>
       <w:r>
         <w:t>Módulo de Gestión de Informes Estadísticos</w:t>
       </w:r>
@@ -8621,7 +8663,7 @@
       <w:pPr>
         <w:pStyle w:val="Ttulo3"/>
       </w:pPr>
-      <w:bookmarkStart w:id="47" w:name="_Toc290842956"/>
+      <w:bookmarkStart w:id="47" w:name="_Toc290939944"/>
       <w:r>
         <w:t>Módulo de Gestión de Comunicación</w:t>
       </w:r>
@@ -8693,7 +8735,7 @@
       <w:pPr>
         <w:pStyle w:val="Ttulo3"/>
       </w:pPr>
-      <w:bookmarkStart w:id="48" w:name="_Toc290842957"/>
+      <w:bookmarkStart w:id="48" w:name="_Toc290939945"/>
       <w:r>
         <w:t>Módulo de Gestión Agenda de Actividades</w:t>
       </w:r>
@@ -8782,7 +8824,7 @@
       <w:pPr>
         <w:pStyle w:val="Ttulo3"/>
       </w:pPr>
-      <w:bookmarkStart w:id="49" w:name="_Toc290842958"/>
+      <w:bookmarkStart w:id="49" w:name="_Toc290939946"/>
       <w:r>
         <w:t>Módulo de Gestión de Usuarios y Perfiles</w:t>
       </w:r>
@@ -8888,7 +8930,7 @@
       <w:pPr>
         <w:pStyle w:val="Ttulo3"/>
       </w:pPr>
-      <w:bookmarkStart w:id="50" w:name="_Toc290842959"/>
+      <w:bookmarkStart w:id="50" w:name="_Toc290939947"/>
       <w:r>
         <w:t>Módulo de Gestión de Información de Alumnos</w:t>
       </w:r>
@@ -8961,7 +9003,7 @@
           <w:numId w:val="1"/>
         </w:numPr>
       </w:pPr>
-      <w:bookmarkStart w:id="51" w:name="_Toc290842960"/>
+      <w:bookmarkStart w:id="51" w:name="_Toc290939948"/>
       <w:r>
         <w:lastRenderedPageBreak/>
         <w:t>Análisis de Conveniencia D</w:t>
@@ -8976,7 +9018,7 @@
       <w:pPr>
         <w:pStyle w:val="Ttulo2"/>
       </w:pPr>
-      <w:bookmarkStart w:id="52" w:name="_Toc290842961"/>
+      <w:bookmarkStart w:id="52" w:name="_Toc290939949"/>
       <w:r>
         <w:t>Conveniencia Técnica</w:t>
       </w:r>
@@ -9067,7 +9109,7 @@
       <w:pPr>
         <w:pStyle w:val="Ttulo2"/>
       </w:pPr>
-      <w:bookmarkStart w:id="53" w:name="_Toc290842962"/>
+      <w:bookmarkStart w:id="53" w:name="_Toc290939950"/>
       <w:r>
         <w:t>Conveniencia Económica</w:t>
       </w:r>
@@ -9209,7 +9251,7 @@
       <w:pPr>
         <w:pStyle w:val="Ttulo2"/>
       </w:pPr>
-      <w:bookmarkStart w:id="54" w:name="_Toc290842963"/>
+      <w:bookmarkStart w:id="54" w:name="_Toc290939951"/>
       <w:r>
         <w:t>Conveniencia Operativa</w:t>
       </w:r>
@@ -9331,7 +9373,13 @@
         <w:t xml:space="preserve">A raíz de todos estos motivos, concluimos que el desarrollo del proyecto es factible desde un punto de vista operativo, </w:t>
       </w:r>
       <w:r>
-        <w:t xml:space="preserve">dando mayor protagonismo a los beneficiarios del sistema,  redistribuyendo tareas acordes al rol de cada uno. Para lograr la aceptación del sistema por parte de los usuarios, principalmente los pertenecientes al ámbito administrativo de la </w:t>
+        <w:t>dando mayor protagonismo a los beneficiarios del sistema,</w:t>
+      </w:r>
+      <w:r>
+        <w:t xml:space="preserve"> </w:t>
+      </w:r>
+      <w:r>
+        <w:t xml:space="preserve">redistribuyendo tareas acordes al rol de cada uno. Para lograr la aceptación del sistema por parte de los usuarios, principalmente los pertenecientes al ámbito administrativo de la </w:t>
       </w:r>
       <w:r>
         <w:lastRenderedPageBreak/>
@@ -9350,7 +9398,7 @@
         </w:numPr>
         <w:ind w:left="1066" w:hanging="709"/>
       </w:pPr>
-      <w:bookmarkStart w:id="55" w:name="_Toc290842964"/>
+      <w:bookmarkStart w:id="55" w:name="_Toc290939952"/>
       <w:r>
         <w:lastRenderedPageBreak/>
         <w:t>Herramientas a Utilizar</w:t>
@@ -9368,7 +9416,7 @@
       <w:pPr>
         <w:pStyle w:val="Ttulo2"/>
       </w:pPr>
-      <w:bookmarkStart w:id="56" w:name="_Toc290842965"/>
+      <w:bookmarkStart w:id="56" w:name="_Toc290939953"/>
       <w:r>
         <w:t>Microsoft Visual Studio 2010</w:t>
       </w:r>
@@ -9384,7 +9432,7 @@
       <w:pPr>
         <w:pStyle w:val="Ttulo2"/>
       </w:pPr>
-      <w:bookmarkStart w:id="57" w:name="_Toc290842966"/>
+      <w:bookmarkStart w:id="57" w:name="_Toc290939954"/>
       <w:proofErr w:type="spellStart"/>
       <w:r>
         <w:t>Subversion</w:t>
@@ -9410,7 +9458,7 @@
       <w:pPr>
         <w:pStyle w:val="Ttulo2"/>
       </w:pPr>
-      <w:bookmarkStart w:id="58" w:name="_Toc290842967"/>
+      <w:bookmarkStart w:id="58" w:name="_Toc290939955"/>
       <w:proofErr w:type="spellStart"/>
       <w:r>
         <w:t>Version</w:t>
@@ -9449,7 +9497,7 @@
       <w:pPr>
         <w:pStyle w:val="Ttulo2"/>
       </w:pPr>
-      <w:bookmarkStart w:id="59" w:name="_Toc290842968"/>
+      <w:bookmarkStart w:id="59" w:name="_Toc290939956"/>
       <w:r>
         <w:t>SQL Server Express 2008 R2</w:t>
       </w:r>
@@ -9465,7 +9513,7 @@
       <w:pPr>
         <w:pStyle w:val="Ttulo2"/>
       </w:pPr>
-      <w:bookmarkStart w:id="60" w:name="_Toc290842969"/>
+      <w:bookmarkStart w:id="60" w:name="_Toc290939957"/>
       <w:r>
         <w:t xml:space="preserve">Framework </w:t>
       </w:r>
@@ -9486,7 +9534,7 @@
       <w:pPr>
         <w:pStyle w:val="Ttulo2"/>
       </w:pPr>
-      <w:bookmarkStart w:id="61" w:name="_Toc290842970"/>
+      <w:bookmarkStart w:id="61" w:name="_Toc290939958"/>
       <w:r>
         <w:t xml:space="preserve">Internet </w:t>
       </w:r>
@@ -9524,7 +9572,7 @@
         </w:numPr>
         <w:ind w:left="1066" w:hanging="709"/>
       </w:pPr>
-      <w:bookmarkStart w:id="62" w:name="_Toc290842971"/>
+      <w:bookmarkStart w:id="62" w:name="_Toc290939959"/>
       <w:r>
         <w:lastRenderedPageBreak/>
         <w:t>Metodología de Trabajo</w:t>
@@ -9536,7 +9584,7 @@
       <w:pPr>
         <w:pStyle w:val="Ttulo2"/>
       </w:pPr>
-      <w:bookmarkStart w:id="63" w:name="_Toc290842972"/>
+      <w:bookmarkStart w:id="63" w:name="_Toc290939960"/>
       <w:r>
         <w:t>Metodologías ágiles</w:t>
       </w:r>
@@ -9552,7 +9600,7 @@
       <w:pPr>
         <w:pStyle w:val="Ttulo2"/>
       </w:pPr>
-      <w:bookmarkStart w:id="64" w:name="_Toc290842973"/>
+      <w:bookmarkStart w:id="64" w:name="_Toc290939961"/>
       <w:r>
         <w:t>Proceso de Desarrollo</w:t>
       </w:r>
@@ -9610,7 +9658,19 @@
         <w:rPr>
           <w:lang w:val="es-ES"/>
         </w:rPr>
-        <w:t xml:space="preserve">Es un enfoque AGIL  para la gestión de un proyecto utilizando las mejores </w:t>
+        <w:t>Es un enfoque AGIL</w:t>
+      </w:r>
+      <w:r>
+        <w:rPr>
+          <w:lang w:val="es-ES"/>
+        </w:rPr>
+        <w:t xml:space="preserve"> </w:t>
+      </w:r>
+      <w:r>
+        <w:rPr>
+          <w:lang w:val="es-ES"/>
+        </w:rPr>
+        <w:t xml:space="preserve">para la gestión de un proyecto utilizando las mejores </w:t>
       </w:r>
       <w:r>
         <w:rPr>
@@ -9872,7 +9932,7 @@
       <w:pPr>
         <w:pStyle w:val="Ttulo2"/>
       </w:pPr>
-      <w:bookmarkStart w:id="65" w:name="_Toc290842974"/>
+      <w:bookmarkStart w:id="65" w:name="_Toc290939962"/>
       <w:r>
         <w:t>Actividades</w:t>
       </w:r>
@@ -9995,7 +10055,19 @@
         <w:rPr>
           <w:lang w:val="es-ES"/>
         </w:rPr>
-        <w:t xml:space="preserve"> del Producto priorizado,  calendarización de los siguientes </w:t>
+        <w:t xml:space="preserve"> del Producto priorizado,</w:t>
+      </w:r>
+      <w:r>
+        <w:rPr>
+          <w:lang w:val="es-ES"/>
+        </w:rPr>
+        <w:t xml:space="preserve"> </w:t>
+      </w:r>
+      <w:r>
+        <w:rPr>
+          <w:lang w:val="es-ES"/>
+        </w:rPr>
+        <w:t xml:space="preserve">calendarización de los siguientes </w:t>
       </w:r>
       <w:proofErr w:type="spellStart"/>
       <w:r>
@@ -10766,7 +10838,7 @@
           <w:lang w:val="es-ES"/>
         </w:rPr>
       </w:pPr>
-      <w:bookmarkStart w:id="66" w:name="_Toc290842975"/>
+      <w:bookmarkStart w:id="66" w:name="_Toc290939963"/>
       <w:r>
         <w:rPr>
           <w:lang w:val="es-ES"/>
@@ -10797,7 +10869,7 @@
           <w:noProof/>
         </w:rPr>
         <w:drawing>
-          <wp:inline distT="0" distB="0" distL="0" distR="0">
+          <wp:inline distT="0" distB="0" distL="0" distR="0" wp14:anchorId="6BA53E72" wp14:editId="3D598FEE">
             <wp:extent cx="3964305" cy="3869690"/>
             <wp:effectExtent l="0" t="0" r="0" b="0"/>
             <wp:docPr id="5" name="Imagen 5"/>
@@ -11259,7 +11331,19 @@
         <w:rPr>
           <w:lang w:val="es-ES"/>
         </w:rPr>
-        <w:t>Conducir reuniones de  Sprin</w:t>
+        <w:t>Conducir reuniones de</w:t>
+      </w:r>
+      <w:r>
+        <w:rPr>
+          <w:lang w:val="es-ES"/>
+        </w:rPr>
+        <w:t xml:space="preserve"> </w:t>
+      </w:r>
+      <w:r>
+        <w:rPr>
+          <w:lang w:val="es-ES"/>
+        </w:rPr>
+        <w:t>Sprin</w:t>
       </w:r>
       <w:r>
         <w:rPr>
@@ -11616,7 +11700,7 @@
           <w:noProof/>
         </w:rPr>
         <w:drawing>
-          <wp:inline distT="0" distB="0" distL="0" distR="0">
+          <wp:inline distT="0" distB="0" distL="0" distR="0" wp14:anchorId="4635036C" wp14:editId="7AD12C5C">
             <wp:extent cx="4422624" cy="3451123"/>
             <wp:effectExtent l="0" t="0" r="0" b="0"/>
             <wp:docPr id="4" name="Imagen 4"/>
@@ -11702,7 +11786,7 @@
         </w:rPr>
         <w:lastRenderedPageBreak/>
         <w:drawing>
-          <wp:inline distT="0" distB="0" distL="0" distR="0">
+          <wp:inline distT="0" distB="0" distL="0" distR="0" wp14:anchorId="459FB55D" wp14:editId="1AFD9903">
             <wp:extent cx="4783405" cy="3651701"/>
             <wp:effectExtent l="0" t="0" r="0" b="6350"/>
             <wp:docPr id="1" name="Imagen 1"/>
@@ -13095,7 +13179,7 @@
       <w:pPr>
         <w:pStyle w:val="Ttulo2"/>
       </w:pPr>
-      <w:bookmarkStart w:id="67" w:name="_Toc290842976"/>
+      <w:bookmarkStart w:id="67" w:name="_Toc290939964"/>
       <w:r>
         <w:t>Roles</w:t>
       </w:r>
@@ -14178,89 +14262,125 @@
     <w:p>
       <w:pPr>
         <w:rPr>
+          <w:lang w:val="es-ES"/>
+        </w:rPr>
+      </w:pPr>
+      <w:r>
+        <w:rPr>
+          <w:lang w:val="es-ES"/>
+        </w:rPr>
+        <w:t xml:space="preserve">El rol de </w:t>
+      </w:r>
+      <w:proofErr w:type="spellStart"/>
+      <w:r>
+        <w:rPr>
+          <w:lang w:val="es-ES"/>
+        </w:rPr>
+        <w:t>Product</w:t>
+      </w:r>
+      <w:proofErr w:type="spellEnd"/>
+      <w:r>
+        <w:rPr>
+          <w:lang w:val="es-ES"/>
+        </w:rPr>
+        <w:t xml:space="preserve"> </w:t>
+      </w:r>
+      <w:proofErr w:type="spellStart"/>
+      <w:r>
+        <w:rPr>
+          <w:lang w:val="es-ES"/>
+        </w:rPr>
+        <w:t>Owner</w:t>
+      </w:r>
+      <w:proofErr w:type="spellEnd"/>
+      <w:r>
+        <w:rPr>
+          <w:lang w:val="es-ES"/>
+        </w:rPr>
+        <w:t xml:space="preserve"> será llevado a cabo por el Licenciado en Ciencias de la Educación </w:t>
+      </w:r>
+      <w:r>
+        <w:rPr>
           <w:b/>
           <w:lang w:val="es-ES"/>
         </w:rPr>
-      </w:pPr>
-      <w:r>
-        <w:rPr>
-          <w:lang w:val="es-ES"/>
-        </w:rPr>
-        <w:t xml:space="preserve">El rol de </w:t>
+        <w:t>Pedro Bazán</w:t>
+      </w:r>
+      <w:r>
+        <w:rPr>
+          <w:lang w:val="es-ES"/>
+        </w:rPr>
+        <w:t xml:space="preserve">, mientras que el principal </w:t>
       </w:r>
       <w:proofErr w:type="spellStart"/>
       <w:r>
         <w:rPr>
           <w:lang w:val="es-ES"/>
         </w:rPr>
-        <w:t>Product</w:t>
+        <w:t>Stakeholder</w:t>
       </w:r>
       <w:proofErr w:type="spellEnd"/>
       <w:r>
         <w:rPr>
           <w:lang w:val="es-ES"/>
         </w:rPr>
-        <w:t xml:space="preserve"> </w:t>
+        <w:t xml:space="preserve"> con quien mantendremos contacto durante el desarrollo será la secretaria de la institución </w:t>
+      </w:r>
+      <w:r>
+        <w:rPr>
+          <w:b/>
+          <w:lang w:val="es-ES"/>
+        </w:rPr>
+        <w:t>Gabriela XXX</w:t>
+      </w:r>
+      <w:r>
+        <w:rPr>
+          <w:lang w:val="es-ES"/>
+        </w:rPr>
+        <w:t xml:space="preserve">. También tendremos contactos con el Director de la Institución Pedro Luis </w:t>
       </w:r>
       <w:proofErr w:type="spellStart"/>
       <w:r>
         <w:rPr>
           <w:lang w:val="es-ES"/>
         </w:rPr>
-        <w:t>Owner</w:t>
+        <w:t>Villagra</w:t>
       </w:r>
       <w:proofErr w:type="spellEnd"/>
       <w:r>
         <w:rPr>
           <w:lang w:val="es-ES"/>
         </w:rPr>
-        <w:t xml:space="preserve"> será llevado a cabo por el Licenciado en Ciencias de la Educación </w:t>
-      </w:r>
-      <w:r>
-        <w:rPr>
-          <w:b/>
-          <w:lang w:val="es-ES"/>
-        </w:rPr>
-        <w:t>Pedro Bazán</w:t>
-      </w:r>
-      <w:r>
-        <w:rPr>
-          <w:lang w:val="es-ES"/>
-        </w:rPr>
-        <w:t xml:space="preserve">, mientras que el principal </w:t>
+        <w:t xml:space="preserve"> y la Vicedirectora Laura </w:t>
       </w:r>
       <w:proofErr w:type="spellStart"/>
       <w:r>
         <w:rPr>
           <w:lang w:val="es-ES"/>
         </w:rPr>
-        <w:t>Stakeholder</w:t>
+        <w:t>Edel</w:t>
       </w:r>
       <w:proofErr w:type="spellEnd"/>
       <w:r>
         <w:rPr>
           <w:lang w:val="es-ES"/>
         </w:rPr>
-        <w:t xml:space="preserve"> con quien mantendremos contacto durante el desarrollo será la secretaria de la institución </w:t>
-      </w:r>
-      <w:r>
-        <w:rPr>
-          <w:b/>
-          <w:lang w:val="es-ES"/>
-        </w:rPr>
-        <w:t>Gabriela XXX</w:t>
+        <w:t>.</w:t>
       </w:r>
     </w:p>
     <w:p>
       <w:pPr>
         <w:pStyle w:val="Ttulo2"/>
+        <w:rPr>
+          <w:lang w:val="es-ES"/>
+        </w:rPr>
       </w:pPr>
     </w:p>
     <w:p>
       <w:pPr>
         <w:pStyle w:val="Ttulo2"/>
       </w:pPr>
-      <w:bookmarkStart w:id="68" w:name="_Toc290842977"/>
+      <w:bookmarkStart w:id="68" w:name="_Toc290939965"/>
       <w:r>
         <w:t>Documentos/Planes a ser llevados</w:t>
       </w:r>
@@ -14505,7 +14625,7 @@
       <w:pPr>
         <w:pStyle w:val="Ttulo2"/>
       </w:pPr>
-      <w:bookmarkStart w:id="69" w:name="_Toc290842978"/>
+      <w:bookmarkStart w:id="69" w:name="_Toc290939966"/>
       <w:r>
         <w:t>Plan de Proyecto</w:t>
       </w:r>
@@ -14568,6 +14688,7 @@
         <w:rPr>
           <w:lang w:val="es-ES"/>
         </w:rPr>
+        <w:lastRenderedPageBreak/>
         <w:t xml:space="preserve">Define Objetivos de los </w:t>
       </w:r>
       <w:proofErr w:type="spellStart"/>
@@ -14612,7 +14733,6 @@
         <w:rPr>
           <w:lang w:val="es-ES"/>
         </w:rPr>
-        <w:lastRenderedPageBreak/>
         <w:t>Define Métricas</w:t>
       </w:r>
     </w:p>
@@ -14657,7 +14777,7 @@
           <w:lang w:val="es-ES"/>
         </w:rPr>
       </w:pPr>
-      <w:bookmarkStart w:id="70" w:name="_Toc290842979"/>
+      <w:bookmarkStart w:id="70" w:name="_Toc290939967"/>
       <w:r>
         <w:rPr>
           <w:lang w:val="es-ES"/>
@@ -15127,7 +15247,7 @@
         </w:numPr>
         <w:ind w:left="1066" w:hanging="709"/>
       </w:pPr>
-      <w:bookmarkStart w:id="71" w:name="_Toc290842980"/>
+      <w:bookmarkStart w:id="71" w:name="_Toc290939968"/>
       <w:r>
         <w:lastRenderedPageBreak/>
         <w:t>Equipos</w:t>
@@ -15532,7 +15652,14 @@
           <w:rFonts w:asciiTheme="minorHAnsi" w:hAnsiTheme="minorHAnsi" w:cstheme="minorHAnsi"/>
           <w:lang w:val="en-US"/>
         </w:rPr>
-        <w:t xml:space="preserve">  II N830 Triple-Core 2.10Ghz</w:t>
+        <w:t xml:space="preserve"> </w:t>
+      </w:r>
+      <w:r>
+        <w:rPr>
+          <w:rFonts w:asciiTheme="minorHAnsi" w:hAnsiTheme="minorHAnsi" w:cstheme="minorHAnsi"/>
+          <w:lang w:val="en-US"/>
+        </w:rPr>
+        <w:t>II N830 Triple-Core 2.10Ghz</w:t>
       </w:r>
     </w:p>
     <w:p>
@@ -15770,7 +15897,7 @@
         </w:numPr>
         <w:ind w:left="1066" w:hanging="709"/>
       </w:pPr>
-      <w:bookmarkStart w:id="72" w:name="_Toc290842981"/>
+      <w:bookmarkStart w:id="72" w:name="_Toc290939969"/>
       <w:r>
         <w:lastRenderedPageBreak/>
         <w:t>Anexo</w:t>
@@ -15792,7 +15919,7 @@
       <w:pPr>
         <w:pStyle w:val="Ttulo2"/>
       </w:pPr>
-      <w:bookmarkStart w:id="73" w:name="_Toc290842982"/>
+      <w:bookmarkStart w:id="73" w:name="_Toc290939970"/>
       <w:r>
         <w:lastRenderedPageBreak/>
         <w:t>Currículums Vitae de los integrantes</w:t>
@@ -15872,27 +15999,14 @@
             </w:rPr>
             <w:t xml:space="preserve">apítulo: </w:t>
           </w:r>
-          <w:r>
-            <w:fldChar w:fldCharType="begin"/>
-          </w:r>
-          <w:r>
-            <w:instrText xml:space="preserve"> STYLEREF  "1"  </w:instrText>
-          </w:r>
-          <w:r>
-            <w:fldChar w:fldCharType="separate"/>
-          </w:r>
-          <w:r>
-            <w:rPr>
-              <w:noProof/>
-            </w:rPr>
-            <w:t>Tabla de contenido</w:t>
-          </w:r>
-          <w:r>
-            <w:rPr>
-              <w:noProof/>
-            </w:rPr>
-            <w:fldChar w:fldCharType="end"/>
-          </w:r>
+          <w:fldSimple w:instr=" STYLEREF  &quot;1&quot;  ">
+            <w:r>
+              <w:rPr>
+                <w:noProof/>
+              </w:rPr>
+              <w:t>Anexo</w:t>
+            </w:r>
+          </w:fldSimple>
         </w:p>
       </w:tc>
     </w:tr>
@@ -15942,7 +16056,7 @@
               <w:sz w:val="40"/>
               <w:szCs w:val="40"/>
             </w:rPr>
-            <w:t>3</w:t>
+            <w:t>34</w:t>
           </w:r>
           <w:r>
             <w:rPr>
@@ -22612,225 +22726,225 @@
     </dgm:pt>
   </dgm:ptLst>
   <dgm:cxnLst>
-    <dgm:cxn modelId="{1878161C-81DC-4020-8CF9-4F8BD4DAFB60}" type="presOf" srcId="{BB75EE0F-CAB8-41E0-ADA7-4AF1B18C8126}" destId="{4006562E-ACE4-4703-9C66-EF798CBDB449}" srcOrd="1" destOrd="0" presId="urn:microsoft.com/office/officeart/2005/8/layout/orgChart1"/>
     <dgm:cxn modelId="{20AAA288-6242-44BA-A2DF-2D934593F03B}" srcId="{5AA437DA-AF60-46B9-8D95-F20248F9E5BF}" destId="{A25675F7-D095-41B4-870D-D8B6033DE05B}" srcOrd="1" destOrd="0" parTransId="{6C8D017C-F50A-4A4A-B2CA-7C9D172D5E10}" sibTransId="{51D3815E-FCAF-440A-9FE3-7ACB4532D8E1}"/>
-    <dgm:cxn modelId="{1F762EC7-A71A-4DE9-9598-FB702836F604}" type="presOf" srcId="{7142D864-2325-43B7-B271-B6A152362847}" destId="{900CB124-4CCC-4141-A6D2-89C6EB8A1473}" srcOrd="0" destOrd="0" presId="urn:microsoft.com/office/officeart/2005/8/layout/orgChart1"/>
-    <dgm:cxn modelId="{0CE2E0AB-0AB4-4C55-92FD-DD74BBF760B9}" type="presOf" srcId="{A59BF7ED-C5B1-43B7-8D51-51037D17D502}" destId="{90C1A6E4-8A5F-45AD-AFDD-B81F1B8B8999}" srcOrd="0" destOrd="0" presId="urn:microsoft.com/office/officeart/2005/8/layout/orgChart1"/>
-    <dgm:cxn modelId="{294232F9-6CC0-465F-8B8B-D880504C8F38}" type="presOf" srcId="{1A0003A3-B989-4D52-BD87-D674854DE084}" destId="{EF01399A-C871-42DB-882D-B4956439CC7A}" srcOrd="0" destOrd="0" presId="urn:microsoft.com/office/officeart/2005/8/layout/orgChart1"/>
-    <dgm:cxn modelId="{A5FF64E8-87ED-46EB-8B64-CF023AED4A07}" type="presOf" srcId="{A59BF7ED-C5B1-43B7-8D51-51037D17D502}" destId="{086DFAE9-112A-4ED2-ABAD-4B1A30002675}" srcOrd="1" destOrd="0" presId="urn:microsoft.com/office/officeart/2005/8/layout/orgChart1"/>
+    <dgm:cxn modelId="{5C1CB02D-CB26-49C4-9426-8E7FA95B35FE}" type="presOf" srcId="{A841AE47-448E-403B-B70B-E5E5A52ABF53}" destId="{926A8A8E-5DB1-464F-A9A0-8B923CEA632A}" srcOrd="0" destOrd="0" presId="urn:microsoft.com/office/officeart/2005/8/layout/orgChart1"/>
+    <dgm:cxn modelId="{A3E0AE96-3C2E-421D-9301-A09358295622}" type="presOf" srcId="{5AA437DA-AF60-46B9-8D95-F20248F9E5BF}" destId="{13E24082-7738-4089-91D2-AC94C438A795}" srcOrd="0" destOrd="0" presId="urn:microsoft.com/office/officeart/2005/8/layout/orgChart1"/>
+    <dgm:cxn modelId="{B361B042-EAE8-4ED3-AFD1-24B199C85582}" type="presOf" srcId="{C6CA87FD-A9FF-4415-9DA3-844CF34C6AC7}" destId="{538F0877-59AB-46C2-8770-AD395EA984A8}" srcOrd="0" destOrd="0" presId="urn:microsoft.com/office/officeart/2005/8/layout/orgChart1"/>
+    <dgm:cxn modelId="{5D4D7093-2846-4F76-9246-F4A54FB8209F}" type="presOf" srcId="{E771CCE4-7233-4A07-BEE1-7601D55C76F8}" destId="{28B7760E-E382-410C-9811-C5E04A997589}" srcOrd="0" destOrd="0" presId="urn:microsoft.com/office/officeart/2005/8/layout/orgChart1"/>
     <dgm:cxn modelId="{AA3AEE34-5033-4D4F-B177-BDC979B7BCED}" srcId="{D9E6C8FC-57E7-474B-B3CD-435B41E90542}" destId="{59E76C9C-3B48-474B-A6E3-1CD3FFFED176}" srcOrd="4" destOrd="0" parTransId="{DED2FCDE-2CE9-4FF0-87FC-A08AB8A5F7CC}" sibTransId="{5E7887C2-D7BC-4757-9E71-0CE01C63FBC2}"/>
     <dgm:cxn modelId="{907F3214-4C59-4438-9D9F-2A40EFF50D34}" srcId="{1A0003A3-B989-4D52-BD87-D674854DE084}" destId="{5AA437DA-AF60-46B9-8D95-F20248F9E5BF}" srcOrd="1" destOrd="0" parTransId="{7142D864-2325-43B7-B271-B6A152362847}" sibTransId="{2FA546F9-C146-448F-8C45-6F91EF838876}"/>
-    <dgm:cxn modelId="{6534B929-DC95-47B0-9620-BFB8FB1F489F}" type="presOf" srcId="{0CCDA282-BB26-49B6-890A-32AC74009167}" destId="{A8429D28-4ADE-4C42-8030-570A46BF5E79}" srcOrd="0" destOrd="0" presId="urn:microsoft.com/office/officeart/2005/8/layout/orgChart1"/>
-    <dgm:cxn modelId="{7C57250F-069F-43C8-AB05-D1216866F9A7}" type="presOf" srcId="{56A1F948-DAA9-4AFE-9959-46DC10446EBE}" destId="{52F5AD47-7A4D-4D3E-AFE9-B89D0501ACE1}" srcOrd="0" destOrd="0" presId="urn:microsoft.com/office/officeart/2005/8/layout/orgChart1"/>
-    <dgm:cxn modelId="{C380980D-6792-497E-88BB-26E41431914A}" type="presOf" srcId="{1A0003A3-B989-4D52-BD87-D674854DE084}" destId="{E637356C-C93D-4C43-80DB-9252B4FBED9E}" srcOrd="1" destOrd="0" presId="urn:microsoft.com/office/officeart/2005/8/layout/orgChart1"/>
-    <dgm:cxn modelId="{2B80ECC3-7CA5-48DC-A041-243975761184}" type="presOf" srcId="{85979A4C-A8DF-4A5C-95C5-1EF4516B0BE3}" destId="{6A68317E-06C8-47EE-A690-3F6DA225DE0C}" srcOrd="0" destOrd="0" presId="urn:microsoft.com/office/officeart/2005/8/layout/orgChart1"/>
+    <dgm:cxn modelId="{62C2819D-D40D-4EA1-8F06-2B6365D6EB3D}" type="presOf" srcId="{1A0003A3-B989-4D52-BD87-D674854DE084}" destId="{EF01399A-C871-42DB-882D-B4956439CC7A}" srcOrd="0" destOrd="0" presId="urn:microsoft.com/office/officeart/2005/8/layout/orgChart1"/>
+    <dgm:cxn modelId="{B7F02162-9F46-40E3-ACEE-55C310A95A65}" type="presOf" srcId="{59E76C9C-3B48-474B-A6E3-1CD3FFFED176}" destId="{A13C6E9A-E6B9-4C0D-9041-6011AA3C9E94}" srcOrd="0" destOrd="0" presId="urn:microsoft.com/office/officeart/2005/8/layout/orgChart1"/>
     <dgm:cxn modelId="{BFAF484A-6DEA-44F0-9F89-A220A12EB044}" srcId="{95BCC889-D8C6-47FF-92E1-3733FB1CECEE}" destId="{2DEF96C9-12AE-4CE3-978E-C38C69AC015D}" srcOrd="0" destOrd="0" parTransId="{F42885A1-A03D-48DC-8641-B135C58A11D6}" sibTransId="{C45CD9AD-892B-4ABE-8708-E95D0BB6170D}"/>
-    <dgm:cxn modelId="{CEA06465-E9F6-40C1-A901-DD024A61E55A}" type="presOf" srcId="{A841AE47-448E-403B-B70B-E5E5A52ABF53}" destId="{23F6984E-34D9-4587-A330-68335C399A8A}" srcOrd="1" destOrd="0" presId="urn:microsoft.com/office/officeart/2005/8/layout/orgChart1"/>
+    <dgm:cxn modelId="{EFCA287B-5172-4C64-9B3C-C50E7CBD252E}" type="presOf" srcId="{AC49F173-0A42-43BB-9FCE-064B72FA4EA0}" destId="{627BD87E-EEC1-46BB-9A8B-BE5A1EA86E61}" srcOrd="0" destOrd="0" presId="urn:microsoft.com/office/officeart/2005/8/layout/orgChart1"/>
+    <dgm:cxn modelId="{5945426C-1A9C-4AB3-B7B3-73843CD4209C}" type="presOf" srcId="{1624FD61-1B8D-4674-8D53-F9941CDAB86A}" destId="{CDB438EF-E7A8-4115-84CB-00A1B1B6E5DD}" srcOrd="0" destOrd="0" presId="urn:microsoft.com/office/officeart/2005/8/layout/orgChart1"/>
+    <dgm:cxn modelId="{A8ACB252-A5C0-4FB6-8D48-29A67CD86233}" type="presOf" srcId="{529BF9FD-442B-460C-9BE1-81FB2A1B0844}" destId="{6B050F9D-9699-4FD2-8430-0B0530B13AFF}" srcOrd="0" destOrd="0" presId="urn:microsoft.com/office/officeart/2005/8/layout/orgChart1"/>
+    <dgm:cxn modelId="{9BCEB219-F37E-4B5F-971B-66BDF173A5A1}" type="presOf" srcId="{A45A518D-FA80-441F-BD18-2C48F354F5CE}" destId="{B0B4C38E-BDF4-40C4-BEB7-124B3B1858B3}" srcOrd="0" destOrd="0" presId="urn:microsoft.com/office/officeart/2005/8/layout/orgChart1"/>
+    <dgm:cxn modelId="{045DEBC8-ECC8-490A-A6A2-8E30EBEABFC6}" type="presOf" srcId="{31F988DA-1C3B-4E5E-BA40-734FCB0528F1}" destId="{965D5485-4F3D-4421-BDAC-6989822BA59B}" srcOrd="0" destOrd="0" presId="urn:microsoft.com/office/officeart/2005/8/layout/orgChart1"/>
     <dgm:cxn modelId="{C1D93B91-80A1-4CCC-AC5B-8D17F52EC189}" srcId="{D9E6C8FC-57E7-474B-B3CD-435B41E90542}" destId="{0CCDA282-BB26-49B6-890A-32AC74009167}" srcOrd="2" destOrd="0" parTransId="{F9ACEEB6-8E87-4C6C-BFCE-2F3A018382DF}" sibTransId="{5780CFC8-EF3C-4687-A7BC-CC116B83856F}"/>
-    <dgm:cxn modelId="{517FFB0D-8532-4940-AB3D-E92938FA84E9}" type="presOf" srcId="{59E76C9C-3B48-474B-A6E3-1CD3FFFED176}" destId="{A13C6E9A-E6B9-4C0D-9041-6011AA3C9E94}" srcOrd="0" destOrd="0" presId="urn:microsoft.com/office/officeart/2005/8/layout/orgChart1"/>
-    <dgm:cxn modelId="{8F7B166E-E657-43D6-8646-561FAA95D60A}" type="presOf" srcId="{FB169870-B819-421A-8D71-35D3088D4542}" destId="{676F0A01-BAE4-46AE-A176-22FE3FF7E445}" srcOrd="1" destOrd="0" presId="urn:microsoft.com/office/officeart/2005/8/layout/orgChart1"/>
-    <dgm:cxn modelId="{58BA062E-6DDD-4C0D-ABD8-36576053B49A}" type="presOf" srcId="{5AA437DA-AF60-46B9-8D95-F20248F9E5BF}" destId="{13E24082-7738-4089-91D2-AC94C438A795}" srcOrd="0" destOrd="0" presId="urn:microsoft.com/office/officeart/2005/8/layout/orgChart1"/>
+    <dgm:cxn modelId="{DA7A154A-F09F-460E-A27D-811A47116E1B}" type="presOf" srcId="{6C8D017C-F50A-4A4A-B2CA-7C9D172D5E10}" destId="{6503EEFD-332F-49D5-90BD-4A2E45E56C16}" srcOrd="0" destOrd="0" presId="urn:microsoft.com/office/officeart/2005/8/layout/orgChart1"/>
+    <dgm:cxn modelId="{C0D0349C-0A50-409A-B6C7-4F38AE268008}" type="presOf" srcId="{1A0003A3-B989-4D52-BD87-D674854DE084}" destId="{E637356C-C93D-4C43-80DB-9252B4FBED9E}" srcOrd="1" destOrd="0" presId="urn:microsoft.com/office/officeart/2005/8/layout/orgChart1"/>
+    <dgm:cxn modelId="{7AAA84B5-4BA2-498C-8CD1-E4982F3C1268}" type="presOf" srcId="{13AADB0A-CA02-4CA4-9252-9C84B9AD8DF6}" destId="{CE60738C-5ACA-412E-B768-9EFDEB43A78E}" srcOrd="1" destOrd="0" presId="urn:microsoft.com/office/officeart/2005/8/layout/orgChart1"/>
+    <dgm:cxn modelId="{B0288AE3-548E-4FC0-AC16-0863B8168867}" type="presOf" srcId="{A25675F7-D095-41B4-870D-D8B6033DE05B}" destId="{5FCAB781-58E0-4867-A98E-686B0DE576BB}" srcOrd="1" destOrd="0" presId="urn:microsoft.com/office/officeart/2005/8/layout/orgChart1"/>
+    <dgm:cxn modelId="{92657BF9-A5BB-41CF-86CE-279F75AEC97C}" type="presOf" srcId="{7F20ED50-9934-492E-8956-CE6D99DE6FEE}" destId="{F2FA6399-2181-44E5-8B07-367C375D7F18}" srcOrd="0" destOrd="0" presId="urn:microsoft.com/office/officeart/2005/8/layout/orgChart1"/>
     <dgm:cxn modelId="{255C3FA3-C1C8-4CF9-BD3C-CEDC8EE74A34}" srcId="{95BCC889-D8C6-47FF-92E1-3733FB1CECEE}" destId="{56A1F948-DAA9-4AFE-9959-46DC10446EBE}" srcOrd="2" destOrd="0" parTransId="{AC49F173-0A42-43BB-9FCE-064B72FA4EA0}" sibTransId="{4318EBF7-6FAD-4B2A-A9CE-BF39D942635C}"/>
-    <dgm:cxn modelId="{F4A9FF52-66E0-4B9A-986D-B7B1A42996C7}" type="presOf" srcId="{018F3B04-19AA-495F-B92B-407EDA08F434}" destId="{C3305F23-CE9A-4A32-8A6E-2B97B345D80B}" srcOrd="0" destOrd="0" presId="urn:microsoft.com/office/officeart/2005/8/layout/orgChart1"/>
-    <dgm:cxn modelId="{BBC343E5-62A1-47A3-AA8B-617C82A16D92}" type="presOf" srcId="{C6CA87FD-A9FF-4415-9DA3-844CF34C6AC7}" destId="{538F0877-59AB-46C2-8770-AD395EA984A8}" srcOrd="0" destOrd="0" presId="urn:microsoft.com/office/officeart/2005/8/layout/orgChart1"/>
-    <dgm:cxn modelId="{F6834467-AFF1-47AA-AF6C-3D46E3C0C6C3}" type="presOf" srcId="{4AF644C9-2D4D-45CB-9908-55B57121857E}" destId="{7D5DCB1A-9937-4676-A984-19897E1579C6}" srcOrd="0" destOrd="0" presId="urn:microsoft.com/office/officeart/2005/8/layout/orgChart1"/>
-    <dgm:cxn modelId="{0C7EAC7D-4F43-4769-88C9-37221F738953}" type="presOf" srcId="{13AADB0A-CA02-4CA4-9252-9C84B9AD8DF6}" destId="{CE60738C-5ACA-412E-B768-9EFDEB43A78E}" srcOrd="1" destOrd="0" presId="urn:microsoft.com/office/officeart/2005/8/layout/orgChart1"/>
-    <dgm:cxn modelId="{8946C634-131F-48A8-A1D9-1DC516A9245E}" type="presOf" srcId="{E771CCE4-7233-4A07-BEE1-7601D55C76F8}" destId="{28B7760E-E382-410C-9811-C5E04A997589}" srcOrd="0" destOrd="0" presId="urn:microsoft.com/office/officeart/2005/8/layout/orgChart1"/>
-    <dgm:cxn modelId="{8F4D4160-CE6A-4F4B-8D14-E71BE4C2F68B}" type="presOf" srcId="{F9ACEEB6-8E87-4C6C-BFCE-2F3A018382DF}" destId="{D70E273E-3EF6-47C4-9ABD-033395C521C0}" srcOrd="0" destOrd="0" presId="urn:microsoft.com/office/officeart/2005/8/layout/orgChart1"/>
-    <dgm:cxn modelId="{62F1254C-B940-4FBE-923C-71639D516F85}" type="presOf" srcId="{A25675F7-D095-41B4-870D-D8B6033DE05B}" destId="{D9264CB6-B399-4D38-8317-667FEF6F3871}" srcOrd="0" destOrd="0" presId="urn:microsoft.com/office/officeart/2005/8/layout/orgChart1"/>
+    <dgm:cxn modelId="{163623AB-D7E8-4FD7-B6A8-154183E5A74A}" type="presOf" srcId="{0CCDA282-BB26-49B6-890A-32AC74009167}" destId="{A8429D28-4ADE-4C42-8030-570A46BF5E79}" srcOrd="0" destOrd="0" presId="urn:microsoft.com/office/officeart/2005/8/layout/orgChart1"/>
     <dgm:cxn modelId="{2E8627A9-B6DB-4F14-97E3-F4CEBCB215B1}" srcId="{D9E6C8FC-57E7-474B-B3CD-435B41E90542}" destId="{73B3620B-D974-4D2B-BD34-797D46E5E00A}" srcOrd="3" destOrd="0" parTransId="{84F3E0BA-04CD-44A3-A197-1B53BBB68575}" sibTransId="{A01BD98B-A527-442E-80B1-EAC27C709D84}"/>
-    <dgm:cxn modelId="{DB81DB14-9CC1-44D3-9C5C-FD82D8E70545}" type="presOf" srcId="{31F988DA-1C3B-4E5E-BA40-734FCB0528F1}" destId="{646B7453-035D-4668-AC32-CE2D3EBC75BE}" srcOrd="1" destOrd="0" presId="urn:microsoft.com/office/officeart/2005/8/layout/orgChart1"/>
-    <dgm:cxn modelId="{15D31EA2-4244-4D96-ACB7-4B4554E05087}" type="presOf" srcId="{58D1E214-6072-4689-8CC5-260FA572BA5B}" destId="{0D8D37DD-E15D-4AA6-B6F9-B6F74D94E6E2}" srcOrd="1" destOrd="0" presId="urn:microsoft.com/office/officeart/2005/8/layout/orgChart1"/>
-    <dgm:cxn modelId="{D689967B-9590-41CC-8F14-1C3FD02EF846}" type="presOf" srcId="{2DEF96C9-12AE-4CE3-978E-C38C69AC015D}" destId="{237ADA24-2C2C-42A5-99E8-66177294C31C}" srcOrd="1" destOrd="0" presId="urn:microsoft.com/office/officeart/2005/8/layout/orgChart1"/>
-    <dgm:cxn modelId="{28EFCAAD-546C-40BE-9C24-54F355D4022A}" type="presOf" srcId="{D9E6C8FC-57E7-474B-B3CD-435B41E90542}" destId="{BE84E890-F4DC-4C46-ACB9-9B67ADE9E6A9}" srcOrd="1" destOrd="0" presId="urn:microsoft.com/office/officeart/2005/8/layout/orgChart1"/>
-    <dgm:cxn modelId="{012BD20D-C740-4985-9009-9BAAADFE9C00}" type="presOf" srcId="{C85EEFE2-4C55-4C2E-8766-4F8BE4124556}" destId="{EDEF938C-CCB0-408F-BB39-89B7B85CDEA0}" srcOrd="0" destOrd="0" presId="urn:microsoft.com/office/officeart/2005/8/layout/orgChart1"/>
-    <dgm:cxn modelId="{2C07FE2D-D58A-4461-B4FD-B514EEE6E491}" type="presOf" srcId="{2DEF96C9-12AE-4CE3-978E-C38C69AC015D}" destId="{4CBA81ED-297E-4400-89C4-9ADFDF0F0E2F}" srcOrd="0" destOrd="0" presId="urn:microsoft.com/office/officeart/2005/8/layout/orgChart1"/>
-    <dgm:cxn modelId="{8DA5FE16-1FB7-4922-A990-A203F20016DC}" type="presOf" srcId="{1624FD61-1B8D-4674-8D53-F9941CDAB86A}" destId="{CDB438EF-E7A8-4115-84CB-00A1B1B6E5DD}" srcOrd="0" destOrd="0" presId="urn:microsoft.com/office/officeart/2005/8/layout/orgChart1"/>
-    <dgm:cxn modelId="{4C0F8D86-7AB0-417B-88DA-4E1DEDAFD582}" type="presOf" srcId="{AC49F173-0A42-43BB-9FCE-064B72FA4EA0}" destId="{627BD87E-EEC1-46BB-9A8B-BE5A1EA86E61}" srcOrd="0" destOrd="0" presId="urn:microsoft.com/office/officeart/2005/8/layout/orgChart1"/>
-    <dgm:cxn modelId="{D281A90C-129D-4779-ACAF-C61CACDB1F08}" type="presOf" srcId="{84F3E0BA-04CD-44A3-A197-1B53BBB68575}" destId="{7C83333E-353E-4DBD-974F-05B3E040C9F3}" srcOrd="0" destOrd="0" presId="urn:microsoft.com/office/officeart/2005/8/layout/orgChart1"/>
-    <dgm:cxn modelId="{D7A94C2B-234F-4ECC-A319-E4E786A8F487}" type="presOf" srcId="{A25675F7-D095-41B4-870D-D8B6033DE05B}" destId="{5FCAB781-58E0-4867-A98E-686B0DE576BB}" srcOrd="1" destOrd="0" presId="urn:microsoft.com/office/officeart/2005/8/layout/orgChart1"/>
-    <dgm:cxn modelId="{B302C625-A6C8-4682-8C9F-7B74635A2BD3}" type="presOf" srcId="{7F20ED50-9934-492E-8956-CE6D99DE6FEE}" destId="{F2FA6399-2181-44E5-8B07-367C375D7F18}" srcOrd="0" destOrd="0" presId="urn:microsoft.com/office/officeart/2005/8/layout/orgChart1"/>
-    <dgm:cxn modelId="{092A9061-9D67-4D37-BCA5-FA32E1074D6C}" type="presOf" srcId="{2E8663CA-27C3-4CCA-A623-4C27556E9918}" destId="{5285A4FE-F2C6-434B-8A62-E82398B6A29A}" srcOrd="1" destOrd="0" presId="urn:microsoft.com/office/officeart/2005/8/layout/orgChart1"/>
+    <dgm:cxn modelId="{8D70CA73-B12A-407C-8944-7C5D9005BCF4}" type="presOf" srcId="{FB169870-B819-421A-8D71-35D3088D4542}" destId="{2FE32A58-66BD-4A7A-AC4B-7695EBB22317}" srcOrd="0" destOrd="0" presId="urn:microsoft.com/office/officeart/2005/8/layout/orgChart1"/>
+    <dgm:cxn modelId="{C84A6116-D732-41F2-A69B-77020C7C8016}" type="presOf" srcId="{2DEF96C9-12AE-4CE3-978E-C38C69AC015D}" destId="{4CBA81ED-297E-4400-89C4-9ADFDF0F0E2F}" srcOrd="0" destOrd="0" presId="urn:microsoft.com/office/officeart/2005/8/layout/orgChart1"/>
+    <dgm:cxn modelId="{92E2E6C5-743C-4956-9B5A-2F2CBFBEBF56}" type="presOf" srcId="{A59BF7ED-C5B1-43B7-8D51-51037D17D502}" destId="{90C1A6E4-8A5F-45AD-AFDD-B81F1B8B8999}" srcOrd="0" destOrd="0" presId="urn:microsoft.com/office/officeart/2005/8/layout/orgChart1"/>
+    <dgm:cxn modelId="{E93AB0CF-77FF-4868-B0ED-9D47621F32F7}" type="presOf" srcId="{85979A4C-A8DF-4A5C-95C5-1EF4516B0BE3}" destId="{6A68317E-06C8-47EE-A690-3F6DA225DE0C}" srcOrd="0" destOrd="0" presId="urn:microsoft.com/office/officeart/2005/8/layout/orgChart1"/>
+    <dgm:cxn modelId="{7FB389E9-2349-4295-A8D7-5CEFDC3B7444}" type="presOf" srcId="{4AF644C9-2D4D-45CB-9908-55B57121857E}" destId="{7D5DCB1A-9937-4676-A984-19897E1579C6}" srcOrd="0" destOrd="0" presId="urn:microsoft.com/office/officeart/2005/8/layout/orgChart1"/>
+    <dgm:cxn modelId="{391ED368-6061-42E7-9D6D-466197456000}" type="presOf" srcId="{77A29D65-973E-4552-B4F2-5B36E82AA7D8}" destId="{442D376F-E3D8-47C5-B41D-9A883805EF0C}" srcOrd="0" destOrd="0" presId="urn:microsoft.com/office/officeart/2005/8/layout/orgChart1"/>
+    <dgm:cxn modelId="{43DFBD7F-6086-4BDF-935C-0986BBD0AECB}" type="presOf" srcId="{018F3B04-19AA-495F-B92B-407EDA08F434}" destId="{C3305F23-CE9A-4A32-8A6E-2B97B345D80B}" srcOrd="0" destOrd="0" presId="urn:microsoft.com/office/officeart/2005/8/layout/orgChart1"/>
     <dgm:cxn modelId="{6728B96D-C107-4396-A614-06EBD151A07C}" srcId="{D9E6C8FC-57E7-474B-B3CD-435B41E90542}" destId="{BB75EE0F-CAB8-41E0-ADA7-4AF1B18C8126}" srcOrd="0" destOrd="0" parTransId="{7F20ED50-9934-492E-8956-CE6D99DE6FEE}" sibTransId="{F35E989D-EA02-4EF1-A203-C608A0D9778C}"/>
-    <dgm:cxn modelId="{BB032CF6-A1B6-4DC2-BF57-8ED3EA26BF53}" type="presOf" srcId="{56A1F948-DAA9-4AFE-9959-46DC10446EBE}" destId="{39CCB056-ED37-4212-B059-A424AC87FF9A}" srcOrd="1" destOrd="0" presId="urn:microsoft.com/office/officeart/2005/8/layout/orgChart1"/>
-    <dgm:cxn modelId="{5D8FD92F-B508-4F77-B5D9-30BA0467862D}" type="presOf" srcId="{A45A518D-FA80-441F-BD18-2C48F354F5CE}" destId="{B0B4C38E-BDF4-40C4-BEB7-124B3B1858B3}" srcOrd="0" destOrd="0" presId="urn:microsoft.com/office/officeart/2005/8/layout/orgChart1"/>
+    <dgm:cxn modelId="{6691ACA0-EB3C-478E-98F8-52A00F818151}" type="presOf" srcId="{84F3E0BA-04CD-44A3-A197-1B53BBB68575}" destId="{7C83333E-353E-4DBD-974F-05B3E040C9F3}" srcOrd="0" destOrd="0" presId="urn:microsoft.com/office/officeart/2005/8/layout/orgChart1"/>
     <dgm:cxn modelId="{604BD274-9E4B-46FA-B2FA-C18B9086AC32}" srcId="{5AA437DA-AF60-46B9-8D95-F20248F9E5BF}" destId="{FB169870-B819-421A-8D71-35D3088D4542}" srcOrd="2" destOrd="0" parTransId="{018F3B04-19AA-495F-B92B-407EDA08F434}" sibTransId="{07957FE2-DB99-48F0-B467-C2C813470632}"/>
     <dgm:cxn modelId="{3ABA9CC5-28D5-4757-945C-F969DFCD7A56}" srcId="{1A0003A3-B989-4D52-BD87-D674854DE084}" destId="{95BCC889-D8C6-47FF-92E1-3733FB1CECEE}" srcOrd="0" destOrd="0" parTransId="{C85EEFE2-4C55-4C2E-8766-4F8BE4124556}" sibTransId="{D8FA1BF9-C650-4836-B679-65B8CAA5549C}"/>
-    <dgm:cxn modelId="{22450AB3-DC81-4499-A17D-A8A31BB9CED6}" type="presOf" srcId="{4AF644C9-2D4D-45CB-9908-55B57121857E}" destId="{469C1C3A-AAD9-4B98-8774-A11F7F6D16E5}" srcOrd="1" destOrd="0" presId="urn:microsoft.com/office/officeart/2005/8/layout/orgChart1"/>
-    <dgm:cxn modelId="{3D80294D-D461-4F99-858B-D71B8E6E1526}" type="presOf" srcId="{73B3620B-D974-4D2B-BD34-797D46E5E00A}" destId="{ACBEA207-669D-400F-8DEE-C0FC1717D5D8}" srcOrd="1" destOrd="0" presId="urn:microsoft.com/office/officeart/2005/8/layout/orgChart1"/>
-    <dgm:cxn modelId="{CDA99934-BB9F-4A2F-BB09-B32EB8454A1B}" type="presOf" srcId="{2E8663CA-27C3-4CCA-A623-4C27556E9918}" destId="{BD33F870-05E8-4EE1-A125-0BF93891C340}" srcOrd="0" destOrd="0" presId="urn:microsoft.com/office/officeart/2005/8/layout/orgChart1"/>
-    <dgm:cxn modelId="{F3894AA2-0440-4DB2-A4B8-EB178B0ED813}" type="presOf" srcId="{529BF9FD-442B-460C-9BE1-81FB2A1B0844}" destId="{6B050F9D-9699-4FD2-8430-0B0530B13AFF}" srcOrd="0" destOrd="0" presId="urn:microsoft.com/office/officeart/2005/8/layout/orgChart1"/>
+    <dgm:cxn modelId="{1E447F25-E63C-47F4-8958-4A900E847EBF}" type="presOf" srcId="{95BCC889-D8C6-47FF-92E1-3733FB1CECEE}" destId="{E059473C-A604-4EEF-8D14-1C1121E6E42C}" srcOrd="1" destOrd="0" presId="urn:microsoft.com/office/officeart/2005/8/layout/orgChart1"/>
+    <dgm:cxn modelId="{F2A820E8-6AA9-4E4A-A09D-02C03086AD01}" type="presOf" srcId="{9D8C3720-68CA-438F-9F9E-5B73B06697F5}" destId="{5EC9880C-EF72-47B2-8FF6-36EC47BCA672}" srcOrd="0" destOrd="0" presId="urn:microsoft.com/office/officeart/2005/8/layout/orgChart1"/>
+    <dgm:cxn modelId="{6CD7594F-33B3-4C79-AC16-56E2193D3DD5}" type="presOf" srcId="{73B3620B-D974-4D2B-BD34-797D46E5E00A}" destId="{ACBEA207-669D-400F-8DEE-C0FC1717D5D8}" srcOrd="1" destOrd="0" presId="urn:microsoft.com/office/officeart/2005/8/layout/orgChart1"/>
+    <dgm:cxn modelId="{85A36FD6-D718-483F-AE17-51ADAD91776B}" type="presOf" srcId="{59E76C9C-3B48-474B-A6E3-1CD3FFFED176}" destId="{A30B764B-3C90-47CC-A171-8CB4D3BAA217}" srcOrd="1" destOrd="0" presId="urn:microsoft.com/office/officeart/2005/8/layout/orgChart1"/>
+    <dgm:cxn modelId="{02D85C04-77DE-4B31-9AD5-96CA7E48D0AF}" type="presOf" srcId="{58D1E214-6072-4689-8CC5-260FA572BA5B}" destId="{0D8D37DD-E15D-4AA6-B6F9-B6F74D94E6E2}" srcOrd="1" destOrd="0" presId="urn:microsoft.com/office/officeart/2005/8/layout/orgChart1"/>
     <dgm:cxn modelId="{E67A22FF-BD96-4802-B91C-776D959CF857}" srcId="{95BCC889-D8C6-47FF-92E1-3733FB1CECEE}" destId="{58D1E214-6072-4689-8CC5-260FA572BA5B}" srcOrd="1" destOrd="0" parTransId="{BBEC2A1C-E013-4F90-8FC3-7B4A780F229E}" sibTransId="{27D1116B-D380-4044-B28B-BC2E62B46126}"/>
     <dgm:cxn modelId="{8F31B518-F69F-491A-86E5-7AC4ECEBED8D}" srcId="{D9E6C8FC-57E7-474B-B3CD-435B41E90542}" destId="{529BF9FD-442B-460C-9BE1-81FB2A1B0844}" srcOrd="6" destOrd="0" parTransId="{9D8C3720-68CA-438F-9F9E-5B73B06697F5}" sibTransId="{FB967425-A1F3-49E5-B96A-F6F4E10828BE}"/>
-    <dgm:cxn modelId="{1A4D954F-847E-415A-8170-EFD69C6F7744}" type="presOf" srcId="{13AADB0A-CA02-4CA4-9252-9C84B9AD8DF6}" destId="{87C86E80-79EC-45E8-AA68-454823A1D316}" srcOrd="0" destOrd="0" presId="urn:microsoft.com/office/officeart/2005/8/layout/orgChart1"/>
-    <dgm:cxn modelId="{CCC1D982-4F3D-4C6E-B21C-4B297507D267}" type="presOf" srcId="{95BCC889-D8C6-47FF-92E1-3733FB1CECEE}" destId="{C3DE3DAA-7C2C-41D7-A3CB-47B29D9A2634}" srcOrd="0" destOrd="0" presId="urn:microsoft.com/office/officeart/2005/8/layout/orgChart1"/>
-    <dgm:cxn modelId="{F3CF5EFC-D494-4F5D-A64B-2772244C7DA5}" type="presOf" srcId="{BB75EE0F-CAB8-41E0-ADA7-4AF1B18C8126}" destId="{E5016ACA-A89D-412A-8A88-CF13B7E479D5}" srcOrd="0" destOrd="0" presId="urn:microsoft.com/office/officeart/2005/8/layout/orgChart1"/>
+    <dgm:cxn modelId="{BC8E46D3-D719-42D4-91E6-7CC59CA6E7BE}" type="presOf" srcId="{BB75EE0F-CAB8-41E0-ADA7-4AF1B18C8126}" destId="{4006562E-ACE4-4703-9C66-EF798CBDB449}" srcOrd="1" destOrd="0" presId="urn:microsoft.com/office/officeart/2005/8/layout/orgChart1"/>
     <dgm:cxn modelId="{0C15D05E-4376-4619-8185-471DB17EBCDA}" srcId="{A841AE47-448E-403B-B70B-E5E5A52ABF53}" destId="{2E8663CA-27C3-4CCA-A623-4C27556E9918}" srcOrd="0" destOrd="0" parTransId="{3C6DFD2E-1BFF-464C-B51D-C0699F3306C4}" sibTransId="{AB785725-93A3-43AE-8D31-E2809E80EFD0}"/>
-    <dgm:cxn modelId="{8310B0FC-ECF6-4201-A359-E60F17EC3B76}" type="presOf" srcId="{59E76C9C-3B48-474B-A6E3-1CD3FFFED176}" destId="{A30B764B-3C90-47CC-A171-8CB4D3BAA217}" srcOrd="1" destOrd="0" presId="urn:microsoft.com/office/officeart/2005/8/layout/orgChart1"/>
-    <dgm:cxn modelId="{F84E6A41-435C-4F37-9050-7BA77863F9F4}" type="presOf" srcId="{D9E6C8FC-57E7-474B-B3CD-435B41E90542}" destId="{0C085B8D-B5F0-4F10-9E0C-AA00066C08EE}" srcOrd="0" destOrd="0" presId="urn:microsoft.com/office/officeart/2005/8/layout/orgChart1"/>
-    <dgm:cxn modelId="{3816CFAF-63EC-4C25-AC4B-42D32F1DDA95}" type="presOf" srcId="{77A29D65-973E-4552-B4F2-5B36E82AA7D8}" destId="{442D376F-E3D8-47C5-B41D-9A883805EF0C}" srcOrd="0" destOrd="0" presId="urn:microsoft.com/office/officeart/2005/8/layout/orgChart1"/>
-    <dgm:cxn modelId="{FA9F1FD5-3A8A-4A24-A5E9-F21A3EDD66E4}" type="presOf" srcId="{BBEC2A1C-E013-4F90-8FC3-7B4A780F229E}" destId="{E2E84C34-B58E-40ED-97AB-3CCF7A749D31}" srcOrd="0" destOrd="0" presId="urn:microsoft.com/office/officeart/2005/8/layout/orgChart1"/>
-    <dgm:cxn modelId="{0D2B8950-56BF-4158-A8BE-DE7BA70B6A88}" type="presOf" srcId="{57AC5A75-75C8-4D5D-A70A-CA9D5934C097}" destId="{ABA92AE5-69E0-46C7-92D7-F1EF5A70BEBB}" srcOrd="0" destOrd="0" presId="urn:microsoft.com/office/officeart/2005/8/layout/orgChart1"/>
-    <dgm:cxn modelId="{F757A10E-063D-45A1-BA53-B029ABC34198}" type="presOf" srcId="{529BF9FD-442B-460C-9BE1-81FB2A1B0844}" destId="{25402B0A-E9EC-4254-B2CC-8EF096FAEF8B}" srcOrd="1" destOrd="0" presId="urn:microsoft.com/office/officeart/2005/8/layout/orgChart1"/>
+    <dgm:cxn modelId="{C771B262-36E1-4615-9C3C-671467811053}" type="presOf" srcId="{DED2FCDE-2CE9-4FF0-87FC-A08AB8A5F7CC}" destId="{A9062D93-E3D6-441B-AA04-3B63D6C70670}" srcOrd="0" destOrd="0" presId="urn:microsoft.com/office/officeart/2005/8/layout/orgChart1"/>
+    <dgm:cxn modelId="{3852C944-8993-4B75-B3C0-451E18798070}" type="presOf" srcId="{529BF9FD-442B-460C-9BE1-81FB2A1B0844}" destId="{25402B0A-E9EC-4254-B2CC-8EF096FAEF8B}" srcOrd="1" destOrd="0" presId="urn:microsoft.com/office/officeart/2005/8/layout/orgChart1"/>
+    <dgm:cxn modelId="{AC6F1AD1-F764-4E67-B3B1-239E18ACED17}" type="presOf" srcId="{95BCC889-D8C6-47FF-92E1-3733FB1CECEE}" destId="{C3DE3DAA-7C2C-41D7-A3CB-47B29D9A2634}" srcOrd="0" destOrd="0" presId="urn:microsoft.com/office/officeart/2005/8/layout/orgChart1"/>
+    <dgm:cxn modelId="{8EDE078D-7F78-4D88-983C-89EBC97C2FF3}" type="presOf" srcId="{0CCDA282-BB26-49B6-890A-32AC74009167}" destId="{24A92979-E2F1-46F9-B8F9-A40608924704}" srcOrd="1" destOrd="0" presId="urn:microsoft.com/office/officeart/2005/8/layout/orgChart1"/>
     <dgm:cxn modelId="{28EC1544-90A4-4D02-ABCA-1F725310B4C0}" srcId="{5AA437DA-AF60-46B9-8D95-F20248F9E5BF}" destId="{31F988DA-1C3B-4E5E-BA40-734FCB0528F1}" srcOrd="3" destOrd="0" parTransId="{57AC5A75-75C8-4D5D-A70A-CA9D5934C097}" sibTransId="{148165EA-58FA-4D05-B4B2-D790E161E592}"/>
-    <dgm:cxn modelId="{3B9C0B06-823A-4A15-AAB0-179E700BCC5F}" type="presOf" srcId="{A841AE47-448E-403B-B70B-E5E5A52ABF53}" destId="{926A8A8E-5DB1-464F-A9A0-8B923CEA632A}" srcOrd="0" destOrd="0" presId="urn:microsoft.com/office/officeart/2005/8/layout/orgChart1"/>
+    <dgm:cxn modelId="{AD466A89-DF46-4302-A060-8695B538FB3E}" type="presOf" srcId="{2DEF96C9-12AE-4CE3-978E-C38C69AC015D}" destId="{237ADA24-2C2C-42A5-99E8-66177294C31C}" srcOrd="1" destOrd="0" presId="urn:microsoft.com/office/officeart/2005/8/layout/orgChart1"/>
     <dgm:cxn modelId="{595B249E-7DD5-42C4-90FA-00A7A2B31922}" srcId="{A841AE47-448E-403B-B70B-E5E5A52ABF53}" destId="{1A0003A3-B989-4D52-BD87-D674854DE084}" srcOrd="1" destOrd="0" parTransId="{E771CCE4-7233-4A07-BEE1-7601D55C76F8}" sibTransId="{2B002883-0508-46A3-B649-DEA76AAD1660}"/>
-    <dgm:cxn modelId="{1C584653-25E1-45E9-9C11-74F8A30AA609}" type="presOf" srcId="{F42885A1-A03D-48DC-8641-B135C58A11D6}" destId="{87AED57A-097E-44EF-B827-B218957D8E9D}" srcOrd="0" destOrd="0" presId="urn:microsoft.com/office/officeart/2005/8/layout/orgChart1"/>
-    <dgm:cxn modelId="{6627ECA7-512E-42CE-82B1-5EB6139D71D0}" type="presOf" srcId="{95BCC889-D8C6-47FF-92E1-3733FB1CECEE}" destId="{E059473C-A604-4EEF-8D14-1C1121E6E42C}" srcOrd="1" destOrd="0" presId="urn:microsoft.com/office/officeart/2005/8/layout/orgChart1"/>
-    <dgm:cxn modelId="{26A889A7-703E-4DB8-B221-108344CEC96A}" type="presOf" srcId="{0CCDA282-BB26-49B6-890A-32AC74009167}" destId="{24A92979-E2F1-46F9-B8F9-A40608924704}" srcOrd="1" destOrd="0" presId="urn:microsoft.com/office/officeart/2005/8/layout/orgChart1"/>
+    <dgm:cxn modelId="{909A7646-91FC-4A4F-97A6-069AFB960A4C}" type="presOf" srcId="{2E8663CA-27C3-4CCA-A623-4C27556E9918}" destId="{BD33F870-05E8-4EE1-A125-0BF93891C340}" srcOrd="0" destOrd="0" presId="urn:microsoft.com/office/officeart/2005/8/layout/orgChart1"/>
+    <dgm:cxn modelId="{D4B66667-3E1B-4A02-B35D-944DDF744371}" type="presOf" srcId="{A841AE47-448E-403B-B70B-E5E5A52ABF53}" destId="{23F6984E-34D9-4587-A330-68335C399A8A}" srcOrd="1" destOrd="0" presId="urn:microsoft.com/office/officeart/2005/8/layout/orgChart1"/>
+    <dgm:cxn modelId="{74A14304-19CC-4E6E-B432-FC28ABF26CCD}" type="presOf" srcId="{FB169870-B819-421A-8D71-35D3088D4542}" destId="{676F0A01-BAE4-46AE-A176-22FE3FF7E445}" srcOrd="1" destOrd="0" presId="urn:microsoft.com/office/officeart/2005/8/layout/orgChart1"/>
+    <dgm:cxn modelId="{26B0A309-3904-4216-83D6-3FC3CC6CC7EE}" type="presOf" srcId="{57AC5A75-75C8-4D5D-A70A-CA9D5934C097}" destId="{ABA92AE5-69E0-46C7-92D7-F1EF5A70BEBB}" srcOrd="0" destOrd="0" presId="urn:microsoft.com/office/officeart/2005/8/layout/orgChart1"/>
+    <dgm:cxn modelId="{982AA5D1-0FD9-4C88-AEEC-299409BFEC3F}" type="presOf" srcId="{C85EEFE2-4C55-4C2E-8766-4F8BE4124556}" destId="{EDEF938C-CCB0-408F-BB39-89B7B85CDEA0}" srcOrd="0" destOrd="0" presId="urn:microsoft.com/office/officeart/2005/8/layout/orgChart1"/>
+    <dgm:cxn modelId="{BF5BE228-892D-439B-B693-26C82EDA61DC}" type="presOf" srcId="{58D1E214-6072-4689-8CC5-260FA572BA5B}" destId="{E54F2900-92CD-4717-9FBB-2BBB63263854}" srcOrd="0" destOrd="0" presId="urn:microsoft.com/office/officeart/2005/8/layout/orgChart1"/>
+    <dgm:cxn modelId="{65FB75A6-2363-4476-98AB-A0734CC6FE4A}" type="presOf" srcId="{7142D864-2325-43B7-B271-B6A152362847}" destId="{900CB124-4CCC-4141-A6D2-89C6EB8A1473}" srcOrd="0" destOrd="0" presId="urn:microsoft.com/office/officeart/2005/8/layout/orgChart1"/>
     <dgm:cxn modelId="{505B8159-4AEB-4FFA-96B3-575027F8A242}" srcId="{2E8663CA-27C3-4CCA-A623-4C27556E9918}" destId="{D9E6C8FC-57E7-474B-B3CD-435B41E90542}" srcOrd="0" destOrd="0" parTransId="{77A29D65-973E-4552-B4F2-5B36E82AA7D8}" sibTransId="{79C80AFF-DC10-440E-8E98-466C50384229}"/>
+    <dgm:cxn modelId="{18C2677B-4DE7-4128-898A-7A6D49051EFA}" type="presOf" srcId="{13AADB0A-CA02-4CA4-9252-9C84B9AD8DF6}" destId="{87C86E80-79EC-45E8-AA68-454823A1D316}" srcOrd="0" destOrd="0" presId="urn:microsoft.com/office/officeart/2005/8/layout/orgChart1"/>
     <dgm:cxn modelId="{519DF594-8E81-4A31-B7EA-33913D8ED3DD}" srcId="{5AA437DA-AF60-46B9-8D95-F20248F9E5BF}" destId="{13AADB0A-CA02-4CA4-9252-9C84B9AD8DF6}" srcOrd="0" destOrd="0" parTransId="{1624FD61-1B8D-4674-8D53-F9941CDAB86A}" sibTransId="{19A614D5-9CAF-4D31-8C03-9853E21E5326}"/>
+    <dgm:cxn modelId="{A92C0845-61C8-42A7-A178-BA843405E66E}" type="presOf" srcId="{5AA437DA-AF60-46B9-8D95-F20248F9E5BF}" destId="{B86FE38F-2074-43FC-9276-B3C8933A636C}" srcOrd="1" destOrd="0" presId="urn:microsoft.com/office/officeart/2005/8/layout/orgChart1"/>
+    <dgm:cxn modelId="{C081D9FD-F544-446A-9D8C-7493A92D0812}" type="presOf" srcId="{D9E6C8FC-57E7-474B-B3CD-435B41E90542}" destId="{BE84E890-F4DC-4C46-ACB9-9B67ADE9E6A9}" srcOrd="1" destOrd="0" presId="urn:microsoft.com/office/officeart/2005/8/layout/orgChart1"/>
     <dgm:cxn modelId="{2EA897B9-65E2-44B2-BF4A-A220AAFC5B44}" srcId="{D9E6C8FC-57E7-474B-B3CD-435B41E90542}" destId="{4AF644C9-2D4D-45CB-9908-55B57121857E}" srcOrd="1" destOrd="0" parTransId="{85979A4C-A8DF-4A5C-95C5-1EF4516B0BE3}" sibTransId="{F746C85B-2510-4874-873E-858C832A8DA3}"/>
-    <dgm:cxn modelId="{1A2EF651-9304-40C0-83DE-14DFB8375938}" type="presOf" srcId="{73B3620B-D974-4D2B-BD34-797D46E5E00A}" destId="{02CDF739-5B2D-43DB-8798-10BA9159210B}" srcOrd="0" destOrd="0" presId="urn:microsoft.com/office/officeart/2005/8/layout/orgChart1"/>
-    <dgm:cxn modelId="{80922561-338B-4962-9EAE-54B679963FFA}" type="presOf" srcId="{FB169870-B819-421A-8D71-35D3088D4542}" destId="{2FE32A58-66BD-4A7A-AC4B-7695EBB22317}" srcOrd="0" destOrd="0" presId="urn:microsoft.com/office/officeart/2005/8/layout/orgChart1"/>
-    <dgm:cxn modelId="{73A77344-9768-4EE1-B957-FA2FE50FF1A9}" type="presOf" srcId="{6C8D017C-F50A-4A4A-B2CA-7C9D172D5E10}" destId="{6503EEFD-332F-49D5-90BD-4A2E45E56C16}" srcOrd="0" destOrd="0" presId="urn:microsoft.com/office/officeart/2005/8/layout/orgChart1"/>
-    <dgm:cxn modelId="{D426B494-AA45-4E04-AB5B-8B1A2BA08A82}" type="presOf" srcId="{58D1E214-6072-4689-8CC5-260FA572BA5B}" destId="{E54F2900-92CD-4717-9FBB-2BBB63263854}" srcOrd="0" destOrd="0" presId="urn:microsoft.com/office/officeart/2005/8/layout/orgChart1"/>
-    <dgm:cxn modelId="{04AD356A-3A1B-4347-AEE9-3B02AE462702}" type="presOf" srcId="{5AA437DA-AF60-46B9-8D95-F20248F9E5BF}" destId="{B86FE38F-2074-43FC-9276-B3C8933A636C}" srcOrd="1" destOrd="0" presId="urn:microsoft.com/office/officeart/2005/8/layout/orgChart1"/>
+    <dgm:cxn modelId="{66BA52AF-D2E7-4690-BF24-918F51A99553}" type="presOf" srcId="{56A1F948-DAA9-4AFE-9959-46DC10446EBE}" destId="{52F5AD47-7A4D-4D3E-AFE9-B89D0501ACE1}" srcOrd="0" destOrd="0" presId="urn:microsoft.com/office/officeart/2005/8/layout/orgChart1"/>
+    <dgm:cxn modelId="{5A412C6F-3EA0-4465-B8F2-CC7745B3DC26}" type="presOf" srcId="{3C6DFD2E-1BFF-464C-B51D-C0699F3306C4}" destId="{18569363-7ECD-44D6-8C16-C3BF4C957D40}" srcOrd="0" destOrd="0" presId="urn:microsoft.com/office/officeart/2005/8/layout/orgChart1"/>
+    <dgm:cxn modelId="{482349EE-396F-4F90-82A7-EA0182FD0AEB}" type="presOf" srcId="{4AF644C9-2D4D-45CB-9908-55B57121857E}" destId="{469C1C3A-AAD9-4B98-8774-A11F7F6D16E5}" srcOrd="1" destOrd="0" presId="urn:microsoft.com/office/officeart/2005/8/layout/orgChart1"/>
+    <dgm:cxn modelId="{05461E42-63C8-4FC9-AD36-57FB60CD50E9}" type="presOf" srcId="{BBEC2A1C-E013-4F90-8FC3-7B4A780F229E}" destId="{E2E84C34-B58E-40ED-97AB-3CCF7A749D31}" srcOrd="0" destOrd="0" presId="urn:microsoft.com/office/officeart/2005/8/layout/orgChart1"/>
+    <dgm:cxn modelId="{5BC5E13E-10C7-4CF5-907C-29FFB52825D1}" type="presOf" srcId="{56A1F948-DAA9-4AFE-9959-46DC10446EBE}" destId="{39CCB056-ED37-4212-B059-A424AC87FF9A}" srcOrd="1" destOrd="0" presId="urn:microsoft.com/office/officeart/2005/8/layout/orgChart1"/>
+    <dgm:cxn modelId="{4C6E1FE5-5EB4-4228-A8AB-E41C95E71CFD}" type="presOf" srcId="{31F988DA-1C3B-4E5E-BA40-734FCB0528F1}" destId="{646B7453-035D-4668-AC32-CE2D3EBC75BE}" srcOrd="1" destOrd="0" presId="urn:microsoft.com/office/officeart/2005/8/layout/orgChart1"/>
     <dgm:cxn modelId="{4DFA79D8-6440-4022-93CA-C54A03E589B7}" srcId="{D9E6C8FC-57E7-474B-B3CD-435B41E90542}" destId="{A59BF7ED-C5B1-43B7-8D51-51037D17D502}" srcOrd="5" destOrd="0" parTransId="{C6CA87FD-A9FF-4415-9DA3-844CF34C6AC7}" sibTransId="{700006BB-A191-4EA7-9ED1-2435775CA7DE}"/>
+    <dgm:cxn modelId="{894E434D-B9AD-4F2D-8CEC-DE8F418B0A96}" type="presOf" srcId="{2E8663CA-27C3-4CCA-A623-4C27556E9918}" destId="{5285A4FE-F2C6-434B-8A62-E82398B6A29A}" srcOrd="1" destOrd="0" presId="urn:microsoft.com/office/officeart/2005/8/layout/orgChart1"/>
+    <dgm:cxn modelId="{51C46A17-9033-40A6-938A-621018824949}" type="presOf" srcId="{BB75EE0F-CAB8-41E0-ADA7-4AF1B18C8126}" destId="{E5016ACA-A89D-412A-8A88-CF13B7E479D5}" srcOrd="0" destOrd="0" presId="urn:microsoft.com/office/officeart/2005/8/layout/orgChart1"/>
+    <dgm:cxn modelId="{8EA7C2E8-416A-492C-BA8D-B95210A2798D}" type="presOf" srcId="{F9ACEEB6-8E87-4C6C-BFCE-2F3A018382DF}" destId="{D70E273E-3EF6-47C4-9ABD-033395C521C0}" srcOrd="0" destOrd="0" presId="urn:microsoft.com/office/officeart/2005/8/layout/orgChart1"/>
     <dgm:cxn modelId="{658F989D-EC81-4ED1-9181-6904B571A975}" srcId="{A45A518D-FA80-441F-BD18-2C48F354F5CE}" destId="{A841AE47-448E-403B-B70B-E5E5A52ABF53}" srcOrd="0" destOrd="0" parTransId="{A531B810-4D8F-4593-BF39-A48DB24DC0C2}" sibTransId="{4F13D417-18D0-4ACC-9E49-E87459925476}"/>
-    <dgm:cxn modelId="{4B30F346-3FB4-469B-BA96-D38796EF3963}" type="presOf" srcId="{3C6DFD2E-1BFF-464C-B51D-C0699F3306C4}" destId="{18569363-7ECD-44D6-8C16-C3BF4C957D40}" srcOrd="0" destOrd="0" presId="urn:microsoft.com/office/officeart/2005/8/layout/orgChart1"/>
-    <dgm:cxn modelId="{F9176E4E-DF50-4EA0-B2B4-CA5EE26E52C3}" type="presOf" srcId="{9D8C3720-68CA-438F-9F9E-5B73B06697F5}" destId="{5EC9880C-EF72-47B2-8FF6-36EC47BCA672}" srcOrd="0" destOrd="0" presId="urn:microsoft.com/office/officeart/2005/8/layout/orgChart1"/>
-    <dgm:cxn modelId="{80E41C3C-2520-4AAE-BE8F-95A7C61FBAFE}" type="presOf" srcId="{31F988DA-1C3B-4E5E-BA40-734FCB0528F1}" destId="{965D5485-4F3D-4421-BDAC-6989822BA59B}" srcOrd="0" destOrd="0" presId="urn:microsoft.com/office/officeart/2005/8/layout/orgChart1"/>
-    <dgm:cxn modelId="{9E3F0E89-DEBD-4086-9BEF-5860B31ACF59}" type="presOf" srcId="{DED2FCDE-2CE9-4FF0-87FC-A08AB8A5F7CC}" destId="{A9062D93-E3D6-441B-AA04-3B63D6C70670}" srcOrd="0" destOrd="0" presId="urn:microsoft.com/office/officeart/2005/8/layout/orgChart1"/>
-    <dgm:cxn modelId="{E365F8EF-DCE0-4BFE-8590-AB6016F3F10C}" type="presParOf" srcId="{B0B4C38E-BDF4-40C4-BEB7-124B3B1858B3}" destId="{48F4DB81-2422-4340-9120-4E85037690AE}" srcOrd="0" destOrd="0" presId="urn:microsoft.com/office/officeart/2005/8/layout/orgChart1"/>
-    <dgm:cxn modelId="{45DD8E47-DB3E-4C24-9197-DF153C78B3F2}" type="presParOf" srcId="{48F4DB81-2422-4340-9120-4E85037690AE}" destId="{561EA86A-81CA-4B0C-98C1-49E119C565C9}" srcOrd="0" destOrd="0" presId="urn:microsoft.com/office/officeart/2005/8/layout/orgChart1"/>
-    <dgm:cxn modelId="{82E04F33-A40D-413F-8A75-72734C17760B}" type="presParOf" srcId="{561EA86A-81CA-4B0C-98C1-49E119C565C9}" destId="{926A8A8E-5DB1-464F-A9A0-8B923CEA632A}" srcOrd="0" destOrd="0" presId="urn:microsoft.com/office/officeart/2005/8/layout/orgChart1"/>
-    <dgm:cxn modelId="{9A21B9D8-ADA5-499C-B774-657F4945391F}" type="presParOf" srcId="{561EA86A-81CA-4B0C-98C1-49E119C565C9}" destId="{23F6984E-34D9-4587-A330-68335C399A8A}" srcOrd="1" destOrd="0" presId="urn:microsoft.com/office/officeart/2005/8/layout/orgChart1"/>
-    <dgm:cxn modelId="{64277DB1-D525-46A0-95CF-DA42C757459C}" type="presParOf" srcId="{48F4DB81-2422-4340-9120-4E85037690AE}" destId="{56F9565F-9708-43AB-9AD0-1F619CE15769}" srcOrd="1" destOrd="0" presId="urn:microsoft.com/office/officeart/2005/8/layout/orgChart1"/>
-    <dgm:cxn modelId="{DD6AE077-45B5-4A3C-8A03-32C795C1CE57}" type="presParOf" srcId="{56F9565F-9708-43AB-9AD0-1F619CE15769}" destId="{18569363-7ECD-44D6-8C16-C3BF4C957D40}" srcOrd="0" destOrd="0" presId="urn:microsoft.com/office/officeart/2005/8/layout/orgChart1"/>
-    <dgm:cxn modelId="{162A39A3-8460-498E-AACF-CAD158673E25}" type="presParOf" srcId="{56F9565F-9708-43AB-9AD0-1F619CE15769}" destId="{B7EA32BD-31B0-48A5-8ADB-EB0EEE175281}" srcOrd="1" destOrd="0" presId="urn:microsoft.com/office/officeart/2005/8/layout/orgChart1"/>
-    <dgm:cxn modelId="{2ACD4866-6F92-423F-B31D-F3355227B101}" type="presParOf" srcId="{B7EA32BD-31B0-48A5-8ADB-EB0EEE175281}" destId="{C41B8365-420E-4DF5-A77B-A2C53EE3792F}" srcOrd="0" destOrd="0" presId="urn:microsoft.com/office/officeart/2005/8/layout/orgChart1"/>
-    <dgm:cxn modelId="{455C94D1-2215-4DD6-8BFF-040DAE41E5D4}" type="presParOf" srcId="{C41B8365-420E-4DF5-A77B-A2C53EE3792F}" destId="{BD33F870-05E8-4EE1-A125-0BF93891C340}" srcOrd="0" destOrd="0" presId="urn:microsoft.com/office/officeart/2005/8/layout/orgChart1"/>
-    <dgm:cxn modelId="{DBC206CA-E356-4781-BD90-C7B79D5659C9}" type="presParOf" srcId="{C41B8365-420E-4DF5-A77B-A2C53EE3792F}" destId="{5285A4FE-F2C6-434B-8A62-E82398B6A29A}" srcOrd="1" destOrd="0" presId="urn:microsoft.com/office/officeart/2005/8/layout/orgChart1"/>
-    <dgm:cxn modelId="{5174464A-378C-43B9-AFCD-6DE0DCA95073}" type="presParOf" srcId="{B7EA32BD-31B0-48A5-8ADB-EB0EEE175281}" destId="{EFF283CC-66ED-4401-A70A-EC4C8EEA60F8}" srcOrd="1" destOrd="0" presId="urn:microsoft.com/office/officeart/2005/8/layout/orgChart1"/>
-    <dgm:cxn modelId="{D190EA4D-9844-44DF-8A12-75C6B81A934D}" type="presParOf" srcId="{EFF283CC-66ED-4401-A70A-EC4C8EEA60F8}" destId="{442D376F-E3D8-47C5-B41D-9A883805EF0C}" srcOrd="0" destOrd="0" presId="urn:microsoft.com/office/officeart/2005/8/layout/orgChart1"/>
-    <dgm:cxn modelId="{C6497AF6-73F1-46B0-88D2-0ADF15CA9AC1}" type="presParOf" srcId="{EFF283CC-66ED-4401-A70A-EC4C8EEA60F8}" destId="{DBA1BBFE-11D7-47F8-88D4-532BD31F1EC1}" srcOrd="1" destOrd="0" presId="urn:microsoft.com/office/officeart/2005/8/layout/orgChart1"/>
-    <dgm:cxn modelId="{C1C26FEA-778B-4379-BDF8-E6E2EDC1F39A}" type="presParOf" srcId="{DBA1BBFE-11D7-47F8-88D4-532BD31F1EC1}" destId="{42010EEF-885F-4A3D-94F5-F3756AE7E7CB}" srcOrd="0" destOrd="0" presId="urn:microsoft.com/office/officeart/2005/8/layout/orgChart1"/>
-    <dgm:cxn modelId="{587AF2C3-53F2-4290-BADA-455AE264AD6D}" type="presParOf" srcId="{42010EEF-885F-4A3D-94F5-F3756AE7E7CB}" destId="{0C085B8D-B5F0-4F10-9E0C-AA00066C08EE}" srcOrd="0" destOrd="0" presId="urn:microsoft.com/office/officeart/2005/8/layout/orgChart1"/>
-    <dgm:cxn modelId="{0D838353-900C-4920-9058-56C25EA2FFA0}" type="presParOf" srcId="{42010EEF-885F-4A3D-94F5-F3756AE7E7CB}" destId="{BE84E890-F4DC-4C46-ACB9-9B67ADE9E6A9}" srcOrd="1" destOrd="0" presId="urn:microsoft.com/office/officeart/2005/8/layout/orgChart1"/>
-    <dgm:cxn modelId="{1997D652-EAE6-4B5A-90B8-114DD3AA5F73}" type="presParOf" srcId="{DBA1BBFE-11D7-47F8-88D4-532BD31F1EC1}" destId="{26369E9D-4F58-44A3-829E-15B6FB2BCDA6}" srcOrd="1" destOrd="0" presId="urn:microsoft.com/office/officeart/2005/8/layout/orgChart1"/>
-    <dgm:cxn modelId="{99939360-A095-4450-897E-46BC61527B63}" type="presParOf" srcId="{26369E9D-4F58-44A3-829E-15B6FB2BCDA6}" destId="{F2FA6399-2181-44E5-8B07-367C375D7F18}" srcOrd="0" destOrd="0" presId="urn:microsoft.com/office/officeart/2005/8/layout/orgChart1"/>
-    <dgm:cxn modelId="{7FEC97DE-EE01-4C19-9428-6813AB253964}" type="presParOf" srcId="{26369E9D-4F58-44A3-829E-15B6FB2BCDA6}" destId="{AE1FDF81-5540-48E7-BFE9-082DA063C341}" srcOrd="1" destOrd="0" presId="urn:microsoft.com/office/officeart/2005/8/layout/orgChart1"/>
-    <dgm:cxn modelId="{03279BD0-2762-42AB-AB2D-CF67C64C8054}" type="presParOf" srcId="{AE1FDF81-5540-48E7-BFE9-082DA063C341}" destId="{4F0F8C6C-0EF7-47B3-8F00-A728BCF95A65}" srcOrd="0" destOrd="0" presId="urn:microsoft.com/office/officeart/2005/8/layout/orgChart1"/>
-    <dgm:cxn modelId="{098012AA-6FC0-4CD3-B6F9-4CB3C459DB97}" type="presParOf" srcId="{4F0F8C6C-0EF7-47B3-8F00-A728BCF95A65}" destId="{E5016ACA-A89D-412A-8A88-CF13B7E479D5}" srcOrd="0" destOrd="0" presId="urn:microsoft.com/office/officeart/2005/8/layout/orgChart1"/>
-    <dgm:cxn modelId="{372ACF1A-7E24-4683-AEAE-5FE9B593A542}" type="presParOf" srcId="{4F0F8C6C-0EF7-47B3-8F00-A728BCF95A65}" destId="{4006562E-ACE4-4703-9C66-EF798CBDB449}" srcOrd="1" destOrd="0" presId="urn:microsoft.com/office/officeart/2005/8/layout/orgChart1"/>
-    <dgm:cxn modelId="{A6F90853-F288-4342-9F73-DA1571A4CFDC}" type="presParOf" srcId="{AE1FDF81-5540-48E7-BFE9-082DA063C341}" destId="{1AA1FA1B-3668-4CDE-A363-4F7D61C34963}" srcOrd="1" destOrd="0" presId="urn:microsoft.com/office/officeart/2005/8/layout/orgChart1"/>
-    <dgm:cxn modelId="{96C72E2C-A59A-45A9-B78C-4B7CB0F654B6}" type="presParOf" srcId="{AE1FDF81-5540-48E7-BFE9-082DA063C341}" destId="{28C466A5-7C5A-4E82-A914-996806E93A18}" srcOrd="2" destOrd="0" presId="urn:microsoft.com/office/officeart/2005/8/layout/orgChart1"/>
-    <dgm:cxn modelId="{7722465F-3CF6-4BDE-BF07-EB8432708E6C}" type="presParOf" srcId="{26369E9D-4F58-44A3-829E-15B6FB2BCDA6}" destId="{6A68317E-06C8-47EE-A690-3F6DA225DE0C}" srcOrd="2" destOrd="0" presId="urn:microsoft.com/office/officeart/2005/8/layout/orgChart1"/>
-    <dgm:cxn modelId="{52A35DC4-D869-413C-8F5A-287026F7236D}" type="presParOf" srcId="{26369E9D-4F58-44A3-829E-15B6FB2BCDA6}" destId="{50C396B5-2284-4869-98B4-D1CB4F309315}" srcOrd="3" destOrd="0" presId="urn:microsoft.com/office/officeart/2005/8/layout/orgChart1"/>
-    <dgm:cxn modelId="{5BC83676-4111-4FAE-8026-8FE810F6388F}" type="presParOf" srcId="{50C396B5-2284-4869-98B4-D1CB4F309315}" destId="{F7263E4F-0E72-4958-80AE-09300D64A796}" srcOrd="0" destOrd="0" presId="urn:microsoft.com/office/officeart/2005/8/layout/orgChart1"/>
-    <dgm:cxn modelId="{F667D3D3-10C2-44CB-A269-90CE13080A4D}" type="presParOf" srcId="{F7263E4F-0E72-4958-80AE-09300D64A796}" destId="{7D5DCB1A-9937-4676-A984-19897E1579C6}" srcOrd="0" destOrd="0" presId="urn:microsoft.com/office/officeart/2005/8/layout/orgChart1"/>
-    <dgm:cxn modelId="{C8F52109-5A99-4DAE-87B5-BEB186AD7FE7}" type="presParOf" srcId="{F7263E4F-0E72-4958-80AE-09300D64A796}" destId="{469C1C3A-AAD9-4B98-8774-A11F7F6D16E5}" srcOrd="1" destOrd="0" presId="urn:microsoft.com/office/officeart/2005/8/layout/orgChart1"/>
-    <dgm:cxn modelId="{9BBE7750-E690-4266-8AE6-DC5FD0A3F384}" type="presParOf" srcId="{50C396B5-2284-4869-98B4-D1CB4F309315}" destId="{69E6D275-1E83-46CE-B855-2D6650F534AF}" srcOrd="1" destOrd="0" presId="urn:microsoft.com/office/officeart/2005/8/layout/orgChart1"/>
-    <dgm:cxn modelId="{A41AB46F-9D59-4243-9B53-B6D745936B4F}" type="presParOf" srcId="{50C396B5-2284-4869-98B4-D1CB4F309315}" destId="{4C4592B6-D244-4FD0-8534-826305CCD78D}" srcOrd="2" destOrd="0" presId="urn:microsoft.com/office/officeart/2005/8/layout/orgChart1"/>
-    <dgm:cxn modelId="{B9E162B7-B7C6-4C02-97E1-D94AA7D9669E}" type="presParOf" srcId="{26369E9D-4F58-44A3-829E-15B6FB2BCDA6}" destId="{D70E273E-3EF6-47C4-9ABD-033395C521C0}" srcOrd="4" destOrd="0" presId="urn:microsoft.com/office/officeart/2005/8/layout/orgChart1"/>
-    <dgm:cxn modelId="{5F3F6ADF-C758-484A-A6AC-C282574C5241}" type="presParOf" srcId="{26369E9D-4F58-44A3-829E-15B6FB2BCDA6}" destId="{1ABA3696-C495-4918-9057-41A74B4A4F9B}" srcOrd="5" destOrd="0" presId="urn:microsoft.com/office/officeart/2005/8/layout/orgChart1"/>
-    <dgm:cxn modelId="{BFC0B529-93DC-42D4-8BBE-5C2812FAF11D}" type="presParOf" srcId="{1ABA3696-C495-4918-9057-41A74B4A4F9B}" destId="{B29D78E1-F81F-4219-8E84-39DC5E145BB5}" srcOrd="0" destOrd="0" presId="urn:microsoft.com/office/officeart/2005/8/layout/orgChart1"/>
-    <dgm:cxn modelId="{48E5D938-0010-41CC-ADAC-CA4DD54FCA9B}" type="presParOf" srcId="{B29D78E1-F81F-4219-8E84-39DC5E145BB5}" destId="{A8429D28-4ADE-4C42-8030-570A46BF5E79}" srcOrd="0" destOrd="0" presId="urn:microsoft.com/office/officeart/2005/8/layout/orgChart1"/>
-    <dgm:cxn modelId="{C8E2B796-847C-4FEB-9363-2DA293117FD1}" type="presParOf" srcId="{B29D78E1-F81F-4219-8E84-39DC5E145BB5}" destId="{24A92979-E2F1-46F9-B8F9-A40608924704}" srcOrd="1" destOrd="0" presId="urn:microsoft.com/office/officeart/2005/8/layout/orgChart1"/>
-    <dgm:cxn modelId="{D61F3C74-4568-4545-953F-DFB582FD3F5F}" type="presParOf" srcId="{1ABA3696-C495-4918-9057-41A74B4A4F9B}" destId="{64703B6A-1111-4876-9835-84976D993F21}" srcOrd="1" destOrd="0" presId="urn:microsoft.com/office/officeart/2005/8/layout/orgChart1"/>
-    <dgm:cxn modelId="{72E330FA-C233-4BFB-BB0D-7CF585981210}" type="presParOf" srcId="{1ABA3696-C495-4918-9057-41A74B4A4F9B}" destId="{56D08F9B-B9EC-4500-89FF-F832FB511620}" srcOrd="2" destOrd="0" presId="urn:microsoft.com/office/officeart/2005/8/layout/orgChart1"/>
-    <dgm:cxn modelId="{702804E7-5C26-4606-A030-64861E656921}" type="presParOf" srcId="{26369E9D-4F58-44A3-829E-15B6FB2BCDA6}" destId="{7C83333E-353E-4DBD-974F-05B3E040C9F3}" srcOrd="6" destOrd="0" presId="urn:microsoft.com/office/officeart/2005/8/layout/orgChart1"/>
-    <dgm:cxn modelId="{37B76956-2483-4431-BE74-AA7736DFA610}" type="presParOf" srcId="{26369E9D-4F58-44A3-829E-15B6FB2BCDA6}" destId="{9BDE566F-F732-4873-991A-D9AD3D3D6D5C}" srcOrd="7" destOrd="0" presId="urn:microsoft.com/office/officeart/2005/8/layout/orgChart1"/>
-    <dgm:cxn modelId="{F68287AB-8444-4ACB-9DF0-EAE281CB5C12}" type="presParOf" srcId="{9BDE566F-F732-4873-991A-D9AD3D3D6D5C}" destId="{81BC8ABB-9FDF-4767-9553-252CF390D6D6}" srcOrd="0" destOrd="0" presId="urn:microsoft.com/office/officeart/2005/8/layout/orgChart1"/>
-    <dgm:cxn modelId="{8843F684-2EC1-4CA5-8806-2F91BE70AF7F}" type="presParOf" srcId="{81BC8ABB-9FDF-4767-9553-252CF390D6D6}" destId="{02CDF739-5B2D-43DB-8798-10BA9159210B}" srcOrd="0" destOrd="0" presId="urn:microsoft.com/office/officeart/2005/8/layout/orgChart1"/>
-    <dgm:cxn modelId="{BEE252DE-697B-4F07-B473-A3A048724D0F}" type="presParOf" srcId="{81BC8ABB-9FDF-4767-9553-252CF390D6D6}" destId="{ACBEA207-669D-400F-8DEE-C0FC1717D5D8}" srcOrd="1" destOrd="0" presId="urn:microsoft.com/office/officeart/2005/8/layout/orgChart1"/>
-    <dgm:cxn modelId="{90923DF8-8C9D-4370-8024-5AEDE235EAA6}" type="presParOf" srcId="{9BDE566F-F732-4873-991A-D9AD3D3D6D5C}" destId="{40069108-5FC0-4465-A1B6-51EB86EFE702}" srcOrd="1" destOrd="0" presId="urn:microsoft.com/office/officeart/2005/8/layout/orgChart1"/>
-    <dgm:cxn modelId="{2D1ED9EE-D74A-431C-8B03-96E140AD30D2}" type="presParOf" srcId="{9BDE566F-F732-4873-991A-D9AD3D3D6D5C}" destId="{3039BBF8-7FC1-4F96-83A2-DCA6C1451ED7}" srcOrd="2" destOrd="0" presId="urn:microsoft.com/office/officeart/2005/8/layout/orgChart1"/>
-    <dgm:cxn modelId="{AA6C8160-6E5B-47E7-9AF3-6F88C6DC98AC}" type="presParOf" srcId="{26369E9D-4F58-44A3-829E-15B6FB2BCDA6}" destId="{A9062D93-E3D6-441B-AA04-3B63D6C70670}" srcOrd="8" destOrd="0" presId="urn:microsoft.com/office/officeart/2005/8/layout/orgChart1"/>
-    <dgm:cxn modelId="{CE7F8F2E-72F6-41F7-AB52-E1C98512A3F4}" type="presParOf" srcId="{26369E9D-4F58-44A3-829E-15B6FB2BCDA6}" destId="{A1DE0FA8-06CC-4887-8EB1-F934D7FA5899}" srcOrd="9" destOrd="0" presId="urn:microsoft.com/office/officeart/2005/8/layout/orgChart1"/>
-    <dgm:cxn modelId="{4ADC4F4F-58B4-4602-B63D-AA32BB816E93}" type="presParOf" srcId="{A1DE0FA8-06CC-4887-8EB1-F934D7FA5899}" destId="{9D274FEE-1A03-4E20-8478-9BF3D54603EA}" srcOrd="0" destOrd="0" presId="urn:microsoft.com/office/officeart/2005/8/layout/orgChart1"/>
-    <dgm:cxn modelId="{87DFFE7D-E67B-4CA9-87CE-1813EBCF8733}" type="presParOf" srcId="{9D274FEE-1A03-4E20-8478-9BF3D54603EA}" destId="{A13C6E9A-E6B9-4C0D-9041-6011AA3C9E94}" srcOrd="0" destOrd="0" presId="urn:microsoft.com/office/officeart/2005/8/layout/orgChart1"/>
-    <dgm:cxn modelId="{108CBEC5-9DB6-4EBA-899E-A61920471181}" type="presParOf" srcId="{9D274FEE-1A03-4E20-8478-9BF3D54603EA}" destId="{A30B764B-3C90-47CC-A171-8CB4D3BAA217}" srcOrd="1" destOrd="0" presId="urn:microsoft.com/office/officeart/2005/8/layout/orgChart1"/>
-    <dgm:cxn modelId="{395794AE-6B1A-45A6-B1E4-D34803EA67BE}" type="presParOf" srcId="{A1DE0FA8-06CC-4887-8EB1-F934D7FA5899}" destId="{42E2EC11-6EA1-45DD-8A95-BBCA03284A24}" srcOrd="1" destOrd="0" presId="urn:microsoft.com/office/officeart/2005/8/layout/orgChart1"/>
-    <dgm:cxn modelId="{414F40CE-34AB-4C1C-8B3D-89E35A25D5D5}" type="presParOf" srcId="{A1DE0FA8-06CC-4887-8EB1-F934D7FA5899}" destId="{6B5692FF-1101-4FC3-B3ED-1EE7F7198848}" srcOrd="2" destOrd="0" presId="urn:microsoft.com/office/officeart/2005/8/layout/orgChart1"/>
-    <dgm:cxn modelId="{FDF57F2D-0A1B-4D0B-90EB-4397A12AFD56}" type="presParOf" srcId="{26369E9D-4F58-44A3-829E-15B6FB2BCDA6}" destId="{538F0877-59AB-46C2-8770-AD395EA984A8}" srcOrd="10" destOrd="0" presId="urn:microsoft.com/office/officeart/2005/8/layout/orgChart1"/>
-    <dgm:cxn modelId="{4701749D-2E93-4EA1-9066-E509368378ED}" type="presParOf" srcId="{26369E9D-4F58-44A3-829E-15B6FB2BCDA6}" destId="{3169C315-F3E3-452C-B761-F19BDC0005B3}" srcOrd="11" destOrd="0" presId="urn:microsoft.com/office/officeart/2005/8/layout/orgChart1"/>
-    <dgm:cxn modelId="{3CE968E6-0689-4B5E-BF18-913A5BFD393B}" type="presParOf" srcId="{3169C315-F3E3-452C-B761-F19BDC0005B3}" destId="{E6E9A1CC-C330-4DAC-B932-AAB708637D4C}" srcOrd="0" destOrd="0" presId="urn:microsoft.com/office/officeart/2005/8/layout/orgChart1"/>
-    <dgm:cxn modelId="{423161D6-1B9F-49A0-A2EA-F6D8D8922EAB}" type="presParOf" srcId="{E6E9A1CC-C330-4DAC-B932-AAB708637D4C}" destId="{90C1A6E4-8A5F-45AD-AFDD-B81F1B8B8999}" srcOrd="0" destOrd="0" presId="urn:microsoft.com/office/officeart/2005/8/layout/orgChart1"/>
-    <dgm:cxn modelId="{55E9F4E8-FFB7-47C1-8ADD-1FC63E1B1520}" type="presParOf" srcId="{E6E9A1CC-C330-4DAC-B932-AAB708637D4C}" destId="{086DFAE9-112A-4ED2-ABAD-4B1A30002675}" srcOrd="1" destOrd="0" presId="urn:microsoft.com/office/officeart/2005/8/layout/orgChart1"/>
-    <dgm:cxn modelId="{B2D4F0D7-8093-4151-87C2-A208092E102D}" type="presParOf" srcId="{3169C315-F3E3-452C-B761-F19BDC0005B3}" destId="{1E715F28-9B35-4525-9F4F-BB9239ECDFEE}" srcOrd="1" destOrd="0" presId="urn:microsoft.com/office/officeart/2005/8/layout/orgChart1"/>
-    <dgm:cxn modelId="{CF739E74-5356-4C36-A20D-4BF529D0F863}" type="presParOf" srcId="{3169C315-F3E3-452C-B761-F19BDC0005B3}" destId="{5B83DDC6-8793-4C22-9174-701093DEF130}" srcOrd="2" destOrd="0" presId="urn:microsoft.com/office/officeart/2005/8/layout/orgChart1"/>
-    <dgm:cxn modelId="{73982180-7BE6-4F9C-B314-9CEB6EAAC620}" type="presParOf" srcId="{26369E9D-4F58-44A3-829E-15B6FB2BCDA6}" destId="{5EC9880C-EF72-47B2-8FF6-36EC47BCA672}" srcOrd="12" destOrd="0" presId="urn:microsoft.com/office/officeart/2005/8/layout/orgChart1"/>
-    <dgm:cxn modelId="{B79FEE50-0C8B-4F11-BC0B-45F1C263CDB9}" type="presParOf" srcId="{26369E9D-4F58-44A3-829E-15B6FB2BCDA6}" destId="{81169CBD-E5D9-45AC-A131-A121FC9B8461}" srcOrd="13" destOrd="0" presId="urn:microsoft.com/office/officeart/2005/8/layout/orgChart1"/>
-    <dgm:cxn modelId="{AFF5C53F-8BC9-4AEC-9035-58D00561134A}" type="presParOf" srcId="{81169CBD-E5D9-45AC-A131-A121FC9B8461}" destId="{9D1BFF96-53BA-4ACC-92FE-1F5FC24EDF02}" srcOrd="0" destOrd="0" presId="urn:microsoft.com/office/officeart/2005/8/layout/orgChart1"/>
-    <dgm:cxn modelId="{B20DDAFB-291B-40A3-BBBF-C5C8996B1056}" type="presParOf" srcId="{9D1BFF96-53BA-4ACC-92FE-1F5FC24EDF02}" destId="{6B050F9D-9699-4FD2-8430-0B0530B13AFF}" srcOrd="0" destOrd="0" presId="urn:microsoft.com/office/officeart/2005/8/layout/orgChart1"/>
-    <dgm:cxn modelId="{033C9ADC-C6D3-4959-B5AD-D45275FC8412}" type="presParOf" srcId="{9D1BFF96-53BA-4ACC-92FE-1F5FC24EDF02}" destId="{25402B0A-E9EC-4254-B2CC-8EF096FAEF8B}" srcOrd="1" destOrd="0" presId="urn:microsoft.com/office/officeart/2005/8/layout/orgChart1"/>
-    <dgm:cxn modelId="{B7D4A699-5CD9-4C45-A469-5D68814873E8}" type="presParOf" srcId="{81169CBD-E5D9-45AC-A131-A121FC9B8461}" destId="{15E00FA4-6C12-43CB-B542-75D6EF5AA102}" srcOrd="1" destOrd="0" presId="urn:microsoft.com/office/officeart/2005/8/layout/orgChart1"/>
-    <dgm:cxn modelId="{ADA70A35-1D14-4C7E-BDEA-F7B04D4DC14C}" type="presParOf" srcId="{81169CBD-E5D9-45AC-A131-A121FC9B8461}" destId="{AF15D9BB-B069-47EC-8AF6-34040ADCEB03}" srcOrd="2" destOrd="0" presId="urn:microsoft.com/office/officeart/2005/8/layout/orgChart1"/>
-    <dgm:cxn modelId="{318F3AFF-87E5-4FB6-A05D-096D2A122F56}" type="presParOf" srcId="{DBA1BBFE-11D7-47F8-88D4-532BD31F1EC1}" destId="{DA661D01-DDC6-48D8-BF5B-79343E8F447C}" srcOrd="2" destOrd="0" presId="urn:microsoft.com/office/officeart/2005/8/layout/orgChart1"/>
-    <dgm:cxn modelId="{0294932C-1E1B-4F66-97C8-1CA2FC77BBA3}" type="presParOf" srcId="{B7EA32BD-31B0-48A5-8ADB-EB0EEE175281}" destId="{FC6C931E-8425-44E2-9A45-C99078A7EBFB}" srcOrd="2" destOrd="0" presId="urn:microsoft.com/office/officeart/2005/8/layout/orgChart1"/>
-    <dgm:cxn modelId="{BBFE5D41-12DB-4E0B-8954-446F1DAF6504}" type="presParOf" srcId="{56F9565F-9708-43AB-9AD0-1F619CE15769}" destId="{28B7760E-E382-410C-9811-C5E04A997589}" srcOrd="2" destOrd="0" presId="urn:microsoft.com/office/officeart/2005/8/layout/orgChart1"/>
-    <dgm:cxn modelId="{09BA45E0-75FF-4A62-AB93-849A310B380A}" type="presParOf" srcId="{56F9565F-9708-43AB-9AD0-1F619CE15769}" destId="{7C13ABE4-CA1F-4D9C-9DE8-849BC58BFCB0}" srcOrd="3" destOrd="0" presId="urn:microsoft.com/office/officeart/2005/8/layout/orgChart1"/>
-    <dgm:cxn modelId="{1A71C2B7-2E98-4E35-8FE9-27B241CC19AE}" type="presParOf" srcId="{7C13ABE4-CA1F-4D9C-9DE8-849BC58BFCB0}" destId="{83CC52C8-5F2A-4F96-ABA1-2BE530AE0CC2}" srcOrd="0" destOrd="0" presId="urn:microsoft.com/office/officeart/2005/8/layout/orgChart1"/>
-    <dgm:cxn modelId="{22C85CDA-8216-459E-B93F-F2681775CA58}" type="presParOf" srcId="{83CC52C8-5F2A-4F96-ABA1-2BE530AE0CC2}" destId="{EF01399A-C871-42DB-882D-B4956439CC7A}" srcOrd="0" destOrd="0" presId="urn:microsoft.com/office/officeart/2005/8/layout/orgChart1"/>
-    <dgm:cxn modelId="{D8610377-1426-47DE-BE44-99D6AF0B5B88}" type="presParOf" srcId="{83CC52C8-5F2A-4F96-ABA1-2BE530AE0CC2}" destId="{E637356C-C93D-4C43-80DB-9252B4FBED9E}" srcOrd="1" destOrd="0" presId="urn:microsoft.com/office/officeart/2005/8/layout/orgChart1"/>
-    <dgm:cxn modelId="{C57690AC-5C46-4A01-99FB-38DA5B35924E}" type="presParOf" srcId="{7C13ABE4-CA1F-4D9C-9DE8-849BC58BFCB0}" destId="{21FB68E5-8B14-40FB-9DE7-CA3BCFB8E6D8}" srcOrd="1" destOrd="0" presId="urn:microsoft.com/office/officeart/2005/8/layout/orgChart1"/>
-    <dgm:cxn modelId="{97C1314C-EE0A-490B-815A-D079F5795552}" type="presParOf" srcId="{21FB68E5-8B14-40FB-9DE7-CA3BCFB8E6D8}" destId="{EDEF938C-CCB0-408F-BB39-89B7B85CDEA0}" srcOrd="0" destOrd="0" presId="urn:microsoft.com/office/officeart/2005/8/layout/orgChart1"/>
-    <dgm:cxn modelId="{3B2ACF0F-73D5-4D21-9E56-8ACEB36E3D49}" type="presParOf" srcId="{21FB68E5-8B14-40FB-9DE7-CA3BCFB8E6D8}" destId="{10552FBF-4BAC-455A-8AD8-534B515A9A8C}" srcOrd="1" destOrd="0" presId="urn:microsoft.com/office/officeart/2005/8/layout/orgChart1"/>
-    <dgm:cxn modelId="{DA0685F2-80D5-4FAB-8144-BBDCBC632D4B}" type="presParOf" srcId="{10552FBF-4BAC-455A-8AD8-534B515A9A8C}" destId="{55C2B6DB-1D56-4EC0-9731-9F9D4D3B02BD}" srcOrd="0" destOrd="0" presId="urn:microsoft.com/office/officeart/2005/8/layout/orgChart1"/>
-    <dgm:cxn modelId="{97F9B962-0EE5-40D0-A6A9-A22D9C7831A8}" type="presParOf" srcId="{55C2B6DB-1D56-4EC0-9731-9F9D4D3B02BD}" destId="{C3DE3DAA-7C2C-41D7-A3CB-47B29D9A2634}" srcOrd="0" destOrd="0" presId="urn:microsoft.com/office/officeart/2005/8/layout/orgChart1"/>
-    <dgm:cxn modelId="{6B7B46B9-42BA-4CA8-B1AA-3E6381B945B0}" type="presParOf" srcId="{55C2B6DB-1D56-4EC0-9731-9F9D4D3B02BD}" destId="{E059473C-A604-4EEF-8D14-1C1121E6E42C}" srcOrd="1" destOrd="0" presId="urn:microsoft.com/office/officeart/2005/8/layout/orgChart1"/>
-    <dgm:cxn modelId="{828B907E-0439-4B29-895F-C4031CEAB467}" type="presParOf" srcId="{10552FBF-4BAC-455A-8AD8-534B515A9A8C}" destId="{7F146050-BB51-4075-9590-A769E3B1C1F8}" srcOrd="1" destOrd="0" presId="urn:microsoft.com/office/officeart/2005/8/layout/orgChart1"/>
-    <dgm:cxn modelId="{8480BEDC-D453-4AD2-A130-10BC706A15CE}" type="presParOf" srcId="{7F146050-BB51-4075-9590-A769E3B1C1F8}" destId="{87AED57A-097E-44EF-B827-B218957D8E9D}" srcOrd="0" destOrd="0" presId="urn:microsoft.com/office/officeart/2005/8/layout/orgChart1"/>
-    <dgm:cxn modelId="{BD9DEE50-D3DF-4C5B-94F6-DC945CA5B570}" type="presParOf" srcId="{7F146050-BB51-4075-9590-A769E3B1C1F8}" destId="{23B9C635-B684-4130-9602-84B1213252A7}" srcOrd="1" destOrd="0" presId="urn:microsoft.com/office/officeart/2005/8/layout/orgChart1"/>
-    <dgm:cxn modelId="{6AE592F3-5412-418E-82E8-4A8ADEE59B74}" type="presParOf" srcId="{23B9C635-B684-4130-9602-84B1213252A7}" destId="{A33E15D1-54F8-4F86-B7E7-5BF4D9B28587}" srcOrd="0" destOrd="0" presId="urn:microsoft.com/office/officeart/2005/8/layout/orgChart1"/>
-    <dgm:cxn modelId="{A88111A2-1DBD-4ED7-A735-E1B28A01843B}" type="presParOf" srcId="{A33E15D1-54F8-4F86-B7E7-5BF4D9B28587}" destId="{4CBA81ED-297E-4400-89C4-9ADFDF0F0E2F}" srcOrd="0" destOrd="0" presId="urn:microsoft.com/office/officeart/2005/8/layout/orgChart1"/>
-    <dgm:cxn modelId="{D06C5C1A-6ADD-47C2-A976-1CDC01764DD5}" type="presParOf" srcId="{A33E15D1-54F8-4F86-B7E7-5BF4D9B28587}" destId="{237ADA24-2C2C-42A5-99E8-66177294C31C}" srcOrd="1" destOrd="0" presId="urn:microsoft.com/office/officeart/2005/8/layout/orgChart1"/>
-    <dgm:cxn modelId="{1B7AEDFB-9B95-410F-88FC-D5905D09BEC2}" type="presParOf" srcId="{23B9C635-B684-4130-9602-84B1213252A7}" destId="{1EDA72A3-C645-4454-8B2B-2B6B2F527509}" srcOrd="1" destOrd="0" presId="urn:microsoft.com/office/officeart/2005/8/layout/orgChart1"/>
-    <dgm:cxn modelId="{A7101FC4-7D57-4120-AC8E-9A9E434FE509}" type="presParOf" srcId="{23B9C635-B684-4130-9602-84B1213252A7}" destId="{07169D55-8D73-4478-999C-132BCAE933ED}" srcOrd="2" destOrd="0" presId="urn:microsoft.com/office/officeart/2005/8/layout/orgChart1"/>
-    <dgm:cxn modelId="{EE54157F-77B3-41A1-A16D-3F0CB7EADEB7}" type="presParOf" srcId="{7F146050-BB51-4075-9590-A769E3B1C1F8}" destId="{E2E84C34-B58E-40ED-97AB-3CCF7A749D31}" srcOrd="2" destOrd="0" presId="urn:microsoft.com/office/officeart/2005/8/layout/orgChart1"/>
-    <dgm:cxn modelId="{6DFEB691-B8FD-42C3-8485-299961FF7154}" type="presParOf" srcId="{7F146050-BB51-4075-9590-A769E3B1C1F8}" destId="{7EE27DDC-8F90-4BAD-863E-DB498A08181A}" srcOrd="3" destOrd="0" presId="urn:microsoft.com/office/officeart/2005/8/layout/orgChart1"/>
-    <dgm:cxn modelId="{95B30F05-51EE-4B17-9D5F-C19B64905CB8}" type="presParOf" srcId="{7EE27DDC-8F90-4BAD-863E-DB498A08181A}" destId="{24C84ED0-2F16-4D34-9F9F-836C402FEECA}" srcOrd="0" destOrd="0" presId="urn:microsoft.com/office/officeart/2005/8/layout/orgChart1"/>
-    <dgm:cxn modelId="{7A447FE7-56FD-4F1A-8087-1B0A705D8412}" type="presParOf" srcId="{24C84ED0-2F16-4D34-9F9F-836C402FEECA}" destId="{E54F2900-92CD-4717-9FBB-2BBB63263854}" srcOrd="0" destOrd="0" presId="urn:microsoft.com/office/officeart/2005/8/layout/orgChart1"/>
-    <dgm:cxn modelId="{175A90C1-D2F8-4674-8A77-BBA5D8D2E8DB}" type="presParOf" srcId="{24C84ED0-2F16-4D34-9F9F-836C402FEECA}" destId="{0D8D37DD-E15D-4AA6-B6F9-B6F74D94E6E2}" srcOrd="1" destOrd="0" presId="urn:microsoft.com/office/officeart/2005/8/layout/orgChart1"/>
-    <dgm:cxn modelId="{E69B9124-F839-4BE3-9DBB-838F1D75C9EB}" type="presParOf" srcId="{7EE27DDC-8F90-4BAD-863E-DB498A08181A}" destId="{B0525742-6B05-4B15-BF95-D6ED3142362C}" srcOrd="1" destOrd="0" presId="urn:microsoft.com/office/officeart/2005/8/layout/orgChart1"/>
-    <dgm:cxn modelId="{B9E04245-753E-4908-BBE4-76C1E99EA3FD}" type="presParOf" srcId="{7EE27DDC-8F90-4BAD-863E-DB498A08181A}" destId="{B9548AA9-C462-457B-B4F2-3C76F5A37594}" srcOrd="2" destOrd="0" presId="urn:microsoft.com/office/officeart/2005/8/layout/orgChart1"/>
-    <dgm:cxn modelId="{9F634C73-3A71-445B-BA42-ED4F502C7140}" type="presParOf" srcId="{7F146050-BB51-4075-9590-A769E3B1C1F8}" destId="{627BD87E-EEC1-46BB-9A8B-BE5A1EA86E61}" srcOrd="4" destOrd="0" presId="urn:microsoft.com/office/officeart/2005/8/layout/orgChart1"/>
-    <dgm:cxn modelId="{399E0294-9ED8-4958-9097-1BF8FDC3EA7B}" type="presParOf" srcId="{7F146050-BB51-4075-9590-A769E3B1C1F8}" destId="{A36F71FC-C031-46EC-92CB-1F9EE2220D82}" srcOrd="5" destOrd="0" presId="urn:microsoft.com/office/officeart/2005/8/layout/orgChart1"/>
-    <dgm:cxn modelId="{BF53A1F2-684D-42A0-9225-DE7C70CDB6F8}" type="presParOf" srcId="{A36F71FC-C031-46EC-92CB-1F9EE2220D82}" destId="{0160740E-A68C-4240-8272-D1ABE14770DC}" srcOrd="0" destOrd="0" presId="urn:microsoft.com/office/officeart/2005/8/layout/orgChart1"/>
-    <dgm:cxn modelId="{56129C3F-6852-4C6F-8511-DBAA43D7489D}" type="presParOf" srcId="{0160740E-A68C-4240-8272-D1ABE14770DC}" destId="{52F5AD47-7A4D-4D3E-AFE9-B89D0501ACE1}" srcOrd="0" destOrd="0" presId="urn:microsoft.com/office/officeart/2005/8/layout/orgChart1"/>
-    <dgm:cxn modelId="{F2CFDF5D-EDD1-4EB3-A75B-5646DB48F7BC}" type="presParOf" srcId="{0160740E-A68C-4240-8272-D1ABE14770DC}" destId="{39CCB056-ED37-4212-B059-A424AC87FF9A}" srcOrd="1" destOrd="0" presId="urn:microsoft.com/office/officeart/2005/8/layout/orgChart1"/>
-    <dgm:cxn modelId="{2EFBBE50-22A4-4BF6-A5B6-4F7515E08913}" type="presParOf" srcId="{A36F71FC-C031-46EC-92CB-1F9EE2220D82}" destId="{A663ED89-3CF6-4081-A4B3-221F6C897DF7}" srcOrd="1" destOrd="0" presId="urn:microsoft.com/office/officeart/2005/8/layout/orgChart1"/>
-    <dgm:cxn modelId="{FD1EC707-D8B4-45AB-A316-D0D46C2A7D09}" type="presParOf" srcId="{A36F71FC-C031-46EC-92CB-1F9EE2220D82}" destId="{3029C855-75D6-4684-8071-7AAC02E27FEB}" srcOrd="2" destOrd="0" presId="urn:microsoft.com/office/officeart/2005/8/layout/orgChart1"/>
-    <dgm:cxn modelId="{B1DCBFD3-AA00-49BA-8381-1B620384486C}" type="presParOf" srcId="{10552FBF-4BAC-455A-8AD8-534B515A9A8C}" destId="{657E626F-AAA7-4646-BB4D-32A2AA632931}" srcOrd="2" destOrd="0" presId="urn:microsoft.com/office/officeart/2005/8/layout/orgChart1"/>
-    <dgm:cxn modelId="{BD0E0E3E-6E32-424A-8AB3-B7A3EB6A223C}" type="presParOf" srcId="{21FB68E5-8B14-40FB-9DE7-CA3BCFB8E6D8}" destId="{900CB124-4CCC-4141-A6D2-89C6EB8A1473}" srcOrd="2" destOrd="0" presId="urn:microsoft.com/office/officeart/2005/8/layout/orgChart1"/>
-    <dgm:cxn modelId="{E2F4C047-4FE8-405D-9B59-CB40D59083BC}" type="presParOf" srcId="{21FB68E5-8B14-40FB-9DE7-CA3BCFB8E6D8}" destId="{EC30CA6C-AFB6-4EA5-87E6-65A243DBE17C}" srcOrd="3" destOrd="0" presId="urn:microsoft.com/office/officeart/2005/8/layout/orgChart1"/>
-    <dgm:cxn modelId="{828F23E7-DF0F-4D36-9937-C7A6D7C6C15C}" type="presParOf" srcId="{EC30CA6C-AFB6-4EA5-87E6-65A243DBE17C}" destId="{719D09A3-F3BA-4CB6-820F-0DBFAC7A6EDE}" srcOrd="0" destOrd="0" presId="urn:microsoft.com/office/officeart/2005/8/layout/orgChart1"/>
-    <dgm:cxn modelId="{A5BF9E91-3CDF-4A93-AAAC-401561C013E2}" type="presParOf" srcId="{719D09A3-F3BA-4CB6-820F-0DBFAC7A6EDE}" destId="{13E24082-7738-4089-91D2-AC94C438A795}" srcOrd="0" destOrd="0" presId="urn:microsoft.com/office/officeart/2005/8/layout/orgChart1"/>
-    <dgm:cxn modelId="{8F1F0B3A-171C-489B-9C7E-5122D1661AF1}" type="presParOf" srcId="{719D09A3-F3BA-4CB6-820F-0DBFAC7A6EDE}" destId="{B86FE38F-2074-43FC-9276-B3C8933A636C}" srcOrd="1" destOrd="0" presId="urn:microsoft.com/office/officeart/2005/8/layout/orgChart1"/>
-    <dgm:cxn modelId="{498FE5C2-EDF9-4576-ADBD-A7E93DAA9E38}" type="presParOf" srcId="{EC30CA6C-AFB6-4EA5-87E6-65A243DBE17C}" destId="{40FBCC13-090F-476B-9234-1672EA3E867D}" srcOrd="1" destOrd="0" presId="urn:microsoft.com/office/officeart/2005/8/layout/orgChart1"/>
-    <dgm:cxn modelId="{C872F9E7-952B-4A1F-8969-0FEA210180B7}" type="presParOf" srcId="{40FBCC13-090F-476B-9234-1672EA3E867D}" destId="{CDB438EF-E7A8-4115-84CB-00A1B1B6E5DD}" srcOrd="0" destOrd="0" presId="urn:microsoft.com/office/officeart/2005/8/layout/orgChart1"/>
-    <dgm:cxn modelId="{CD4164FC-5C45-4AD2-8DB7-7F7B883921BD}" type="presParOf" srcId="{40FBCC13-090F-476B-9234-1672EA3E867D}" destId="{B8646E40-B23B-48DC-83B5-D2BC05B7BD02}" srcOrd="1" destOrd="0" presId="urn:microsoft.com/office/officeart/2005/8/layout/orgChart1"/>
-    <dgm:cxn modelId="{0D5B0D21-B875-4CD4-B872-731514D974FC}" type="presParOf" srcId="{B8646E40-B23B-48DC-83B5-D2BC05B7BD02}" destId="{E0B5C5DF-0FB9-4A5D-A4B9-CC747CFF73FD}" srcOrd="0" destOrd="0" presId="urn:microsoft.com/office/officeart/2005/8/layout/orgChart1"/>
-    <dgm:cxn modelId="{DA14DA51-B33E-49DF-853D-B188F967362C}" type="presParOf" srcId="{E0B5C5DF-0FB9-4A5D-A4B9-CC747CFF73FD}" destId="{87C86E80-79EC-45E8-AA68-454823A1D316}" srcOrd="0" destOrd="0" presId="urn:microsoft.com/office/officeart/2005/8/layout/orgChart1"/>
-    <dgm:cxn modelId="{6A6098BB-6A67-4583-97C5-603BAE103663}" type="presParOf" srcId="{E0B5C5DF-0FB9-4A5D-A4B9-CC747CFF73FD}" destId="{CE60738C-5ACA-412E-B768-9EFDEB43A78E}" srcOrd="1" destOrd="0" presId="urn:microsoft.com/office/officeart/2005/8/layout/orgChart1"/>
-    <dgm:cxn modelId="{B3A984C9-1301-4C0A-9A2A-6C5E46313C31}" type="presParOf" srcId="{B8646E40-B23B-48DC-83B5-D2BC05B7BD02}" destId="{BFBF2B57-9D45-40BC-A8EA-1C9B1DE41BD6}" srcOrd="1" destOrd="0" presId="urn:microsoft.com/office/officeart/2005/8/layout/orgChart1"/>
-    <dgm:cxn modelId="{F07D73CC-2ECF-4259-A2AA-A1F29537C094}" type="presParOf" srcId="{B8646E40-B23B-48DC-83B5-D2BC05B7BD02}" destId="{FFD4A8C7-B4CF-439D-9FF6-0055FD193093}" srcOrd="2" destOrd="0" presId="urn:microsoft.com/office/officeart/2005/8/layout/orgChart1"/>
-    <dgm:cxn modelId="{C724B02A-08F9-400F-A8BC-B9BAED7B9DE3}" type="presParOf" srcId="{40FBCC13-090F-476B-9234-1672EA3E867D}" destId="{6503EEFD-332F-49D5-90BD-4A2E45E56C16}" srcOrd="2" destOrd="0" presId="urn:microsoft.com/office/officeart/2005/8/layout/orgChart1"/>
-    <dgm:cxn modelId="{4CFDB888-4299-4B0F-94A9-29B81B4947C7}" type="presParOf" srcId="{40FBCC13-090F-476B-9234-1672EA3E867D}" destId="{468C4F2C-757C-4EB6-B9B5-DCC37AB66CB4}" srcOrd="3" destOrd="0" presId="urn:microsoft.com/office/officeart/2005/8/layout/orgChart1"/>
-    <dgm:cxn modelId="{BB00EE0B-9E1F-4DCE-90ED-FD183262B48B}" type="presParOf" srcId="{468C4F2C-757C-4EB6-B9B5-DCC37AB66CB4}" destId="{BC0A9A74-9769-430F-8C74-79DE3D1EE8D5}" srcOrd="0" destOrd="0" presId="urn:microsoft.com/office/officeart/2005/8/layout/orgChart1"/>
-    <dgm:cxn modelId="{4C8611DD-BC87-47C6-A10B-3FA2B9EB0833}" type="presParOf" srcId="{BC0A9A74-9769-430F-8C74-79DE3D1EE8D5}" destId="{D9264CB6-B399-4D38-8317-667FEF6F3871}" srcOrd="0" destOrd="0" presId="urn:microsoft.com/office/officeart/2005/8/layout/orgChart1"/>
-    <dgm:cxn modelId="{32CA1270-0578-48CA-BD4A-7F569FE0EC14}" type="presParOf" srcId="{BC0A9A74-9769-430F-8C74-79DE3D1EE8D5}" destId="{5FCAB781-58E0-4867-A98E-686B0DE576BB}" srcOrd="1" destOrd="0" presId="urn:microsoft.com/office/officeart/2005/8/layout/orgChart1"/>
-    <dgm:cxn modelId="{6DE2BFAE-E883-47C2-A694-0C0B7FC1BA28}" type="presParOf" srcId="{468C4F2C-757C-4EB6-B9B5-DCC37AB66CB4}" destId="{AFED776A-D3B4-491E-82BB-CB298AD6D901}" srcOrd="1" destOrd="0" presId="urn:microsoft.com/office/officeart/2005/8/layout/orgChart1"/>
-    <dgm:cxn modelId="{8D311DD1-06A2-4AEF-8D06-CFF8B713E37C}" type="presParOf" srcId="{468C4F2C-757C-4EB6-B9B5-DCC37AB66CB4}" destId="{9668E197-B5EE-4D3B-9E45-754C65D61443}" srcOrd="2" destOrd="0" presId="urn:microsoft.com/office/officeart/2005/8/layout/orgChart1"/>
-    <dgm:cxn modelId="{B2AEC157-F19A-48A2-8BDE-8E4806E23B4A}" type="presParOf" srcId="{40FBCC13-090F-476B-9234-1672EA3E867D}" destId="{C3305F23-CE9A-4A32-8A6E-2B97B345D80B}" srcOrd="4" destOrd="0" presId="urn:microsoft.com/office/officeart/2005/8/layout/orgChart1"/>
-    <dgm:cxn modelId="{26170432-9CD8-4C69-9E59-3681F650BDC2}" type="presParOf" srcId="{40FBCC13-090F-476B-9234-1672EA3E867D}" destId="{746FC129-3AE1-4C34-B0BF-46895B77766C}" srcOrd="5" destOrd="0" presId="urn:microsoft.com/office/officeart/2005/8/layout/orgChart1"/>
-    <dgm:cxn modelId="{5997EAF7-B225-4B56-A122-F7FF2506E854}" type="presParOf" srcId="{746FC129-3AE1-4C34-B0BF-46895B77766C}" destId="{A0130182-E623-4182-B696-2FA9FFB6CC60}" srcOrd="0" destOrd="0" presId="urn:microsoft.com/office/officeart/2005/8/layout/orgChart1"/>
-    <dgm:cxn modelId="{5776808C-F38A-4F91-98F6-493882AB1FB2}" type="presParOf" srcId="{A0130182-E623-4182-B696-2FA9FFB6CC60}" destId="{2FE32A58-66BD-4A7A-AC4B-7695EBB22317}" srcOrd="0" destOrd="0" presId="urn:microsoft.com/office/officeart/2005/8/layout/orgChart1"/>
-    <dgm:cxn modelId="{711CCC38-D91C-4A93-B210-8F06BFF5D991}" type="presParOf" srcId="{A0130182-E623-4182-B696-2FA9FFB6CC60}" destId="{676F0A01-BAE4-46AE-A176-22FE3FF7E445}" srcOrd="1" destOrd="0" presId="urn:microsoft.com/office/officeart/2005/8/layout/orgChart1"/>
-    <dgm:cxn modelId="{1DA535CD-CA0D-40AA-9EEB-6708DADF19F0}" type="presParOf" srcId="{746FC129-3AE1-4C34-B0BF-46895B77766C}" destId="{04739EF6-595E-46B2-90FC-814FE73DD383}" srcOrd="1" destOrd="0" presId="urn:microsoft.com/office/officeart/2005/8/layout/orgChart1"/>
-    <dgm:cxn modelId="{161C2EE1-9F3F-4FD3-BB96-4D9449A58742}" type="presParOf" srcId="{746FC129-3AE1-4C34-B0BF-46895B77766C}" destId="{0A7CC206-686D-4BD7-B6F4-4D9729C5156E}" srcOrd="2" destOrd="0" presId="urn:microsoft.com/office/officeart/2005/8/layout/orgChart1"/>
-    <dgm:cxn modelId="{B206CCFE-91EF-4989-871D-D3356E623EE7}" type="presParOf" srcId="{40FBCC13-090F-476B-9234-1672EA3E867D}" destId="{ABA92AE5-69E0-46C7-92D7-F1EF5A70BEBB}" srcOrd="6" destOrd="0" presId="urn:microsoft.com/office/officeart/2005/8/layout/orgChart1"/>
-    <dgm:cxn modelId="{BAB6F727-FD70-4A71-9C80-C212050FE9B1}" type="presParOf" srcId="{40FBCC13-090F-476B-9234-1672EA3E867D}" destId="{6C148A99-83D9-4C0B-B97C-5F204D538BAC}" srcOrd="7" destOrd="0" presId="urn:microsoft.com/office/officeart/2005/8/layout/orgChart1"/>
-    <dgm:cxn modelId="{33BC36BA-1EA2-4E6D-A9E1-489FBC8DBE4F}" type="presParOf" srcId="{6C148A99-83D9-4C0B-B97C-5F204D538BAC}" destId="{07E4817E-4E08-4BC3-A498-1CB0DC39C826}" srcOrd="0" destOrd="0" presId="urn:microsoft.com/office/officeart/2005/8/layout/orgChart1"/>
-    <dgm:cxn modelId="{212EA0FF-7939-4DFC-8530-5595DD67969E}" type="presParOf" srcId="{07E4817E-4E08-4BC3-A498-1CB0DC39C826}" destId="{965D5485-4F3D-4421-BDAC-6989822BA59B}" srcOrd="0" destOrd="0" presId="urn:microsoft.com/office/officeart/2005/8/layout/orgChart1"/>
-    <dgm:cxn modelId="{0A9414AD-6FB8-4C6F-89FF-EF4410DE2DBE}" type="presParOf" srcId="{07E4817E-4E08-4BC3-A498-1CB0DC39C826}" destId="{646B7453-035D-4668-AC32-CE2D3EBC75BE}" srcOrd="1" destOrd="0" presId="urn:microsoft.com/office/officeart/2005/8/layout/orgChart1"/>
-    <dgm:cxn modelId="{68616722-BBEA-4A6C-BD4A-0F1AD212E249}" type="presParOf" srcId="{6C148A99-83D9-4C0B-B97C-5F204D538BAC}" destId="{42FA3A76-7F9E-4C28-A9E1-5896F017299B}" srcOrd="1" destOrd="0" presId="urn:microsoft.com/office/officeart/2005/8/layout/orgChart1"/>
-    <dgm:cxn modelId="{8919EE42-C78C-4975-970A-8022C733D55B}" type="presParOf" srcId="{6C148A99-83D9-4C0B-B97C-5F204D538BAC}" destId="{3BE82CFD-8735-45F7-8527-23AD7F00F1B7}" srcOrd="2" destOrd="0" presId="urn:microsoft.com/office/officeart/2005/8/layout/orgChart1"/>
-    <dgm:cxn modelId="{9889624C-D310-4B8A-BE3D-DFBB461580F1}" type="presParOf" srcId="{EC30CA6C-AFB6-4EA5-87E6-65A243DBE17C}" destId="{80DAB395-73EC-456E-9E6B-104905E3324F}" srcOrd="2" destOrd="0" presId="urn:microsoft.com/office/officeart/2005/8/layout/orgChart1"/>
-    <dgm:cxn modelId="{B238ABE0-9208-4A9B-900E-031D7F07ECA3}" type="presParOf" srcId="{7C13ABE4-CA1F-4D9C-9DE8-849BC58BFCB0}" destId="{768BD7BE-0097-448A-8CA6-4F712FDF2AC7}" srcOrd="2" destOrd="0" presId="urn:microsoft.com/office/officeart/2005/8/layout/orgChart1"/>
-    <dgm:cxn modelId="{256255FF-4139-47A3-A1E2-F5D3D2532332}" type="presParOf" srcId="{48F4DB81-2422-4340-9120-4E85037690AE}" destId="{E603882C-477B-4463-80FB-EAEF44049C9C}" srcOrd="2" destOrd="0" presId="urn:microsoft.com/office/officeart/2005/8/layout/orgChart1"/>
+    <dgm:cxn modelId="{57A64E2B-1496-487F-8FDE-774EB10E9A98}" type="presOf" srcId="{D9E6C8FC-57E7-474B-B3CD-435B41E90542}" destId="{0C085B8D-B5F0-4F10-9E0C-AA00066C08EE}" srcOrd="0" destOrd="0" presId="urn:microsoft.com/office/officeart/2005/8/layout/orgChart1"/>
+    <dgm:cxn modelId="{4DCCAE57-F0C0-4D3F-A73F-FE95745C3FE5}" type="presOf" srcId="{73B3620B-D974-4D2B-BD34-797D46E5E00A}" destId="{02CDF739-5B2D-43DB-8798-10BA9159210B}" srcOrd="0" destOrd="0" presId="urn:microsoft.com/office/officeart/2005/8/layout/orgChart1"/>
+    <dgm:cxn modelId="{F6DC2002-B6BF-48BC-8D41-9B302CDC7A21}" type="presOf" srcId="{F42885A1-A03D-48DC-8641-B135C58A11D6}" destId="{87AED57A-097E-44EF-B827-B218957D8E9D}" srcOrd="0" destOrd="0" presId="urn:microsoft.com/office/officeart/2005/8/layout/orgChart1"/>
+    <dgm:cxn modelId="{3D74FB4B-6D95-4EEB-9840-FC2A66A51718}" type="presOf" srcId="{A25675F7-D095-41B4-870D-D8B6033DE05B}" destId="{D9264CB6-B399-4D38-8317-667FEF6F3871}" srcOrd="0" destOrd="0" presId="urn:microsoft.com/office/officeart/2005/8/layout/orgChart1"/>
+    <dgm:cxn modelId="{2063F115-0024-4D97-9BBF-9EC0D0F0077D}" type="presOf" srcId="{A59BF7ED-C5B1-43B7-8D51-51037D17D502}" destId="{086DFAE9-112A-4ED2-ABAD-4B1A30002675}" srcOrd="1" destOrd="0" presId="urn:microsoft.com/office/officeart/2005/8/layout/orgChart1"/>
+    <dgm:cxn modelId="{2DC67F9B-8D18-4104-B55B-EF70008C548B}" type="presParOf" srcId="{B0B4C38E-BDF4-40C4-BEB7-124B3B1858B3}" destId="{48F4DB81-2422-4340-9120-4E85037690AE}" srcOrd="0" destOrd="0" presId="urn:microsoft.com/office/officeart/2005/8/layout/orgChart1"/>
+    <dgm:cxn modelId="{FAA1DEBA-7123-4ABC-A0E5-F49E2099A765}" type="presParOf" srcId="{48F4DB81-2422-4340-9120-4E85037690AE}" destId="{561EA86A-81CA-4B0C-98C1-49E119C565C9}" srcOrd="0" destOrd="0" presId="urn:microsoft.com/office/officeart/2005/8/layout/orgChart1"/>
+    <dgm:cxn modelId="{130324A1-FBE4-4188-985E-B49818436C6B}" type="presParOf" srcId="{561EA86A-81CA-4B0C-98C1-49E119C565C9}" destId="{926A8A8E-5DB1-464F-A9A0-8B923CEA632A}" srcOrd="0" destOrd="0" presId="urn:microsoft.com/office/officeart/2005/8/layout/orgChart1"/>
+    <dgm:cxn modelId="{4C7168BD-A2C0-4FD4-83DF-C11AA91C8673}" type="presParOf" srcId="{561EA86A-81CA-4B0C-98C1-49E119C565C9}" destId="{23F6984E-34D9-4587-A330-68335C399A8A}" srcOrd="1" destOrd="0" presId="urn:microsoft.com/office/officeart/2005/8/layout/orgChart1"/>
+    <dgm:cxn modelId="{F4A5F428-C33D-4BE3-9F75-6D5A28E9EEB7}" type="presParOf" srcId="{48F4DB81-2422-4340-9120-4E85037690AE}" destId="{56F9565F-9708-43AB-9AD0-1F619CE15769}" srcOrd="1" destOrd="0" presId="urn:microsoft.com/office/officeart/2005/8/layout/orgChart1"/>
+    <dgm:cxn modelId="{20CE506D-68DC-435E-A309-4AB5C60FF6B3}" type="presParOf" srcId="{56F9565F-9708-43AB-9AD0-1F619CE15769}" destId="{18569363-7ECD-44D6-8C16-C3BF4C957D40}" srcOrd="0" destOrd="0" presId="urn:microsoft.com/office/officeart/2005/8/layout/orgChart1"/>
+    <dgm:cxn modelId="{84749C3E-06E5-451C-8872-478CBD2F2F18}" type="presParOf" srcId="{56F9565F-9708-43AB-9AD0-1F619CE15769}" destId="{B7EA32BD-31B0-48A5-8ADB-EB0EEE175281}" srcOrd="1" destOrd="0" presId="urn:microsoft.com/office/officeart/2005/8/layout/orgChart1"/>
+    <dgm:cxn modelId="{6F4E0EE3-0824-43ED-9011-C3DE7BCFAE88}" type="presParOf" srcId="{B7EA32BD-31B0-48A5-8ADB-EB0EEE175281}" destId="{C41B8365-420E-4DF5-A77B-A2C53EE3792F}" srcOrd="0" destOrd="0" presId="urn:microsoft.com/office/officeart/2005/8/layout/orgChart1"/>
+    <dgm:cxn modelId="{BB25E183-2B92-4D39-9C5F-10CF8920ED47}" type="presParOf" srcId="{C41B8365-420E-4DF5-A77B-A2C53EE3792F}" destId="{BD33F870-05E8-4EE1-A125-0BF93891C340}" srcOrd="0" destOrd="0" presId="urn:microsoft.com/office/officeart/2005/8/layout/orgChart1"/>
+    <dgm:cxn modelId="{A0D9D869-D4DA-44B0-89B4-D6E0188E7026}" type="presParOf" srcId="{C41B8365-420E-4DF5-A77B-A2C53EE3792F}" destId="{5285A4FE-F2C6-434B-8A62-E82398B6A29A}" srcOrd="1" destOrd="0" presId="urn:microsoft.com/office/officeart/2005/8/layout/orgChart1"/>
+    <dgm:cxn modelId="{6231289A-DB3D-42B7-817E-9C6905D45BF8}" type="presParOf" srcId="{B7EA32BD-31B0-48A5-8ADB-EB0EEE175281}" destId="{EFF283CC-66ED-4401-A70A-EC4C8EEA60F8}" srcOrd="1" destOrd="0" presId="urn:microsoft.com/office/officeart/2005/8/layout/orgChart1"/>
+    <dgm:cxn modelId="{E0BA4C8F-BF02-4433-9EC2-4AE213AE3485}" type="presParOf" srcId="{EFF283CC-66ED-4401-A70A-EC4C8EEA60F8}" destId="{442D376F-E3D8-47C5-B41D-9A883805EF0C}" srcOrd="0" destOrd="0" presId="urn:microsoft.com/office/officeart/2005/8/layout/orgChart1"/>
+    <dgm:cxn modelId="{A3B152EB-FB5F-42BA-8A30-3D92CB4C9C22}" type="presParOf" srcId="{EFF283CC-66ED-4401-A70A-EC4C8EEA60F8}" destId="{DBA1BBFE-11D7-47F8-88D4-532BD31F1EC1}" srcOrd="1" destOrd="0" presId="urn:microsoft.com/office/officeart/2005/8/layout/orgChart1"/>
+    <dgm:cxn modelId="{F62644E9-CFD9-4B92-8DDD-010D74037132}" type="presParOf" srcId="{DBA1BBFE-11D7-47F8-88D4-532BD31F1EC1}" destId="{42010EEF-885F-4A3D-94F5-F3756AE7E7CB}" srcOrd="0" destOrd="0" presId="urn:microsoft.com/office/officeart/2005/8/layout/orgChart1"/>
+    <dgm:cxn modelId="{9AB1141D-3C6A-4261-A464-A5C222203552}" type="presParOf" srcId="{42010EEF-885F-4A3D-94F5-F3756AE7E7CB}" destId="{0C085B8D-B5F0-4F10-9E0C-AA00066C08EE}" srcOrd="0" destOrd="0" presId="urn:microsoft.com/office/officeart/2005/8/layout/orgChart1"/>
+    <dgm:cxn modelId="{1AC1038D-646F-48BB-8D22-6EF0F8E24705}" type="presParOf" srcId="{42010EEF-885F-4A3D-94F5-F3756AE7E7CB}" destId="{BE84E890-F4DC-4C46-ACB9-9B67ADE9E6A9}" srcOrd="1" destOrd="0" presId="urn:microsoft.com/office/officeart/2005/8/layout/orgChart1"/>
+    <dgm:cxn modelId="{C217A78E-CF3E-4FBD-A1F9-CB398F1DC04F}" type="presParOf" srcId="{DBA1BBFE-11D7-47F8-88D4-532BD31F1EC1}" destId="{26369E9D-4F58-44A3-829E-15B6FB2BCDA6}" srcOrd="1" destOrd="0" presId="urn:microsoft.com/office/officeart/2005/8/layout/orgChart1"/>
+    <dgm:cxn modelId="{4FD5E4D3-02CB-4BC3-80B6-8EC391F2D181}" type="presParOf" srcId="{26369E9D-4F58-44A3-829E-15B6FB2BCDA6}" destId="{F2FA6399-2181-44E5-8B07-367C375D7F18}" srcOrd="0" destOrd="0" presId="urn:microsoft.com/office/officeart/2005/8/layout/orgChart1"/>
+    <dgm:cxn modelId="{8047CA77-0AB7-46B1-9847-78692CB35E88}" type="presParOf" srcId="{26369E9D-4F58-44A3-829E-15B6FB2BCDA6}" destId="{AE1FDF81-5540-48E7-BFE9-082DA063C341}" srcOrd="1" destOrd="0" presId="urn:microsoft.com/office/officeart/2005/8/layout/orgChart1"/>
+    <dgm:cxn modelId="{E8A106BD-E103-4D3F-B95C-D33C636DD806}" type="presParOf" srcId="{AE1FDF81-5540-48E7-BFE9-082DA063C341}" destId="{4F0F8C6C-0EF7-47B3-8F00-A728BCF95A65}" srcOrd="0" destOrd="0" presId="urn:microsoft.com/office/officeart/2005/8/layout/orgChart1"/>
+    <dgm:cxn modelId="{26CAB5F6-DFDB-4EE7-919D-4D66127D78F3}" type="presParOf" srcId="{4F0F8C6C-0EF7-47B3-8F00-A728BCF95A65}" destId="{E5016ACA-A89D-412A-8A88-CF13B7E479D5}" srcOrd="0" destOrd="0" presId="urn:microsoft.com/office/officeart/2005/8/layout/orgChart1"/>
+    <dgm:cxn modelId="{13E3FF79-B05F-4CE7-8D90-172AFF69615F}" type="presParOf" srcId="{4F0F8C6C-0EF7-47B3-8F00-A728BCF95A65}" destId="{4006562E-ACE4-4703-9C66-EF798CBDB449}" srcOrd="1" destOrd="0" presId="urn:microsoft.com/office/officeart/2005/8/layout/orgChart1"/>
+    <dgm:cxn modelId="{A8B14283-3360-4968-BBA8-7030BF712D08}" type="presParOf" srcId="{AE1FDF81-5540-48E7-BFE9-082DA063C341}" destId="{1AA1FA1B-3668-4CDE-A363-4F7D61C34963}" srcOrd="1" destOrd="0" presId="urn:microsoft.com/office/officeart/2005/8/layout/orgChart1"/>
+    <dgm:cxn modelId="{01A6D7C8-F118-49D3-BD27-B51D41DC14E8}" type="presParOf" srcId="{AE1FDF81-5540-48E7-BFE9-082DA063C341}" destId="{28C466A5-7C5A-4E82-A914-996806E93A18}" srcOrd="2" destOrd="0" presId="urn:microsoft.com/office/officeart/2005/8/layout/orgChart1"/>
+    <dgm:cxn modelId="{4CD7C9DC-05D9-4CF5-B76F-F29F8F3DB64A}" type="presParOf" srcId="{26369E9D-4F58-44A3-829E-15B6FB2BCDA6}" destId="{6A68317E-06C8-47EE-A690-3F6DA225DE0C}" srcOrd="2" destOrd="0" presId="urn:microsoft.com/office/officeart/2005/8/layout/orgChart1"/>
+    <dgm:cxn modelId="{253FA57A-153E-4D6C-9510-66626DEA8A33}" type="presParOf" srcId="{26369E9D-4F58-44A3-829E-15B6FB2BCDA6}" destId="{50C396B5-2284-4869-98B4-D1CB4F309315}" srcOrd="3" destOrd="0" presId="urn:microsoft.com/office/officeart/2005/8/layout/orgChart1"/>
+    <dgm:cxn modelId="{D228A107-CF04-4760-B24B-BA68259E736E}" type="presParOf" srcId="{50C396B5-2284-4869-98B4-D1CB4F309315}" destId="{F7263E4F-0E72-4958-80AE-09300D64A796}" srcOrd="0" destOrd="0" presId="urn:microsoft.com/office/officeart/2005/8/layout/orgChart1"/>
+    <dgm:cxn modelId="{3BC5B08B-47C8-4394-9C1C-567DA68215CC}" type="presParOf" srcId="{F7263E4F-0E72-4958-80AE-09300D64A796}" destId="{7D5DCB1A-9937-4676-A984-19897E1579C6}" srcOrd="0" destOrd="0" presId="urn:microsoft.com/office/officeart/2005/8/layout/orgChart1"/>
+    <dgm:cxn modelId="{1A7CBE73-A8B4-449B-AA48-9B701494115F}" type="presParOf" srcId="{F7263E4F-0E72-4958-80AE-09300D64A796}" destId="{469C1C3A-AAD9-4B98-8774-A11F7F6D16E5}" srcOrd="1" destOrd="0" presId="urn:microsoft.com/office/officeart/2005/8/layout/orgChart1"/>
+    <dgm:cxn modelId="{5D2706EC-F0C2-4B32-B863-D1B823F6AF5B}" type="presParOf" srcId="{50C396B5-2284-4869-98B4-D1CB4F309315}" destId="{69E6D275-1E83-46CE-B855-2D6650F534AF}" srcOrd="1" destOrd="0" presId="urn:microsoft.com/office/officeart/2005/8/layout/orgChart1"/>
+    <dgm:cxn modelId="{0FCF2E3D-3437-4261-9AB8-1FE4BD2F9A62}" type="presParOf" srcId="{50C396B5-2284-4869-98B4-D1CB4F309315}" destId="{4C4592B6-D244-4FD0-8534-826305CCD78D}" srcOrd="2" destOrd="0" presId="urn:microsoft.com/office/officeart/2005/8/layout/orgChart1"/>
+    <dgm:cxn modelId="{50495795-01A0-4E3D-8109-B6C1BD7FEBFA}" type="presParOf" srcId="{26369E9D-4F58-44A3-829E-15B6FB2BCDA6}" destId="{D70E273E-3EF6-47C4-9ABD-033395C521C0}" srcOrd="4" destOrd="0" presId="urn:microsoft.com/office/officeart/2005/8/layout/orgChart1"/>
+    <dgm:cxn modelId="{04CE07A3-6AD4-4B20-807A-3D9A0831C534}" type="presParOf" srcId="{26369E9D-4F58-44A3-829E-15B6FB2BCDA6}" destId="{1ABA3696-C495-4918-9057-41A74B4A4F9B}" srcOrd="5" destOrd="0" presId="urn:microsoft.com/office/officeart/2005/8/layout/orgChart1"/>
+    <dgm:cxn modelId="{D3428424-6725-4EC1-8FFF-0203CEEDD12A}" type="presParOf" srcId="{1ABA3696-C495-4918-9057-41A74B4A4F9B}" destId="{B29D78E1-F81F-4219-8E84-39DC5E145BB5}" srcOrd="0" destOrd="0" presId="urn:microsoft.com/office/officeart/2005/8/layout/orgChart1"/>
+    <dgm:cxn modelId="{FF44492B-7767-4348-8DF4-F878B36133A7}" type="presParOf" srcId="{B29D78E1-F81F-4219-8E84-39DC5E145BB5}" destId="{A8429D28-4ADE-4C42-8030-570A46BF5E79}" srcOrd="0" destOrd="0" presId="urn:microsoft.com/office/officeart/2005/8/layout/orgChart1"/>
+    <dgm:cxn modelId="{F56C8EFC-F17E-4BE2-A804-5035C38BE164}" type="presParOf" srcId="{B29D78E1-F81F-4219-8E84-39DC5E145BB5}" destId="{24A92979-E2F1-46F9-B8F9-A40608924704}" srcOrd="1" destOrd="0" presId="urn:microsoft.com/office/officeart/2005/8/layout/orgChart1"/>
+    <dgm:cxn modelId="{3BB5E097-F954-43B6-A213-DD058EE69E09}" type="presParOf" srcId="{1ABA3696-C495-4918-9057-41A74B4A4F9B}" destId="{64703B6A-1111-4876-9835-84976D993F21}" srcOrd="1" destOrd="0" presId="urn:microsoft.com/office/officeart/2005/8/layout/orgChart1"/>
+    <dgm:cxn modelId="{332F06F7-6CE5-4050-B36B-EE2E09248FA4}" type="presParOf" srcId="{1ABA3696-C495-4918-9057-41A74B4A4F9B}" destId="{56D08F9B-B9EC-4500-89FF-F832FB511620}" srcOrd="2" destOrd="0" presId="urn:microsoft.com/office/officeart/2005/8/layout/orgChart1"/>
+    <dgm:cxn modelId="{D0F4FBB7-5B29-44DE-AA40-1CD3722D79FA}" type="presParOf" srcId="{26369E9D-4F58-44A3-829E-15B6FB2BCDA6}" destId="{7C83333E-353E-4DBD-974F-05B3E040C9F3}" srcOrd="6" destOrd="0" presId="urn:microsoft.com/office/officeart/2005/8/layout/orgChart1"/>
+    <dgm:cxn modelId="{ED791C7D-EB9E-4305-A5EA-2B9654F6BA08}" type="presParOf" srcId="{26369E9D-4F58-44A3-829E-15B6FB2BCDA6}" destId="{9BDE566F-F732-4873-991A-D9AD3D3D6D5C}" srcOrd="7" destOrd="0" presId="urn:microsoft.com/office/officeart/2005/8/layout/orgChart1"/>
+    <dgm:cxn modelId="{DE9F7A3D-4DA7-4F40-B405-19C7D2369781}" type="presParOf" srcId="{9BDE566F-F732-4873-991A-D9AD3D3D6D5C}" destId="{81BC8ABB-9FDF-4767-9553-252CF390D6D6}" srcOrd="0" destOrd="0" presId="urn:microsoft.com/office/officeart/2005/8/layout/orgChart1"/>
+    <dgm:cxn modelId="{42911DF7-9466-43F4-BBCA-C5B505EB0E88}" type="presParOf" srcId="{81BC8ABB-9FDF-4767-9553-252CF390D6D6}" destId="{02CDF739-5B2D-43DB-8798-10BA9159210B}" srcOrd="0" destOrd="0" presId="urn:microsoft.com/office/officeart/2005/8/layout/orgChart1"/>
+    <dgm:cxn modelId="{B5D01D67-3938-48CB-828E-EA927FA7DAF0}" type="presParOf" srcId="{81BC8ABB-9FDF-4767-9553-252CF390D6D6}" destId="{ACBEA207-669D-400F-8DEE-C0FC1717D5D8}" srcOrd="1" destOrd="0" presId="urn:microsoft.com/office/officeart/2005/8/layout/orgChart1"/>
+    <dgm:cxn modelId="{51638952-7DD3-4574-8618-205E82A181CD}" type="presParOf" srcId="{9BDE566F-F732-4873-991A-D9AD3D3D6D5C}" destId="{40069108-5FC0-4465-A1B6-51EB86EFE702}" srcOrd="1" destOrd="0" presId="urn:microsoft.com/office/officeart/2005/8/layout/orgChart1"/>
+    <dgm:cxn modelId="{CE1E4ED7-AF22-4A13-9262-086ECD6122F7}" type="presParOf" srcId="{9BDE566F-F732-4873-991A-D9AD3D3D6D5C}" destId="{3039BBF8-7FC1-4F96-83A2-DCA6C1451ED7}" srcOrd="2" destOrd="0" presId="urn:microsoft.com/office/officeart/2005/8/layout/orgChart1"/>
+    <dgm:cxn modelId="{03CEEDB3-E184-4D78-85F9-4F93AC05914C}" type="presParOf" srcId="{26369E9D-4F58-44A3-829E-15B6FB2BCDA6}" destId="{A9062D93-E3D6-441B-AA04-3B63D6C70670}" srcOrd="8" destOrd="0" presId="urn:microsoft.com/office/officeart/2005/8/layout/orgChart1"/>
+    <dgm:cxn modelId="{568B7710-BD22-4F3D-BC79-7B0DC7BCFFC3}" type="presParOf" srcId="{26369E9D-4F58-44A3-829E-15B6FB2BCDA6}" destId="{A1DE0FA8-06CC-4887-8EB1-F934D7FA5899}" srcOrd="9" destOrd="0" presId="urn:microsoft.com/office/officeart/2005/8/layout/orgChart1"/>
+    <dgm:cxn modelId="{12A6F0AE-16FA-4D7E-AE27-48256865EE1B}" type="presParOf" srcId="{A1DE0FA8-06CC-4887-8EB1-F934D7FA5899}" destId="{9D274FEE-1A03-4E20-8478-9BF3D54603EA}" srcOrd="0" destOrd="0" presId="urn:microsoft.com/office/officeart/2005/8/layout/orgChart1"/>
+    <dgm:cxn modelId="{5B20DB9A-8566-415A-8669-BEDDF4DC2788}" type="presParOf" srcId="{9D274FEE-1A03-4E20-8478-9BF3D54603EA}" destId="{A13C6E9A-E6B9-4C0D-9041-6011AA3C9E94}" srcOrd="0" destOrd="0" presId="urn:microsoft.com/office/officeart/2005/8/layout/orgChart1"/>
+    <dgm:cxn modelId="{A7168661-4F20-44AB-B72D-BDD3E98D6533}" type="presParOf" srcId="{9D274FEE-1A03-4E20-8478-9BF3D54603EA}" destId="{A30B764B-3C90-47CC-A171-8CB4D3BAA217}" srcOrd="1" destOrd="0" presId="urn:microsoft.com/office/officeart/2005/8/layout/orgChart1"/>
+    <dgm:cxn modelId="{EB5CFF98-43F2-44D6-889F-260575858153}" type="presParOf" srcId="{A1DE0FA8-06CC-4887-8EB1-F934D7FA5899}" destId="{42E2EC11-6EA1-45DD-8A95-BBCA03284A24}" srcOrd="1" destOrd="0" presId="urn:microsoft.com/office/officeart/2005/8/layout/orgChart1"/>
+    <dgm:cxn modelId="{04C30402-A930-4ED5-ACD6-7A0EFAA17B05}" type="presParOf" srcId="{A1DE0FA8-06CC-4887-8EB1-F934D7FA5899}" destId="{6B5692FF-1101-4FC3-B3ED-1EE7F7198848}" srcOrd="2" destOrd="0" presId="urn:microsoft.com/office/officeart/2005/8/layout/orgChart1"/>
+    <dgm:cxn modelId="{98F59981-E4B6-42C7-9EF4-82D9D74F51FD}" type="presParOf" srcId="{26369E9D-4F58-44A3-829E-15B6FB2BCDA6}" destId="{538F0877-59AB-46C2-8770-AD395EA984A8}" srcOrd="10" destOrd="0" presId="urn:microsoft.com/office/officeart/2005/8/layout/orgChart1"/>
+    <dgm:cxn modelId="{ABCE1001-727F-4B46-BA8E-E924ACA59610}" type="presParOf" srcId="{26369E9D-4F58-44A3-829E-15B6FB2BCDA6}" destId="{3169C315-F3E3-452C-B761-F19BDC0005B3}" srcOrd="11" destOrd="0" presId="urn:microsoft.com/office/officeart/2005/8/layout/orgChart1"/>
+    <dgm:cxn modelId="{B4D8B165-1172-45F2-9EB0-3353C9FA385F}" type="presParOf" srcId="{3169C315-F3E3-452C-B761-F19BDC0005B3}" destId="{E6E9A1CC-C330-4DAC-B932-AAB708637D4C}" srcOrd="0" destOrd="0" presId="urn:microsoft.com/office/officeart/2005/8/layout/orgChart1"/>
+    <dgm:cxn modelId="{01ABACD1-DF1F-4418-AC1C-3A4956A4FED0}" type="presParOf" srcId="{E6E9A1CC-C330-4DAC-B932-AAB708637D4C}" destId="{90C1A6E4-8A5F-45AD-AFDD-B81F1B8B8999}" srcOrd="0" destOrd="0" presId="urn:microsoft.com/office/officeart/2005/8/layout/orgChart1"/>
+    <dgm:cxn modelId="{9F32B588-6EC5-4DF0-B4EB-800D9733A754}" type="presParOf" srcId="{E6E9A1CC-C330-4DAC-B932-AAB708637D4C}" destId="{086DFAE9-112A-4ED2-ABAD-4B1A30002675}" srcOrd="1" destOrd="0" presId="urn:microsoft.com/office/officeart/2005/8/layout/orgChart1"/>
+    <dgm:cxn modelId="{25AED9BE-E84A-4039-9C11-7CB1EF809F4D}" type="presParOf" srcId="{3169C315-F3E3-452C-B761-F19BDC0005B3}" destId="{1E715F28-9B35-4525-9F4F-BB9239ECDFEE}" srcOrd="1" destOrd="0" presId="urn:microsoft.com/office/officeart/2005/8/layout/orgChart1"/>
+    <dgm:cxn modelId="{4E110111-A6CE-4E06-9849-7711B7E2C49B}" type="presParOf" srcId="{3169C315-F3E3-452C-B761-F19BDC0005B3}" destId="{5B83DDC6-8793-4C22-9174-701093DEF130}" srcOrd="2" destOrd="0" presId="urn:microsoft.com/office/officeart/2005/8/layout/orgChart1"/>
+    <dgm:cxn modelId="{5CB547E5-AD31-4ACF-BAC0-AD955B216478}" type="presParOf" srcId="{26369E9D-4F58-44A3-829E-15B6FB2BCDA6}" destId="{5EC9880C-EF72-47B2-8FF6-36EC47BCA672}" srcOrd="12" destOrd="0" presId="urn:microsoft.com/office/officeart/2005/8/layout/orgChart1"/>
+    <dgm:cxn modelId="{1665C2A7-1F99-43E2-B248-C8C551553C92}" type="presParOf" srcId="{26369E9D-4F58-44A3-829E-15B6FB2BCDA6}" destId="{81169CBD-E5D9-45AC-A131-A121FC9B8461}" srcOrd="13" destOrd="0" presId="urn:microsoft.com/office/officeart/2005/8/layout/orgChart1"/>
+    <dgm:cxn modelId="{BC6BABBA-4FCE-4B0E-8536-98347511F2C0}" type="presParOf" srcId="{81169CBD-E5D9-45AC-A131-A121FC9B8461}" destId="{9D1BFF96-53BA-4ACC-92FE-1F5FC24EDF02}" srcOrd="0" destOrd="0" presId="urn:microsoft.com/office/officeart/2005/8/layout/orgChart1"/>
+    <dgm:cxn modelId="{2574520D-59DD-498C-9588-7BACB8A556D4}" type="presParOf" srcId="{9D1BFF96-53BA-4ACC-92FE-1F5FC24EDF02}" destId="{6B050F9D-9699-4FD2-8430-0B0530B13AFF}" srcOrd="0" destOrd="0" presId="urn:microsoft.com/office/officeart/2005/8/layout/orgChart1"/>
+    <dgm:cxn modelId="{BED57BD0-0CF3-4498-9BF4-2E59A0DC3350}" type="presParOf" srcId="{9D1BFF96-53BA-4ACC-92FE-1F5FC24EDF02}" destId="{25402B0A-E9EC-4254-B2CC-8EF096FAEF8B}" srcOrd="1" destOrd="0" presId="urn:microsoft.com/office/officeart/2005/8/layout/orgChart1"/>
+    <dgm:cxn modelId="{D0A5FFA7-26E8-46E6-BB0E-C0D31E219378}" type="presParOf" srcId="{81169CBD-E5D9-45AC-A131-A121FC9B8461}" destId="{15E00FA4-6C12-43CB-B542-75D6EF5AA102}" srcOrd="1" destOrd="0" presId="urn:microsoft.com/office/officeart/2005/8/layout/orgChart1"/>
+    <dgm:cxn modelId="{465A915C-6E94-4014-B3CD-B54A5175420A}" type="presParOf" srcId="{81169CBD-E5D9-45AC-A131-A121FC9B8461}" destId="{AF15D9BB-B069-47EC-8AF6-34040ADCEB03}" srcOrd="2" destOrd="0" presId="urn:microsoft.com/office/officeart/2005/8/layout/orgChart1"/>
+    <dgm:cxn modelId="{FBE557FD-95CD-43BA-B16A-FEC7C4C3757B}" type="presParOf" srcId="{DBA1BBFE-11D7-47F8-88D4-532BD31F1EC1}" destId="{DA661D01-DDC6-48D8-BF5B-79343E8F447C}" srcOrd="2" destOrd="0" presId="urn:microsoft.com/office/officeart/2005/8/layout/orgChart1"/>
+    <dgm:cxn modelId="{E3B88682-D544-490D-A8B4-9818195EDF36}" type="presParOf" srcId="{B7EA32BD-31B0-48A5-8ADB-EB0EEE175281}" destId="{FC6C931E-8425-44E2-9A45-C99078A7EBFB}" srcOrd="2" destOrd="0" presId="urn:microsoft.com/office/officeart/2005/8/layout/orgChart1"/>
+    <dgm:cxn modelId="{7778C369-6CA1-440B-BC85-3C9A24A2E7DE}" type="presParOf" srcId="{56F9565F-9708-43AB-9AD0-1F619CE15769}" destId="{28B7760E-E382-410C-9811-C5E04A997589}" srcOrd="2" destOrd="0" presId="urn:microsoft.com/office/officeart/2005/8/layout/orgChart1"/>
+    <dgm:cxn modelId="{5F5578DA-FA52-4EE8-A9DA-BBF3527E7590}" type="presParOf" srcId="{56F9565F-9708-43AB-9AD0-1F619CE15769}" destId="{7C13ABE4-CA1F-4D9C-9DE8-849BC58BFCB0}" srcOrd="3" destOrd="0" presId="urn:microsoft.com/office/officeart/2005/8/layout/orgChart1"/>
+    <dgm:cxn modelId="{493526E6-0617-461E-A3C0-46DE1721C6B7}" type="presParOf" srcId="{7C13ABE4-CA1F-4D9C-9DE8-849BC58BFCB0}" destId="{83CC52C8-5F2A-4F96-ABA1-2BE530AE0CC2}" srcOrd="0" destOrd="0" presId="urn:microsoft.com/office/officeart/2005/8/layout/orgChart1"/>
+    <dgm:cxn modelId="{AC9559DE-6374-4802-89AB-8DC48BAE5575}" type="presParOf" srcId="{83CC52C8-5F2A-4F96-ABA1-2BE530AE0CC2}" destId="{EF01399A-C871-42DB-882D-B4956439CC7A}" srcOrd="0" destOrd="0" presId="urn:microsoft.com/office/officeart/2005/8/layout/orgChart1"/>
+    <dgm:cxn modelId="{D3376D17-989B-4B7F-A2C3-77939BC90E86}" type="presParOf" srcId="{83CC52C8-5F2A-4F96-ABA1-2BE530AE0CC2}" destId="{E637356C-C93D-4C43-80DB-9252B4FBED9E}" srcOrd="1" destOrd="0" presId="urn:microsoft.com/office/officeart/2005/8/layout/orgChart1"/>
+    <dgm:cxn modelId="{4871D1D1-2111-42EE-9C88-18D62A28CFB6}" type="presParOf" srcId="{7C13ABE4-CA1F-4D9C-9DE8-849BC58BFCB0}" destId="{21FB68E5-8B14-40FB-9DE7-CA3BCFB8E6D8}" srcOrd="1" destOrd="0" presId="urn:microsoft.com/office/officeart/2005/8/layout/orgChart1"/>
+    <dgm:cxn modelId="{B3E7E703-2087-4BBC-A458-36C0AFC9F4D8}" type="presParOf" srcId="{21FB68E5-8B14-40FB-9DE7-CA3BCFB8E6D8}" destId="{EDEF938C-CCB0-408F-BB39-89B7B85CDEA0}" srcOrd="0" destOrd="0" presId="urn:microsoft.com/office/officeart/2005/8/layout/orgChart1"/>
+    <dgm:cxn modelId="{1E7D1051-66D3-4A00-81D3-8B14CEC21408}" type="presParOf" srcId="{21FB68E5-8B14-40FB-9DE7-CA3BCFB8E6D8}" destId="{10552FBF-4BAC-455A-8AD8-534B515A9A8C}" srcOrd="1" destOrd="0" presId="urn:microsoft.com/office/officeart/2005/8/layout/orgChart1"/>
+    <dgm:cxn modelId="{E6928727-9320-456E-AC71-BA7CA2B64FE1}" type="presParOf" srcId="{10552FBF-4BAC-455A-8AD8-534B515A9A8C}" destId="{55C2B6DB-1D56-4EC0-9731-9F9D4D3B02BD}" srcOrd="0" destOrd="0" presId="urn:microsoft.com/office/officeart/2005/8/layout/orgChart1"/>
+    <dgm:cxn modelId="{B855C965-5E69-4A91-A632-9FDEEF0BD449}" type="presParOf" srcId="{55C2B6DB-1D56-4EC0-9731-9F9D4D3B02BD}" destId="{C3DE3DAA-7C2C-41D7-A3CB-47B29D9A2634}" srcOrd="0" destOrd="0" presId="urn:microsoft.com/office/officeart/2005/8/layout/orgChart1"/>
+    <dgm:cxn modelId="{66879607-CC43-4B78-AF52-14B2F454D2E6}" type="presParOf" srcId="{55C2B6DB-1D56-4EC0-9731-9F9D4D3B02BD}" destId="{E059473C-A604-4EEF-8D14-1C1121E6E42C}" srcOrd="1" destOrd="0" presId="urn:microsoft.com/office/officeart/2005/8/layout/orgChart1"/>
+    <dgm:cxn modelId="{B6D0452C-8994-407D-B562-614CBD1798DD}" type="presParOf" srcId="{10552FBF-4BAC-455A-8AD8-534B515A9A8C}" destId="{7F146050-BB51-4075-9590-A769E3B1C1F8}" srcOrd="1" destOrd="0" presId="urn:microsoft.com/office/officeart/2005/8/layout/orgChart1"/>
+    <dgm:cxn modelId="{E4CDEB4E-9DD7-4656-8475-312D3937724F}" type="presParOf" srcId="{7F146050-BB51-4075-9590-A769E3B1C1F8}" destId="{87AED57A-097E-44EF-B827-B218957D8E9D}" srcOrd="0" destOrd="0" presId="urn:microsoft.com/office/officeart/2005/8/layout/orgChart1"/>
+    <dgm:cxn modelId="{3E4AD393-164A-4939-9488-5646288DD65D}" type="presParOf" srcId="{7F146050-BB51-4075-9590-A769E3B1C1F8}" destId="{23B9C635-B684-4130-9602-84B1213252A7}" srcOrd="1" destOrd="0" presId="urn:microsoft.com/office/officeart/2005/8/layout/orgChart1"/>
+    <dgm:cxn modelId="{46CF44CB-CB37-4D9E-B408-F711218EBF3D}" type="presParOf" srcId="{23B9C635-B684-4130-9602-84B1213252A7}" destId="{A33E15D1-54F8-4F86-B7E7-5BF4D9B28587}" srcOrd="0" destOrd="0" presId="urn:microsoft.com/office/officeart/2005/8/layout/orgChart1"/>
+    <dgm:cxn modelId="{D39C385D-A7EC-43AC-91F2-7D4F538F9F4C}" type="presParOf" srcId="{A33E15D1-54F8-4F86-B7E7-5BF4D9B28587}" destId="{4CBA81ED-297E-4400-89C4-9ADFDF0F0E2F}" srcOrd="0" destOrd="0" presId="urn:microsoft.com/office/officeart/2005/8/layout/orgChart1"/>
+    <dgm:cxn modelId="{228B9C88-2A2C-400C-94FD-D13402D5CB0C}" type="presParOf" srcId="{A33E15D1-54F8-4F86-B7E7-5BF4D9B28587}" destId="{237ADA24-2C2C-42A5-99E8-66177294C31C}" srcOrd="1" destOrd="0" presId="urn:microsoft.com/office/officeart/2005/8/layout/orgChart1"/>
+    <dgm:cxn modelId="{71270EEE-B5A0-410D-B0ED-1083C588FB17}" type="presParOf" srcId="{23B9C635-B684-4130-9602-84B1213252A7}" destId="{1EDA72A3-C645-4454-8B2B-2B6B2F527509}" srcOrd="1" destOrd="0" presId="urn:microsoft.com/office/officeart/2005/8/layout/orgChart1"/>
+    <dgm:cxn modelId="{2505D1DF-81FB-4544-B014-B8479BBB563B}" type="presParOf" srcId="{23B9C635-B684-4130-9602-84B1213252A7}" destId="{07169D55-8D73-4478-999C-132BCAE933ED}" srcOrd="2" destOrd="0" presId="urn:microsoft.com/office/officeart/2005/8/layout/orgChart1"/>
+    <dgm:cxn modelId="{984A3A25-27AB-4020-ACC5-4B753F106D8F}" type="presParOf" srcId="{7F146050-BB51-4075-9590-A769E3B1C1F8}" destId="{E2E84C34-B58E-40ED-97AB-3CCF7A749D31}" srcOrd="2" destOrd="0" presId="urn:microsoft.com/office/officeart/2005/8/layout/orgChart1"/>
+    <dgm:cxn modelId="{619F01E0-DEC7-43C9-BA04-C36F64516F3E}" type="presParOf" srcId="{7F146050-BB51-4075-9590-A769E3B1C1F8}" destId="{7EE27DDC-8F90-4BAD-863E-DB498A08181A}" srcOrd="3" destOrd="0" presId="urn:microsoft.com/office/officeart/2005/8/layout/orgChart1"/>
+    <dgm:cxn modelId="{3EA25FEE-15EE-4B5A-9151-8DA6F2154FA5}" type="presParOf" srcId="{7EE27DDC-8F90-4BAD-863E-DB498A08181A}" destId="{24C84ED0-2F16-4D34-9F9F-836C402FEECA}" srcOrd="0" destOrd="0" presId="urn:microsoft.com/office/officeart/2005/8/layout/orgChart1"/>
+    <dgm:cxn modelId="{63C943CE-3AC5-4AA0-9D6E-97ADE645281F}" type="presParOf" srcId="{24C84ED0-2F16-4D34-9F9F-836C402FEECA}" destId="{E54F2900-92CD-4717-9FBB-2BBB63263854}" srcOrd="0" destOrd="0" presId="urn:microsoft.com/office/officeart/2005/8/layout/orgChart1"/>
+    <dgm:cxn modelId="{90F34AE9-3124-49DE-82E9-36F313C3BCD7}" type="presParOf" srcId="{24C84ED0-2F16-4D34-9F9F-836C402FEECA}" destId="{0D8D37DD-E15D-4AA6-B6F9-B6F74D94E6E2}" srcOrd="1" destOrd="0" presId="urn:microsoft.com/office/officeart/2005/8/layout/orgChart1"/>
+    <dgm:cxn modelId="{0AFB285C-FF56-42FE-9E55-1279E597DD16}" type="presParOf" srcId="{7EE27DDC-8F90-4BAD-863E-DB498A08181A}" destId="{B0525742-6B05-4B15-BF95-D6ED3142362C}" srcOrd="1" destOrd="0" presId="urn:microsoft.com/office/officeart/2005/8/layout/orgChart1"/>
+    <dgm:cxn modelId="{24949CD5-1348-4F72-96EA-071832AEECB5}" type="presParOf" srcId="{7EE27DDC-8F90-4BAD-863E-DB498A08181A}" destId="{B9548AA9-C462-457B-B4F2-3C76F5A37594}" srcOrd="2" destOrd="0" presId="urn:microsoft.com/office/officeart/2005/8/layout/orgChart1"/>
+    <dgm:cxn modelId="{8C6D1325-238E-4A9D-8453-0271D19722F5}" type="presParOf" srcId="{7F146050-BB51-4075-9590-A769E3B1C1F8}" destId="{627BD87E-EEC1-46BB-9A8B-BE5A1EA86E61}" srcOrd="4" destOrd="0" presId="urn:microsoft.com/office/officeart/2005/8/layout/orgChart1"/>
+    <dgm:cxn modelId="{FBD6EB54-1989-44D8-9BB0-1693FAE44BC9}" type="presParOf" srcId="{7F146050-BB51-4075-9590-A769E3B1C1F8}" destId="{A36F71FC-C031-46EC-92CB-1F9EE2220D82}" srcOrd="5" destOrd="0" presId="urn:microsoft.com/office/officeart/2005/8/layout/orgChart1"/>
+    <dgm:cxn modelId="{FD4F424B-990B-4A62-BAEC-8D6DE209D94B}" type="presParOf" srcId="{A36F71FC-C031-46EC-92CB-1F9EE2220D82}" destId="{0160740E-A68C-4240-8272-D1ABE14770DC}" srcOrd="0" destOrd="0" presId="urn:microsoft.com/office/officeart/2005/8/layout/orgChart1"/>
+    <dgm:cxn modelId="{2BEA842E-BB5D-4259-BA23-548E37D40E4F}" type="presParOf" srcId="{0160740E-A68C-4240-8272-D1ABE14770DC}" destId="{52F5AD47-7A4D-4D3E-AFE9-B89D0501ACE1}" srcOrd="0" destOrd="0" presId="urn:microsoft.com/office/officeart/2005/8/layout/orgChart1"/>
+    <dgm:cxn modelId="{CFBADEA8-1069-44FD-B0A8-8E83394FB14D}" type="presParOf" srcId="{0160740E-A68C-4240-8272-D1ABE14770DC}" destId="{39CCB056-ED37-4212-B059-A424AC87FF9A}" srcOrd="1" destOrd="0" presId="urn:microsoft.com/office/officeart/2005/8/layout/orgChart1"/>
+    <dgm:cxn modelId="{E2EFE734-BD95-42BF-B2BF-7DED8F2A78A6}" type="presParOf" srcId="{A36F71FC-C031-46EC-92CB-1F9EE2220D82}" destId="{A663ED89-3CF6-4081-A4B3-221F6C897DF7}" srcOrd="1" destOrd="0" presId="urn:microsoft.com/office/officeart/2005/8/layout/orgChart1"/>
+    <dgm:cxn modelId="{FD30DA9B-7B42-4F51-98BD-EB688CAB215E}" type="presParOf" srcId="{A36F71FC-C031-46EC-92CB-1F9EE2220D82}" destId="{3029C855-75D6-4684-8071-7AAC02E27FEB}" srcOrd="2" destOrd="0" presId="urn:microsoft.com/office/officeart/2005/8/layout/orgChart1"/>
+    <dgm:cxn modelId="{8207BD30-7A46-42C2-9058-ACEB602F8B28}" type="presParOf" srcId="{10552FBF-4BAC-455A-8AD8-534B515A9A8C}" destId="{657E626F-AAA7-4646-BB4D-32A2AA632931}" srcOrd="2" destOrd="0" presId="urn:microsoft.com/office/officeart/2005/8/layout/orgChart1"/>
+    <dgm:cxn modelId="{6F4DF50D-5332-4D53-9F25-A09B99E163C3}" type="presParOf" srcId="{21FB68E5-8B14-40FB-9DE7-CA3BCFB8E6D8}" destId="{900CB124-4CCC-4141-A6D2-89C6EB8A1473}" srcOrd="2" destOrd="0" presId="urn:microsoft.com/office/officeart/2005/8/layout/orgChart1"/>
+    <dgm:cxn modelId="{F668C8AB-199D-4457-92AF-F66173BA8118}" type="presParOf" srcId="{21FB68E5-8B14-40FB-9DE7-CA3BCFB8E6D8}" destId="{EC30CA6C-AFB6-4EA5-87E6-65A243DBE17C}" srcOrd="3" destOrd="0" presId="urn:microsoft.com/office/officeart/2005/8/layout/orgChart1"/>
+    <dgm:cxn modelId="{5994EEDF-9A02-426E-B201-5BFD4527C2C7}" type="presParOf" srcId="{EC30CA6C-AFB6-4EA5-87E6-65A243DBE17C}" destId="{719D09A3-F3BA-4CB6-820F-0DBFAC7A6EDE}" srcOrd="0" destOrd="0" presId="urn:microsoft.com/office/officeart/2005/8/layout/orgChart1"/>
+    <dgm:cxn modelId="{85484171-467B-488A-A270-46300D8757CD}" type="presParOf" srcId="{719D09A3-F3BA-4CB6-820F-0DBFAC7A6EDE}" destId="{13E24082-7738-4089-91D2-AC94C438A795}" srcOrd="0" destOrd="0" presId="urn:microsoft.com/office/officeart/2005/8/layout/orgChart1"/>
+    <dgm:cxn modelId="{73EE628A-0117-41B2-AC0F-0A4D16F559D0}" type="presParOf" srcId="{719D09A3-F3BA-4CB6-820F-0DBFAC7A6EDE}" destId="{B86FE38F-2074-43FC-9276-B3C8933A636C}" srcOrd="1" destOrd="0" presId="urn:microsoft.com/office/officeart/2005/8/layout/orgChart1"/>
+    <dgm:cxn modelId="{8B4BF712-15F8-4EB6-A361-3DDB090D0C4C}" type="presParOf" srcId="{EC30CA6C-AFB6-4EA5-87E6-65A243DBE17C}" destId="{40FBCC13-090F-476B-9234-1672EA3E867D}" srcOrd="1" destOrd="0" presId="urn:microsoft.com/office/officeart/2005/8/layout/orgChart1"/>
+    <dgm:cxn modelId="{A574168F-A4CB-42F3-BB69-03ABB1F00DAE}" type="presParOf" srcId="{40FBCC13-090F-476B-9234-1672EA3E867D}" destId="{CDB438EF-E7A8-4115-84CB-00A1B1B6E5DD}" srcOrd="0" destOrd="0" presId="urn:microsoft.com/office/officeart/2005/8/layout/orgChart1"/>
+    <dgm:cxn modelId="{964544E4-2C49-4490-9EDA-F99D46220785}" type="presParOf" srcId="{40FBCC13-090F-476B-9234-1672EA3E867D}" destId="{B8646E40-B23B-48DC-83B5-D2BC05B7BD02}" srcOrd="1" destOrd="0" presId="urn:microsoft.com/office/officeart/2005/8/layout/orgChart1"/>
+    <dgm:cxn modelId="{3FA2DE49-EF7E-472A-91A9-5D34EDE2BA18}" type="presParOf" srcId="{B8646E40-B23B-48DC-83B5-D2BC05B7BD02}" destId="{E0B5C5DF-0FB9-4A5D-A4B9-CC747CFF73FD}" srcOrd="0" destOrd="0" presId="urn:microsoft.com/office/officeart/2005/8/layout/orgChart1"/>
+    <dgm:cxn modelId="{C20276E3-2C14-481C-939E-93A65CDDA6B3}" type="presParOf" srcId="{E0B5C5DF-0FB9-4A5D-A4B9-CC747CFF73FD}" destId="{87C86E80-79EC-45E8-AA68-454823A1D316}" srcOrd="0" destOrd="0" presId="urn:microsoft.com/office/officeart/2005/8/layout/orgChart1"/>
+    <dgm:cxn modelId="{3A56D7FA-C314-43A7-BF92-706FC41BF56F}" type="presParOf" srcId="{E0B5C5DF-0FB9-4A5D-A4B9-CC747CFF73FD}" destId="{CE60738C-5ACA-412E-B768-9EFDEB43A78E}" srcOrd="1" destOrd="0" presId="urn:microsoft.com/office/officeart/2005/8/layout/orgChart1"/>
+    <dgm:cxn modelId="{60D645A6-DAF2-4BED-B20C-F1EE385466F8}" type="presParOf" srcId="{B8646E40-B23B-48DC-83B5-D2BC05B7BD02}" destId="{BFBF2B57-9D45-40BC-A8EA-1C9B1DE41BD6}" srcOrd="1" destOrd="0" presId="urn:microsoft.com/office/officeart/2005/8/layout/orgChart1"/>
+    <dgm:cxn modelId="{62836251-270A-47FB-BC05-7D65CB7E3676}" type="presParOf" srcId="{B8646E40-B23B-48DC-83B5-D2BC05B7BD02}" destId="{FFD4A8C7-B4CF-439D-9FF6-0055FD193093}" srcOrd="2" destOrd="0" presId="urn:microsoft.com/office/officeart/2005/8/layout/orgChart1"/>
+    <dgm:cxn modelId="{38253625-C707-4C48-A61E-E9FE29B561AE}" type="presParOf" srcId="{40FBCC13-090F-476B-9234-1672EA3E867D}" destId="{6503EEFD-332F-49D5-90BD-4A2E45E56C16}" srcOrd="2" destOrd="0" presId="urn:microsoft.com/office/officeart/2005/8/layout/orgChart1"/>
+    <dgm:cxn modelId="{46391CBD-57B5-49C0-B220-DEFD95C8CDB6}" type="presParOf" srcId="{40FBCC13-090F-476B-9234-1672EA3E867D}" destId="{468C4F2C-757C-4EB6-B9B5-DCC37AB66CB4}" srcOrd="3" destOrd="0" presId="urn:microsoft.com/office/officeart/2005/8/layout/orgChart1"/>
+    <dgm:cxn modelId="{447AE09A-E3E5-474C-9889-76C0D65498DF}" type="presParOf" srcId="{468C4F2C-757C-4EB6-B9B5-DCC37AB66CB4}" destId="{BC0A9A74-9769-430F-8C74-79DE3D1EE8D5}" srcOrd="0" destOrd="0" presId="urn:microsoft.com/office/officeart/2005/8/layout/orgChart1"/>
+    <dgm:cxn modelId="{A7F3A489-C48E-48A8-B827-15D5C239633A}" type="presParOf" srcId="{BC0A9A74-9769-430F-8C74-79DE3D1EE8D5}" destId="{D9264CB6-B399-4D38-8317-667FEF6F3871}" srcOrd="0" destOrd="0" presId="urn:microsoft.com/office/officeart/2005/8/layout/orgChart1"/>
+    <dgm:cxn modelId="{E0440546-09C2-497E-A50B-5751B193F99A}" type="presParOf" srcId="{BC0A9A74-9769-430F-8C74-79DE3D1EE8D5}" destId="{5FCAB781-58E0-4867-A98E-686B0DE576BB}" srcOrd="1" destOrd="0" presId="urn:microsoft.com/office/officeart/2005/8/layout/orgChart1"/>
+    <dgm:cxn modelId="{931A3BFC-0D50-482E-B1EA-BF3EEB7A7A09}" type="presParOf" srcId="{468C4F2C-757C-4EB6-B9B5-DCC37AB66CB4}" destId="{AFED776A-D3B4-491E-82BB-CB298AD6D901}" srcOrd="1" destOrd="0" presId="urn:microsoft.com/office/officeart/2005/8/layout/orgChart1"/>
+    <dgm:cxn modelId="{AEC8B525-0299-43AB-91B7-1B7FEFB68D2A}" type="presParOf" srcId="{468C4F2C-757C-4EB6-B9B5-DCC37AB66CB4}" destId="{9668E197-B5EE-4D3B-9E45-754C65D61443}" srcOrd="2" destOrd="0" presId="urn:microsoft.com/office/officeart/2005/8/layout/orgChart1"/>
+    <dgm:cxn modelId="{13237981-F82E-42F1-A8DF-2D7801219193}" type="presParOf" srcId="{40FBCC13-090F-476B-9234-1672EA3E867D}" destId="{C3305F23-CE9A-4A32-8A6E-2B97B345D80B}" srcOrd="4" destOrd="0" presId="urn:microsoft.com/office/officeart/2005/8/layout/orgChart1"/>
+    <dgm:cxn modelId="{8139AEC5-A3CC-455E-B1BF-DA44816D7539}" type="presParOf" srcId="{40FBCC13-090F-476B-9234-1672EA3E867D}" destId="{746FC129-3AE1-4C34-B0BF-46895B77766C}" srcOrd="5" destOrd="0" presId="urn:microsoft.com/office/officeart/2005/8/layout/orgChart1"/>
+    <dgm:cxn modelId="{9E84FB8B-C5FA-45CA-9D19-0F7A8C7AA96D}" type="presParOf" srcId="{746FC129-3AE1-4C34-B0BF-46895B77766C}" destId="{A0130182-E623-4182-B696-2FA9FFB6CC60}" srcOrd="0" destOrd="0" presId="urn:microsoft.com/office/officeart/2005/8/layout/orgChart1"/>
+    <dgm:cxn modelId="{03E4DB2E-2545-43D8-9749-DBB37CE813BF}" type="presParOf" srcId="{A0130182-E623-4182-B696-2FA9FFB6CC60}" destId="{2FE32A58-66BD-4A7A-AC4B-7695EBB22317}" srcOrd="0" destOrd="0" presId="urn:microsoft.com/office/officeart/2005/8/layout/orgChart1"/>
+    <dgm:cxn modelId="{09538AE1-B99F-4006-95BF-96FD481DF87D}" type="presParOf" srcId="{A0130182-E623-4182-B696-2FA9FFB6CC60}" destId="{676F0A01-BAE4-46AE-A176-22FE3FF7E445}" srcOrd="1" destOrd="0" presId="urn:microsoft.com/office/officeart/2005/8/layout/orgChart1"/>
+    <dgm:cxn modelId="{1AE7771F-A083-4F5E-8F72-667AABE560FD}" type="presParOf" srcId="{746FC129-3AE1-4C34-B0BF-46895B77766C}" destId="{04739EF6-595E-46B2-90FC-814FE73DD383}" srcOrd="1" destOrd="0" presId="urn:microsoft.com/office/officeart/2005/8/layout/orgChart1"/>
+    <dgm:cxn modelId="{49105E52-5421-4690-A41A-622B37496D3C}" type="presParOf" srcId="{746FC129-3AE1-4C34-B0BF-46895B77766C}" destId="{0A7CC206-686D-4BD7-B6F4-4D9729C5156E}" srcOrd="2" destOrd="0" presId="urn:microsoft.com/office/officeart/2005/8/layout/orgChart1"/>
+    <dgm:cxn modelId="{ADFED741-5624-4E9F-B48E-F65894BC70CE}" type="presParOf" srcId="{40FBCC13-090F-476B-9234-1672EA3E867D}" destId="{ABA92AE5-69E0-46C7-92D7-F1EF5A70BEBB}" srcOrd="6" destOrd="0" presId="urn:microsoft.com/office/officeart/2005/8/layout/orgChart1"/>
+    <dgm:cxn modelId="{2B934B37-A1E3-44A3-9D2A-1FC8AD5FF229}" type="presParOf" srcId="{40FBCC13-090F-476B-9234-1672EA3E867D}" destId="{6C148A99-83D9-4C0B-B97C-5F204D538BAC}" srcOrd="7" destOrd="0" presId="urn:microsoft.com/office/officeart/2005/8/layout/orgChart1"/>
+    <dgm:cxn modelId="{0534D693-773C-4ABB-8479-D0685454FBA9}" type="presParOf" srcId="{6C148A99-83D9-4C0B-B97C-5F204D538BAC}" destId="{07E4817E-4E08-4BC3-A498-1CB0DC39C826}" srcOrd="0" destOrd="0" presId="urn:microsoft.com/office/officeart/2005/8/layout/orgChart1"/>
+    <dgm:cxn modelId="{8A08BD2E-CF6B-4E82-8E40-2F213EF80AB2}" type="presParOf" srcId="{07E4817E-4E08-4BC3-A498-1CB0DC39C826}" destId="{965D5485-4F3D-4421-BDAC-6989822BA59B}" srcOrd="0" destOrd="0" presId="urn:microsoft.com/office/officeart/2005/8/layout/orgChart1"/>
+    <dgm:cxn modelId="{3E1B1389-0D82-41FE-BD16-EE8958EAF2D6}" type="presParOf" srcId="{07E4817E-4E08-4BC3-A498-1CB0DC39C826}" destId="{646B7453-035D-4668-AC32-CE2D3EBC75BE}" srcOrd="1" destOrd="0" presId="urn:microsoft.com/office/officeart/2005/8/layout/orgChart1"/>
+    <dgm:cxn modelId="{DCCB5533-6D1F-4348-9678-DEC058C2839D}" type="presParOf" srcId="{6C148A99-83D9-4C0B-B97C-5F204D538BAC}" destId="{42FA3A76-7F9E-4C28-A9E1-5896F017299B}" srcOrd="1" destOrd="0" presId="urn:microsoft.com/office/officeart/2005/8/layout/orgChart1"/>
+    <dgm:cxn modelId="{6417B0F9-B74F-4CD7-B358-D395B790C3F1}" type="presParOf" srcId="{6C148A99-83D9-4C0B-B97C-5F204D538BAC}" destId="{3BE82CFD-8735-45F7-8527-23AD7F00F1B7}" srcOrd="2" destOrd="0" presId="urn:microsoft.com/office/officeart/2005/8/layout/orgChart1"/>
+    <dgm:cxn modelId="{564442B8-D072-4CD4-901E-A1D315CA47B9}" type="presParOf" srcId="{EC30CA6C-AFB6-4EA5-87E6-65A243DBE17C}" destId="{80DAB395-73EC-456E-9E6B-104905E3324F}" srcOrd="2" destOrd="0" presId="urn:microsoft.com/office/officeart/2005/8/layout/orgChart1"/>
+    <dgm:cxn modelId="{BC4F7681-30BF-4868-853F-C8876F454A02}" type="presParOf" srcId="{7C13ABE4-CA1F-4D9C-9DE8-849BC58BFCB0}" destId="{768BD7BE-0097-448A-8CA6-4F712FDF2AC7}" srcOrd="2" destOrd="0" presId="urn:microsoft.com/office/officeart/2005/8/layout/orgChart1"/>
+    <dgm:cxn modelId="{1AB9756C-B1A5-409A-9DB7-22C78E8CB825}" type="presParOf" srcId="{48F4DB81-2422-4340-9120-4E85037690AE}" destId="{E603882C-477B-4463-80FB-EAEF44049C9C}" srcOrd="2" destOrd="0" presId="urn:microsoft.com/office/officeart/2005/8/layout/orgChart1"/>
   </dgm:cxnLst>
   <dgm:bg/>
   <dgm:whole/>
@@ -27812,6 +27926,7 @@
   </w:compat>
   <w:rsids>
     <w:rsidRoot w:val="00531C73"/>
+    <w:rsid w:val="002B7C8B"/>
     <w:rsid w:val="00506908"/>
     <w:rsid w:val="00531C73"/>
     <w:rsid w:val="00CA63F4"/>
@@ -28579,7 +28694,7 @@
 </file>
 
 <file path=customXml/itemProps1.xml><?xml version="1.0" encoding="utf-8"?>
-<ds:datastoreItem xmlns:ds="http://schemas.openxmlformats.org/officeDocument/2006/customXml" ds:itemID="{D319713E-1A90-48A2-BD26-70A90C3CD636}">
+<ds:datastoreItem xmlns:ds="http://schemas.openxmlformats.org/officeDocument/2006/customXml" ds:itemID="{4163103B-6D63-4BE8-91A6-3D631281D54D}">
   <ds:schemaRefs>
     <ds:schemaRef ds:uri="http://schemas.openxmlformats.org/officeDocument/2006/bibliography"/>
   </ds:schemaRefs>

</xml_diff>

<commit_message>
Lau - agregado de glosario
</commit_message>
<xml_diff>
--- a/Docs/01-Relevamiento Inicial/Informe Preliminar Escuelas Pías.docx
+++ b/Docs/01-Relevamiento Inicial/Informe Preliminar Escuelas Pías.docx
@@ -778,16 +778,31 @@
         </w:rPr>
         <w:tab/>
       </w:r>
-      <w:fldSimple w:instr=" SAVEDATE   \* MERGEFORMAT ">
-        <w:r>
-          <w:rPr>
-            <w:i/>
-            <w:noProof/>
-            <w:sz w:val="20"/>
-          </w:rPr>
-          <w:t>17/04/2011 22:32:00</w:t>
-        </w:r>
-      </w:fldSimple>
+      <w:r>
+        <w:fldChar w:fldCharType="begin"/>
+      </w:r>
+      <w:r>
+        <w:instrText xml:space="preserve"> SAVEDATE   \* MERGEFORMAT </w:instrText>
+      </w:r>
+      <w:r>
+        <w:fldChar w:fldCharType="separate"/>
+      </w:r>
+      <w:r>
+        <w:rPr>
+          <w:i/>
+          <w:noProof/>
+          <w:sz w:val="20"/>
+        </w:rPr>
+        <w:t>19/04/2011 01:29:00</w:t>
+      </w:r>
+      <w:r>
+        <w:rPr>
+          <w:i/>
+          <w:noProof/>
+          <w:sz w:val="20"/>
+        </w:rPr>
+        <w:fldChar w:fldCharType="end"/>
+      </w:r>
     </w:p>
     <w:p>
       <w:pPr>
@@ -805,7 +820,7 @@
         <w:pStyle w:val="Ttulo1"/>
         <w:ind w:left="714" w:hanging="357"/>
       </w:pPr>
-      <w:bookmarkStart w:id="0" w:name="_Toc290939910"/>
+      <w:bookmarkStart w:id="0" w:name="_Toc291344242"/>
       <w:r>
         <w:lastRenderedPageBreak/>
         <w:t>Historial de Revisión</w:t>
@@ -1344,7 +1359,7 @@
         <w:pStyle w:val="Ttulo1"/>
         <w:ind w:left="714" w:hanging="357"/>
       </w:pPr>
-      <w:bookmarkStart w:id="1" w:name="_Toc290939911"/>
+      <w:bookmarkStart w:id="1" w:name="_Toc291344243"/>
       <w:r>
         <w:lastRenderedPageBreak/>
         <w:t>Tabla de contenido</w:t>
@@ -1390,7 +1405,7 @@
         </w:rPr>
         <w:fldChar w:fldCharType="separate"/>
       </w:r>
-      <w:hyperlink w:anchor="_Toc290939910" w:history="1">
+      <w:hyperlink w:anchor="_Toc291344242" w:history="1">
         <w:r>
           <w:rPr>
             <w:rStyle w:val="Hipervnculo"/>
@@ -1417,7 +1432,7 @@
             <w:noProof/>
             <w:webHidden/>
           </w:rPr>
-          <w:instrText xml:space="preserve"> PAGEREF _Toc290939910 \h </w:instrText>
+          <w:instrText xml:space="preserve"> PAGEREF _Toc291344242 \h </w:instrText>
         </w:r>
         <w:r>
           <w:rPr>
@@ -1460,7 +1475,7 @@
           <w:lang w:val="es-AR" w:eastAsia="es-AR"/>
         </w:rPr>
       </w:pPr>
-      <w:hyperlink w:anchor="_Toc290939911" w:history="1">
+      <w:hyperlink w:anchor="_Toc291344243" w:history="1">
         <w:r>
           <w:rPr>
             <w:rStyle w:val="Hipervnculo"/>
@@ -1487,7 +1502,7 @@
             <w:noProof/>
             <w:webHidden/>
           </w:rPr>
-          <w:instrText xml:space="preserve"> PAGEREF _Toc290939911 \h </w:instrText>
+          <w:instrText xml:space="preserve"> PAGEREF _Toc291344243 \h </w:instrText>
         </w:r>
         <w:r>
           <w:rPr>
@@ -1531,7 +1546,7 @@
           <w:lang w:val="es-AR" w:eastAsia="es-AR"/>
         </w:rPr>
       </w:pPr>
-      <w:hyperlink w:anchor="_Toc290939912" w:history="1">
+      <w:hyperlink w:anchor="_Toc291344244" w:history="1">
         <w:r>
           <w:rPr>
             <w:rStyle w:val="Hipervnculo"/>
@@ -1573,7 +1588,7 @@
             <w:noProof/>
             <w:webHidden/>
           </w:rPr>
-          <w:instrText xml:space="preserve"> PAGEREF _Toc290939912 \h </w:instrText>
+          <w:instrText xml:space="preserve"> PAGEREF _Toc291344244 \h </w:instrText>
         </w:r>
         <w:r>
           <w:rPr>
@@ -1617,7 +1632,7 @@
           <w:lang w:val="es-AR" w:eastAsia="es-AR"/>
         </w:rPr>
       </w:pPr>
-      <w:hyperlink w:anchor="_Toc290939913" w:history="1">
+      <w:hyperlink w:anchor="_Toc291344245" w:history="1">
         <w:r>
           <w:rPr>
             <w:rStyle w:val="Hipervnculo"/>
@@ -1659,7 +1674,7 @@
             <w:noProof/>
             <w:webHidden/>
           </w:rPr>
-          <w:instrText xml:space="preserve"> PAGEREF _Toc290939913 \h </w:instrText>
+          <w:instrText xml:space="preserve"> PAGEREF _Toc291344245 \h </w:instrText>
         </w:r>
         <w:r>
           <w:rPr>
@@ -1703,7 +1718,7 @@
           <w:lang w:val="es-AR" w:eastAsia="es-AR"/>
         </w:rPr>
       </w:pPr>
-      <w:hyperlink w:anchor="_Toc290939914" w:history="1">
+      <w:hyperlink w:anchor="_Toc291344246" w:history="1">
         <w:r>
           <w:rPr>
             <w:rStyle w:val="Hipervnculo"/>
@@ -1745,7 +1760,7 @@
             <w:noProof/>
             <w:webHidden/>
           </w:rPr>
-          <w:instrText xml:space="preserve"> PAGEREF _Toc290939914 \h </w:instrText>
+          <w:instrText xml:space="preserve"> PAGEREF _Toc291344246 \h </w:instrText>
         </w:r>
         <w:r>
           <w:rPr>
@@ -1788,7 +1803,7 @@
           <w:lang w:val="es-AR" w:eastAsia="es-AR"/>
         </w:rPr>
       </w:pPr>
-      <w:hyperlink w:anchor="_Toc290939915" w:history="1">
+      <w:hyperlink w:anchor="_Toc291344247" w:history="1">
         <w:r>
           <w:rPr>
             <w:rStyle w:val="Hipervnculo"/>
@@ -1815,7 +1830,7 @@
             <w:noProof/>
             <w:webHidden/>
           </w:rPr>
-          <w:instrText xml:space="preserve"> PAGEREF _Toc290939915 \h </w:instrText>
+          <w:instrText xml:space="preserve"> PAGEREF _Toc291344247 \h </w:instrText>
         </w:r>
         <w:r>
           <w:rPr>
@@ -1858,7 +1873,7 @@
           <w:lang w:val="es-AR" w:eastAsia="es-AR"/>
         </w:rPr>
       </w:pPr>
-      <w:hyperlink w:anchor="_Toc290939916" w:history="1">
+      <w:hyperlink w:anchor="_Toc291344248" w:history="1">
         <w:r>
           <w:rPr>
             <w:rStyle w:val="Hipervnculo"/>
@@ -1885,7 +1900,7 @@
             <w:noProof/>
             <w:webHidden/>
           </w:rPr>
-          <w:instrText xml:space="preserve"> PAGEREF _Toc290939916 \h </w:instrText>
+          <w:instrText xml:space="preserve"> PAGEREF _Toc291344248 \h </w:instrText>
         </w:r>
         <w:r>
           <w:rPr>
@@ -1928,7 +1943,7 @@
           <w:lang w:val="es-AR" w:eastAsia="es-AR"/>
         </w:rPr>
       </w:pPr>
-      <w:hyperlink w:anchor="_Toc290939917" w:history="1">
+      <w:hyperlink w:anchor="_Toc291344249" w:history="1">
         <w:r>
           <w:rPr>
             <w:rStyle w:val="Hipervnculo"/>
@@ -1955,7 +1970,7 @@
             <w:noProof/>
             <w:webHidden/>
           </w:rPr>
-          <w:instrText xml:space="preserve"> PAGEREF _Toc290939917 \h </w:instrText>
+          <w:instrText xml:space="preserve"> PAGEREF _Toc291344249 \h </w:instrText>
         </w:r>
         <w:r>
           <w:rPr>
@@ -1998,7 +2013,7 @@
           <w:lang w:val="es-AR" w:eastAsia="es-AR"/>
         </w:rPr>
       </w:pPr>
-      <w:hyperlink w:anchor="_Toc290939918" w:history="1">
+      <w:hyperlink w:anchor="_Toc291344250" w:history="1">
         <w:r>
           <w:rPr>
             <w:rStyle w:val="Hipervnculo"/>
@@ -2025,7 +2040,7 @@
             <w:noProof/>
             <w:webHidden/>
           </w:rPr>
-          <w:instrText xml:space="preserve"> PAGEREF _Toc290939918 \h </w:instrText>
+          <w:instrText xml:space="preserve"> PAGEREF _Toc291344250 \h </w:instrText>
         </w:r>
         <w:r>
           <w:rPr>
@@ -2067,7 +2082,7 @@
           <w:noProof/>
         </w:rPr>
       </w:pPr>
-      <w:hyperlink w:anchor="_Toc290939919" w:history="1">
+      <w:hyperlink w:anchor="_Toc291344251" w:history="1">
         <w:r>
           <w:rPr>
             <w:rStyle w:val="Hipervnculo"/>
@@ -2094,7 +2109,7 @@
             <w:noProof/>
             <w:webHidden/>
           </w:rPr>
-          <w:instrText xml:space="preserve"> PAGEREF _Toc290939919 \h </w:instrText>
+          <w:instrText xml:space="preserve"> PAGEREF _Toc291344251 \h </w:instrText>
         </w:r>
         <w:r>
           <w:rPr>
@@ -2136,7 +2151,7 @@
           <w:noProof/>
         </w:rPr>
       </w:pPr>
-      <w:hyperlink w:anchor="_Toc290939920" w:history="1">
+      <w:hyperlink w:anchor="_Toc291344252" w:history="1">
         <w:r>
           <w:rPr>
             <w:rStyle w:val="Hipervnculo"/>
@@ -2163,7 +2178,7 @@
             <w:noProof/>
             <w:webHidden/>
           </w:rPr>
-          <w:instrText xml:space="preserve"> PAGEREF _Toc290939920 \h </w:instrText>
+          <w:instrText xml:space="preserve"> PAGEREF _Toc291344252 \h </w:instrText>
         </w:r>
         <w:r>
           <w:rPr>
@@ -2205,7 +2220,7 @@
           <w:noProof/>
         </w:rPr>
       </w:pPr>
-      <w:hyperlink w:anchor="_Toc290939921" w:history="1">
+      <w:hyperlink w:anchor="_Toc291344253" w:history="1">
         <w:r>
           <w:rPr>
             <w:rStyle w:val="Hipervnculo"/>
@@ -2232,7 +2247,7 @@
             <w:noProof/>
             <w:webHidden/>
           </w:rPr>
-          <w:instrText xml:space="preserve"> PAGEREF _Toc290939921 \h </w:instrText>
+          <w:instrText xml:space="preserve"> PAGEREF _Toc291344253 \h </w:instrText>
         </w:r>
         <w:r>
           <w:rPr>
@@ -2274,7 +2289,7 @@
           <w:noProof/>
         </w:rPr>
       </w:pPr>
-      <w:hyperlink w:anchor="_Toc290939922" w:history="1">
+      <w:hyperlink w:anchor="_Toc291344254" w:history="1">
         <w:r>
           <w:rPr>
             <w:rStyle w:val="Hipervnculo"/>
@@ -2301,7 +2316,7 @@
             <w:noProof/>
             <w:webHidden/>
           </w:rPr>
-          <w:instrText xml:space="preserve"> PAGEREF _Toc290939922 \h </w:instrText>
+          <w:instrText xml:space="preserve"> PAGEREF _Toc291344254 \h </w:instrText>
         </w:r>
         <w:r>
           <w:rPr>
@@ -2343,7 +2358,7 @@
           <w:noProof/>
         </w:rPr>
       </w:pPr>
-      <w:hyperlink w:anchor="_Toc290939923" w:history="1">
+      <w:hyperlink w:anchor="_Toc291344255" w:history="1">
         <w:r>
           <w:rPr>
             <w:rStyle w:val="Hipervnculo"/>
@@ -2370,7 +2385,7 @@
             <w:noProof/>
             <w:webHidden/>
           </w:rPr>
-          <w:instrText xml:space="preserve"> PAGEREF _Toc290939923 \h </w:instrText>
+          <w:instrText xml:space="preserve"> PAGEREF _Toc291344255 \h </w:instrText>
         </w:r>
         <w:r>
           <w:rPr>
@@ -2412,7 +2427,7 @@
           <w:noProof/>
         </w:rPr>
       </w:pPr>
-      <w:hyperlink w:anchor="_Toc290939924" w:history="1">
+      <w:hyperlink w:anchor="_Toc291344256" w:history="1">
         <w:r>
           <w:rPr>
             <w:rStyle w:val="Hipervnculo"/>
@@ -2439,7 +2454,7 @@
             <w:noProof/>
             <w:webHidden/>
           </w:rPr>
-          <w:instrText xml:space="preserve"> PAGEREF _Toc290939924 \h </w:instrText>
+          <w:instrText xml:space="preserve"> PAGEREF _Toc291344256 \h </w:instrText>
         </w:r>
         <w:r>
           <w:rPr>
@@ -2481,7 +2496,7 @@
           <w:noProof/>
         </w:rPr>
       </w:pPr>
-      <w:hyperlink w:anchor="_Toc290939925" w:history="1">
+      <w:hyperlink w:anchor="_Toc291344257" w:history="1">
         <w:r>
           <w:rPr>
             <w:rStyle w:val="Hipervnculo"/>
@@ -2508,7 +2523,7 @@
             <w:noProof/>
             <w:webHidden/>
           </w:rPr>
-          <w:instrText xml:space="preserve"> PAGEREF _Toc290939925 \h </w:instrText>
+          <w:instrText xml:space="preserve"> PAGEREF _Toc291344257 \h </w:instrText>
         </w:r>
         <w:r>
           <w:rPr>
@@ -2550,7 +2565,7 @@
           <w:noProof/>
         </w:rPr>
       </w:pPr>
-      <w:hyperlink w:anchor="_Toc290939926" w:history="1">
+      <w:hyperlink w:anchor="_Toc291344258" w:history="1">
         <w:r>
           <w:rPr>
             <w:rStyle w:val="Hipervnculo"/>
@@ -2577,7 +2592,7 @@
             <w:noProof/>
             <w:webHidden/>
           </w:rPr>
-          <w:instrText xml:space="preserve"> PAGEREF _Toc290939926 \h </w:instrText>
+          <w:instrText xml:space="preserve"> PAGEREF _Toc291344258 \h </w:instrText>
         </w:r>
         <w:r>
           <w:rPr>
@@ -2621,7 +2636,7 @@
           <w:lang w:val="es-AR" w:eastAsia="es-AR"/>
         </w:rPr>
       </w:pPr>
-      <w:hyperlink w:anchor="_Toc290939927" w:history="1">
+      <w:hyperlink w:anchor="_Toc291344259" w:history="1">
         <w:r>
           <w:rPr>
             <w:rStyle w:val="Hipervnculo"/>
@@ -2663,7 +2678,7 @@
             <w:noProof/>
             <w:webHidden/>
           </w:rPr>
-          <w:instrText xml:space="preserve"> PAGEREF _Toc290939927 \h </w:instrText>
+          <w:instrText xml:space="preserve"> PAGEREF _Toc291344259 \h </w:instrText>
         </w:r>
         <w:r>
           <w:rPr>
@@ -2707,7 +2722,7 @@
           <w:lang w:val="es-AR" w:eastAsia="es-AR"/>
         </w:rPr>
       </w:pPr>
-      <w:hyperlink w:anchor="_Toc290939928" w:history="1">
+      <w:hyperlink w:anchor="_Toc291344260" w:history="1">
         <w:r>
           <w:rPr>
             <w:rStyle w:val="Hipervnculo"/>
@@ -2749,7 +2764,7 @@
             <w:noProof/>
             <w:webHidden/>
           </w:rPr>
-          <w:instrText xml:space="preserve"> PAGEREF _Toc290939928 \h </w:instrText>
+          <w:instrText xml:space="preserve"> PAGEREF _Toc291344260 \h </w:instrText>
         </w:r>
         <w:r>
           <w:rPr>
@@ -2792,7 +2807,7 @@
           <w:lang w:val="es-AR" w:eastAsia="es-AR"/>
         </w:rPr>
       </w:pPr>
-      <w:hyperlink w:anchor="_Toc290939929" w:history="1">
+      <w:hyperlink w:anchor="_Toc291344261" w:history="1">
         <w:r>
           <w:rPr>
             <w:rStyle w:val="Hipervnculo"/>
@@ -2819,7 +2834,7 @@
             <w:noProof/>
             <w:webHidden/>
           </w:rPr>
-          <w:instrText xml:space="preserve"> PAGEREF _Toc290939929 \h </w:instrText>
+          <w:instrText xml:space="preserve"> PAGEREF _Toc291344261 \h </w:instrText>
         </w:r>
         <w:r>
           <w:rPr>
@@ -2862,7 +2877,7 @@
           <w:lang w:val="es-AR" w:eastAsia="es-AR"/>
         </w:rPr>
       </w:pPr>
-      <w:hyperlink w:anchor="_Toc290939930" w:history="1">
+      <w:hyperlink w:anchor="_Toc291344262" w:history="1">
         <w:r>
           <w:rPr>
             <w:rStyle w:val="Hipervnculo"/>
@@ -2889,7 +2904,7 @@
             <w:noProof/>
             <w:webHidden/>
           </w:rPr>
-          <w:instrText xml:space="preserve"> PAGEREF _Toc290939930 \h </w:instrText>
+          <w:instrText xml:space="preserve"> PAGEREF _Toc291344262 \h </w:instrText>
         </w:r>
         <w:r>
           <w:rPr>
@@ -2932,7 +2947,7 @@
           <w:lang w:val="es-AR" w:eastAsia="es-AR"/>
         </w:rPr>
       </w:pPr>
-      <w:hyperlink w:anchor="_Toc290939931" w:history="1">
+      <w:hyperlink w:anchor="_Toc291344263" w:history="1">
         <w:r>
           <w:rPr>
             <w:rStyle w:val="Hipervnculo"/>
@@ -2959,7 +2974,7 @@
             <w:noProof/>
             <w:webHidden/>
           </w:rPr>
-          <w:instrText xml:space="preserve"> PAGEREF _Toc290939931 \h </w:instrText>
+          <w:instrText xml:space="preserve"> PAGEREF _Toc291344263 \h </w:instrText>
         </w:r>
         <w:r>
           <w:rPr>
@@ -3003,7 +3018,7 @@
           <w:lang w:val="es-AR" w:eastAsia="es-AR"/>
         </w:rPr>
       </w:pPr>
-      <w:hyperlink w:anchor="_Toc290939932" w:history="1">
+      <w:hyperlink w:anchor="_Toc291344264" w:history="1">
         <w:r>
           <w:rPr>
             <w:rStyle w:val="Hipervnculo"/>
@@ -3045,7 +3060,7 @@
             <w:noProof/>
             <w:webHidden/>
           </w:rPr>
-          <w:instrText xml:space="preserve"> PAGEREF _Toc290939932 \h </w:instrText>
+          <w:instrText xml:space="preserve"> PAGEREF _Toc291344264 \h </w:instrText>
         </w:r>
         <w:r>
           <w:rPr>
@@ -3088,7 +3103,7 @@
           <w:lang w:val="es-AR" w:eastAsia="es-AR"/>
         </w:rPr>
       </w:pPr>
-      <w:hyperlink w:anchor="_Toc290939933" w:history="1">
+      <w:hyperlink w:anchor="_Toc291344265" w:history="1">
         <w:r>
           <w:rPr>
             <w:rStyle w:val="Hipervnculo"/>
@@ -3116,7 +3131,7 @@
             <w:noProof/>
             <w:webHidden/>
           </w:rPr>
-          <w:instrText xml:space="preserve"> PAGEREF _Toc290939933 \h </w:instrText>
+          <w:instrText xml:space="preserve"> PAGEREF _Toc291344265 \h </w:instrText>
         </w:r>
         <w:r>
           <w:rPr>
@@ -3159,7 +3174,7 @@
           <w:lang w:val="es-AR" w:eastAsia="es-AR"/>
         </w:rPr>
       </w:pPr>
-      <w:hyperlink w:anchor="_Toc290939934" w:history="1">
+      <w:hyperlink w:anchor="_Toc291344266" w:history="1">
         <w:r>
           <w:rPr>
             <w:rStyle w:val="Hipervnculo"/>
@@ -3187,7 +3202,7 @@
             <w:noProof/>
             <w:webHidden/>
           </w:rPr>
-          <w:instrText xml:space="preserve"> PAGEREF _Toc290939934 \h </w:instrText>
+          <w:instrText xml:space="preserve"> PAGEREF _Toc291344266 \h </w:instrText>
         </w:r>
         <w:r>
           <w:rPr>
@@ -3230,7 +3245,7 @@
           <w:lang w:val="es-AR" w:eastAsia="es-AR"/>
         </w:rPr>
       </w:pPr>
-      <w:hyperlink w:anchor="_Toc290939935" w:history="1">
+      <w:hyperlink w:anchor="_Toc291344267" w:history="1">
         <w:r>
           <w:rPr>
             <w:rStyle w:val="Hipervnculo"/>
@@ -3258,7 +3273,7 @@
             <w:noProof/>
             <w:webHidden/>
           </w:rPr>
-          <w:instrText xml:space="preserve"> PAGEREF _Toc290939935 \h </w:instrText>
+          <w:instrText xml:space="preserve"> PAGEREF _Toc291344267 \h </w:instrText>
         </w:r>
         <w:r>
           <w:rPr>
@@ -3301,7 +3316,7 @@
           <w:lang w:val="es-AR" w:eastAsia="es-AR"/>
         </w:rPr>
       </w:pPr>
-      <w:hyperlink w:anchor="_Toc290939936" w:history="1">
+      <w:hyperlink w:anchor="_Toc291344268" w:history="1">
         <w:r>
           <w:rPr>
             <w:rStyle w:val="Hipervnculo"/>
@@ -3328,7 +3343,7 @@
             <w:noProof/>
             <w:webHidden/>
           </w:rPr>
-          <w:instrText xml:space="preserve"> PAGEREF _Toc290939936 \h </w:instrText>
+          <w:instrText xml:space="preserve"> PAGEREF _Toc291344268 \h </w:instrText>
         </w:r>
         <w:r>
           <w:rPr>
@@ -3371,7 +3386,7 @@
           <w:lang w:val="es-AR" w:eastAsia="es-AR"/>
         </w:rPr>
       </w:pPr>
-      <w:hyperlink w:anchor="_Toc290939937" w:history="1">
+      <w:hyperlink w:anchor="_Toc291344269" w:history="1">
         <w:r>
           <w:rPr>
             <w:rStyle w:val="Hipervnculo"/>
@@ -3398,7 +3413,7 @@
             <w:noProof/>
             <w:webHidden/>
           </w:rPr>
-          <w:instrText xml:space="preserve"> PAGEREF _Toc290939937 \h </w:instrText>
+          <w:instrText xml:space="preserve"> PAGEREF _Toc291344269 \h </w:instrText>
         </w:r>
         <w:r>
           <w:rPr>
@@ -3442,7 +3457,7 @@
           <w:lang w:val="es-AR" w:eastAsia="es-AR"/>
         </w:rPr>
       </w:pPr>
-      <w:hyperlink w:anchor="_Toc290939938" w:history="1">
+      <w:hyperlink w:anchor="_Toc291344270" w:history="1">
         <w:r>
           <w:rPr>
             <w:rStyle w:val="Hipervnculo"/>
@@ -3484,7 +3499,7 @@
             <w:noProof/>
             <w:webHidden/>
           </w:rPr>
-          <w:instrText xml:space="preserve"> PAGEREF _Toc290939938 \h </w:instrText>
+          <w:instrText xml:space="preserve"> PAGEREF _Toc291344270 \h </w:instrText>
         </w:r>
         <w:r>
           <w:rPr>
@@ -3527,7 +3542,7 @@
           <w:lang w:val="es-AR" w:eastAsia="es-AR"/>
         </w:rPr>
       </w:pPr>
-      <w:hyperlink w:anchor="_Toc290939939" w:history="1">
+      <w:hyperlink w:anchor="_Toc291344271" w:history="1">
         <w:r>
           <w:rPr>
             <w:rStyle w:val="Hipervnculo"/>
@@ -3554,7 +3569,7 @@
             <w:noProof/>
             <w:webHidden/>
           </w:rPr>
-          <w:instrText xml:space="preserve"> PAGEREF _Toc290939939 \h </w:instrText>
+          <w:instrText xml:space="preserve"> PAGEREF _Toc291344271 \h </w:instrText>
         </w:r>
         <w:r>
           <w:rPr>
@@ -3597,7 +3612,7 @@
           <w:lang w:val="es-AR" w:eastAsia="es-AR"/>
         </w:rPr>
       </w:pPr>
-      <w:hyperlink w:anchor="_Toc290939940" w:history="1">
+      <w:hyperlink w:anchor="_Toc291344272" w:history="1">
         <w:r>
           <w:rPr>
             <w:rStyle w:val="Hipervnculo"/>
@@ -3624,7 +3639,7 @@
             <w:noProof/>
             <w:webHidden/>
           </w:rPr>
-          <w:instrText xml:space="preserve"> PAGEREF _Toc290939940 \h </w:instrText>
+          <w:instrText xml:space="preserve"> PAGEREF _Toc291344272 \h </w:instrText>
         </w:r>
         <w:r>
           <w:rPr>
@@ -3667,7 +3682,7 @@
           <w:lang w:val="es-AR" w:eastAsia="es-AR"/>
         </w:rPr>
       </w:pPr>
-      <w:hyperlink w:anchor="_Toc290939941" w:history="1">
+      <w:hyperlink w:anchor="_Toc291344273" w:history="1">
         <w:r>
           <w:rPr>
             <w:rStyle w:val="Hipervnculo"/>
@@ -3694,7 +3709,7 @@
             <w:noProof/>
             <w:webHidden/>
           </w:rPr>
-          <w:instrText xml:space="preserve"> PAGEREF _Toc290939941 \h </w:instrText>
+          <w:instrText xml:space="preserve"> PAGEREF _Toc291344273 \h </w:instrText>
         </w:r>
         <w:r>
           <w:rPr>
@@ -3736,7 +3751,7 @@
           <w:noProof/>
         </w:rPr>
       </w:pPr>
-      <w:hyperlink w:anchor="_Toc290939942" w:history="1">
+      <w:hyperlink w:anchor="_Toc291344274" w:history="1">
         <w:r>
           <w:rPr>
             <w:rStyle w:val="Hipervnculo"/>
@@ -3763,7 +3778,7 @@
             <w:noProof/>
             <w:webHidden/>
           </w:rPr>
-          <w:instrText xml:space="preserve"> PAGEREF _Toc290939942 \h </w:instrText>
+          <w:instrText xml:space="preserve"> PAGEREF _Toc291344274 \h </w:instrText>
         </w:r>
         <w:r>
           <w:rPr>
@@ -3805,7 +3820,7 @@
           <w:noProof/>
         </w:rPr>
       </w:pPr>
-      <w:hyperlink w:anchor="_Toc290939943" w:history="1">
+      <w:hyperlink w:anchor="_Toc291344275" w:history="1">
         <w:r>
           <w:rPr>
             <w:rStyle w:val="Hipervnculo"/>
@@ -3832,7 +3847,7 @@
             <w:noProof/>
             <w:webHidden/>
           </w:rPr>
-          <w:instrText xml:space="preserve"> PAGEREF _Toc290939943 \h </w:instrText>
+          <w:instrText xml:space="preserve"> PAGEREF _Toc291344275 \h </w:instrText>
         </w:r>
         <w:r>
           <w:rPr>
@@ -3874,7 +3889,7 @@
           <w:noProof/>
         </w:rPr>
       </w:pPr>
-      <w:hyperlink w:anchor="_Toc290939944" w:history="1">
+      <w:hyperlink w:anchor="_Toc291344276" w:history="1">
         <w:r>
           <w:rPr>
             <w:rStyle w:val="Hipervnculo"/>
@@ -3901,7 +3916,7 @@
             <w:noProof/>
             <w:webHidden/>
           </w:rPr>
-          <w:instrText xml:space="preserve"> PAGEREF _Toc290939944 \h </w:instrText>
+          <w:instrText xml:space="preserve"> PAGEREF _Toc291344276 \h </w:instrText>
         </w:r>
         <w:r>
           <w:rPr>
@@ -3943,7 +3958,7 @@
           <w:noProof/>
         </w:rPr>
       </w:pPr>
-      <w:hyperlink w:anchor="_Toc290939945" w:history="1">
+      <w:hyperlink w:anchor="_Toc291344277" w:history="1">
         <w:r>
           <w:rPr>
             <w:rStyle w:val="Hipervnculo"/>
@@ -3970,7 +3985,7 @@
             <w:noProof/>
             <w:webHidden/>
           </w:rPr>
-          <w:instrText xml:space="preserve"> PAGEREF _Toc290939945 \h </w:instrText>
+          <w:instrText xml:space="preserve"> PAGEREF _Toc291344277 \h </w:instrText>
         </w:r>
         <w:r>
           <w:rPr>
@@ -4012,7 +4027,7 @@
           <w:noProof/>
         </w:rPr>
       </w:pPr>
-      <w:hyperlink w:anchor="_Toc290939946" w:history="1">
+      <w:hyperlink w:anchor="_Toc291344278" w:history="1">
         <w:r>
           <w:rPr>
             <w:rStyle w:val="Hipervnculo"/>
@@ -4039,7 +4054,7 @@
             <w:noProof/>
             <w:webHidden/>
           </w:rPr>
-          <w:instrText xml:space="preserve"> PAGEREF _Toc290939946 \h </w:instrText>
+          <w:instrText xml:space="preserve"> PAGEREF _Toc291344278 \h </w:instrText>
         </w:r>
         <w:r>
           <w:rPr>
@@ -4081,7 +4096,7 @@
           <w:noProof/>
         </w:rPr>
       </w:pPr>
-      <w:hyperlink w:anchor="_Toc290939947" w:history="1">
+      <w:hyperlink w:anchor="_Toc291344279" w:history="1">
         <w:r>
           <w:rPr>
             <w:rStyle w:val="Hipervnculo"/>
@@ -4108,7 +4123,7 @@
             <w:noProof/>
             <w:webHidden/>
           </w:rPr>
-          <w:instrText xml:space="preserve"> PAGEREF _Toc290939947 \h </w:instrText>
+          <w:instrText xml:space="preserve"> PAGEREF _Toc291344279 \h </w:instrText>
         </w:r>
         <w:r>
           <w:rPr>
@@ -4152,7 +4167,7 @@
           <w:lang w:val="es-AR" w:eastAsia="es-AR"/>
         </w:rPr>
       </w:pPr>
-      <w:hyperlink w:anchor="_Toc290939948" w:history="1">
+      <w:hyperlink w:anchor="_Toc291344280" w:history="1">
         <w:r>
           <w:rPr>
             <w:rStyle w:val="Hipervnculo"/>
@@ -4194,7 +4209,7 @@
             <w:noProof/>
             <w:webHidden/>
           </w:rPr>
-          <w:instrText xml:space="preserve"> PAGEREF _Toc290939948 \h </w:instrText>
+          <w:instrText xml:space="preserve"> PAGEREF _Toc291344280 \h </w:instrText>
         </w:r>
         <w:r>
           <w:rPr>
@@ -4237,7 +4252,7 @@
           <w:lang w:val="es-AR" w:eastAsia="es-AR"/>
         </w:rPr>
       </w:pPr>
-      <w:hyperlink w:anchor="_Toc290939949" w:history="1">
+      <w:hyperlink w:anchor="_Toc291344281" w:history="1">
         <w:r>
           <w:rPr>
             <w:rStyle w:val="Hipervnculo"/>
@@ -4264,7 +4279,7 @@
             <w:noProof/>
             <w:webHidden/>
           </w:rPr>
-          <w:instrText xml:space="preserve"> PAGEREF _Toc290939949 \h </w:instrText>
+          <w:instrText xml:space="preserve"> PAGEREF _Toc291344281 \h </w:instrText>
         </w:r>
         <w:r>
           <w:rPr>
@@ -4307,7 +4322,7 @@
           <w:lang w:val="es-AR" w:eastAsia="es-AR"/>
         </w:rPr>
       </w:pPr>
-      <w:hyperlink w:anchor="_Toc290939950" w:history="1">
+      <w:hyperlink w:anchor="_Toc291344282" w:history="1">
         <w:r>
           <w:rPr>
             <w:rStyle w:val="Hipervnculo"/>
@@ -4334,7 +4349,7 @@
             <w:noProof/>
             <w:webHidden/>
           </w:rPr>
-          <w:instrText xml:space="preserve"> PAGEREF _Toc290939950 \h </w:instrText>
+          <w:instrText xml:space="preserve"> PAGEREF _Toc291344282 \h </w:instrText>
         </w:r>
         <w:r>
           <w:rPr>
@@ -4377,7 +4392,7 @@
           <w:lang w:val="es-AR" w:eastAsia="es-AR"/>
         </w:rPr>
       </w:pPr>
-      <w:hyperlink w:anchor="_Toc290939951" w:history="1">
+      <w:hyperlink w:anchor="_Toc291344283" w:history="1">
         <w:r>
           <w:rPr>
             <w:rStyle w:val="Hipervnculo"/>
@@ -4404,7 +4419,7 @@
             <w:noProof/>
             <w:webHidden/>
           </w:rPr>
-          <w:instrText xml:space="preserve"> PAGEREF _Toc290939951 \h </w:instrText>
+          <w:instrText xml:space="preserve"> PAGEREF _Toc291344283 \h </w:instrText>
         </w:r>
         <w:r>
           <w:rPr>
@@ -4448,7 +4463,7 @@
           <w:lang w:val="es-AR" w:eastAsia="es-AR"/>
         </w:rPr>
       </w:pPr>
-      <w:hyperlink w:anchor="_Toc290939952" w:history="1">
+      <w:hyperlink w:anchor="_Toc291344284" w:history="1">
         <w:r>
           <w:rPr>
             <w:rStyle w:val="Hipervnculo"/>
@@ -4490,7 +4505,7 @@
             <w:noProof/>
             <w:webHidden/>
           </w:rPr>
-          <w:instrText xml:space="preserve"> PAGEREF _Toc290939952 \h </w:instrText>
+          <w:instrText xml:space="preserve"> PAGEREF _Toc291344284 \h </w:instrText>
         </w:r>
         <w:r>
           <w:rPr>
@@ -4533,7 +4548,7 @@
           <w:lang w:val="es-AR" w:eastAsia="es-AR"/>
         </w:rPr>
       </w:pPr>
-      <w:hyperlink w:anchor="_Toc290939953" w:history="1">
+      <w:hyperlink w:anchor="_Toc291344285" w:history="1">
         <w:r>
           <w:rPr>
             <w:rStyle w:val="Hipervnculo"/>
@@ -4560,7 +4575,7 @@
             <w:noProof/>
             <w:webHidden/>
           </w:rPr>
-          <w:instrText xml:space="preserve"> PAGEREF _Toc290939953 \h </w:instrText>
+          <w:instrText xml:space="preserve"> PAGEREF _Toc291344285 \h </w:instrText>
         </w:r>
         <w:r>
           <w:rPr>
@@ -4603,7 +4618,7 @@
           <w:lang w:val="es-AR" w:eastAsia="es-AR"/>
         </w:rPr>
       </w:pPr>
-      <w:hyperlink w:anchor="_Toc290939954" w:history="1">
+      <w:hyperlink w:anchor="_Toc291344286" w:history="1">
         <w:r>
           <w:rPr>
             <w:rStyle w:val="Hipervnculo"/>
@@ -4630,7 +4645,7 @@
             <w:noProof/>
             <w:webHidden/>
           </w:rPr>
-          <w:instrText xml:space="preserve"> PAGEREF _Toc290939954 \h </w:instrText>
+          <w:instrText xml:space="preserve"> PAGEREF _Toc291344286 \h </w:instrText>
         </w:r>
         <w:r>
           <w:rPr>
@@ -4673,7 +4688,7 @@
           <w:lang w:val="es-AR" w:eastAsia="es-AR"/>
         </w:rPr>
       </w:pPr>
-      <w:hyperlink w:anchor="_Toc290939955" w:history="1">
+      <w:hyperlink w:anchor="_Toc291344287" w:history="1">
         <w:r>
           <w:rPr>
             <w:rStyle w:val="Hipervnculo"/>
@@ -4700,7 +4715,7 @@
             <w:noProof/>
             <w:webHidden/>
           </w:rPr>
-          <w:instrText xml:space="preserve"> PAGEREF _Toc290939955 \h </w:instrText>
+          <w:instrText xml:space="preserve"> PAGEREF _Toc291344287 \h </w:instrText>
         </w:r>
         <w:r>
           <w:rPr>
@@ -4743,7 +4758,7 @@
           <w:lang w:val="es-AR" w:eastAsia="es-AR"/>
         </w:rPr>
       </w:pPr>
-      <w:hyperlink w:anchor="_Toc290939956" w:history="1">
+      <w:hyperlink w:anchor="_Toc291344288" w:history="1">
         <w:r>
           <w:rPr>
             <w:rStyle w:val="Hipervnculo"/>
@@ -4770,7 +4785,7 @@
             <w:noProof/>
             <w:webHidden/>
           </w:rPr>
-          <w:instrText xml:space="preserve"> PAGEREF _Toc290939956 \h </w:instrText>
+          <w:instrText xml:space="preserve"> PAGEREF _Toc291344288 \h </w:instrText>
         </w:r>
         <w:r>
           <w:rPr>
@@ -4813,7 +4828,7 @@
           <w:lang w:val="es-AR" w:eastAsia="es-AR"/>
         </w:rPr>
       </w:pPr>
-      <w:hyperlink w:anchor="_Toc290939957" w:history="1">
+      <w:hyperlink w:anchor="_Toc291344289" w:history="1">
         <w:r>
           <w:rPr>
             <w:rStyle w:val="Hipervnculo"/>
@@ -4840,7 +4855,7 @@
             <w:noProof/>
             <w:webHidden/>
           </w:rPr>
-          <w:instrText xml:space="preserve"> PAGEREF _Toc290939957 \h </w:instrText>
+          <w:instrText xml:space="preserve"> PAGEREF _Toc291344289 \h </w:instrText>
         </w:r>
         <w:r>
           <w:rPr>
@@ -4883,7 +4898,7 @@
           <w:lang w:val="es-AR" w:eastAsia="es-AR"/>
         </w:rPr>
       </w:pPr>
-      <w:hyperlink w:anchor="_Toc290939958" w:history="1">
+      <w:hyperlink w:anchor="_Toc291344290" w:history="1">
         <w:r>
           <w:rPr>
             <w:rStyle w:val="Hipervnculo"/>
@@ -4910,7 +4925,7 @@
             <w:noProof/>
             <w:webHidden/>
           </w:rPr>
-          <w:instrText xml:space="preserve"> PAGEREF _Toc290939958 \h </w:instrText>
+          <w:instrText xml:space="preserve"> PAGEREF _Toc291344290 \h </w:instrText>
         </w:r>
         <w:r>
           <w:rPr>
@@ -4954,7 +4969,7 @@
           <w:lang w:val="es-AR" w:eastAsia="es-AR"/>
         </w:rPr>
       </w:pPr>
-      <w:hyperlink w:anchor="_Toc290939959" w:history="1">
+      <w:hyperlink w:anchor="_Toc291344291" w:history="1">
         <w:r>
           <w:rPr>
             <w:rStyle w:val="Hipervnculo"/>
@@ -4996,7 +5011,7 @@
             <w:noProof/>
             <w:webHidden/>
           </w:rPr>
-          <w:instrText xml:space="preserve"> PAGEREF _Toc290939959 \h </w:instrText>
+          <w:instrText xml:space="preserve"> PAGEREF _Toc291344291 \h </w:instrText>
         </w:r>
         <w:r>
           <w:rPr>
@@ -5039,7 +5054,7 @@
           <w:lang w:val="es-AR" w:eastAsia="es-AR"/>
         </w:rPr>
       </w:pPr>
-      <w:hyperlink w:anchor="_Toc290939960" w:history="1">
+      <w:hyperlink w:anchor="_Toc291344292" w:history="1">
         <w:r>
           <w:rPr>
             <w:rStyle w:val="Hipervnculo"/>
@@ -5066,7 +5081,7 @@
             <w:noProof/>
             <w:webHidden/>
           </w:rPr>
-          <w:instrText xml:space="preserve"> PAGEREF _Toc290939960 \h </w:instrText>
+          <w:instrText xml:space="preserve"> PAGEREF _Toc291344292 \h </w:instrText>
         </w:r>
         <w:r>
           <w:rPr>
@@ -5109,7 +5124,7 @@
           <w:lang w:val="es-AR" w:eastAsia="es-AR"/>
         </w:rPr>
       </w:pPr>
-      <w:hyperlink w:anchor="_Toc290939961" w:history="1">
+      <w:hyperlink w:anchor="_Toc291344293" w:history="1">
         <w:r>
           <w:rPr>
             <w:rStyle w:val="Hipervnculo"/>
@@ -5136,7 +5151,7 @@
             <w:noProof/>
             <w:webHidden/>
           </w:rPr>
-          <w:instrText xml:space="preserve"> PAGEREF _Toc290939961 \h </w:instrText>
+          <w:instrText xml:space="preserve"> PAGEREF _Toc291344293 \h </w:instrText>
         </w:r>
         <w:r>
           <w:rPr>
@@ -5179,7 +5194,7 @@
           <w:lang w:val="es-AR" w:eastAsia="es-AR"/>
         </w:rPr>
       </w:pPr>
-      <w:hyperlink w:anchor="_Toc290939962" w:history="1">
+      <w:hyperlink w:anchor="_Toc291344294" w:history="1">
         <w:r>
           <w:rPr>
             <w:rStyle w:val="Hipervnculo"/>
@@ -5206,7 +5221,7 @@
             <w:noProof/>
             <w:webHidden/>
           </w:rPr>
-          <w:instrText xml:space="preserve"> PAGEREF _Toc290939962 \h </w:instrText>
+          <w:instrText xml:space="preserve"> PAGEREF _Toc291344294 \h </w:instrText>
         </w:r>
         <w:r>
           <w:rPr>
@@ -5248,7 +5263,7 @@
           <w:noProof/>
         </w:rPr>
       </w:pPr>
-      <w:hyperlink w:anchor="_Toc290939963" w:history="1">
+      <w:hyperlink w:anchor="_Toc291344295" w:history="1">
         <w:r>
           <w:rPr>
             <w:rStyle w:val="Hipervnculo"/>
@@ -5276,7 +5291,7 @@
             <w:noProof/>
             <w:webHidden/>
           </w:rPr>
-          <w:instrText xml:space="preserve"> PAGEREF _Toc290939963 \h </w:instrText>
+          <w:instrText xml:space="preserve"> PAGEREF _Toc291344295 \h </w:instrText>
         </w:r>
         <w:r>
           <w:rPr>
@@ -5319,7 +5334,7 @@
           <w:lang w:val="es-AR" w:eastAsia="es-AR"/>
         </w:rPr>
       </w:pPr>
-      <w:hyperlink w:anchor="_Toc290939964" w:history="1">
+      <w:hyperlink w:anchor="_Toc291344296" w:history="1">
         <w:r>
           <w:rPr>
             <w:rStyle w:val="Hipervnculo"/>
@@ -5346,7 +5361,7 @@
             <w:noProof/>
             <w:webHidden/>
           </w:rPr>
-          <w:instrText xml:space="preserve"> PAGEREF _Toc290939964 \h </w:instrText>
+          <w:instrText xml:space="preserve"> PAGEREF _Toc291344296 \h </w:instrText>
         </w:r>
         <w:r>
           <w:rPr>
@@ -5389,7 +5404,7 @@
           <w:lang w:val="es-AR" w:eastAsia="es-AR"/>
         </w:rPr>
       </w:pPr>
-      <w:hyperlink w:anchor="_Toc290939965" w:history="1">
+      <w:hyperlink w:anchor="_Toc291344297" w:history="1">
         <w:r>
           <w:rPr>
             <w:rStyle w:val="Hipervnculo"/>
@@ -5416,7 +5431,7 @@
             <w:noProof/>
             <w:webHidden/>
           </w:rPr>
-          <w:instrText xml:space="preserve"> PAGEREF _Toc290939965 \h </w:instrText>
+          <w:instrText xml:space="preserve"> PAGEREF _Toc291344297 \h </w:instrText>
         </w:r>
         <w:r>
           <w:rPr>
@@ -5459,7 +5474,7 @@
           <w:lang w:val="es-AR" w:eastAsia="es-AR"/>
         </w:rPr>
       </w:pPr>
-      <w:hyperlink w:anchor="_Toc290939966" w:history="1">
+      <w:hyperlink w:anchor="_Toc291344298" w:history="1">
         <w:r>
           <w:rPr>
             <w:rStyle w:val="Hipervnculo"/>
@@ -5486,7 +5501,7 @@
             <w:noProof/>
             <w:webHidden/>
           </w:rPr>
-          <w:instrText xml:space="preserve"> PAGEREF _Toc290939966 \h </w:instrText>
+          <w:instrText xml:space="preserve"> PAGEREF _Toc291344298 \h </w:instrText>
         </w:r>
         <w:r>
           <w:rPr>
@@ -5529,7 +5544,7 @@
           <w:lang w:val="es-AR" w:eastAsia="es-AR"/>
         </w:rPr>
       </w:pPr>
-      <w:hyperlink w:anchor="_Toc290939967" w:history="1">
+      <w:hyperlink w:anchor="_Toc291344299" w:history="1">
         <w:r>
           <w:rPr>
             <w:rStyle w:val="Hipervnculo"/>
@@ -5556,7 +5571,7 @@
             <w:noProof/>
             <w:webHidden/>
           </w:rPr>
-          <w:instrText xml:space="preserve"> PAGEREF _Toc290939967 \h </w:instrText>
+          <w:instrText xml:space="preserve"> PAGEREF _Toc291344299 \h </w:instrText>
         </w:r>
         <w:r>
           <w:rPr>
@@ -5600,7 +5615,7 @@
           <w:lang w:val="es-AR" w:eastAsia="es-AR"/>
         </w:rPr>
       </w:pPr>
-      <w:hyperlink w:anchor="_Toc290939968" w:history="1">
+      <w:hyperlink w:anchor="_Toc291344300" w:history="1">
         <w:r>
           <w:rPr>
             <w:rStyle w:val="Hipervnculo"/>
@@ -5642,7 +5657,7 @@
             <w:noProof/>
             <w:webHidden/>
           </w:rPr>
-          <w:instrText xml:space="preserve"> PAGEREF _Toc290939968 \h </w:instrText>
+          <w:instrText xml:space="preserve"> PAGEREF _Toc291344300 \h </w:instrText>
         </w:r>
         <w:r>
           <w:rPr>
@@ -5686,7 +5701,7 @@
           <w:lang w:val="es-AR" w:eastAsia="es-AR"/>
         </w:rPr>
       </w:pPr>
-      <w:hyperlink w:anchor="_Toc290939969" w:history="1">
+      <w:hyperlink w:anchor="_Toc291344301" w:history="1">
         <w:r>
           <w:rPr>
             <w:rStyle w:val="Hipervnculo"/>
@@ -5707,6 +5722,92 @@
             <w:rStyle w:val="Hipervnculo"/>
             <w:noProof/>
           </w:rPr>
+          <w:t>Glosario de Términos</w:t>
+        </w:r>
+        <w:r>
+          <w:rPr>
+            <w:noProof/>
+            <w:webHidden/>
+          </w:rPr>
+          <w:tab/>
+        </w:r>
+        <w:r>
+          <w:rPr>
+            <w:noProof/>
+            <w:webHidden/>
+          </w:rPr>
+          <w:fldChar w:fldCharType="begin"/>
+        </w:r>
+        <w:r>
+          <w:rPr>
+            <w:noProof/>
+            <w:webHidden/>
+          </w:rPr>
+          <w:instrText xml:space="preserve"> PAGEREF _Toc291344301 \h </w:instrText>
+        </w:r>
+        <w:r>
+          <w:rPr>
+            <w:noProof/>
+            <w:webHidden/>
+          </w:rPr>
+        </w:r>
+        <w:r>
+          <w:rPr>
+            <w:noProof/>
+            <w:webHidden/>
+          </w:rPr>
+          <w:fldChar w:fldCharType="separate"/>
+        </w:r>
+        <w:r>
+          <w:rPr>
+            <w:noProof/>
+            <w:webHidden/>
+          </w:rPr>
+          <w:t>32</w:t>
+        </w:r>
+        <w:r>
+          <w:rPr>
+            <w:noProof/>
+            <w:webHidden/>
+          </w:rPr>
+          <w:fldChar w:fldCharType="end"/>
+        </w:r>
+      </w:hyperlink>
+    </w:p>
+    <w:p>
+      <w:pPr>
+        <w:pStyle w:val="TDC1"/>
+        <w:tabs>
+          <w:tab w:val="left" w:pos="1320"/>
+          <w:tab w:val="right" w:leader="dot" w:pos="8495"/>
+        </w:tabs>
+        <w:rPr>
+          <w:rFonts w:asciiTheme="minorHAnsi" w:eastAsiaTheme="minorEastAsia" w:hAnsiTheme="minorHAnsi" w:cstheme="minorBidi"/>
+          <w:noProof/>
+          <w:lang w:val="es-AR" w:eastAsia="es-AR"/>
+        </w:rPr>
+      </w:pPr>
+      <w:hyperlink w:anchor="_Toc291344302" w:history="1">
+        <w:r>
+          <w:rPr>
+            <w:rStyle w:val="Hipervnculo"/>
+            <w:noProof/>
+          </w:rPr>
+          <w:t>13.</w:t>
+        </w:r>
+        <w:r>
+          <w:rPr>
+            <w:rFonts w:asciiTheme="minorHAnsi" w:eastAsiaTheme="minorEastAsia" w:hAnsiTheme="minorHAnsi" w:cstheme="minorBidi"/>
+            <w:noProof/>
+            <w:lang w:val="es-AR" w:eastAsia="es-AR"/>
+          </w:rPr>
+          <w:tab/>
+        </w:r>
+        <w:r>
+          <w:rPr>
+            <w:rStyle w:val="Hipervnculo"/>
+            <w:noProof/>
+          </w:rPr>
           <w:t>Anexo</w:t>
         </w:r>
         <w:r>
@@ -5728,7 +5829,7 @@
             <w:noProof/>
             <w:webHidden/>
           </w:rPr>
-          <w:instrText xml:space="preserve"> PAGEREF _Toc290939969 \h </w:instrText>
+          <w:instrText xml:space="preserve"> PAGEREF _Toc291344302 \h </w:instrText>
         </w:r>
         <w:r>
           <w:rPr>
@@ -5748,7 +5849,7 @@
             <w:noProof/>
             <w:webHidden/>
           </w:rPr>
-          <w:t>32</w:t>
+          <w:t>33</w:t>
         </w:r>
         <w:r>
           <w:rPr>
@@ -5771,7 +5872,7 @@
           <w:lang w:val="es-AR" w:eastAsia="es-AR"/>
         </w:rPr>
       </w:pPr>
-      <w:hyperlink w:anchor="_Toc290939970" w:history="1">
+      <w:hyperlink w:anchor="_Toc291344303" w:history="1">
         <w:r>
           <w:rPr>
             <w:rStyle w:val="Hipervnculo"/>
@@ -5798,7 +5899,7 @@
             <w:noProof/>
             <w:webHidden/>
           </w:rPr>
-          <w:instrText xml:space="preserve"> PAGEREF _Toc290939970 \h </w:instrText>
+          <w:instrText xml:space="preserve"> PAGEREF _Toc291344303 \h </w:instrText>
         </w:r>
         <w:r>
           <w:rPr>
@@ -5818,7 +5919,7 @@
             <w:noProof/>
             <w:webHidden/>
           </w:rPr>
-          <w:t>33</w:t>
+          <w:t>34</w:t>
         </w:r>
         <w:r>
           <w:rPr>
@@ -5856,7 +5957,7 @@
           <w:numId w:val="1"/>
         </w:numPr>
       </w:pPr>
-      <w:bookmarkStart w:id="3" w:name="_Toc290939912"/>
+      <w:bookmarkStart w:id="3" w:name="_Toc291344244"/>
       <w:r>
         <w:lastRenderedPageBreak/>
         <w:t>Introducción</w:t>
@@ -5929,7 +6030,7 @@
           <w:numId w:val="1"/>
         </w:numPr>
       </w:pPr>
-      <w:bookmarkStart w:id="4" w:name="_Toc290939913"/>
+      <w:bookmarkStart w:id="4" w:name="_Toc291344245"/>
       <w:r>
         <w:lastRenderedPageBreak/>
         <w:t>Introducción</w:t>
@@ -5988,7 +6089,7 @@
           <w:numId w:val="1"/>
         </w:numPr>
       </w:pPr>
-      <w:bookmarkStart w:id="5" w:name="_Toc290939914"/>
+      <w:bookmarkStart w:id="5" w:name="_Toc291344246"/>
       <w:r>
         <w:lastRenderedPageBreak/>
         <w:t>Escuelas Pías</w:t>
@@ -6000,7 +6101,7 @@
       <w:pPr>
         <w:pStyle w:val="Ttulo2"/>
       </w:pPr>
-      <w:bookmarkStart w:id="6" w:name="_Toc290939915"/>
+      <w:bookmarkStart w:id="6" w:name="_Toc291344247"/>
       <w:r>
         <w:t>Reseña histórica</w:t>
       </w:r>
@@ -6050,7 +6151,7 @@
       <w:pPr>
         <w:pStyle w:val="Ttulo2"/>
       </w:pPr>
-      <w:bookmarkStart w:id="7" w:name="_Toc290939916"/>
+      <w:bookmarkStart w:id="7" w:name="_Toc291344248"/>
       <w:r>
         <w:t>Localización</w:t>
       </w:r>
@@ -6156,7 +6257,7 @@
       <w:pPr>
         <w:pStyle w:val="Ttulo2"/>
       </w:pPr>
-      <w:bookmarkStart w:id="8" w:name="_Toc290939917"/>
+      <w:bookmarkStart w:id="8" w:name="_Toc291344249"/>
       <w:r>
         <w:lastRenderedPageBreak/>
         <w:t>Organigrama Funcional</w:t>
@@ -6188,7 +6289,7 @@
       <w:pPr>
         <w:pStyle w:val="Ttulo2"/>
       </w:pPr>
-      <w:bookmarkStart w:id="9" w:name="_Toc290939918"/>
+      <w:bookmarkStart w:id="9" w:name="_Toc291344250"/>
       <w:r>
         <w:lastRenderedPageBreak/>
         <w:t>Descripción de Áreas</w:t>
@@ -6199,7 +6300,7 @@
       <w:pPr>
         <w:pStyle w:val="Ttulo3"/>
       </w:pPr>
-      <w:bookmarkStart w:id="10" w:name="_Toc290939919"/>
+      <w:bookmarkStart w:id="10" w:name="_Toc291344251"/>
       <w:r>
         <w:t>Rector</w:t>
       </w:r>
@@ -6215,7 +6316,7 @@
       <w:pPr>
         <w:pStyle w:val="Ttulo3"/>
       </w:pPr>
-      <w:bookmarkStart w:id="11" w:name="_Toc290939920"/>
+      <w:bookmarkStart w:id="11" w:name="_Toc291344252"/>
       <w:r>
         <w:t>Equipo directivo</w:t>
       </w:r>
@@ -6234,7 +6335,7 @@
           <w:tab w:val="left" w:pos="2815"/>
         </w:tabs>
       </w:pPr>
-      <w:bookmarkStart w:id="12" w:name="_Toc290939921"/>
+      <w:bookmarkStart w:id="12" w:name="_Toc291344253"/>
       <w:r>
         <w:t>Administración:</w:t>
       </w:r>
@@ -6247,7 +6348,7 @@
     </w:p>
     <w:p/>
     <w:p>
-      <w:bookmarkStart w:id="13" w:name="_Toc290939922"/>
+      <w:bookmarkStart w:id="13" w:name="_Toc291344254"/>
       <w:r>
         <w:rPr>
           <w:rStyle w:val="Ttulo3Car"/>
@@ -6266,7 +6367,7 @@
       <w:pPr>
         <w:pStyle w:val="Ttulo3"/>
       </w:pPr>
-      <w:bookmarkStart w:id="14" w:name="_Toc290939923"/>
+      <w:bookmarkStart w:id="14" w:name="_Toc291344255"/>
       <w:r>
         <w:t>Departamento de Profesores</w:t>
       </w:r>
@@ -6284,7 +6385,7 @@
     </w:p>
     <w:p/>
     <w:p>
-      <w:bookmarkStart w:id="15" w:name="_Toc290939924"/>
+      <w:bookmarkStart w:id="15" w:name="_Toc291344256"/>
       <w:r>
         <w:rPr>
           <w:rStyle w:val="Ttulo3Car"/>
@@ -6308,7 +6409,7 @@
     </w:p>
     <w:p/>
     <w:p>
-      <w:bookmarkStart w:id="16" w:name="_Toc290939925"/>
+      <w:bookmarkStart w:id="16" w:name="_Toc291344257"/>
       <w:r>
         <w:rPr>
           <w:rStyle w:val="Ttulo3Car"/>
@@ -6324,7 +6425,7 @@
     </w:p>
     <w:p/>
     <w:p>
-      <w:bookmarkStart w:id="17" w:name="_Toc290939926"/>
+      <w:bookmarkStart w:id="17" w:name="_Toc291344258"/>
       <w:r>
         <w:rPr>
           <w:rStyle w:val="Ttulo3Car"/>
@@ -6388,7 +6489,7 @@
           <w:numId w:val="1"/>
         </w:numPr>
       </w:pPr>
-      <w:bookmarkStart w:id="19" w:name="_Toc290939927"/>
+      <w:bookmarkStart w:id="19" w:name="_Toc291344259"/>
       <w:r>
         <w:lastRenderedPageBreak/>
         <w:t>Anteceden</w:t>
@@ -6899,7 +7000,7 @@
         </w:numPr>
       </w:pPr>
       <w:bookmarkStart w:id="20" w:name="_Toc290328697"/>
-      <w:bookmarkStart w:id="21" w:name="_Toc290939928"/>
+      <w:bookmarkStart w:id="21" w:name="_Toc291344260"/>
       <w:r>
         <w:lastRenderedPageBreak/>
         <w:t>Recursos Informáticos Existentes</w:t>
@@ -6914,7 +7015,7 @@
       </w:pPr>
       <w:bookmarkStart w:id="22" w:name="_Toc261080288"/>
       <w:bookmarkStart w:id="23" w:name="_Toc290328698"/>
-      <w:bookmarkStart w:id="24" w:name="_Toc290939929"/>
+      <w:bookmarkStart w:id="24" w:name="_Toc291344261"/>
       <w:r>
         <w:t>Hardware</w:t>
       </w:r>
@@ -7334,7 +7435,7 @@
       </w:pPr>
       <w:bookmarkStart w:id="25" w:name="_Toc261080289"/>
       <w:bookmarkStart w:id="26" w:name="_Toc290328699"/>
-      <w:bookmarkStart w:id="27" w:name="_Toc290939930"/>
+      <w:bookmarkStart w:id="27" w:name="_Toc291344262"/>
       <w:r>
         <w:lastRenderedPageBreak/>
         <w:t>Software</w:t>
@@ -7427,7 +7528,7 @@
       <w:pPr>
         <w:pStyle w:val="Ttulo2"/>
       </w:pPr>
-      <w:bookmarkStart w:id="30" w:name="_Toc290939931"/>
+      <w:bookmarkStart w:id="30" w:name="_Toc291344263"/>
       <w:r>
         <w:t>Comunicación</w:t>
       </w:r>
@@ -7616,7 +7717,7 @@
         </w:numPr>
       </w:pPr>
       <w:bookmarkStart w:id="31" w:name="_Toc290328701"/>
-      <w:bookmarkStart w:id="32" w:name="_Toc290939932"/>
+      <w:bookmarkStart w:id="32" w:name="_Toc291344264"/>
       <w:r>
         <w:lastRenderedPageBreak/>
         <w:t>Diagnóstico</w:t>
@@ -7630,7 +7731,7 @@
         <w:pStyle w:val="Ttulo2"/>
       </w:pPr>
       <w:bookmarkStart w:id="33" w:name="_Toc290328702"/>
-      <w:bookmarkStart w:id="34" w:name="_Toc290939933"/>
+      <w:bookmarkStart w:id="34" w:name="_Toc291344265"/>
       <w:r>
         <w:rPr>
           <w:lang w:eastAsia="es-ES"/>
@@ -7699,7 +7800,7 @@
         </w:rPr>
       </w:pPr>
       <w:bookmarkStart w:id="35" w:name="_Toc290328703"/>
-      <w:bookmarkStart w:id="36" w:name="_Toc290939934"/>
+      <w:bookmarkStart w:id="36" w:name="_Toc291344266"/>
       <w:r>
         <w:rPr>
           <w:lang w:eastAsia="es-ES"/>
@@ -8056,7 +8157,7 @@
           <w:lang w:eastAsia="es-ES"/>
         </w:rPr>
       </w:pPr>
-      <w:bookmarkStart w:id="37" w:name="_Toc290939935"/>
+      <w:bookmarkStart w:id="37" w:name="_Toc291344267"/>
       <w:r>
         <w:rPr>
           <w:lang w:eastAsia="es-ES"/>
@@ -8252,7 +8353,7 @@
       <w:pPr>
         <w:pStyle w:val="Ttulo2"/>
       </w:pPr>
-      <w:bookmarkStart w:id="38" w:name="_Toc290939936"/>
+      <w:bookmarkStart w:id="38" w:name="_Toc291344268"/>
       <w:r>
         <w:t>Restricciones</w:t>
       </w:r>
@@ -8284,7 +8385,7 @@
       <w:pPr>
         <w:pStyle w:val="Ttulo2"/>
       </w:pPr>
-      <w:bookmarkStart w:id="39" w:name="_Toc290939937"/>
+      <w:bookmarkStart w:id="39" w:name="_Toc291344269"/>
       <w:r>
         <w:t>Supuestos</w:t>
       </w:r>
@@ -8334,7 +8435,7 @@
         </w:numPr>
       </w:pPr>
       <w:bookmarkStart w:id="40" w:name="_Toc290328707"/>
-      <w:bookmarkStart w:id="41" w:name="_Toc290939938"/>
+      <w:bookmarkStart w:id="41" w:name="_Toc291344270"/>
       <w:r>
         <w:lastRenderedPageBreak/>
         <w:t>Propuesta D</w:t>
@@ -8354,7 +8455,7 @@
       <w:pPr>
         <w:pStyle w:val="Ttulo2"/>
       </w:pPr>
-      <w:bookmarkStart w:id="42" w:name="_Toc290939939"/>
+      <w:bookmarkStart w:id="42" w:name="_Toc291344271"/>
       <w:r>
         <w:t>Objetivo</w:t>
       </w:r>
@@ -8473,7 +8574,7 @@
       <w:pPr>
         <w:pStyle w:val="Ttulo2"/>
       </w:pPr>
-      <w:bookmarkStart w:id="43" w:name="_Toc290939940"/>
+      <w:bookmarkStart w:id="43" w:name="_Toc291344272"/>
       <w:r>
         <w:t>Límites</w:t>
       </w:r>
@@ -8500,7 +8601,7 @@
       <w:pPr>
         <w:pStyle w:val="Ttulo2"/>
       </w:pPr>
-      <w:bookmarkStart w:id="44" w:name="_Toc290939941"/>
+      <w:bookmarkStart w:id="44" w:name="_Toc291344273"/>
       <w:r>
         <w:t>Alcances</w:t>
       </w:r>
@@ -8510,7 +8611,7 @@
       <w:pPr>
         <w:pStyle w:val="Ttulo3"/>
       </w:pPr>
-      <w:bookmarkStart w:id="45" w:name="_Toc290939942"/>
+      <w:bookmarkStart w:id="45" w:name="_Toc291344274"/>
       <w:r>
         <w:t>Módulo de Gestión de Planificación</w:t>
       </w:r>
@@ -8600,7 +8701,7 @@
       <w:pPr>
         <w:pStyle w:val="Ttulo3"/>
       </w:pPr>
-      <w:bookmarkStart w:id="46" w:name="_Toc290939943"/>
+      <w:bookmarkStart w:id="46" w:name="_Toc291344275"/>
       <w:r>
         <w:t>Módulo de Gestión de Informes Estadísticos</w:t>
       </w:r>
@@ -8663,7 +8764,7 @@
       <w:pPr>
         <w:pStyle w:val="Ttulo3"/>
       </w:pPr>
-      <w:bookmarkStart w:id="47" w:name="_Toc290939944"/>
+      <w:bookmarkStart w:id="47" w:name="_Toc291344276"/>
       <w:r>
         <w:t>Módulo de Gestión de Comunicación</w:t>
       </w:r>
@@ -8735,7 +8836,7 @@
       <w:pPr>
         <w:pStyle w:val="Ttulo3"/>
       </w:pPr>
-      <w:bookmarkStart w:id="48" w:name="_Toc290939945"/>
+      <w:bookmarkStart w:id="48" w:name="_Toc291344277"/>
       <w:r>
         <w:t>Módulo de Gestión Agenda de Actividades</w:t>
       </w:r>
@@ -8824,7 +8925,7 @@
       <w:pPr>
         <w:pStyle w:val="Ttulo3"/>
       </w:pPr>
-      <w:bookmarkStart w:id="49" w:name="_Toc290939946"/>
+      <w:bookmarkStart w:id="49" w:name="_Toc291344278"/>
       <w:r>
         <w:t>Módulo de Gestión de Usuarios y Perfiles</w:t>
       </w:r>
@@ -8930,7 +9031,7 @@
       <w:pPr>
         <w:pStyle w:val="Ttulo3"/>
       </w:pPr>
-      <w:bookmarkStart w:id="50" w:name="_Toc290939947"/>
+      <w:bookmarkStart w:id="50" w:name="_Toc291344279"/>
       <w:r>
         <w:t>Módulo de Gestión de Información de Alumnos</w:t>
       </w:r>
@@ -9003,7 +9104,7 @@
           <w:numId w:val="1"/>
         </w:numPr>
       </w:pPr>
-      <w:bookmarkStart w:id="51" w:name="_Toc290939948"/>
+      <w:bookmarkStart w:id="51" w:name="_Toc291344280"/>
       <w:r>
         <w:lastRenderedPageBreak/>
         <w:t>Análisis de Conveniencia D</w:t>
@@ -9018,7 +9119,7 @@
       <w:pPr>
         <w:pStyle w:val="Ttulo2"/>
       </w:pPr>
-      <w:bookmarkStart w:id="52" w:name="_Toc290939949"/>
+      <w:bookmarkStart w:id="52" w:name="_Toc291344281"/>
       <w:r>
         <w:t>Conveniencia Técnica</w:t>
       </w:r>
@@ -9109,7 +9210,7 @@
       <w:pPr>
         <w:pStyle w:val="Ttulo2"/>
       </w:pPr>
-      <w:bookmarkStart w:id="53" w:name="_Toc290939950"/>
+      <w:bookmarkStart w:id="53" w:name="_Toc291344282"/>
       <w:r>
         <w:t>Conveniencia Económica</w:t>
       </w:r>
@@ -9251,7 +9352,7 @@
       <w:pPr>
         <w:pStyle w:val="Ttulo2"/>
       </w:pPr>
-      <w:bookmarkStart w:id="54" w:name="_Toc290939951"/>
+      <w:bookmarkStart w:id="54" w:name="_Toc291344283"/>
       <w:r>
         <w:t>Conveniencia Operativa</w:t>
       </w:r>
@@ -9398,7 +9499,7 @@
         </w:numPr>
         <w:ind w:left="1066" w:hanging="709"/>
       </w:pPr>
-      <w:bookmarkStart w:id="55" w:name="_Toc290939952"/>
+      <w:bookmarkStart w:id="55" w:name="_Toc291344284"/>
       <w:r>
         <w:lastRenderedPageBreak/>
         <w:t>Herramientas a Utilizar</w:t>
@@ -9416,7 +9517,7 @@
       <w:pPr>
         <w:pStyle w:val="Ttulo2"/>
       </w:pPr>
-      <w:bookmarkStart w:id="56" w:name="_Toc290939953"/>
+      <w:bookmarkStart w:id="56" w:name="_Toc291344285"/>
       <w:r>
         <w:t>Microsoft Visual Studio 2010</w:t>
       </w:r>
@@ -9432,7 +9533,7 @@
       <w:pPr>
         <w:pStyle w:val="Ttulo2"/>
       </w:pPr>
-      <w:bookmarkStart w:id="57" w:name="_Toc290939954"/>
+      <w:bookmarkStart w:id="57" w:name="_Toc291344286"/>
       <w:proofErr w:type="spellStart"/>
       <w:r>
         <w:t>Subversion</w:t>
@@ -9458,7 +9559,7 @@
       <w:pPr>
         <w:pStyle w:val="Ttulo2"/>
       </w:pPr>
-      <w:bookmarkStart w:id="58" w:name="_Toc290939955"/>
+      <w:bookmarkStart w:id="58" w:name="_Toc291344287"/>
       <w:proofErr w:type="spellStart"/>
       <w:r>
         <w:t>Version</w:t>
@@ -9497,7 +9598,7 @@
       <w:pPr>
         <w:pStyle w:val="Ttulo2"/>
       </w:pPr>
-      <w:bookmarkStart w:id="59" w:name="_Toc290939956"/>
+      <w:bookmarkStart w:id="59" w:name="_Toc291344288"/>
       <w:r>
         <w:t>SQL Server Express 2008 R2</w:t>
       </w:r>
@@ -9513,7 +9614,7 @@
       <w:pPr>
         <w:pStyle w:val="Ttulo2"/>
       </w:pPr>
-      <w:bookmarkStart w:id="60" w:name="_Toc290939957"/>
+      <w:bookmarkStart w:id="60" w:name="_Toc291344289"/>
       <w:r>
         <w:t xml:space="preserve">Framework </w:t>
       </w:r>
@@ -9534,7 +9635,7 @@
       <w:pPr>
         <w:pStyle w:val="Ttulo2"/>
       </w:pPr>
-      <w:bookmarkStart w:id="61" w:name="_Toc290939958"/>
+      <w:bookmarkStart w:id="61" w:name="_Toc291344290"/>
       <w:r>
         <w:t xml:space="preserve">Internet </w:t>
       </w:r>
@@ -9572,7 +9673,7 @@
         </w:numPr>
         <w:ind w:left="1066" w:hanging="709"/>
       </w:pPr>
-      <w:bookmarkStart w:id="62" w:name="_Toc290939959"/>
+      <w:bookmarkStart w:id="62" w:name="_Toc291344291"/>
       <w:r>
         <w:lastRenderedPageBreak/>
         <w:t>Metodología de Trabajo</w:t>
@@ -9584,7 +9685,7 @@
       <w:pPr>
         <w:pStyle w:val="Ttulo2"/>
       </w:pPr>
-      <w:bookmarkStart w:id="63" w:name="_Toc290939960"/>
+      <w:bookmarkStart w:id="63" w:name="_Toc291344292"/>
       <w:r>
         <w:t>Metodologías ágiles</w:t>
       </w:r>
@@ -9600,7 +9701,7 @@
       <w:pPr>
         <w:pStyle w:val="Ttulo2"/>
       </w:pPr>
-      <w:bookmarkStart w:id="64" w:name="_Toc290939961"/>
+      <w:bookmarkStart w:id="64" w:name="_Toc291344293"/>
       <w:r>
         <w:t>Proceso de Desarrollo</w:t>
       </w:r>
@@ -9932,7 +10033,7 @@
       <w:pPr>
         <w:pStyle w:val="Ttulo2"/>
       </w:pPr>
-      <w:bookmarkStart w:id="65" w:name="_Toc290939962"/>
+      <w:bookmarkStart w:id="65" w:name="_Toc291344294"/>
       <w:r>
         <w:t>Actividades</w:t>
       </w:r>
@@ -10838,7 +10939,7 @@
           <w:lang w:val="es-ES"/>
         </w:rPr>
       </w:pPr>
-      <w:bookmarkStart w:id="66" w:name="_Toc290939963"/>
+      <w:bookmarkStart w:id="66" w:name="_Toc291344295"/>
       <w:r>
         <w:rPr>
           <w:lang w:val="es-ES"/>
@@ -13179,7 +13280,7 @@
       <w:pPr>
         <w:pStyle w:val="Ttulo2"/>
       </w:pPr>
-      <w:bookmarkStart w:id="67" w:name="_Toc290939964"/>
+      <w:bookmarkStart w:id="67" w:name="_Toc291344296"/>
       <w:r>
         <w:t>Roles</w:t>
       </w:r>
@@ -14380,7 +14481,7 @@
       <w:pPr>
         <w:pStyle w:val="Ttulo2"/>
       </w:pPr>
-      <w:bookmarkStart w:id="68" w:name="_Toc290939965"/>
+      <w:bookmarkStart w:id="68" w:name="_Toc291344297"/>
       <w:r>
         <w:t>Documentos/Planes a ser llevados</w:t>
       </w:r>
@@ -14625,7 +14726,7 @@
       <w:pPr>
         <w:pStyle w:val="Ttulo2"/>
       </w:pPr>
-      <w:bookmarkStart w:id="69" w:name="_Toc290939966"/>
+      <w:bookmarkStart w:id="69" w:name="_Toc291344298"/>
       <w:r>
         <w:t>Plan de Proyecto</w:t>
       </w:r>
@@ -14777,7 +14878,7 @@
           <w:lang w:val="es-ES"/>
         </w:rPr>
       </w:pPr>
-      <w:bookmarkStart w:id="70" w:name="_Toc290939967"/>
+      <w:bookmarkStart w:id="70" w:name="_Toc291344299"/>
       <w:r>
         <w:rPr>
           <w:lang w:val="es-ES"/>
@@ -15247,7 +15348,7 @@
         </w:numPr>
         <w:ind w:left="1066" w:hanging="709"/>
       </w:pPr>
-      <w:bookmarkStart w:id="71" w:name="_Toc290939968"/>
+      <w:bookmarkStart w:id="71" w:name="_Toc291344300"/>
       <w:r>
         <w:lastRenderedPageBreak/>
         <w:t>Equipos</w:t>
@@ -15897,12 +15998,117 @@
         </w:numPr>
         <w:ind w:left="1066" w:hanging="709"/>
       </w:pPr>
-      <w:bookmarkStart w:id="72" w:name="_Toc290939969"/>
+      <w:bookmarkStart w:id="72" w:name="_Toc291344301"/>
+      <w:r>
+        <w:lastRenderedPageBreak/>
+        <w:t>Glosario de Términos</w:t>
+      </w:r>
+      <w:bookmarkEnd w:id="72"/>
+    </w:p>
+    <w:p/>
+    <w:p>
+      <w:pPr>
+        <w:pStyle w:val="Prrafodelista"/>
+        <w:numPr>
+          <w:ilvl w:val="0"/>
+          <w:numId w:val="23"/>
+        </w:numPr>
+      </w:pPr>
+      <w:r>
+        <w:rPr>
+          <w:i/>
+        </w:rPr>
+        <w:t>Curso</w:t>
+      </w:r>
+      <w:r>
+        <w:t>: se define como curso al conjunto de alumnos que se encuentran en el mismo nivel de cursado en un año. Por ejemplo: todos los alumnos de 1</w:t>
+      </w:r>
+      <w:r>
+        <w:rPr>
+          <w:vertAlign w:val="superscript"/>
+        </w:rPr>
+        <w:t>er</w:t>
+      </w:r>
+      <w:r>
+        <w:t xml:space="preserve"> año, todos los alumnos de 2</w:t>
+      </w:r>
+      <w:r>
+        <w:rPr>
+          <w:vertAlign w:val="superscript"/>
+        </w:rPr>
+        <w:t>do</w:t>
+      </w:r>
+      <w:r>
+        <w:t xml:space="preserve"> año, etc., sin importar la división a la que pertenezcan.</w:t>
+      </w:r>
+    </w:p>
+    <w:p>
+      <w:pPr>
+        <w:pStyle w:val="Prrafodelista"/>
+        <w:numPr>
+          <w:ilvl w:val="0"/>
+          <w:numId w:val="23"/>
+        </w:numPr>
+        <w:spacing w:before="0" w:after="200" w:line="276" w:lineRule="auto"/>
+      </w:pPr>
+      <w:r>
+        <w:rPr>
+          <w:i/>
+        </w:rPr>
+        <w:t>División</w:t>
+      </w:r>
+      <w:r>
+        <w:t xml:space="preserve"> o </w:t>
+      </w:r>
+      <w:r>
+        <w:rPr>
+          <w:i/>
+        </w:rPr>
+        <w:t>Sección</w:t>
+      </w:r>
+      <w:r>
+        <w:t>: se refiere a un subconjunto de alumnos de un curso. Por ejemplo: 1</w:t>
+      </w:r>
+      <w:r>
+        <w:rPr>
+          <w:vertAlign w:val="superscript"/>
+        </w:rPr>
+        <w:t>er</w:t>
+      </w:r>
+      <w:r>
+        <w:t xml:space="preserve"> año sección “A”, 2</w:t>
+      </w:r>
+      <w:r>
+        <w:rPr>
+          <w:vertAlign w:val="superscript"/>
+        </w:rPr>
+        <w:t>do</w:t>
+      </w:r>
+      <w:r>
+        <w:t xml:space="preserve"> año sección “B”</w:t>
+      </w:r>
+      <w:r>
+        <w:t>, etc.</w:t>
+      </w:r>
+      <w:r>
+        <w:br w:type="page"/>
+      </w:r>
+    </w:p>
+    <w:p>
+      <w:pPr>
+        <w:pStyle w:val="Ttulo1"/>
+        <w:numPr>
+          <w:ilvl w:val="0"/>
+          <w:numId w:val="1"/>
+        </w:numPr>
+        <w:ind w:left="1066" w:hanging="709"/>
+      </w:pPr>
+      <w:bookmarkStart w:id="73" w:name="_Toc291344302"/>
       <w:r>
         <w:lastRenderedPageBreak/>
         <w:t>Anexo</w:t>
       </w:r>
-      <w:bookmarkEnd w:id="72"/>
+      <w:bookmarkEnd w:id="73"/>
     </w:p>
     <w:p/>
     <w:p>
@@ -15919,12 +16125,12 @@
       <w:pPr>
         <w:pStyle w:val="Ttulo2"/>
       </w:pPr>
-      <w:bookmarkStart w:id="73" w:name="_Toc290939970"/>
+      <w:bookmarkStart w:id="74" w:name="_Toc291344303"/>
       <w:r>
         <w:lastRenderedPageBreak/>
         <w:t>Currículums Vitae de los integrantes</w:t>
       </w:r>
-      <w:bookmarkEnd w:id="73"/>
+      <w:bookmarkEnd w:id="74"/>
     </w:p>
     <w:p/>
     <w:sectPr>
@@ -15999,14 +16205,27 @@
             </w:rPr>
             <w:t xml:space="preserve">apítulo: </w:t>
           </w:r>
-          <w:fldSimple w:instr=" STYLEREF  &quot;1&quot;  ">
-            <w:r>
-              <w:rPr>
-                <w:noProof/>
-              </w:rPr>
-              <w:t>Anexo</w:t>
-            </w:r>
-          </w:fldSimple>
+          <w:r>
+            <w:fldChar w:fldCharType="begin"/>
+          </w:r>
+          <w:r>
+            <w:instrText xml:space="preserve"> STYLEREF  "1"  </w:instrText>
+          </w:r>
+          <w:r>
+            <w:fldChar w:fldCharType="separate"/>
+          </w:r>
+          <w:r>
+            <w:rPr>
+              <w:noProof/>
+            </w:rPr>
+            <w:t>Tabla de contenido</w:t>
+          </w:r>
+          <w:r>
+            <w:rPr>
+              <w:noProof/>
+            </w:rPr>
+            <w:fldChar w:fldCharType="end"/>
+          </w:r>
         </w:p>
       </w:tc>
     </w:tr>
@@ -16056,7 +16275,7 @@
               <w:sz w:val="40"/>
               <w:szCs w:val="40"/>
             </w:rPr>
-            <w:t>34</w:t>
+            <w:t>5</w:t>
           </w:r>
           <w:r>
             <w:rPr>
@@ -16582,6 +16801,119 @@
     </w:lvl>
   </w:abstractNum>
   <w:abstractNum w:abstractNumId="2">
+    <w:nsid w:val="0CA71AD1"/>
+    <w:multiLevelType w:val="hybridMultilevel"/>
+    <w:tmpl w:val="DCBE2984"/>
+    <w:lvl w:ilvl="0" w:tplc="2C0A0001">
+      <w:start w:val="1"/>
+      <w:numFmt w:val="bullet"/>
+      <w:lvlText w:val=""/>
+      <w:lvlJc w:val="left"/>
+      <w:pPr>
+        <w:ind w:left="3600" w:hanging="360"/>
+      </w:pPr>
+      <w:rPr>
+        <w:rFonts w:ascii="Symbol" w:hAnsi="Symbol" w:hint="default"/>
+      </w:rPr>
+    </w:lvl>
+    <w:lvl w:ilvl="1" w:tplc="2C0A0003" w:tentative="1">
+      <w:start w:val="1"/>
+      <w:numFmt w:val="bullet"/>
+      <w:lvlText w:val="o"/>
+      <w:lvlJc w:val="left"/>
+      <w:pPr>
+        <w:ind w:left="4320" w:hanging="360"/>
+      </w:pPr>
+      <w:rPr>
+        <w:rFonts w:ascii="Courier New" w:hAnsi="Courier New" w:cs="Courier New" w:hint="default"/>
+      </w:rPr>
+    </w:lvl>
+    <w:lvl w:ilvl="2" w:tplc="2C0A0005" w:tentative="1">
+      <w:start w:val="1"/>
+      <w:numFmt w:val="bullet"/>
+      <w:lvlText w:val=""/>
+      <w:lvlJc w:val="left"/>
+      <w:pPr>
+        <w:ind w:left="5040" w:hanging="360"/>
+      </w:pPr>
+      <w:rPr>
+        <w:rFonts w:ascii="Wingdings" w:hAnsi="Wingdings" w:hint="default"/>
+      </w:rPr>
+    </w:lvl>
+    <w:lvl w:ilvl="3" w:tplc="2C0A0001" w:tentative="1">
+      <w:start w:val="1"/>
+      <w:numFmt w:val="bullet"/>
+      <w:lvlText w:val=""/>
+      <w:lvlJc w:val="left"/>
+      <w:pPr>
+        <w:ind w:left="5760" w:hanging="360"/>
+      </w:pPr>
+      <w:rPr>
+        <w:rFonts w:ascii="Symbol" w:hAnsi="Symbol" w:hint="default"/>
+      </w:rPr>
+    </w:lvl>
+    <w:lvl w:ilvl="4" w:tplc="2C0A0003" w:tentative="1">
+      <w:start w:val="1"/>
+      <w:numFmt w:val="bullet"/>
+      <w:lvlText w:val="o"/>
+      <w:lvlJc w:val="left"/>
+      <w:pPr>
+        <w:ind w:left="6480" w:hanging="360"/>
+      </w:pPr>
+      <w:rPr>
+        <w:rFonts w:ascii="Courier New" w:hAnsi="Courier New" w:cs="Courier New" w:hint="default"/>
+      </w:rPr>
+    </w:lvl>
+    <w:lvl w:ilvl="5" w:tplc="2C0A0005" w:tentative="1">
+      <w:start w:val="1"/>
+      <w:numFmt w:val="bullet"/>
+      <w:lvlText w:val=""/>
+      <w:lvlJc w:val="left"/>
+      <w:pPr>
+        <w:ind w:left="7200" w:hanging="360"/>
+      </w:pPr>
+      <w:rPr>
+        <w:rFonts w:ascii="Wingdings" w:hAnsi="Wingdings" w:hint="default"/>
+      </w:rPr>
+    </w:lvl>
+    <w:lvl w:ilvl="6" w:tplc="2C0A0001" w:tentative="1">
+      <w:start w:val="1"/>
+      <w:numFmt w:val="bullet"/>
+      <w:lvlText w:val=""/>
+      <w:lvlJc w:val="left"/>
+      <w:pPr>
+        <w:ind w:left="7920" w:hanging="360"/>
+      </w:pPr>
+      <w:rPr>
+        <w:rFonts w:ascii="Symbol" w:hAnsi="Symbol" w:hint="default"/>
+      </w:rPr>
+    </w:lvl>
+    <w:lvl w:ilvl="7" w:tplc="2C0A0003" w:tentative="1">
+      <w:start w:val="1"/>
+      <w:numFmt w:val="bullet"/>
+      <w:lvlText w:val="o"/>
+      <w:lvlJc w:val="left"/>
+      <w:pPr>
+        <w:ind w:left="8640" w:hanging="360"/>
+      </w:pPr>
+      <w:rPr>
+        <w:rFonts w:ascii="Courier New" w:hAnsi="Courier New" w:cs="Courier New" w:hint="default"/>
+      </w:rPr>
+    </w:lvl>
+    <w:lvl w:ilvl="8" w:tplc="2C0A0005" w:tentative="1">
+      <w:start w:val="1"/>
+      <w:numFmt w:val="bullet"/>
+      <w:lvlText w:val=""/>
+      <w:lvlJc w:val="left"/>
+      <w:pPr>
+        <w:ind w:left="9360" w:hanging="360"/>
+      </w:pPr>
+      <w:rPr>
+        <w:rFonts w:ascii="Wingdings" w:hAnsi="Wingdings" w:hint="default"/>
+      </w:rPr>
+    </w:lvl>
+  </w:abstractNum>
+  <w:abstractNum w:abstractNumId="3">
     <w:nsid w:val="0DD44380"/>
     <w:multiLevelType w:val="hybridMultilevel"/>
     <w:tmpl w:val="9954B924"/>
@@ -16695,7 +17027,7 @@
       </w:rPr>
     </w:lvl>
   </w:abstractNum>
-  <w:abstractNum w:abstractNumId="3">
+  <w:abstractNum w:abstractNumId="4">
     <w:nsid w:val="11260A8D"/>
     <w:multiLevelType w:val="hybridMultilevel"/>
     <w:tmpl w:val="8534C134"/>
@@ -16810,7 +17142,7 @@
       </w:rPr>
     </w:lvl>
   </w:abstractNum>
-  <w:abstractNum w:abstractNumId="4">
+  <w:abstractNum w:abstractNumId="5">
     <w:nsid w:val="120B671E"/>
     <w:multiLevelType w:val="hybridMultilevel"/>
     <w:tmpl w:val="940E6272"/>
@@ -16925,7 +17257,7 @@
       </w:rPr>
     </w:lvl>
   </w:abstractNum>
-  <w:abstractNum w:abstractNumId="5">
+  <w:abstractNum w:abstractNumId="6">
     <w:nsid w:val="15767980"/>
     <w:multiLevelType w:val="hybridMultilevel"/>
     <w:tmpl w:val="F71CA7CE"/>
@@ -17039,7 +17371,7 @@
       </w:rPr>
     </w:lvl>
   </w:abstractNum>
-  <w:abstractNum w:abstractNumId="6">
+  <w:abstractNum w:abstractNumId="7">
     <w:nsid w:val="19895306"/>
     <w:multiLevelType w:val="hybridMultilevel"/>
     <w:tmpl w:val="C9D22416"/>
@@ -17179,7 +17511,7 @@
       </w:rPr>
     </w:lvl>
   </w:abstractNum>
-  <w:abstractNum w:abstractNumId="7">
+  <w:abstractNum w:abstractNumId="8">
     <w:nsid w:val="1C2A395E"/>
     <w:multiLevelType w:val="hybridMultilevel"/>
     <w:tmpl w:val="376C71D6"/>
@@ -17319,7 +17651,7 @@
       </w:rPr>
     </w:lvl>
   </w:abstractNum>
-  <w:abstractNum w:abstractNumId="8">
+  <w:abstractNum w:abstractNumId="9">
     <w:nsid w:val="38D75746"/>
     <w:multiLevelType w:val="hybridMultilevel"/>
     <w:tmpl w:val="C1E89866"/>
@@ -17459,7 +17791,7 @@
       </w:rPr>
     </w:lvl>
   </w:abstractNum>
-  <w:abstractNum w:abstractNumId="9">
+  <w:abstractNum w:abstractNumId="10">
     <w:nsid w:val="3EB43498"/>
     <w:multiLevelType w:val="hybridMultilevel"/>
     <w:tmpl w:val="BFC22BD8"/>
@@ -17574,7 +17906,7 @@
       </w:rPr>
     </w:lvl>
   </w:abstractNum>
-  <w:abstractNum w:abstractNumId="10">
+  <w:abstractNum w:abstractNumId="11">
     <w:nsid w:val="40D8702A"/>
     <w:multiLevelType w:val="hybridMultilevel"/>
     <w:tmpl w:val="B26451CE"/>
@@ -17688,7 +18020,7 @@
       </w:rPr>
     </w:lvl>
   </w:abstractNum>
-  <w:abstractNum w:abstractNumId="11">
+  <w:abstractNum w:abstractNumId="12">
     <w:nsid w:val="44EE1D0C"/>
     <w:multiLevelType w:val="hybridMultilevel"/>
     <w:tmpl w:val="089235EE"/>
@@ -17803,7 +18135,7 @@
       </w:rPr>
     </w:lvl>
   </w:abstractNum>
-  <w:abstractNum w:abstractNumId="12">
+  <w:abstractNum w:abstractNumId="13">
     <w:nsid w:val="484D0028"/>
     <w:multiLevelType w:val="hybridMultilevel"/>
     <w:tmpl w:val="7AD24162"/>
@@ -17918,7 +18250,7 @@
       </w:rPr>
     </w:lvl>
   </w:abstractNum>
-  <w:abstractNum w:abstractNumId="13">
+  <w:abstractNum w:abstractNumId="14">
     <w:nsid w:val="4E5546C5"/>
     <w:multiLevelType w:val="hybridMultilevel"/>
     <w:tmpl w:val="3E3CF4C4"/>
@@ -18028,7 +18360,7 @@
       </w:rPr>
     </w:lvl>
   </w:abstractNum>
-  <w:abstractNum w:abstractNumId="14">
+  <w:abstractNum w:abstractNumId="15">
     <w:nsid w:val="52BB28F9"/>
     <w:multiLevelType w:val="hybridMultilevel"/>
     <w:tmpl w:val="990270C8"/>
@@ -18142,7 +18474,120 @@
       </w:rPr>
     </w:lvl>
   </w:abstractNum>
-  <w:abstractNum w:abstractNumId="15">
+  <w:abstractNum w:abstractNumId="16">
+    <w:nsid w:val="5AAA6BE0"/>
+    <w:multiLevelType w:val="hybridMultilevel"/>
+    <w:tmpl w:val="6BB689F6"/>
+    <w:lvl w:ilvl="0" w:tplc="2C0A0001">
+      <w:start w:val="1"/>
+      <w:numFmt w:val="bullet"/>
+      <w:lvlText w:val=""/>
+      <w:lvlJc w:val="left"/>
+      <w:pPr>
+        <w:ind w:left="1429" w:hanging="360"/>
+      </w:pPr>
+      <w:rPr>
+        <w:rFonts w:ascii="Symbol" w:hAnsi="Symbol" w:hint="default"/>
+      </w:rPr>
+    </w:lvl>
+    <w:lvl w:ilvl="1" w:tplc="2C0A0003" w:tentative="1">
+      <w:start w:val="1"/>
+      <w:numFmt w:val="bullet"/>
+      <w:lvlText w:val="o"/>
+      <w:lvlJc w:val="left"/>
+      <w:pPr>
+        <w:ind w:left="2149" w:hanging="360"/>
+      </w:pPr>
+      <w:rPr>
+        <w:rFonts w:ascii="Courier New" w:hAnsi="Courier New" w:cs="Courier New" w:hint="default"/>
+      </w:rPr>
+    </w:lvl>
+    <w:lvl w:ilvl="2" w:tplc="2C0A0005" w:tentative="1">
+      <w:start w:val="1"/>
+      <w:numFmt w:val="bullet"/>
+      <w:lvlText w:val=""/>
+      <w:lvlJc w:val="left"/>
+      <w:pPr>
+        <w:ind w:left="2869" w:hanging="360"/>
+      </w:pPr>
+      <w:rPr>
+        <w:rFonts w:ascii="Wingdings" w:hAnsi="Wingdings" w:hint="default"/>
+      </w:rPr>
+    </w:lvl>
+    <w:lvl w:ilvl="3" w:tplc="2C0A0001" w:tentative="1">
+      <w:start w:val="1"/>
+      <w:numFmt w:val="bullet"/>
+      <w:lvlText w:val=""/>
+      <w:lvlJc w:val="left"/>
+      <w:pPr>
+        <w:ind w:left="3589" w:hanging="360"/>
+      </w:pPr>
+      <w:rPr>
+        <w:rFonts w:ascii="Symbol" w:hAnsi="Symbol" w:hint="default"/>
+      </w:rPr>
+    </w:lvl>
+    <w:lvl w:ilvl="4" w:tplc="2C0A0003" w:tentative="1">
+      <w:start w:val="1"/>
+      <w:numFmt w:val="bullet"/>
+      <w:lvlText w:val="o"/>
+      <w:lvlJc w:val="left"/>
+      <w:pPr>
+        <w:ind w:left="4309" w:hanging="360"/>
+      </w:pPr>
+      <w:rPr>
+        <w:rFonts w:ascii="Courier New" w:hAnsi="Courier New" w:cs="Courier New" w:hint="default"/>
+      </w:rPr>
+    </w:lvl>
+    <w:lvl w:ilvl="5" w:tplc="2C0A0005" w:tentative="1">
+      <w:start w:val="1"/>
+      <w:numFmt w:val="bullet"/>
+      <w:lvlText w:val=""/>
+      <w:lvlJc w:val="left"/>
+      <w:pPr>
+        <w:ind w:left="5029" w:hanging="360"/>
+      </w:pPr>
+      <w:rPr>
+        <w:rFonts w:ascii="Wingdings" w:hAnsi="Wingdings" w:hint="default"/>
+      </w:rPr>
+    </w:lvl>
+    <w:lvl w:ilvl="6" w:tplc="2C0A0001" w:tentative="1">
+      <w:start w:val="1"/>
+      <w:numFmt w:val="bullet"/>
+      <w:lvlText w:val=""/>
+      <w:lvlJc w:val="left"/>
+      <w:pPr>
+        <w:ind w:left="5749" w:hanging="360"/>
+      </w:pPr>
+      <w:rPr>
+        <w:rFonts w:ascii="Symbol" w:hAnsi="Symbol" w:hint="default"/>
+      </w:rPr>
+    </w:lvl>
+    <w:lvl w:ilvl="7" w:tplc="2C0A0003" w:tentative="1">
+      <w:start w:val="1"/>
+      <w:numFmt w:val="bullet"/>
+      <w:lvlText w:val="o"/>
+      <w:lvlJc w:val="left"/>
+      <w:pPr>
+        <w:ind w:left="6469" w:hanging="360"/>
+      </w:pPr>
+      <w:rPr>
+        <w:rFonts w:ascii="Courier New" w:hAnsi="Courier New" w:cs="Courier New" w:hint="default"/>
+      </w:rPr>
+    </w:lvl>
+    <w:lvl w:ilvl="8" w:tplc="2C0A0005" w:tentative="1">
+      <w:start w:val="1"/>
+      <w:numFmt w:val="bullet"/>
+      <w:lvlText w:val=""/>
+      <w:lvlJc w:val="left"/>
+      <w:pPr>
+        <w:ind w:left="7189" w:hanging="360"/>
+      </w:pPr>
+      <w:rPr>
+        <w:rFonts w:ascii="Wingdings" w:hAnsi="Wingdings" w:hint="default"/>
+      </w:rPr>
+    </w:lvl>
+  </w:abstractNum>
+  <w:abstractNum w:abstractNumId="17">
     <w:nsid w:val="5E72782E"/>
     <w:multiLevelType w:val="hybridMultilevel"/>
     <w:tmpl w:val="18888C60"/>
@@ -18282,7 +18727,7 @@
       </w:rPr>
     </w:lvl>
   </w:abstractNum>
-  <w:abstractNum w:abstractNumId="16">
+  <w:abstractNum w:abstractNumId="18">
     <w:nsid w:val="606E25E9"/>
     <w:multiLevelType w:val="hybridMultilevel"/>
     <w:tmpl w:val="FC8C31A8"/>
@@ -18396,7 +18841,7 @@
       </w:rPr>
     </w:lvl>
   </w:abstractNum>
-  <w:abstractNum w:abstractNumId="17">
+  <w:abstractNum w:abstractNumId="19">
     <w:nsid w:val="62634897"/>
     <w:multiLevelType w:val="hybridMultilevel"/>
     <w:tmpl w:val="FBBADAB4"/>
@@ -18510,7 +18955,7 @@
       </w:rPr>
     </w:lvl>
   </w:abstractNum>
-  <w:abstractNum w:abstractNumId="18">
+  <w:abstractNum w:abstractNumId="20">
     <w:nsid w:val="62C43CA5"/>
     <w:multiLevelType w:val="hybridMultilevel"/>
     <w:tmpl w:val="808C1768"/>
@@ -18625,7 +19070,7 @@
       </w:rPr>
     </w:lvl>
   </w:abstractNum>
-  <w:abstractNum w:abstractNumId="19">
+  <w:abstractNum w:abstractNumId="21">
     <w:nsid w:val="65A77BA3"/>
     <w:multiLevelType w:val="hybridMultilevel"/>
     <w:tmpl w:val="C45A50C2"/>
@@ -18739,7 +19184,7 @@
       </w:rPr>
     </w:lvl>
   </w:abstractNum>
-  <w:abstractNum w:abstractNumId="20">
+  <w:abstractNum w:abstractNumId="22">
     <w:nsid w:val="7AF73666"/>
     <w:multiLevelType w:val="hybridMultilevel"/>
     <w:tmpl w:val="256E30AA"/>
@@ -18854,67 +19299,73 @@
     </w:lvl>
   </w:abstractNum>
   <w:num w:numId="1">
-    <w:abstractNumId w:val="13"/>
+    <w:abstractNumId w:val="14"/>
   </w:num>
   <w:num w:numId="2">
-    <w:abstractNumId w:val="3"/>
+    <w:abstractNumId w:val="4"/>
   </w:num>
   <w:num w:numId="3">
     <w:abstractNumId w:val="1"/>
   </w:num>
   <w:num w:numId="4">
-    <w:abstractNumId w:val="16"/>
+    <w:abstractNumId w:val="18"/>
   </w:num>
   <w:num w:numId="5">
+    <w:abstractNumId w:val="10"/>
+  </w:num>
+  <w:num w:numId="6">
+    <w:abstractNumId w:val="20"/>
+  </w:num>
+  <w:num w:numId="7">
     <w:abstractNumId w:val="9"/>
   </w:num>
-  <w:num w:numId="6">
-    <w:abstractNumId w:val="18"/>
-  </w:num>
-  <w:num w:numId="7">
+  <w:num w:numId="8">
     <w:abstractNumId w:val="8"/>
   </w:num>
-  <w:num w:numId="8">
+  <w:num w:numId="9">
     <w:abstractNumId w:val="7"/>
-  </w:num>
-  <w:num w:numId="9">
-    <w:abstractNumId w:val="6"/>
   </w:num>
   <w:num w:numId="10">
     <w:abstractNumId w:val="0"/>
   </w:num>
   <w:num w:numId="11">
-    <w:abstractNumId w:val="14"/>
+    <w:abstractNumId w:val="15"/>
   </w:num>
   <w:num w:numId="12">
-    <w:abstractNumId w:val="15"/>
+    <w:abstractNumId w:val="17"/>
   </w:num>
   <w:num w:numId="13">
+    <w:abstractNumId w:val="3"/>
+  </w:num>
+  <w:num w:numId="14">
+    <w:abstractNumId w:val="21"/>
+  </w:num>
+  <w:num w:numId="15">
+    <w:abstractNumId w:val="22"/>
+  </w:num>
+  <w:num w:numId="16">
+    <w:abstractNumId w:val="12"/>
+  </w:num>
+  <w:num w:numId="17">
+    <w:abstractNumId w:val="6"/>
+  </w:num>
+  <w:num w:numId="18">
+    <w:abstractNumId w:val="13"/>
+  </w:num>
+  <w:num w:numId="19">
+    <w:abstractNumId w:val="11"/>
+  </w:num>
+  <w:num w:numId="20">
+    <w:abstractNumId w:val="5"/>
+  </w:num>
+  <w:num w:numId="21">
+    <w:abstractNumId w:val="19"/>
+  </w:num>
+  <w:num w:numId="22">
     <w:abstractNumId w:val="2"/>
   </w:num>
-  <w:num w:numId="14">
-    <w:abstractNumId w:val="19"/>
-  </w:num>
-  <w:num w:numId="15">
-    <w:abstractNumId w:val="20"/>
-  </w:num>
-  <w:num w:numId="16">
-    <w:abstractNumId w:val="11"/>
-  </w:num>
-  <w:num w:numId="17">
-    <w:abstractNumId w:val="5"/>
-  </w:num>
-  <w:num w:numId="18">
-    <w:abstractNumId w:val="12"/>
-  </w:num>
-  <w:num w:numId="19">
-    <w:abstractNumId w:val="10"/>
-  </w:num>
-  <w:num w:numId="20">
-    <w:abstractNumId w:val="4"/>
-  </w:num>
-  <w:num w:numId="21">
-    <w:abstractNumId w:val="17"/>
+  <w:num w:numId="23">
+    <w:abstractNumId w:val="16"/>
   </w:num>
   <w:numIdMacAtCleanup w:val="21"/>
 </w:numbering>
@@ -22726,225 +23177,225 @@
     </dgm:pt>
   </dgm:ptLst>
   <dgm:cxnLst>
+    <dgm:cxn modelId="{70BD63E3-676B-4D26-BCF4-E4A9188293F2}" type="presOf" srcId="{BB75EE0F-CAB8-41E0-ADA7-4AF1B18C8126}" destId="{4006562E-ACE4-4703-9C66-EF798CBDB449}" srcOrd="1" destOrd="0" presId="urn:microsoft.com/office/officeart/2005/8/layout/orgChart1"/>
+    <dgm:cxn modelId="{1CF76D92-0C7C-4ECF-914C-E8BF8C6F240B}" type="presOf" srcId="{C6CA87FD-A9FF-4415-9DA3-844CF34C6AC7}" destId="{538F0877-59AB-46C2-8770-AD395EA984A8}" srcOrd="0" destOrd="0" presId="urn:microsoft.com/office/officeart/2005/8/layout/orgChart1"/>
+    <dgm:cxn modelId="{D0D7AC67-FB56-4631-A3DC-596F532A2A15}" type="presOf" srcId="{FB169870-B819-421A-8D71-35D3088D4542}" destId="{2FE32A58-66BD-4A7A-AC4B-7695EBB22317}" srcOrd="0" destOrd="0" presId="urn:microsoft.com/office/officeart/2005/8/layout/orgChart1"/>
+    <dgm:cxn modelId="{A9202A5F-1D59-4A19-86FC-6B59E0238421}" type="presOf" srcId="{529BF9FD-442B-460C-9BE1-81FB2A1B0844}" destId="{25402B0A-E9EC-4254-B2CC-8EF096FAEF8B}" srcOrd="1" destOrd="0" presId="urn:microsoft.com/office/officeart/2005/8/layout/orgChart1"/>
+    <dgm:cxn modelId="{DE20930C-346E-4C61-B10C-0C57A242CDE2}" type="presOf" srcId="{0CCDA282-BB26-49B6-890A-32AC74009167}" destId="{24A92979-E2F1-46F9-B8F9-A40608924704}" srcOrd="1" destOrd="0" presId="urn:microsoft.com/office/officeart/2005/8/layout/orgChart1"/>
+    <dgm:cxn modelId="{84DDCAB5-D3E0-42A9-B916-A2DCE33B96AE}" type="presOf" srcId="{C85EEFE2-4C55-4C2E-8766-4F8BE4124556}" destId="{EDEF938C-CCB0-408F-BB39-89B7B85CDEA0}" srcOrd="0" destOrd="0" presId="urn:microsoft.com/office/officeart/2005/8/layout/orgChart1"/>
+    <dgm:cxn modelId="{913BBE46-A03C-4B88-97B2-401B89287E69}" type="presOf" srcId="{E771CCE4-7233-4A07-BEE1-7601D55C76F8}" destId="{28B7760E-E382-410C-9811-C5E04A997589}" srcOrd="0" destOrd="0" presId="urn:microsoft.com/office/officeart/2005/8/layout/orgChart1"/>
+    <dgm:cxn modelId="{907F3214-4C59-4438-9D9F-2A40EFF50D34}" srcId="{1A0003A3-B989-4D52-BD87-D674854DE084}" destId="{5AA437DA-AF60-46B9-8D95-F20248F9E5BF}" srcOrd="1" destOrd="0" parTransId="{7142D864-2325-43B7-B271-B6A152362847}" sibTransId="{2FA546F9-C146-448F-8C45-6F91EF838876}"/>
+    <dgm:cxn modelId="{6B2CC33D-5060-43CC-9388-E82A705C898E}" type="presOf" srcId="{018F3B04-19AA-495F-B92B-407EDA08F434}" destId="{C3305F23-CE9A-4A32-8A6E-2B97B345D80B}" srcOrd="0" destOrd="0" presId="urn:microsoft.com/office/officeart/2005/8/layout/orgChart1"/>
+    <dgm:cxn modelId="{A9CED885-22A9-452D-B1C8-3CA8EFE9BDFA}" type="presOf" srcId="{A25675F7-D095-41B4-870D-D8B6033DE05B}" destId="{5FCAB781-58E0-4867-A98E-686B0DE576BB}" srcOrd="1" destOrd="0" presId="urn:microsoft.com/office/officeart/2005/8/layout/orgChart1"/>
+    <dgm:cxn modelId="{9AD59ED4-D62A-4030-8CE3-05B356762158}" type="presOf" srcId="{7F20ED50-9934-492E-8956-CE6D99DE6FEE}" destId="{F2FA6399-2181-44E5-8B07-367C375D7F18}" srcOrd="0" destOrd="0" presId="urn:microsoft.com/office/officeart/2005/8/layout/orgChart1"/>
+    <dgm:cxn modelId="{43B2198D-BAA6-4B68-B746-649DD0B482F6}" type="presOf" srcId="{A841AE47-448E-403B-B70B-E5E5A52ABF53}" destId="{926A8A8E-5DB1-464F-A9A0-8B923CEA632A}" srcOrd="0" destOrd="0" presId="urn:microsoft.com/office/officeart/2005/8/layout/orgChart1"/>
+    <dgm:cxn modelId="{6B058160-0A38-40B1-A6DF-41FC0E9E5D77}" type="presOf" srcId="{2E8663CA-27C3-4CCA-A623-4C27556E9918}" destId="{BD33F870-05E8-4EE1-A125-0BF93891C340}" srcOrd="0" destOrd="0" presId="urn:microsoft.com/office/officeart/2005/8/layout/orgChart1"/>
+    <dgm:cxn modelId="{BFAF484A-6DEA-44F0-9F89-A220A12EB044}" srcId="{95BCC889-D8C6-47FF-92E1-3733FB1CECEE}" destId="{2DEF96C9-12AE-4CE3-978E-C38C69AC015D}" srcOrd="0" destOrd="0" parTransId="{F42885A1-A03D-48DC-8641-B135C58A11D6}" sibTransId="{C45CD9AD-892B-4ABE-8708-E95D0BB6170D}"/>
+    <dgm:cxn modelId="{2A00346F-96C2-4505-B601-28AEA4C82EA5}" type="presOf" srcId="{D9E6C8FC-57E7-474B-B3CD-435B41E90542}" destId="{0C085B8D-B5F0-4F10-9E0C-AA00066C08EE}" srcOrd="0" destOrd="0" presId="urn:microsoft.com/office/officeart/2005/8/layout/orgChart1"/>
+    <dgm:cxn modelId="{CB02B1A5-3D1F-4B28-B9A8-6B0E984BA0B4}" type="presOf" srcId="{57AC5A75-75C8-4D5D-A70A-CA9D5934C097}" destId="{ABA92AE5-69E0-46C7-92D7-F1EF5A70BEBB}" srcOrd="0" destOrd="0" presId="urn:microsoft.com/office/officeart/2005/8/layout/orgChart1"/>
+    <dgm:cxn modelId="{9CEF0A22-74D8-423B-B232-DEFAC6D70429}" type="presOf" srcId="{529BF9FD-442B-460C-9BE1-81FB2A1B0844}" destId="{6B050F9D-9699-4FD2-8430-0B0530B13AFF}" srcOrd="0" destOrd="0" presId="urn:microsoft.com/office/officeart/2005/8/layout/orgChart1"/>
+    <dgm:cxn modelId="{FDAED132-7E7A-4BFE-B950-4D1E4B389739}" type="presOf" srcId="{59E76C9C-3B48-474B-A6E3-1CD3FFFED176}" destId="{A13C6E9A-E6B9-4C0D-9041-6011AA3C9E94}" srcOrd="0" destOrd="0" presId="urn:microsoft.com/office/officeart/2005/8/layout/orgChart1"/>
+    <dgm:cxn modelId="{5D548A7D-394E-4851-9F69-D8047507B3BD}" type="presOf" srcId="{31F988DA-1C3B-4E5E-BA40-734FCB0528F1}" destId="{646B7453-035D-4668-AC32-CE2D3EBC75BE}" srcOrd="1" destOrd="0" presId="urn:microsoft.com/office/officeart/2005/8/layout/orgChart1"/>
+    <dgm:cxn modelId="{595B249E-7DD5-42C4-90FA-00A7A2B31922}" srcId="{A841AE47-448E-403B-B70B-E5E5A52ABF53}" destId="{1A0003A3-B989-4D52-BD87-D674854DE084}" srcOrd="1" destOrd="0" parTransId="{E771CCE4-7233-4A07-BEE1-7601D55C76F8}" sibTransId="{2B002883-0508-46A3-B649-DEA76AAD1660}"/>
+    <dgm:cxn modelId="{26F7BAF5-A9F5-4F8F-90C5-EE3AA6679050}" type="presOf" srcId="{56A1F948-DAA9-4AFE-9959-46DC10446EBE}" destId="{39CCB056-ED37-4212-B059-A424AC87FF9A}" srcOrd="1" destOrd="0" presId="urn:microsoft.com/office/officeart/2005/8/layout/orgChart1"/>
+    <dgm:cxn modelId="{2EA897B9-65E2-44B2-BF4A-A220AAFC5B44}" srcId="{D9E6C8FC-57E7-474B-B3CD-435B41E90542}" destId="{4AF644C9-2D4D-45CB-9908-55B57121857E}" srcOrd="1" destOrd="0" parTransId="{85979A4C-A8DF-4A5C-95C5-1EF4516B0BE3}" sibTransId="{F746C85B-2510-4874-873E-858C832A8DA3}"/>
+    <dgm:cxn modelId="{A91B47F5-178C-4A64-89AF-586A05DA99A5}" type="presOf" srcId="{77A29D65-973E-4552-B4F2-5B36E82AA7D8}" destId="{442D376F-E3D8-47C5-B41D-9A883805EF0C}" srcOrd="0" destOrd="0" presId="urn:microsoft.com/office/officeart/2005/8/layout/orgChart1"/>
+    <dgm:cxn modelId="{28EC1544-90A4-4D02-ABCA-1F725310B4C0}" srcId="{5AA437DA-AF60-46B9-8D95-F20248F9E5BF}" destId="{31F988DA-1C3B-4E5E-BA40-734FCB0528F1}" srcOrd="3" destOrd="0" parTransId="{57AC5A75-75C8-4D5D-A70A-CA9D5934C097}" sibTransId="{148165EA-58FA-4D05-B4B2-D790E161E592}"/>
+    <dgm:cxn modelId="{255C3FA3-C1C8-4CF9-BD3C-CEDC8EE74A34}" srcId="{95BCC889-D8C6-47FF-92E1-3733FB1CECEE}" destId="{56A1F948-DAA9-4AFE-9959-46DC10446EBE}" srcOrd="2" destOrd="0" parTransId="{AC49F173-0A42-43BB-9FCE-064B72FA4EA0}" sibTransId="{4318EBF7-6FAD-4B2A-A9CE-BF39D942635C}"/>
+    <dgm:cxn modelId="{3ABA9CC5-28D5-4757-945C-F969DFCD7A56}" srcId="{1A0003A3-B989-4D52-BD87-D674854DE084}" destId="{95BCC889-D8C6-47FF-92E1-3733FB1CECEE}" srcOrd="0" destOrd="0" parTransId="{C85EEFE2-4C55-4C2E-8766-4F8BE4124556}" sibTransId="{D8FA1BF9-C650-4836-B679-65B8CAA5549C}"/>
+    <dgm:cxn modelId="{62F4AAD0-2EF7-4620-964C-CFA3178DBC14}" type="presOf" srcId="{A841AE47-448E-403B-B70B-E5E5A52ABF53}" destId="{23F6984E-34D9-4587-A330-68335C399A8A}" srcOrd="1" destOrd="0" presId="urn:microsoft.com/office/officeart/2005/8/layout/orgChart1"/>
+    <dgm:cxn modelId="{D1F983CD-A6CC-49EA-80A2-AEDEAF7BE8C3}" type="presOf" srcId="{1A0003A3-B989-4D52-BD87-D674854DE084}" destId="{EF01399A-C871-42DB-882D-B4956439CC7A}" srcOrd="0" destOrd="0" presId="urn:microsoft.com/office/officeart/2005/8/layout/orgChart1"/>
+    <dgm:cxn modelId="{FE18F004-A585-46A2-8806-7AF779D93941}" type="presOf" srcId="{F9ACEEB6-8E87-4C6C-BFCE-2F3A018382DF}" destId="{D70E273E-3EF6-47C4-9ABD-033395C521C0}" srcOrd="0" destOrd="0" presId="urn:microsoft.com/office/officeart/2005/8/layout/orgChart1"/>
+    <dgm:cxn modelId="{AC923D3D-C439-4507-98BB-5410AD0D5DDB}" type="presOf" srcId="{A59BF7ED-C5B1-43B7-8D51-51037D17D502}" destId="{086DFAE9-112A-4ED2-ABAD-4B1A30002675}" srcOrd="1" destOrd="0" presId="urn:microsoft.com/office/officeart/2005/8/layout/orgChart1"/>
+    <dgm:cxn modelId="{68883F0A-0AD8-41D5-9C3D-8CCB643A4ED2}" type="presOf" srcId="{95BCC889-D8C6-47FF-92E1-3733FB1CECEE}" destId="{C3DE3DAA-7C2C-41D7-A3CB-47B29D9A2634}" srcOrd="0" destOrd="0" presId="urn:microsoft.com/office/officeart/2005/8/layout/orgChart1"/>
+    <dgm:cxn modelId="{6728B96D-C107-4396-A614-06EBD151A07C}" srcId="{D9E6C8FC-57E7-474B-B3CD-435B41E90542}" destId="{BB75EE0F-CAB8-41E0-ADA7-4AF1B18C8126}" srcOrd="0" destOrd="0" parTransId="{7F20ED50-9934-492E-8956-CE6D99DE6FEE}" sibTransId="{F35E989D-EA02-4EF1-A203-C608A0D9778C}"/>
+    <dgm:cxn modelId="{35033FF2-E2F4-40FE-B6B6-73674AA129D7}" type="presOf" srcId="{95BCC889-D8C6-47FF-92E1-3733FB1CECEE}" destId="{E059473C-A604-4EEF-8D14-1C1121E6E42C}" srcOrd="1" destOrd="0" presId="urn:microsoft.com/office/officeart/2005/8/layout/orgChart1"/>
+    <dgm:cxn modelId="{93C7B948-F3F9-462E-AC27-19DD390AFAEB}" type="presOf" srcId="{3C6DFD2E-1BFF-464C-B51D-C0699F3306C4}" destId="{18569363-7ECD-44D6-8C16-C3BF4C957D40}" srcOrd="0" destOrd="0" presId="urn:microsoft.com/office/officeart/2005/8/layout/orgChart1"/>
+    <dgm:cxn modelId="{AA3AEE34-5033-4D4F-B177-BDC979B7BCED}" srcId="{D9E6C8FC-57E7-474B-B3CD-435B41E90542}" destId="{59E76C9C-3B48-474B-A6E3-1CD3FFFED176}" srcOrd="4" destOrd="0" parTransId="{DED2FCDE-2CE9-4FF0-87FC-A08AB8A5F7CC}" sibTransId="{5E7887C2-D7BC-4757-9E71-0CE01C63FBC2}"/>
+    <dgm:cxn modelId="{8F31B518-F69F-491A-86E5-7AC4ECEBED8D}" srcId="{D9E6C8FC-57E7-474B-B3CD-435B41E90542}" destId="{529BF9FD-442B-460C-9BE1-81FB2A1B0844}" srcOrd="6" destOrd="0" parTransId="{9D8C3720-68CA-438F-9F9E-5B73B06697F5}" sibTransId="{FB967425-A1F3-49E5-B96A-F6F4E10828BE}"/>
+    <dgm:cxn modelId="{505B8159-4AEB-4FFA-96B3-575027F8A242}" srcId="{2E8663CA-27C3-4CCA-A623-4C27556E9918}" destId="{D9E6C8FC-57E7-474B-B3CD-435B41E90542}" srcOrd="0" destOrd="0" parTransId="{77A29D65-973E-4552-B4F2-5B36E82AA7D8}" sibTransId="{79C80AFF-DC10-440E-8E98-466C50384229}"/>
+    <dgm:cxn modelId="{5592164D-F54E-4EBC-A54A-8638CB3F1823}" type="presOf" srcId="{6C8D017C-F50A-4A4A-B2CA-7C9D172D5E10}" destId="{6503EEFD-332F-49D5-90BD-4A2E45E56C16}" srcOrd="0" destOrd="0" presId="urn:microsoft.com/office/officeart/2005/8/layout/orgChart1"/>
+    <dgm:cxn modelId="{F1B5A6AF-8802-418D-B937-980F8AC0D244}" type="presOf" srcId="{BB75EE0F-CAB8-41E0-ADA7-4AF1B18C8126}" destId="{E5016ACA-A89D-412A-8A88-CF13B7E479D5}" srcOrd="0" destOrd="0" presId="urn:microsoft.com/office/officeart/2005/8/layout/orgChart1"/>
+    <dgm:cxn modelId="{62E419E5-BC4C-494D-9EDC-D2E47055D55D}" type="presOf" srcId="{59E76C9C-3B48-474B-A6E3-1CD3FFFED176}" destId="{A30B764B-3C90-47CC-A171-8CB4D3BAA217}" srcOrd="1" destOrd="0" presId="urn:microsoft.com/office/officeart/2005/8/layout/orgChart1"/>
+    <dgm:cxn modelId="{96585028-770B-435F-A06A-C69741199197}" type="presOf" srcId="{FB169870-B819-421A-8D71-35D3088D4542}" destId="{676F0A01-BAE4-46AE-A176-22FE3FF7E445}" srcOrd="1" destOrd="0" presId="urn:microsoft.com/office/officeart/2005/8/layout/orgChart1"/>
+    <dgm:cxn modelId="{0C15D05E-4376-4619-8185-471DB17EBCDA}" srcId="{A841AE47-448E-403B-B70B-E5E5A52ABF53}" destId="{2E8663CA-27C3-4CCA-A623-4C27556E9918}" srcOrd="0" destOrd="0" parTransId="{3C6DFD2E-1BFF-464C-B51D-C0699F3306C4}" sibTransId="{AB785725-93A3-43AE-8D31-E2809E80EFD0}"/>
+    <dgm:cxn modelId="{5B62C972-0443-404E-8A58-30D992A275F9}" type="presOf" srcId="{56A1F948-DAA9-4AFE-9959-46DC10446EBE}" destId="{52F5AD47-7A4D-4D3E-AFE9-B89D0501ACE1}" srcOrd="0" destOrd="0" presId="urn:microsoft.com/office/officeart/2005/8/layout/orgChart1"/>
+    <dgm:cxn modelId="{723BB8B2-8A21-4B51-9A0E-F10CFD4DD457}" type="presOf" srcId="{D9E6C8FC-57E7-474B-B3CD-435B41E90542}" destId="{BE84E890-F4DC-4C46-ACB9-9B67ADE9E6A9}" srcOrd="1" destOrd="0" presId="urn:microsoft.com/office/officeart/2005/8/layout/orgChart1"/>
+    <dgm:cxn modelId="{3434D5B4-0C3B-4AC9-8C43-B5984098117B}" type="presOf" srcId="{BBEC2A1C-E013-4F90-8FC3-7B4A780F229E}" destId="{E2E84C34-B58E-40ED-97AB-3CCF7A749D31}" srcOrd="0" destOrd="0" presId="urn:microsoft.com/office/officeart/2005/8/layout/orgChart1"/>
+    <dgm:cxn modelId="{57880F91-6B44-4DCB-9F68-E5F330153975}" type="presOf" srcId="{5AA437DA-AF60-46B9-8D95-F20248F9E5BF}" destId="{13E24082-7738-4089-91D2-AC94C438A795}" srcOrd="0" destOrd="0" presId="urn:microsoft.com/office/officeart/2005/8/layout/orgChart1"/>
+    <dgm:cxn modelId="{089D0382-E9B0-4461-A050-0093D839FCB5}" type="presOf" srcId="{2DEF96C9-12AE-4CE3-978E-C38C69AC015D}" destId="{4CBA81ED-297E-4400-89C4-9ADFDF0F0E2F}" srcOrd="0" destOrd="0" presId="urn:microsoft.com/office/officeart/2005/8/layout/orgChart1"/>
+    <dgm:cxn modelId="{70538505-C4D8-43C3-B039-9395E9E3413C}" type="presOf" srcId="{0CCDA282-BB26-49B6-890A-32AC74009167}" destId="{A8429D28-4ADE-4C42-8030-570A46BF5E79}" srcOrd="0" destOrd="0" presId="urn:microsoft.com/office/officeart/2005/8/layout/orgChart1"/>
+    <dgm:cxn modelId="{898481FB-A29E-434B-86C3-ADF75DB36C74}" type="presOf" srcId="{AC49F173-0A42-43BB-9FCE-064B72FA4EA0}" destId="{627BD87E-EEC1-46BB-9A8B-BE5A1EA86E61}" srcOrd="0" destOrd="0" presId="urn:microsoft.com/office/officeart/2005/8/layout/orgChart1"/>
+    <dgm:cxn modelId="{BB5BCBEB-29C2-403E-A543-72AF96E1E848}" type="presOf" srcId="{85979A4C-A8DF-4A5C-95C5-1EF4516B0BE3}" destId="{6A68317E-06C8-47EE-A690-3F6DA225DE0C}" srcOrd="0" destOrd="0" presId="urn:microsoft.com/office/officeart/2005/8/layout/orgChart1"/>
+    <dgm:cxn modelId="{9E52FD42-BDE2-4229-B80B-CFDB15BAEAB6}" type="presOf" srcId="{58D1E214-6072-4689-8CC5-260FA572BA5B}" destId="{E54F2900-92CD-4717-9FBB-2BBB63263854}" srcOrd="0" destOrd="0" presId="urn:microsoft.com/office/officeart/2005/8/layout/orgChart1"/>
+    <dgm:cxn modelId="{1E5C2354-AD50-4F6F-9EF6-B7167D5B01B4}" type="presOf" srcId="{5AA437DA-AF60-46B9-8D95-F20248F9E5BF}" destId="{B86FE38F-2074-43FC-9276-B3C8933A636C}" srcOrd="1" destOrd="0" presId="urn:microsoft.com/office/officeart/2005/8/layout/orgChart1"/>
+    <dgm:cxn modelId="{604BD274-9E4B-46FA-B2FA-C18B9086AC32}" srcId="{5AA437DA-AF60-46B9-8D95-F20248F9E5BF}" destId="{FB169870-B819-421A-8D71-35D3088D4542}" srcOrd="2" destOrd="0" parTransId="{018F3B04-19AA-495F-B92B-407EDA08F434}" sibTransId="{07957FE2-DB99-48F0-B467-C2C813470632}"/>
+    <dgm:cxn modelId="{241792E8-66AA-4D1B-BEE2-A980C07E1178}" type="presOf" srcId="{F42885A1-A03D-48DC-8641-B135C58A11D6}" destId="{87AED57A-097E-44EF-B827-B218957D8E9D}" srcOrd="0" destOrd="0" presId="urn:microsoft.com/office/officeart/2005/8/layout/orgChart1"/>
+    <dgm:cxn modelId="{98069DDC-F18B-4267-AEBC-67945005C512}" type="presOf" srcId="{2DEF96C9-12AE-4CE3-978E-C38C69AC015D}" destId="{237ADA24-2C2C-42A5-99E8-66177294C31C}" srcOrd="1" destOrd="0" presId="urn:microsoft.com/office/officeart/2005/8/layout/orgChart1"/>
+    <dgm:cxn modelId="{11541A22-A134-42FA-B7AB-6E1B324326FC}" type="presOf" srcId="{31F988DA-1C3B-4E5E-BA40-734FCB0528F1}" destId="{965D5485-4F3D-4421-BDAC-6989822BA59B}" srcOrd="0" destOrd="0" presId="urn:microsoft.com/office/officeart/2005/8/layout/orgChart1"/>
+    <dgm:cxn modelId="{2E8627A9-B6DB-4F14-97E3-F4CEBCB215B1}" srcId="{D9E6C8FC-57E7-474B-B3CD-435B41E90542}" destId="{73B3620B-D974-4D2B-BD34-797D46E5E00A}" srcOrd="3" destOrd="0" parTransId="{84F3E0BA-04CD-44A3-A197-1B53BBB68575}" sibTransId="{A01BD98B-A527-442E-80B1-EAC27C709D84}"/>
+    <dgm:cxn modelId="{B926A839-C8CE-40CA-8E15-E0F3A9924E1C}" type="presOf" srcId="{1A0003A3-B989-4D52-BD87-D674854DE084}" destId="{E637356C-C93D-4C43-80DB-9252B4FBED9E}" srcOrd="1" destOrd="0" presId="urn:microsoft.com/office/officeart/2005/8/layout/orgChart1"/>
+    <dgm:cxn modelId="{8E99653A-4EBD-4FF3-A070-7A7431E4C5D0}" type="presOf" srcId="{A45A518D-FA80-441F-BD18-2C48F354F5CE}" destId="{B0B4C38E-BDF4-40C4-BEB7-124B3B1858B3}" srcOrd="0" destOrd="0" presId="urn:microsoft.com/office/officeart/2005/8/layout/orgChart1"/>
+    <dgm:cxn modelId="{335545D8-A57D-4EC0-BDB8-32B20FD44FEA}" type="presOf" srcId="{A59BF7ED-C5B1-43B7-8D51-51037D17D502}" destId="{90C1A6E4-8A5F-45AD-AFDD-B81F1B8B8999}" srcOrd="0" destOrd="0" presId="urn:microsoft.com/office/officeart/2005/8/layout/orgChart1"/>
+    <dgm:cxn modelId="{7DD067AC-A26D-438C-AFAA-5153B38C72CA}" type="presOf" srcId="{DED2FCDE-2CE9-4FF0-87FC-A08AB8A5F7CC}" destId="{A9062D93-E3D6-441B-AA04-3B63D6C70670}" srcOrd="0" destOrd="0" presId="urn:microsoft.com/office/officeart/2005/8/layout/orgChart1"/>
+    <dgm:cxn modelId="{2BF980F2-9648-4CED-8B1D-A124B4ECA6FD}" type="presOf" srcId="{2E8663CA-27C3-4CCA-A623-4C27556E9918}" destId="{5285A4FE-F2C6-434B-8A62-E82398B6A29A}" srcOrd="1" destOrd="0" presId="urn:microsoft.com/office/officeart/2005/8/layout/orgChart1"/>
+    <dgm:cxn modelId="{BEF90B88-D93A-49D1-8BD2-794C9D2934FF}" type="presOf" srcId="{4AF644C9-2D4D-45CB-9908-55B57121857E}" destId="{469C1C3A-AAD9-4B98-8774-A11F7F6D16E5}" srcOrd="1" destOrd="0" presId="urn:microsoft.com/office/officeart/2005/8/layout/orgChart1"/>
+    <dgm:cxn modelId="{9B8B487C-4D2E-479A-8D86-55EB4C1C3F70}" type="presOf" srcId="{84F3E0BA-04CD-44A3-A197-1B53BBB68575}" destId="{7C83333E-353E-4DBD-974F-05B3E040C9F3}" srcOrd="0" destOrd="0" presId="urn:microsoft.com/office/officeart/2005/8/layout/orgChart1"/>
+    <dgm:cxn modelId="{2D26BFE8-402D-435C-B306-473471664FBC}" type="presOf" srcId="{13AADB0A-CA02-4CA4-9252-9C84B9AD8DF6}" destId="{CE60738C-5ACA-412E-B768-9EFDEB43A78E}" srcOrd="1" destOrd="0" presId="urn:microsoft.com/office/officeart/2005/8/layout/orgChart1"/>
+    <dgm:cxn modelId="{4DFA79D8-6440-4022-93CA-C54A03E589B7}" srcId="{D9E6C8FC-57E7-474B-B3CD-435B41E90542}" destId="{A59BF7ED-C5B1-43B7-8D51-51037D17D502}" srcOrd="5" destOrd="0" parTransId="{C6CA87FD-A9FF-4415-9DA3-844CF34C6AC7}" sibTransId="{700006BB-A191-4EA7-9ED1-2435775CA7DE}"/>
+    <dgm:cxn modelId="{24471312-B2E7-4FCE-9C35-9DCFCE125894}" type="presOf" srcId="{A25675F7-D095-41B4-870D-D8B6033DE05B}" destId="{D9264CB6-B399-4D38-8317-667FEF6F3871}" srcOrd="0" destOrd="0" presId="urn:microsoft.com/office/officeart/2005/8/layout/orgChart1"/>
+    <dgm:cxn modelId="{E67A22FF-BD96-4802-B91C-776D959CF857}" srcId="{95BCC889-D8C6-47FF-92E1-3733FB1CECEE}" destId="{58D1E214-6072-4689-8CC5-260FA572BA5B}" srcOrd="1" destOrd="0" parTransId="{BBEC2A1C-E013-4F90-8FC3-7B4A780F229E}" sibTransId="{27D1116B-D380-4044-B28B-BC2E62B46126}"/>
+    <dgm:cxn modelId="{C1D93B91-80A1-4CCC-AC5B-8D17F52EC189}" srcId="{D9E6C8FC-57E7-474B-B3CD-435B41E90542}" destId="{0CCDA282-BB26-49B6-890A-32AC74009167}" srcOrd="2" destOrd="0" parTransId="{F9ACEEB6-8E87-4C6C-BFCE-2F3A018382DF}" sibTransId="{5780CFC8-EF3C-4687-A7BC-CC116B83856F}"/>
+    <dgm:cxn modelId="{D8945296-2723-40FE-ADC4-4B1E920CF351}" type="presOf" srcId="{73B3620B-D974-4D2B-BD34-797D46E5E00A}" destId="{ACBEA207-669D-400F-8DEE-C0FC1717D5D8}" srcOrd="1" destOrd="0" presId="urn:microsoft.com/office/officeart/2005/8/layout/orgChart1"/>
     <dgm:cxn modelId="{20AAA288-6242-44BA-A2DF-2D934593F03B}" srcId="{5AA437DA-AF60-46B9-8D95-F20248F9E5BF}" destId="{A25675F7-D095-41B4-870D-D8B6033DE05B}" srcOrd="1" destOrd="0" parTransId="{6C8D017C-F50A-4A4A-B2CA-7C9D172D5E10}" sibTransId="{51D3815E-FCAF-440A-9FE3-7ACB4532D8E1}"/>
-    <dgm:cxn modelId="{5C1CB02D-CB26-49C4-9426-8E7FA95B35FE}" type="presOf" srcId="{A841AE47-448E-403B-B70B-E5E5A52ABF53}" destId="{926A8A8E-5DB1-464F-A9A0-8B923CEA632A}" srcOrd="0" destOrd="0" presId="urn:microsoft.com/office/officeart/2005/8/layout/orgChart1"/>
-    <dgm:cxn modelId="{A3E0AE96-3C2E-421D-9301-A09358295622}" type="presOf" srcId="{5AA437DA-AF60-46B9-8D95-F20248F9E5BF}" destId="{13E24082-7738-4089-91D2-AC94C438A795}" srcOrd="0" destOrd="0" presId="urn:microsoft.com/office/officeart/2005/8/layout/orgChart1"/>
-    <dgm:cxn modelId="{B361B042-EAE8-4ED3-AFD1-24B199C85582}" type="presOf" srcId="{C6CA87FD-A9FF-4415-9DA3-844CF34C6AC7}" destId="{538F0877-59AB-46C2-8770-AD395EA984A8}" srcOrd="0" destOrd="0" presId="urn:microsoft.com/office/officeart/2005/8/layout/orgChart1"/>
-    <dgm:cxn modelId="{5D4D7093-2846-4F76-9246-F4A54FB8209F}" type="presOf" srcId="{E771CCE4-7233-4A07-BEE1-7601D55C76F8}" destId="{28B7760E-E382-410C-9811-C5E04A997589}" srcOrd="0" destOrd="0" presId="urn:microsoft.com/office/officeart/2005/8/layout/orgChart1"/>
-    <dgm:cxn modelId="{AA3AEE34-5033-4D4F-B177-BDC979B7BCED}" srcId="{D9E6C8FC-57E7-474B-B3CD-435B41E90542}" destId="{59E76C9C-3B48-474B-A6E3-1CD3FFFED176}" srcOrd="4" destOrd="0" parTransId="{DED2FCDE-2CE9-4FF0-87FC-A08AB8A5F7CC}" sibTransId="{5E7887C2-D7BC-4757-9E71-0CE01C63FBC2}"/>
-    <dgm:cxn modelId="{907F3214-4C59-4438-9D9F-2A40EFF50D34}" srcId="{1A0003A3-B989-4D52-BD87-D674854DE084}" destId="{5AA437DA-AF60-46B9-8D95-F20248F9E5BF}" srcOrd="1" destOrd="0" parTransId="{7142D864-2325-43B7-B271-B6A152362847}" sibTransId="{2FA546F9-C146-448F-8C45-6F91EF838876}"/>
-    <dgm:cxn modelId="{62C2819D-D40D-4EA1-8F06-2B6365D6EB3D}" type="presOf" srcId="{1A0003A3-B989-4D52-BD87-D674854DE084}" destId="{EF01399A-C871-42DB-882D-B4956439CC7A}" srcOrd="0" destOrd="0" presId="urn:microsoft.com/office/officeart/2005/8/layout/orgChart1"/>
-    <dgm:cxn modelId="{B7F02162-9F46-40E3-ACEE-55C310A95A65}" type="presOf" srcId="{59E76C9C-3B48-474B-A6E3-1CD3FFFED176}" destId="{A13C6E9A-E6B9-4C0D-9041-6011AA3C9E94}" srcOrd="0" destOrd="0" presId="urn:microsoft.com/office/officeart/2005/8/layout/orgChart1"/>
-    <dgm:cxn modelId="{BFAF484A-6DEA-44F0-9F89-A220A12EB044}" srcId="{95BCC889-D8C6-47FF-92E1-3733FB1CECEE}" destId="{2DEF96C9-12AE-4CE3-978E-C38C69AC015D}" srcOrd="0" destOrd="0" parTransId="{F42885A1-A03D-48DC-8641-B135C58A11D6}" sibTransId="{C45CD9AD-892B-4ABE-8708-E95D0BB6170D}"/>
-    <dgm:cxn modelId="{EFCA287B-5172-4C64-9B3C-C50E7CBD252E}" type="presOf" srcId="{AC49F173-0A42-43BB-9FCE-064B72FA4EA0}" destId="{627BD87E-EEC1-46BB-9A8B-BE5A1EA86E61}" srcOrd="0" destOrd="0" presId="urn:microsoft.com/office/officeart/2005/8/layout/orgChart1"/>
-    <dgm:cxn modelId="{5945426C-1A9C-4AB3-B7B3-73843CD4209C}" type="presOf" srcId="{1624FD61-1B8D-4674-8D53-F9941CDAB86A}" destId="{CDB438EF-E7A8-4115-84CB-00A1B1B6E5DD}" srcOrd="0" destOrd="0" presId="urn:microsoft.com/office/officeart/2005/8/layout/orgChart1"/>
-    <dgm:cxn modelId="{A8ACB252-A5C0-4FB6-8D48-29A67CD86233}" type="presOf" srcId="{529BF9FD-442B-460C-9BE1-81FB2A1B0844}" destId="{6B050F9D-9699-4FD2-8430-0B0530B13AFF}" srcOrd="0" destOrd="0" presId="urn:microsoft.com/office/officeart/2005/8/layout/orgChart1"/>
-    <dgm:cxn modelId="{9BCEB219-F37E-4B5F-971B-66BDF173A5A1}" type="presOf" srcId="{A45A518D-FA80-441F-BD18-2C48F354F5CE}" destId="{B0B4C38E-BDF4-40C4-BEB7-124B3B1858B3}" srcOrd="0" destOrd="0" presId="urn:microsoft.com/office/officeart/2005/8/layout/orgChart1"/>
-    <dgm:cxn modelId="{045DEBC8-ECC8-490A-A6A2-8E30EBEABFC6}" type="presOf" srcId="{31F988DA-1C3B-4E5E-BA40-734FCB0528F1}" destId="{965D5485-4F3D-4421-BDAC-6989822BA59B}" srcOrd="0" destOrd="0" presId="urn:microsoft.com/office/officeart/2005/8/layout/orgChart1"/>
-    <dgm:cxn modelId="{C1D93B91-80A1-4CCC-AC5B-8D17F52EC189}" srcId="{D9E6C8FC-57E7-474B-B3CD-435B41E90542}" destId="{0CCDA282-BB26-49B6-890A-32AC74009167}" srcOrd="2" destOrd="0" parTransId="{F9ACEEB6-8E87-4C6C-BFCE-2F3A018382DF}" sibTransId="{5780CFC8-EF3C-4687-A7BC-CC116B83856F}"/>
-    <dgm:cxn modelId="{DA7A154A-F09F-460E-A27D-811A47116E1B}" type="presOf" srcId="{6C8D017C-F50A-4A4A-B2CA-7C9D172D5E10}" destId="{6503EEFD-332F-49D5-90BD-4A2E45E56C16}" srcOrd="0" destOrd="0" presId="urn:microsoft.com/office/officeart/2005/8/layout/orgChart1"/>
-    <dgm:cxn modelId="{C0D0349C-0A50-409A-B6C7-4F38AE268008}" type="presOf" srcId="{1A0003A3-B989-4D52-BD87-D674854DE084}" destId="{E637356C-C93D-4C43-80DB-9252B4FBED9E}" srcOrd="1" destOrd="0" presId="urn:microsoft.com/office/officeart/2005/8/layout/orgChart1"/>
-    <dgm:cxn modelId="{7AAA84B5-4BA2-498C-8CD1-E4982F3C1268}" type="presOf" srcId="{13AADB0A-CA02-4CA4-9252-9C84B9AD8DF6}" destId="{CE60738C-5ACA-412E-B768-9EFDEB43A78E}" srcOrd="1" destOrd="0" presId="urn:microsoft.com/office/officeart/2005/8/layout/orgChart1"/>
-    <dgm:cxn modelId="{B0288AE3-548E-4FC0-AC16-0863B8168867}" type="presOf" srcId="{A25675F7-D095-41B4-870D-D8B6033DE05B}" destId="{5FCAB781-58E0-4867-A98E-686B0DE576BB}" srcOrd="1" destOrd="0" presId="urn:microsoft.com/office/officeart/2005/8/layout/orgChart1"/>
-    <dgm:cxn modelId="{92657BF9-A5BB-41CF-86CE-279F75AEC97C}" type="presOf" srcId="{7F20ED50-9934-492E-8956-CE6D99DE6FEE}" destId="{F2FA6399-2181-44E5-8B07-367C375D7F18}" srcOrd="0" destOrd="0" presId="urn:microsoft.com/office/officeart/2005/8/layout/orgChart1"/>
-    <dgm:cxn modelId="{255C3FA3-C1C8-4CF9-BD3C-CEDC8EE74A34}" srcId="{95BCC889-D8C6-47FF-92E1-3733FB1CECEE}" destId="{56A1F948-DAA9-4AFE-9959-46DC10446EBE}" srcOrd="2" destOrd="0" parTransId="{AC49F173-0A42-43BB-9FCE-064B72FA4EA0}" sibTransId="{4318EBF7-6FAD-4B2A-A9CE-BF39D942635C}"/>
-    <dgm:cxn modelId="{163623AB-D7E8-4FD7-B6A8-154183E5A74A}" type="presOf" srcId="{0CCDA282-BB26-49B6-890A-32AC74009167}" destId="{A8429D28-4ADE-4C42-8030-570A46BF5E79}" srcOrd="0" destOrd="0" presId="urn:microsoft.com/office/officeart/2005/8/layout/orgChart1"/>
-    <dgm:cxn modelId="{2E8627A9-B6DB-4F14-97E3-F4CEBCB215B1}" srcId="{D9E6C8FC-57E7-474B-B3CD-435B41E90542}" destId="{73B3620B-D974-4D2B-BD34-797D46E5E00A}" srcOrd="3" destOrd="0" parTransId="{84F3E0BA-04CD-44A3-A197-1B53BBB68575}" sibTransId="{A01BD98B-A527-442E-80B1-EAC27C709D84}"/>
-    <dgm:cxn modelId="{8D70CA73-B12A-407C-8944-7C5D9005BCF4}" type="presOf" srcId="{FB169870-B819-421A-8D71-35D3088D4542}" destId="{2FE32A58-66BD-4A7A-AC4B-7695EBB22317}" srcOrd="0" destOrd="0" presId="urn:microsoft.com/office/officeart/2005/8/layout/orgChart1"/>
-    <dgm:cxn modelId="{C84A6116-D732-41F2-A69B-77020C7C8016}" type="presOf" srcId="{2DEF96C9-12AE-4CE3-978E-C38C69AC015D}" destId="{4CBA81ED-297E-4400-89C4-9ADFDF0F0E2F}" srcOrd="0" destOrd="0" presId="urn:microsoft.com/office/officeart/2005/8/layout/orgChart1"/>
-    <dgm:cxn modelId="{92E2E6C5-743C-4956-9B5A-2F2CBFBEBF56}" type="presOf" srcId="{A59BF7ED-C5B1-43B7-8D51-51037D17D502}" destId="{90C1A6E4-8A5F-45AD-AFDD-B81F1B8B8999}" srcOrd="0" destOrd="0" presId="urn:microsoft.com/office/officeart/2005/8/layout/orgChart1"/>
-    <dgm:cxn modelId="{E93AB0CF-77FF-4868-B0ED-9D47621F32F7}" type="presOf" srcId="{85979A4C-A8DF-4A5C-95C5-1EF4516B0BE3}" destId="{6A68317E-06C8-47EE-A690-3F6DA225DE0C}" srcOrd="0" destOrd="0" presId="urn:microsoft.com/office/officeart/2005/8/layout/orgChart1"/>
-    <dgm:cxn modelId="{7FB389E9-2349-4295-A8D7-5CEFDC3B7444}" type="presOf" srcId="{4AF644C9-2D4D-45CB-9908-55B57121857E}" destId="{7D5DCB1A-9937-4676-A984-19897E1579C6}" srcOrd="0" destOrd="0" presId="urn:microsoft.com/office/officeart/2005/8/layout/orgChart1"/>
-    <dgm:cxn modelId="{391ED368-6061-42E7-9D6D-466197456000}" type="presOf" srcId="{77A29D65-973E-4552-B4F2-5B36E82AA7D8}" destId="{442D376F-E3D8-47C5-B41D-9A883805EF0C}" srcOrd="0" destOrd="0" presId="urn:microsoft.com/office/officeart/2005/8/layout/orgChart1"/>
-    <dgm:cxn modelId="{43DFBD7F-6086-4BDF-935C-0986BBD0AECB}" type="presOf" srcId="{018F3B04-19AA-495F-B92B-407EDA08F434}" destId="{C3305F23-CE9A-4A32-8A6E-2B97B345D80B}" srcOrd="0" destOrd="0" presId="urn:microsoft.com/office/officeart/2005/8/layout/orgChart1"/>
-    <dgm:cxn modelId="{6728B96D-C107-4396-A614-06EBD151A07C}" srcId="{D9E6C8FC-57E7-474B-B3CD-435B41E90542}" destId="{BB75EE0F-CAB8-41E0-ADA7-4AF1B18C8126}" srcOrd="0" destOrd="0" parTransId="{7F20ED50-9934-492E-8956-CE6D99DE6FEE}" sibTransId="{F35E989D-EA02-4EF1-A203-C608A0D9778C}"/>
-    <dgm:cxn modelId="{6691ACA0-EB3C-478E-98F8-52A00F818151}" type="presOf" srcId="{84F3E0BA-04CD-44A3-A197-1B53BBB68575}" destId="{7C83333E-353E-4DBD-974F-05B3E040C9F3}" srcOrd="0" destOrd="0" presId="urn:microsoft.com/office/officeart/2005/8/layout/orgChart1"/>
-    <dgm:cxn modelId="{604BD274-9E4B-46FA-B2FA-C18B9086AC32}" srcId="{5AA437DA-AF60-46B9-8D95-F20248F9E5BF}" destId="{FB169870-B819-421A-8D71-35D3088D4542}" srcOrd="2" destOrd="0" parTransId="{018F3B04-19AA-495F-B92B-407EDA08F434}" sibTransId="{07957FE2-DB99-48F0-B467-C2C813470632}"/>
-    <dgm:cxn modelId="{3ABA9CC5-28D5-4757-945C-F969DFCD7A56}" srcId="{1A0003A3-B989-4D52-BD87-D674854DE084}" destId="{95BCC889-D8C6-47FF-92E1-3733FB1CECEE}" srcOrd="0" destOrd="0" parTransId="{C85EEFE2-4C55-4C2E-8766-4F8BE4124556}" sibTransId="{D8FA1BF9-C650-4836-B679-65B8CAA5549C}"/>
-    <dgm:cxn modelId="{1E447F25-E63C-47F4-8958-4A900E847EBF}" type="presOf" srcId="{95BCC889-D8C6-47FF-92E1-3733FB1CECEE}" destId="{E059473C-A604-4EEF-8D14-1C1121E6E42C}" srcOrd="1" destOrd="0" presId="urn:microsoft.com/office/officeart/2005/8/layout/orgChart1"/>
-    <dgm:cxn modelId="{F2A820E8-6AA9-4E4A-A09D-02C03086AD01}" type="presOf" srcId="{9D8C3720-68CA-438F-9F9E-5B73B06697F5}" destId="{5EC9880C-EF72-47B2-8FF6-36EC47BCA672}" srcOrd="0" destOrd="0" presId="urn:microsoft.com/office/officeart/2005/8/layout/orgChart1"/>
-    <dgm:cxn modelId="{6CD7594F-33B3-4C79-AC16-56E2193D3DD5}" type="presOf" srcId="{73B3620B-D974-4D2B-BD34-797D46E5E00A}" destId="{ACBEA207-669D-400F-8DEE-C0FC1717D5D8}" srcOrd="1" destOrd="0" presId="urn:microsoft.com/office/officeart/2005/8/layout/orgChart1"/>
-    <dgm:cxn modelId="{85A36FD6-D718-483F-AE17-51ADAD91776B}" type="presOf" srcId="{59E76C9C-3B48-474B-A6E3-1CD3FFFED176}" destId="{A30B764B-3C90-47CC-A171-8CB4D3BAA217}" srcOrd="1" destOrd="0" presId="urn:microsoft.com/office/officeart/2005/8/layout/orgChart1"/>
-    <dgm:cxn modelId="{02D85C04-77DE-4B31-9AD5-96CA7E48D0AF}" type="presOf" srcId="{58D1E214-6072-4689-8CC5-260FA572BA5B}" destId="{0D8D37DD-E15D-4AA6-B6F9-B6F74D94E6E2}" srcOrd="1" destOrd="0" presId="urn:microsoft.com/office/officeart/2005/8/layout/orgChart1"/>
-    <dgm:cxn modelId="{E67A22FF-BD96-4802-B91C-776D959CF857}" srcId="{95BCC889-D8C6-47FF-92E1-3733FB1CECEE}" destId="{58D1E214-6072-4689-8CC5-260FA572BA5B}" srcOrd="1" destOrd="0" parTransId="{BBEC2A1C-E013-4F90-8FC3-7B4A780F229E}" sibTransId="{27D1116B-D380-4044-B28B-BC2E62B46126}"/>
-    <dgm:cxn modelId="{8F31B518-F69F-491A-86E5-7AC4ECEBED8D}" srcId="{D9E6C8FC-57E7-474B-B3CD-435B41E90542}" destId="{529BF9FD-442B-460C-9BE1-81FB2A1B0844}" srcOrd="6" destOrd="0" parTransId="{9D8C3720-68CA-438F-9F9E-5B73B06697F5}" sibTransId="{FB967425-A1F3-49E5-B96A-F6F4E10828BE}"/>
-    <dgm:cxn modelId="{BC8E46D3-D719-42D4-91E6-7CC59CA6E7BE}" type="presOf" srcId="{BB75EE0F-CAB8-41E0-ADA7-4AF1B18C8126}" destId="{4006562E-ACE4-4703-9C66-EF798CBDB449}" srcOrd="1" destOrd="0" presId="urn:microsoft.com/office/officeart/2005/8/layout/orgChart1"/>
-    <dgm:cxn modelId="{0C15D05E-4376-4619-8185-471DB17EBCDA}" srcId="{A841AE47-448E-403B-B70B-E5E5A52ABF53}" destId="{2E8663CA-27C3-4CCA-A623-4C27556E9918}" srcOrd="0" destOrd="0" parTransId="{3C6DFD2E-1BFF-464C-B51D-C0699F3306C4}" sibTransId="{AB785725-93A3-43AE-8D31-E2809E80EFD0}"/>
-    <dgm:cxn modelId="{C771B262-36E1-4615-9C3C-671467811053}" type="presOf" srcId="{DED2FCDE-2CE9-4FF0-87FC-A08AB8A5F7CC}" destId="{A9062D93-E3D6-441B-AA04-3B63D6C70670}" srcOrd="0" destOrd="0" presId="urn:microsoft.com/office/officeart/2005/8/layout/orgChart1"/>
-    <dgm:cxn modelId="{3852C944-8993-4B75-B3C0-451E18798070}" type="presOf" srcId="{529BF9FD-442B-460C-9BE1-81FB2A1B0844}" destId="{25402B0A-E9EC-4254-B2CC-8EF096FAEF8B}" srcOrd="1" destOrd="0" presId="urn:microsoft.com/office/officeart/2005/8/layout/orgChart1"/>
-    <dgm:cxn modelId="{AC6F1AD1-F764-4E67-B3B1-239E18ACED17}" type="presOf" srcId="{95BCC889-D8C6-47FF-92E1-3733FB1CECEE}" destId="{C3DE3DAA-7C2C-41D7-A3CB-47B29D9A2634}" srcOrd="0" destOrd="0" presId="urn:microsoft.com/office/officeart/2005/8/layout/orgChart1"/>
-    <dgm:cxn modelId="{8EDE078D-7F78-4D88-983C-89EBC97C2FF3}" type="presOf" srcId="{0CCDA282-BB26-49B6-890A-32AC74009167}" destId="{24A92979-E2F1-46F9-B8F9-A40608924704}" srcOrd="1" destOrd="0" presId="urn:microsoft.com/office/officeart/2005/8/layout/orgChart1"/>
-    <dgm:cxn modelId="{28EC1544-90A4-4D02-ABCA-1F725310B4C0}" srcId="{5AA437DA-AF60-46B9-8D95-F20248F9E5BF}" destId="{31F988DA-1C3B-4E5E-BA40-734FCB0528F1}" srcOrd="3" destOrd="0" parTransId="{57AC5A75-75C8-4D5D-A70A-CA9D5934C097}" sibTransId="{148165EA-58FA-4D05-B4B2-D790E161E592}"/>
-    <dgm:cxn modelId="{AD466A89-DF46-4302-A060-8695B538FB3E}" type="presOf" srcId="{2DEF96C9-12AE-4CE3-978E-C38C69AC015D}" destId="{237ADA24-2C2C-42A5-99E8-66177294C31C}" srcOrd="1" destOrd="0" presId="urn:microsoft.com/office/officeart/2005/8/layout/orgChart1"/>
-    <dgm:cxn modelId="{595B249E-7DD5-42C4-90FA-00A7A2B31922}" srcId="{A841AE47-448E-403B-B70B-E5E5A52ABF53}" destId="{1A0003A3-B989-4D52-BD87-D674854DE084}" srcOrd="1" destOrd="0" parTransId="{E771CCE4-7233-4A07-BEE1-7601D55C76F8}" sibTransId="{2B002883-0508-46A3-B649-DEA76AAD1660}"/>
-    <dgm:cxn modelId="{909A7646-91FC-4A4F-97A6-069AFB960A4C}" type="presOf" srcId="{2E8663CA-27C3-4CCA-A623-4C27556E9918}" destId="{BD33F870-05E8-4EE1-A125-0BF93891C340}" srcOrd="0" destOrd="0" presId="urn:microsoft.com/office/officeart/2005/8/layout/orgChart1"/>
-    <dgm:cxn modelId="{D4B66667-3E1B-4A02-B35D-944DDF744371}" type="presOf" srcId="{A841AE47-448E-403B-B70B-E5E5A52ABF53}" destId="{23F6984E-34D9-4587-A330-68335C399A8A}" srcOrd="1" destOrd="0" presId="urn:microsoft.com/office/officeart/2005/8/layout/orgChart1"/>
-    <dgm:cxn modelId="{74A14304-19CC-4E6E-B432-FC28ABF26CCD}" type="presOf" srcId="{FB169870-B819-421A-8D71-35D3088D4542}" destId="{676F0A01-BAE4-46AE-A176-22FE3FF7E445}" srcOrd="1" destOrd="0" presId="urn:microsoft.com/office/officeart/2005/8/layout/orgChart1"/>
-    <dgm:cxn modelId="{26B0A309-3904-4216-83D6-3FC3CC6CC7EE}" type="presOf" srcId="{57AC5A75-75C8-4D5D-A70A-CA9D5934C097}" destId="{ABA92AE5-69E0-46C7-92D7-F1EF5A70BEBB}" srcOrd="0" destOrd="0" presId="urn:microsoft.com/office/officeart/2005/8/layout/orgChart1"/>
-    <dgm:cxn modelId="{982AA5D1-0FD9-4C88-AEEC-299409BFEC3F}" type="presOf" srcId="{C85EEFE2-4C55-4C2E-8766-4F8BE4124556}" destId="{EDEF938C-CCB0-408F-BB39-89B7B85CDEA0}" srcOrd="0" destOrd="0" presId="urn:microsoft.com/office/officeart/2005/8/layout/orgChart1"/>
-    <dgm:cxn modelId="{BF5BE228-892D-439B-B693-26C82EDA61DC}" type="presOf" srcId="{58D1E214-6072-4689-8CC5-260FA572BA5B}" destId="{E54F2900-92CD-4717-9FBB-2BBB63263854}" srcOrd="0" destOrd="0" presId="urn:microsoft.com/office/officeart/2005/8/layout/orgChart1"/>
-    <dgm:cxn modelId="{65FB75A6-2363-4476-98AB-A0734CC6FE4A}" type="presOf" srcId="{7142D864-2325-43B7-B271-B6A152362847}" destId="{900CB124-4CCC-4141-A6D2-89C6EB8A1473}" srcOrd="0" destOrd="0" presId="urn:microsoft.com/office/officeart/2005/8/layout/orgChart1"/>
-    <dgm:cxn modelId="{505B8159-4AEB-4FFA-96B3-575027F8A242}" srcId="{2E8663CA-27C3-4CCA-A623-4C27556E9918}" destId="{D9E6C8FC-57E7-474B-B3CD-435B41E90542}" srcOrd="0" destOrd="0" parTransId="{77A29D65-973E-4552-B4F2-5B36E82AA7D8}" sibTransId="{79C80AFF-DC10-440E-8E98-466C50384229}"/>
-    <dgm:cxn modelId="{18C2677B-4DE7-4128-898A-7A6D49051EFA}" type="presOf" srcId="{13AADB0A-CA02-4CA4-9252-9C84B9AD8DF6}" destId="{87C86E80-79EC-45E8-AA68-454823A1D316}" srcOrd="0" destOrd="0" presId="urn:microsoft.com/office/officeart/2005/8/layout/orgChart1"/>
+    <dgm:cxn modelId="{35A099D6-D1E1-425C-BB09-85552212700C}" type="presOf" srcId="{7142D864-2325-43B7-B271-B6A152362847}" destId="{900CB124-4CCC-4141-A6D2-89C6EB8A1473}" srcOrd="0" destOrd="0" presId="urn:microsoft.com/office/officeart/2005/8/layout/orgChart1"/>
+    <dgm:cxn modelId="{06DD4670-CE82-4FD3-8660-18F0F61983A2}" type="presOf" srcId="{9D8C3720-68CA-438F-9F9E-5B73B06697F5}" destId="{5EC9880C-EF72-47B2-8FF6-36EC47BCA672}" srcOrd="0" destOrd="0" presId="urn:microsoft.com/office/officeart/2005/8/layout/orgChart1"/>
+    <dgm:cxn modelId="{0407C4AA-FFED-4125-8D18-9A336920A8C1}" type="presOf" srcId="{13AADB0A-CA02-4CA4-9252-9C84B9AD8DF6}" destId="{87C86E80-79EC-45E8-AA68-454823A1D316}" srcOrd="0" destOrd="0" presId="urn:microsoft.com/office/officeart/2005/8/layout/orgChart1"/>
+    <dgm:cxn modelId="{08463211-F15B-4692-B37C-EA8AA652E38E}" type="presOf" srcId="{4AF644C9-2D4D-45CB-9908-55B57121857E}" destId="{7D5DCB1A-9937-4676-A984-19897E1579C6}" srcOrd="0" destOrd="0" presId="urn:microsoft.com/office/officeart/2005/8/layout/orgChart1"/>
+    <dgm:cxn modelId="{439D4B6C-7BA2-4CA7-BB39-5E04EC7F74D8}" type="presOf" srcId="{1624FD61-1B8D-4674-8D53-F9941CDAB86A}" destId="{CDB438EF-E7A8-4115-84CB-00A1B1B6E5DD}" srcOrd="0" destOrd="0" presId="urn:microsoft.com/office/officeart/2005/8/layout/orgChart1"/>
     <dgm:cxn modelId="{519DF594-8E81-4A31-B7EA-33913D8ED3DD}" srcId="{5AA437DA-AF60-46B9-8D95-F20248F9E5BF}" destId="{13AADB0A-CA02-4CA4-9252-9C84B9AD8DF6}" srcOrd="0" destOrd="0" parTransId="{1624FD61-1B8D-4674-8D53-F9941CDAB86A}" sibTransId="{19A614D5-9CAF-4D31-8C03-9853E21E5326}"/>
-    <dgm:cxn modelId="{A92C0845-61C8-42A7-A178-BA843405E66E}" type="presOf" srcId="{5AA437DA-AF60-46B9-8D95-F20248F9E5BF}" destId="{B86FE38F-2074-43FC-9276-B3C8933A636C}" srcOrd="1" destOrd="0" presId="urn:microsoft.com/office/officeart/2005/8/layout/orgChart1"/>
-    <dgm:cxn modelId="{C081D9FD-F544-446A-9D8C-7493A92D0812}" type="presOf" srcId="{D9E6C8FC-57E7-474B-B3CD-435B41E90542}" destId="{BE84E890-F4DC-4C46-ACB9-9B67ADE9E6A9}" srcOrd="1" destOrd="0" presId="urn:microsoft.com/office/officeart/2005/8/layout/orgChart1"/>
-    <dgm:cxn modelId="{2EA897B9-65E2-44B2-BF4A-A220AAFC5B44}" srcId="{D9E6C8FC-57E7-474B-B3CD-435B41E90542}" destId="{4AF644C9-2D4D-45CB-9908-55B57121857E}" srcOrd="1" destOrd="0" parTransId="{85979A4C-A8DF-4A5C-95C5-1EF4516B0BE3}" sibTransId="{F746C85B-2510-4874-873E-858C832A8DA3}"/>
-    <dgm:cxn modelId="{66BA52AF-D2E7-4690-BF24-918F51A99553}" type="presOf" srcId="{56A1F948-DAA9-4AFE-9959-46DC10446EBE}" destId="{52F5AD47-7A4D-4D3E-AFE9-B89D0501ACE1}" srcOrd="0" destOrd="0" presId="urn:microsoft.com/office/officeart/2005/8/layout/orgChart1"/>
-    <dgm:cxn modelId="{5A412C6F-3EA0-4465-B8F2-CC7745B3DC26}" type="presOf" srcId="{3C6DFD2E-1BFF-464C-B51D-C0699F3306C4}" destId="{18569363-7ECD-44D6-8C16-C3BF4C957D40}" srcOrd="0" destOrd="0" presId="urn:microsoft.com/office/officeart/2005/8/layout/orgChart1"/>
-    <dgm:cxn modelId="{482349EE-396F-4F90-82A7-EA0182FD0AEB}" type="presOf" srcId="{4AF644C9-2D4D-45CB-9908-55B57121857E}" destId="{469C1C3A-AAD9-4B98-8774-A11F7F6D16E5}" srcOrd="1" destOrd="0" presId="urn:microsoft.com/office/officeart/2005/8/layout/orgChart1"/>
-    <dgm:cxn modelId="{05461E42-63C8-4FC9-AD36-57FB60CD50E9}" type="presOf" srcId="{BBEC2A1C-E013-4F90-8FC3-7B4A780F229E}" destId="{E2E84C34-B58E-40ED-97AB-3CCF7A749D31}" srcOrd="0" destOrd="0" presId="urn:microsoft.com/office/officeart/2005/8/layout/orgChart1"/>
-    <dgm:cxn modelId="{5BC5E13E-10C7-4CF5-907C-29FFB52825D1}" type="presOf" srcId="{56A1F948-DAA9-4AFE-9959-46DC10446EBE}" destId="{39CCB056-ED37-4212-B059-A424AC87FF9A}" srcOrd="1" destOrd="0" presId="urn:microsoft.com/office/officeart/2005/8/layout/orgChart1"/>
-    <dgm:cxn modelId="{4C6E1FE5-5EB4-4228-A8AB-E41C95E71CFD}" type="presOf" srcId="{31F988DA-1C3B-4E5E-BA40-734FCB0528F1}" destId="{646B7453-035D-4668-AC32-CE2D3EBC75BE}" srcOrd="1" destOrd="0" presId="urn:microsoft.com/office/officeart/2005/8/layout/orgChart1"/>
-    <dgm:cxn modelId="{4DFA79D8-6440-4022-93CA-C54A03E589B7}" srcId="{D9E6C8FC-57E7-474B-B3CD-435B41E90542}" destId="{A59BF7ED-C5B1-43B7-8D51-51037D17D502}" srcOrd="5" destOrd="0" parTransId="{C6CA87FD-A9FF-4415-9DA3-844CF34C6AC7}" sibTransId="{700006BB-A191-4EA7-9ED1-2435775CA7DE}"/>
-    <dgm:cxn modelId="{894E434D-B9AD-4F2D-8CEC-DE8F418B0A96}" type="presOf" srcId="{2E8663CA-27C3-4CCA-A623-4C27556E9918}" destId="{5285A4FE-F2C6-434B-8A62-E82398B6A29A}" srcOrd="1" destOrd="0" presId="urn:microsoft.com/office/officeart/2005/8/layout/orgChart1"/>
-    <dgm:cxn modelId="{51C46A17-9033-40A6-938A-621018824949}" type="presOf" srcId="{BB75EE0F-CAB8-41E0-ADA7-4AF1B18C8126}" destId="{E5016ACA-A89D-412A-8A88-CF13B7E479D5}" srcOrd="0" destOrd="0" presId="urn:microsoft.com/office/officeart/2005/8/layout/orgChart1"/>
-    <dgm:cxn modelId="{8EA7C2E8-416A-492C-BA8D-B95210A2798D}" type="presOf" srcId="{F9ACEEB6-8E87-4C6C-BFCE-2F3A018382DF}" destId="{D70E273E-3EF6-47C4-9ABD-033395C521C0}" srcOrd="0" destOrd="0" presId="urn:microsoft.com/office/officeart/2005/8/layout/orgChart1"/>
+    <dgm:cxn modelId="{1039AB41-6AA3-4CE4-B314-F15C3A56DED0}" type="presOf" srcId="{58D1E214-6072-4689-8CC5-260FA572BA5B}" destId="{0D8D37DD-E15D-4AA6-B6F9-B6F74D94E6E2}" srcOrd="1" destOrd="0" presId="urn:microsoft.com/office/officeart/2005/8/layout/orgChart1"/>
     <dgm:cxn modelId="{658F989D-EC81-4ED1-9181-6904B571A975}" srcId="{A45A518D-FA80-441F-BD18-2C48F354F5CE}" destId="{A841AE47-448E-403B-B70B-E5E5A52ABF53}" srcOrd="0" destOrd="0" parTransId="{A531B810-4D8F-4593-BF39-A48DB24DC0C2}" sibTransId="{4F13D417-18D0-4ACC-9E49-E87459925476}"/>
-    <dgm:cxn modelId="{57A64E2B-1496-487F-8FDE-774EB10E9A98}" type="presOf" srcId="{D9E6C8FC-57E7-474B-B3CD-435B41E90542}" destId="{0C085B8D-B5F0-4F10-9E0C-AA00066C08EE}" srcOrd="0" destOrd="0" presId="urn:microsoft.com/office/officeart/2005/8/layout/orgChart1"/>
-    <dgm:cxn modelId="{4DCCAE57-F0C0-4D3F-A73F-FE95745C3FE5}" type="presOf" srcId="{73B3620B-D974-4D2B-BD34-797D46E5E00A}" destId="{02CDF739-5B2D-43DB-8798-10BA9159210B}" srcOrd="0" destOrd="0" presId="urn:microsoft.com/office/officeart/2005/8/layout/orgChart1"/>
-    <dgm:cxn modelId="{F6DC2002-B6BF-48BC-8D41-9B302CDC7A21}" type="presOf" srcId="{F42885A1-A03D-48DC-8641-B135C58A11D6}" destId="{87AED57A-097E-44EF-B827-B218957D8E9D}" srcOrd="0" destOrd="0" presId="urn:microsoft.com/office/officeart/2005/8/layout/orgChart1"/>
-    <dgm:cxn modelId="{3D74FB4B-6D95-4EEB-9840-FC2A66A51718}" type="presOf" srcId="{A25675F7-D095-41B4-870D-D8B6033DE05B}" destId="{D9264CB6-B399-4D38-8317-667FEF6F3871}" srcOrd="0" destOrd="0" presId="urn:microsoft.com/office/officeart/2005/8/layout/orgChart1"/>
-    <dgm:cxn modelId="{2063F115-0024-4D97-9BBF-9EC0D0F0077D}" type="presOf" srcId="{A59BF7ED-C5B1-43B7-8D51-51037D17D502}" destId="{086DFAE9-112A-4ED2-ABAD-4B1A30002675}" srcOrd="1" destOrd="0" presId="urn:microsoft.com/office/officeart/2005/8/layout/orgChart1"/>
-    <dgm:cxn modelId="{2DC67F9B-8D18-4104-B55B-EF70008C548B}" type="presParOf" srcId="{B0B4C38E-BDF4-40C4-BEB7-124B3B1858B3}" destId="{48F4DB81-2422-4340-9120-4E85037690AE}" srcOrd="0" destOrd="0" presId="urn:microsoft.com/office/officeart/2005/8/layout/orgChart1"/>
-    <dgm:cxn modelId="{FAA1DEBA-7123-4ABC-A0E5-F49E2099A765}" type="presParOf" srcId="{48F4DB81-2422-4340-9120-4E85037690AE}" destId="{561EA86A-81CA-4B0C-98C1-49E119C565C9}" srcOrd="0" destOrd="0" presId="urn:microsoft.com/office/officeart/2005/8/layout/orgChart1"/>
-    <dgm:cxn modelId="{130324A1-FBE4-4188-985E-B49818436C6B}" type="presParOf" srcId="{561EA86A-81CA-4B0C-98C1-49E119C565C9}" destId="{926A8A8E-5DB1-464F-A9A0-8B923CEA632A}" srcOrd="0" destOrd="0" presId="urn:microsoft.com/office/officeart/2005/8/layout/orgChart1"/>
-    <dgm:cxn modelId="{4C7168BD-A2C0-4FD4-83DF-C11AA91C8673}" type="presParOf" srcId="{561EA86A-81CA-4B0C-98C1-49E119C565C9}" destId="{23F6984E-34D9-4587-A330-68335C399A8A}" srcOrd="1" destOrd="0" presId="urn:microsoft.com/office/officeart/2005/8/layout/orgChart1"/>
-    <dgm:cxn modelId="{F4A5F428-C33D-4BE3-9F75-6D5A28E9EEB7}" type="presParOf" srcId="{48F4DB81-2422-4340-9120-4E85037690AE}" destId="{56F9565F-9708-43AB-9AD0-1F619CE15769}" srcOrd="1" destOrd="0" presId="urn:microsoft.com/office/officeart/2005/8/layout/orgChart1"/>
-    <dgm:cxn modelId="{20CE506D-68DC-435E-A309-4AB5C60FF6B3}" type="presParOf" srcId="{56F9565F-9708-43AB-9AD0-1F619CE15769}" destId="{18569363-7ECD-44D6-8C16-C3BF4C957D40}" srcOrd="0" destOrd="0" presId="urn:microsoft.com/office/officeart/2005/8/layout/orgChart1"/>
-    <dgm:cxn modelId="{84749C3E-06E5-451C-8872-478CBD2F2F18}" type="presParOf" srcId="{56F9565F-9708-43AB-9AD0-1F619CE15769}" destId="{B7EA32BD-31B0-48A5-8ADB-EB0EEE175281}" srcOrd="1" destOrd="0" presId="urn:microsoft.com/office/officeart/2005/8/layout/orgChart1"/>
-    <dgm:cxn modelId="{6F4E0EE3-0824-43ED-9011-C3DE7BCFAE88}" type="presParOf" srcId="{B7EA32BD-31B0-48A5-8ADB-EB0EEE175281}" destId="{C41B8365-420E-4DF5-A77B-A2C53EE3792F}" srcOrd="0" destOrd="0" presId="urn:microsoft.com/office/officeart/2005/8/layout/orgChart1"/>
-    <dgm:cxn modelId="{BB25E183-2B92-4D39-9C5F-10CF8920ED47}" type="presParOf" srcId="{C41B8365-420E-4DF5-A77B-A2C53EE3792F}" destId="{BD33F870-05E8-4EE1-A125-0BF93891C340}" srcOrd="0" destOrd="0" presId="urn:microsoft.com/office/officeart/2005/8/layout/orgChart1"/>
-    <dgm:cxn modelId="{A0D9D869-D4DA-44B0-89B4-D6E0188E7026}" type="presParOf" srcId="{C41B8365-420E-4DF5-A77B-A2C53EE3792F}" destId="{5285A4FE-F2C6-434B-8A62-E82398B6A29A}" srcOrd="1" destOrd="0" presId="urn:microsoft.com/office/officeart/2005/8/layout/orgChart1"/>
-    <dgm:cxn modelId="{6231289A-DB3D-42B7-817E-9C6905D45BF8}" type="presParOf" srcId="{B7EA32BD-31B0-48A5-8ADB-EB0EEE175281}" destId="{EFF283CC-66ED-4401-A70A-EC4C8EEA60F8}" srcOrd="1" destOrd="0" presId="urn:microsoft.com/office/officeart/2005/8/layout/orgChart1"/>
-    <dgm:cxn modelId="{E0BA4C8F-BF02-4433-9EC2-4AE213AE3485}" type="presParOf" srcId="{EFF283CC-66ED-4401-A70A-EC4C8EEA60F8}" destId="{442D376F-E3D8-47C5-B41D-9A883805EF0C}" srcOrd="0" destOrd="0" presId="urn:microsoft.com/office/officeart/2005/8/layout/orgChart1"/>
-    <dgm:cxn modelId="{A3B152EB-FB5F-42BA-8A30-3D92CB4C9C22}" type="presParOf" srcId="{EFF283CC-66ED-4401-A70A-EC4C8EEA60F8}" destId="{DBA1BBFE-11D7-47F8-88D4-532BD31F1EC1}" srcOrd="1" destOrd="0" presId="urn:microsoft.com/office/officeart/2005/8/layout/orgChart1"/>
-    <dgm:cxn modelId="{F62644E9-CFD9-4B92-8DDD-010D74037132}" type="presParOf" srcId="{DBA1BBFE-11D7-47F8-88D4-532BD31F1EC1}" destId="{42010EEF-885F-4A3D-94F5-F3756AE7E7CB}" srcOrd="0" destOrd="0" presId="urn:microsoft.com/office/officeart/2005/8/layout/orgChart1"/>
-    <dgm:cxn modelId="{9AB1141D-3C6A-4261-A464-A5C222203552}" type="presParOf" srcId="{42010EEF-885F-4A3D-94F5-F3756AE7E7CB}" destId="{0C085B8D-B5F0-4F10-9E0C-AA00066C08EE}" srcOrd="0" destOrd="0" presId="urn:microsoft.com/office/officeart/2005/8/layout/orgChart1"/>
-    <dgm:cxn modelId="{1AC1038D-646F-48BB-8D22-6EF0F8E24705}" type="presParOf" srcId="{42010EEF-885F-4A3D-94F5-F3756AE7E7CB}" destId="{BE84E890-F4DC-4C46-ACB9-9B67ADE9E6A9}" srcOrd="1" destOrd="0" presId="urn:microsoft.com/office/officeart/2005/8/layout/orgChart1"/>
-    <dgm:cxn modelId="{C217A78E-CF3E-4FBD-A1F9-CB398F1DC04F}" type="presParOf" srcId="{DBA1BBFE-11D7-47F8-88D4-532BD31F1EC1}" destId="{26369E9D-4F58-44A3-829E-15B6FB2BCDA6}" srcOrd="1" destOrd="0" presId="urn:microsoft.com/office/officeart/2005/8/layout/orgChart1"/>
-    <dgm:cxn modelId="{4FD5E4D3-02CB-4BC3-80B6-8EC391F2D181}" type="presParOf" srcId="{26369E9D-4F58-44A3-829E-15B6FB2BCDA6}" destId="{F2FA6399-2181-44E5-8B07-367C375D7F18}" srcOrd="0" destOrd="0" presId="urn:microsoft.com/office/officeart/2005/8/layout/orgChart1"/>
-    <dgm:cxn modelId="{8047CA77-0AB7-46B1-9847-78692CB35E88}" type="presParOf" srcId="{26369E9D-4F58-44A3-829E-15B6FB2BCDA6}" destId="{AE1FDF81-5540-48E7-BFE9-082DA063C341}" srcOrd="1" destOrd="0" presId="urn:microsoft.com/office/officeart/2005/8/layout/orgChart1"/>
-    <dgm:cxn modelId="{E8A106BD-E103-4D3F-B95C-D33C636DD806}" type="presParOf" srcId="{AE1FDF81-5540-48E7-BFE9-082DA063C341}" destId="{4F0F8C6C-0EF7-47B3-8F00-A728BCF95A65}" srcOrd="0" destOrd="0" presId="urn:microsoft.com/office/officeart/2005/8/layout/orgChart1"/>
-    <dgm:cxn modelId="{26CAB5F6-DFDB-4EE7-919D-4D66127D78F3}" type="presParOf" srcId="{4F0F8C6C-0EF7-47B3-8F00-A728BCF95A65}" destId="{E5016ACA-A89D-412A-8A88-CF13B7E479D5}" srcOrd="0" destOrd="0" presId="urn:microsoft.com/office/officeart/2005/8/layout/orgChart1"/>
-    <dgm:cxn modelId="{13E3FF79-B05F-4CE7-8D90-172AFF69615F}" type="presParOf" srcId="{4F0F8C6C-0EF7-47B3-8F00-A728BCF95A65}" destId="{4006562E-ACE4-4703-9C66-EF798CBDB449}" srcOrd="1" destOrd="0" presId="urn:microsoft.com/office/officeart/2005/8/layout/orgChart1"/>
-    <dgm:cxn modelId="{A8B14283-3360-4968-BBA8-7030BF712D08}" type="presParOf" srcId="{AE1FDF81-5540-48E7-BFE9-082DA063C341}" destId="{1AA1FA1B-3668-4CDE-A363-4F7D61C34963}" srcOrd="1" destOrd="0" presId="urn:microsoft.com/office/officeart/2005/8/layout/orgChart1"/>
-    <dgm:cxn modelId="{01A6D7C8-F118-49D3-BD27-B51D41DC14E8}" type="presParOf" srcId="{AE1FDF81-5540-48E7-BFE9-082DA063C341}" destId="{28C466A5-7C5A-4E82-A914-996806E93A18}" srcOrd="2" destOrd="0" presId="urn:microsoft.com/office/officeart/2005/8/layout/orgChart1"/>
-    <dgm:cxn modelId="{4CD7C9DC-05D9-4CF5-B76F-F29F8F3DB64A}" type="presParOf" srcId="{26369E9D-4F58-44A3-829E-15B6FB2BCDA6}" destId="{6A68317E-06C8-47EE-A690-3F6DA225DE0C}" srcOrd="2" destOrd="0" presId="urn:microsoft.com/office/officeart/2005/8/layout/orgChart1"/>
-    <dgm:cxn modelId="{253FA57A-153E-4D6C-9510-66626DEA8A33}" type="presParOf" srcId="{26369E9D-4F58-44A3-829E-15B6FB2BCDA6}" destId="{50C396B5-2284-4869-98B4-D1CB4F309315}" srcOrd="3" destOrd="0" presId="urn:microsoft.com/office/officeart/2005/8/layout/orgChart1"/>
-    <dgm:cxn modelId="{D228A107-CF04-4760-B24B-BA68259E736E}" type="presParOf" srcId="{50C396B5-2284-4869-98B4-D1CB4F309315}" destId="{F7263E4F-0E72-4958-80AE-09300D64A796}" srcOrd="0" destOrd="0" presId="urn:microsoft.com/office/officeart/2005/8/layout/orgChart1"/>
-    <dgm:cxn modelId="{3BC5B08B-47C8-4394-9C1C-567DA68215CC}" type="presParOf" srcId="{F7263E4F-0E72-4958-80AE-09300D64A796}" destId="{7D5DCB1A-9937-4676-A984-19897E1579C6}" srcOrd="0" destOrd="0" presId="urn:microsoft.com/office/officeart/2005/8/layout/orgChart1"/>
-    <dgm:cxn modelId="{1A7CBE73-A8B4-449B-AA48-9B701494115F}" type="presParOf" srcId="{F7263E4F-0E72-4958-80AE-09300D64A796}" destId="{469C1C3A-AAD9-4B98-8774-A11F7F6D16E5}" srcOrd="1" destOrd="0" presId="urn:microsoft.com/office/officeart/2005/8/layout/orgChart1"/>
-    <dgm:cxn modelId="{5D2706EC-F0C2-4B32-B863-D1B823F6AF5B}" type="presParOf" srcId="{50C396B5-2284-4869-98B4-D1CB4F309315}" destId="{69E6D275-1E83-46CE-B855-2D6650F534AF}" srcOrd="1" destOrd="0" presId="urn:microsoft.com/office/officeart/2005/8/layout/orgChart1"/>
-    <dgm:cxn modelId="{0FCF2E3D-3437-4261-9AB8-1FE4BD2F9A62}" type="presParOf" srcId="{50C396B5-2284-4869-98B4-D1CB4F309315}" destId="{4C4592B6-D244-4FD0-8534-826305CCD78D}" srcOrd="2" destOrd="0" presId="urn:microsoft.com/office/officeart/2005/8/layout/orgChart1"/>
-    <dgm:cxn modelId="{50495795-01A0-4E3D-8109-B6C1BD7FEBFA}" type="presParOf" srcId="{26369E9D-4F58-44A3-829E-15B6FB2BCDA6}" destId="{D70E273E-3EF6-47C4-9ABD-033395C521C0}" srcOrd="4" destOrd="0" presId="urn:microsoft.com/office/officeart/2005/8/layout/orgChart1"/>
-    <dgm:cxn modelId="{04CE07A3-6AD4-4B20-807A-3D9A0831C534}" type="presParOf" srcId="{26369E9D-4F58-44A3-829E-15B6FB2BCDA6}" destId="{1ABA3696-C495-4918-9057-41A74B4A4F9B}" srcOrd="5" destOrd="0" presId="urn:microsoft.com/office/officeart/2005/8/layout/orgChart1"/>
-    <dgm:cxn modelId="{D3428424-6725-4EC1-8FFF-0203CEEDD12A}" type="presParOf" srcId="{1ABA3696-C495-4918-9057-41A74B4A4F9B}" destId="{B29D78E1-F81F-4219-8E84-39DC5E145BB5}" srcOrd="0" destOrd="0" presId="urn:microsoft.com/office/officeart/2005/8/layout/orgChart1"/>
-    <dgm:cxn modelId="{FF44492B-7767-4348-8DF4-F878B36133A7}" type="presParOf" srcId="{B29D78E1-F81F-4219-8E84-39DC5E145BB5}" destId="{A8429D28-4ADE-4C42-8030-570A46BF5E79}" srcOrd="0" destOrd="0" presId="urn:microsoft.com/office/officeart/2005/8/layout/orgChart1"/>
-    <dgm:cxn modelId="{F56C8EFC-F17E-4BE2-A804-5035C38BE164}" type="presParOf" srcId="{B29D78E1-F81F-4219-8E84-39DC5E145BB5}" destId="{24A92979-E2F1-46F9-B8F9-A40608924704}" srcOrd="1" destOrd="0" presId="urn:microsoft.com/office/officeart/2005/8/layout/orgChart1"/>
-    <dgm:cxn modelId="{3BB5E097-F954-43B6-A213-DD058EE69E09}" type="presParOf" srcId="{1ABA3696-C495-4918-9057-41A74B4A4F9B}" destId="{64703B6A-1111-4876-9835-84976D993F21}" srcOrd="1" destOrd="0" presId="urn:microsoft.com/office/officeart/2005/8/layout/orgChart1"/>
-    <dgm:cxn modelId="{332F06F7-6CE5-4050-B36B-EE2E09248FA4}" type="presParOf" srcId="{1ABA3696-C495-4918-9057-41A74B4A4F9B}" destId="{56D08F9B-B9EC-4500-89FF-F832FB511620}" srcOrd="2" destOrd="0" presId="urn:microsoft.com/office/officeart/2005/8/layout/orgChart1"/>
-    <dgm:cxn modelId="{D0F4FBB7-5B29-44DE-AA40-1CD3722D79FA}" type="presParOf" srcId="{26369E9D-4F58-44A3-829E-15B6FB2BCDA6}" destId="{7C83333E-353E-4DBD-974F-05B3E040C9F3}" srcOrd="6" destOrd="0" presId="urn:microsoft.com/office/officeart/2005/8/layout/orgChart1"/>
-    <dgm:cxn modelId="{ED791C7D-EB9E-4305-A5EA-2B9654F6BA08}" type="presParOf" srcId="{26369E9D-4F58-44A3-829E-15B6FB2BCDA6}" destId="{9BDE566F-F732-4873-991A-D9AD3D3D6D5C}" srcOrd="7" destOrd="0" presId="urn:microsoft.com/office/officeart/2005/8/layout/orgChart1"/>
-    <dgm:cxn modelId="{DE9F7A3D-4DA7-4F40-B405-19C7D2369781}" type="presParOf" srcId="{9BDE566F-F732-4873-991A-D9AD3D3D6D5C}" destId="{81BC8ABB-9FDF-4767-9553-252CF390D6D6}" srcOrd="0" destOrd="0" presId="urn:microsoft.com/office/officeart/2005/8/layout/orgChart1"/>
-    <dgm:cxn modelId="{42911DF7-9466-43F4-BBCA-C5B505EB0E88}" type="presParOf" srcId="{81BC8ABB-9FDF-4767-9553-252CF390D6D6}" destId="{02CDF739-5B2D-43DB-8798-10BA9159210B}" srcOrd="0" destOrd="0" presId="urn:microsoft.com/office/officeart/2005/8/layout/orgChart1"/>
-    <dgm:cxn modelId="{B5D01D67-3938-48CB-828E-EA927FA7DAF0}" type="presParOf" srcId="{81BC8ABB-9FDF-4767-9553-252CF390D6D6}" destId="{ACBEA207-669D-400F-8DEE-C0FC1717D5D8}" srcOrd="1" destOrd="0" presId="urn:microsoft.com/office/officeart/2005/8/layout/orgChart1"/>
-    <dgm:cxn modelId="{51638952-7DD3-4574-8618-205E82A181CD}" type="presParOf" srcId="{9BDE566F-F732-4873-991A-D9AD3D3D6D5C}" destId="{40069108-5FC0-4465-A1B6-51EB86EFE702}" srcOrd="1" destOrd="0" presId="urn:microsoft.com/office/officeart/2005/8/layout/orgChart1"/>
-    <dgm:cxn modelId="{CE1E4ED7-AF22-4A13-9262-086ECD6122F7}" type="presParOf" srcId="{9BDE566F-F732-4873-991A-D9AD3D3D6D5C}" destId="{3039BBF8-7FC1-4F96-83A2-DCA6C1451ED7}" srcOrd="2" destOrd="0" presId="urn:microsoft.com/office/officeart/2005/8/layout/orgChart1"/>
-    <dgm:cxn modelId="{03CEEDB3-E184-4D78-85F9-4F93AC05914C}" type="presParOf" srcId="{26369E9D-4F58-44A3-829E-15B6FB2BCDA6}" destId="{A9062D93-E3D6-441B-AA04-3B63D6C70670}" srcOrd="8" destOrd="0" presId="urn:microsoft.com/office/officeart/2005/8/layout/orgChart1"/>
-    <dgm:cxn modelId="{568B7710-BD22-4F3D-BC79-7B0DC7BCFFC3}" type="presParOf" srcId="{26369E9D-4F58-44A3-829E-15B6FB2BCDA6}" destId="{A1DE0FA8-06CC-4887-8EB1-F934D7FA5899}" srcOrd="9" destOrd="0" presId="urn:microsoft.com/office/officeart/2005/8/layout/orgChart1"/>
-    <dgm:cxn modelId="{12A6F0AE-16FA-4D7E-AE27-48256865EE1B}" type="presParOf" srcId="{A1DE0FA8-06CC-4887-8EB1-F934D7FA5899}" destId="{9D274FEE-1A03-4E20-8478-9BF3D54603EA}" srcOrd="0" destOrd="0" presId="urn:microsoft.com/office/officeart/2005/8/layout/orgChart1"/>
-    <dgm:cxn modelId="{5B20DB9A-8566-415A-8669-BEDDF4DC2788}" type="presParOf" srcId="{9D274FEE-1A03-4E20-8478-9BF3D54603EA}" destId="{A13C6E9A-E6B9-4C0D-9041-6011AA3C9E94}" srcOrd="0" destOrd="0" presId="urn:microsoft.com/office/officeart/2005/8/layout/orgChart1"/>
-    <dgm:cxn modelId="{A7168661-4F20-44AB-B72D-BDD3E98D6533}" type="presParOf" srcId="{9D274FEE-1A03-4E20-8478-9BF3D54603EA}" destId="{A30B764B-3C90-47CC-A171-8CB4D3BAA217}" srcOrd="1" destOrd="0" presId="urn:microsoft.com/office/officeart/2005/8/layout/orgChart1"/>
-    <dgm:cxn modelId="{EB5CFF98-43F2-44D6-889F-260575858153}" type="presParOf" srcId="{A1DE0FA8-06CC-4887-8EB1-F934D7FA5899}" destId="{42E2EC11-6EA1-45DD-8A95-BBCA03284A24}" srcOrd="1" destOrd="0" presId="urn:microsoft.com/office/officeart/2005/8/layout/orgChart1"/>
-    <dgm:cxn modelId="{04C30402-A930-4ED5-ACD6-7A0EFAA17B05}" type="presParOf" srcId="{A1DE0FA8-06CC-4887-8EB1-F934D7FA5899}" destId="{6B5692FF-1101-4FC3-B3ED-1EE7F7198848}" srcOrd="2" destOrd="0" presId="urn:microsoft.com/office/officeart/2005/8/layout/orgChart1"/>
-    <dgm:cxn modelId="{98F59981-E4B6-42C7-9EF4-82D9D74F51FD}" type="presParOf" srcId="{26369E9D-4F58-44A3-829E-15B6FB2BCDA6}" destId="{538F0877-59AB-46C2-8770-AD395EA984A8}" srcOrd="10" destOrd="0" presId="urn:microsoft.com/office/officeart/2005/8/layout/orgChart1"/>
-    <dgm:cxn modelId="{ABCE1001-727F-4B46-BA8E-E924ACA59610}" type="presParOf" srcId="{26369E9D-4F58-44A3-829E-15B6FB2BCDA6}" destId="{3169C315-F3E3-452C-B761-F19BDC0005B3}" srcOrd="11" destOrd="0" presId="urn:microsoft.com/office/officeart/2005/8/layout/orgChart1"/>
-    <dgm:cxn modelId="{B4D8B165-1172-45F2-9EB0-3353C9FA385F}" type="presParOf" srcId="{3169C315-F3E3-452C-B761-F19BDC0005B3}" destId="{E6E9A1CC-C330-4DAC-B932-AAB708637D4C}" srcOrd="0" destOrd="0" presId="urn:microsoft.com/office/officeart/2005/8/layout/orgChart1"/>
-    <dgm:cxn modelId="{01ABACD1-DF1F-4418-AC1C-3A4956A4FED0}" type="presParOf" srcId="{E6E9A1CC-C330-4DAC-B932-AAB708637D4C}" destId="{90C1A6E4-8A5F-45AD-AFDD-B81F1B8B8999}" srcOrd="0" destOrd="0" presId="urn:microsoft.com/office/officeart/2005/8/layout/orgChart1"/>
-    <dgm:cxn modelId="{9F32B588-6EC5-4DF0-B4EB-800D9733A754}" type="presParOf" srcId="{E6E9A1CC-C330-4DAC-B932-AAB708637D4C}" destId="{086DFAE9-112A-4ED2-ABAD-4B1A30002675}" srcOrd="1" destOrd="0" presId="urn:microsoft.com/office/officeart/2005/8/layout/orgChart1"/>
-    <dgm:cxn modelId="{25AED9BE-E84A-4039-9C11-7CB1EF809F4D}" type="presParOf" srcId="{3169C315-F3E3-452C-B761-F19BDC0005B3}" destId="{1E715F28-9B35-4525-9F4F-BB9239ECDFEE}" srcOrd="1" destOrd="0" presId="urn:microsoft.com/office/officeart/2005/8/layout/orgChart1"/>
-    <dgm:cxn modelId="{4E110111-A6CE-4E06-9849-7711B7E2C49B}" type="presParOf" srcId="{3169C315-F3E3-452C-B761-F19BDC0005B3}" destId="{5B83DDC6-8793-4C22-9174-701093DEF130}" srcOrd="2" destOrd="0" presId="urn:microsoft.com/office/officeart/2005/8/layout/orgChart1"/>
-    <dgm:cxn modelId="{5CB547E5-AD31-4ACF-BAC0-AD955B216478}" type="presParOf" srcId="{26369E9D-4F58-44A3-829E-15B6FB2BCDA6}" destId="{5EC9880C-EF72-47B2-8FF6-36EC47BCA672}" srcOrd="12" destOrd="0" presId="urn:microsoft.com/office/officeart/2005/8/layout/orgChart1"/>
-    <dgm:cxn modelId="{1665C2A7-1F99-43E2-B248-C8C551553C92}" type="presParOf" srcId="{26369E9D-4F58-44A3-829E-15B6FB2BCDA6}" destId="{81169CBD-E5D9-45AC-A131-A121FC9B8461}" srcOrd="13" destOrd="0" presId="urn:microsoft.com/office/officeart/2005/8/layout/orgChart1"/>
-    <dgm:cxn modelId="{BC6BABBA-4FCE-4B0E-8536-98347511F2C0}" type="presParOf" srcId="{81169CBD-E5D9-45AC-A131-A121FC9B8461}" destId="{9D1BFF96-53BA-4ACC-92FE-1F5FC24EDF02}" srcOrd="0" destOrd="0" presId="urn:microsoft.com/office/officeart/2005/8/layout/orgChart1"/>
-    <dgm:cxn modelId="{2574520D-59DD-498C-9588-7BACB8A556D4}" type="presParOf" srcId="{9D1BFF96-53BA-4ACC-92FE-1F5FC24EDF02}" destId="{6B050F9D-9699-4FD2-8430-0B0530B13AFF}" srcOrd="0" destOrd="0" presId="urn:microsoft.com/office/officeart/2005/8/layout/orgChart1"/>
-    <dgm:cxn modelId="{BED57BD0-0CF3-4498-9BF4-2E59A0DC3350}" type="presParOf" srcId="{9D1BFF96-53BA-4ACC-92FE-1F5FC24EDF02}" destId="{25402B0A-E9EC-4254-B2CC-8EF096FAEF8B}" srcOrd="1" destOrd="0" presId="urn:microsoft.com/office/officeart/2005/8/layout/orgChart1"/>
-    <dgm:cxn modelId="{D0A5FFA7-26E8-46E6-BB0E-C0D31E219378}" type="presParOf" srcId="{81169CBD-E5D9-45AC-A131-A121FC9B8461}" destId="{15E00FA4-6C12-43CB-B542-75D6EF5AA102}" srcOrd="1" destOrd="0" presId="urn:microsoft.com/office/officeart/2005/8/layout/orgChart1"/>
-    <dgm:cxn modelId="{465A915C-6E94-4014-B3CD-B54A5175420A}" type="presParOf" srcId="{81169CBD-E5D9-45AC-A131-A121FC9B8461}" destId="{AF15D9BB-B069-47EC-8AF6-34040ADCEB03}" srcOrd="2" destOrd="0" presId="urn:microsoft.com/office/officeart/2005/8/layout/orgChart1"/>
-    <dgm:cxn modelId="{FBE557FD-95CD-43BA-B16A-FEC7C4C3757B}" type="presParOf" srcId="{DBA1BBFE-11D7-47F8-88D4-532BD31F1EC1}" destId="{DA661D01-DDC6-48D8-BF5B-79343E8F447C}" srcOrd="2" destOrd="0" presId="urn:microsoft.com/office/officeart/2005/8/layout/orgChart1"/>
-    <dgm:cxn modelId="{E3B88682-D544-490D-A8B4-9818195EDF36}" type="presParOf" srcId="{B7EA32BD-31B0-48A5-8ADB-EB0EEE175281}" destId="{FC6C931E-8425-44E2-9A45-C99078A7EBFB}" srcOrd="2" destOrd="0" presId="urn:microsoft.com/office/officeart/2005/8/layout/orgChart1"/>
-    <dgm:cxn modelId="{7778C369-6CA1-440B-BC85-3C9A24A2E7DE}" type="presParOf" srcId="{56F9565F-9708-43AB-9AD0-1F619CE15769}" destId="{28B7760E-E382-410C-9811-C5E04A997589}" srcOrd="2" destOrd="0" presId="urn:microsoft.com/office/officeart/2005/8/layout/orgChart1"/>
-    <dgm:cxn modelId="{5F5578DA-FA52-4EE8-A9DA-BBF3527E7590}" type="presParOf" srcId="{56F9565F-9708-43AB-9AD0-1F619CE15769}" destId="{7C13ABE4-CA1F-4D9C-9DE8-849BC58BFCB0}" srcOrd="3" destOrd="0" presId="urn:microsoft.com/office/officeart/2005/8/layout/orgChart1"/>
-    <dgm:cxn modelId="{493526E6-0617-461E-A3C0-46DE1721C6B7}" type="presParOf" srcId="{7C13ABE4-CA1F-4D9C-9DE8-849BC58BFCB0}" destId="{83CC52C8-5F2A-4F96-ABA1-2BE530AE0CC2}" srcOrd="0" destOrd="0" presId="urn:microsoft.com/office/officeart/2005/8/layout/orgChart1"/>
-    <dgm:cxn modelId="{AC9559DE-6374-4802-89AB-8DC48BAE5575}" type="presParOf" srcId="{83CC52C8-5F2A-4F96-ABA1-2BE530AE0CC2}" destId="{EF01399A-C871-42DB-882D-B4956439CC7A}" srcOrd="0" destOrd="0" presId="urn:microsoft.com/office/officeart/2005/8/layout/orgChart1"/>
-    <dgm:cxn modelId="{D3376D17-989B-4B7F-A2C3-77939BC90E86}" type="presParOf" srcId="{83CC52C8-5F2A-4F96-ABA1-2BE530AE0CC2}" destId="{E637356C-C93D-4C43-80DB-9252B4FBED9E}" srcOrd="1" destOrd="0" presId="urn:microsoft.com/office/officeart/2005/8/layout/orgChart1"/>
-    <dgm:cxn modelId="{4871D1D1-2111-42EE-9C88-18D62A28CFB6}" type="presParOf" srcId="{7C13ABE4-CA1F-4D9C-9DE8-849BC58BFCB0}" destId="{21FB68E5-8B14-40FB-9DE7-CA3BCFB8E6D8}" srcOrd="1" destOrd="0" presId="urn:microsoft.com/office/officeart/2005/8/layout/orgChart1"/>
-    <dgm:cxn modelId="{B3E7E703-2087-4BBC-A458-36C0AFC9F4D8}" type="presParOf" srcId="{21FB68E5-8B14-40FB-9DE7-CA3BCFB8E6D8}" destId="{EDEF938C-CCB0-408F-BB39-89B7B85CDEA0}" srcOrd="0" destOrd="0" presId="urn:microsoft.com/office/officeart/2005/8/layout/orgChart1"/>
-    <dgm:cxn modelId="{1E7D1051-66D3-4A00-81D3-8B14CEC21408}" type="presParOf" srcId="{21FB68E5-8B14-40FB-9DE7-CA3BCFB8E6D8}" destId="{10552FBF-4BAC-455A-8AD8-534B515A9A8C}" srcOrd="1" destOrd="0" presId="urn:microsoft.com/office/officeart/2005/8/layout/orgChart1"/>
-    <dgm:cxn modelId="{E6928727-9320-456E-AC71-BA7CA2B64FE1}" type="presParOf" srcId="{10552FBF-4BAC-455A-8AD8-534B515A9A8C}" destId="{55C2B6DB-1D56-4EC0-9731-9F9D4D3B02BD}" srcOrd="0" destOrd="0" presId="urn:microsoft.com/office/officeart/2005/8/layout/orgChart1"/>
-    <dgm:cxn modelId="{B855C965-5E69-4A91-A632-9FDEEF0BD449}" type="presParOf" srcId="{55C2B6DB-1D56-4EC0-9731-9F9D4D3B02BD}" destId="{C3DE3DAA-7C2C-41D7-A3CB-47B29D9A2634}" srcOrd="0" destOrd="0" presId="urn:microsoft.com/office/officeart/2005/8/layout/orgChart1"/>
-    <dgm:cxn modelId="{66879607-CC43-4B78-AF52-14B2F454D2E6}" type="presParOf" srcId="{55C2B6DB-1D56-4EC0-9731-9F9D4D3B02BD}" destId="{E059473C-A604-4EEF-8D14-1C1121E6E42C}" srcOrd="1" destOrd="0" presId="urn:microsoft.com/office/officeart/2005/8/layout/orgChart1"/>
-    <dgm:cxn modelId="{B6D0452C-8994-407D-B562-614CBD1798DD}" type="presParOf" srcId="{10552FBF-4BAC-455A-8AD8-534B515A9A8C}" destId="{7F146050-BB51-4075-9590-A769E3B1C1F8}" srcOrd="1" destOrd="0" presId="urn:microsoft.com/office/officeart/2005/8/layout/orgChart1"/>
-    <dgm:cxn modelId="{E4CDEB4E-9DD7-4656-8475-312D3937724F}" type="presParOf" srcId="{7F146050-BB51-4075-9590-A769E3B1C1F8}" destId="{87AED57A-097E-44EF-B827-B218957D8E9D}" srcOrd="0" destOrd="0" presId="urn:microsoft.com/office/officeart/2005/8/layout/orgChart1"/>
-    <dgm:cxn modelId="{3E4AD393-164A-4939-9488-5646288DD65D}" type="presParOf" srcId="{7F146050-BB51-4075-9590-A769E3B1C1F8}" destId="{23B9C635-B684-4130-9602-84B1213252A7}" srcOrd="1" destOrd="0" presId="urn:microsoft.com/office/officeart/2005/8/layout/orgChart1"/>
-    <dgm:cxn modelId="{46CF44CB-CB37-4D9E-B408-F711218EBF3D}" type="presParOf" srcId="{23B9C635-B684-4130-9602-84B1213252A7}" destId="{A33E15D1-54F8-4F86-B7E7-5BF4D9B28587}" srcOrd="0" destOrd="0" presId="urn:microsoft.com/office/officeart/2005/8/layout/orgChart1"/>
-    <dgm:cxn modelId="{D39C385D-A7EC-43AC-91F2-7D4F538F9F4C}" type="presParOf" srcId="{A33E15D1-54F8-4F86-B7E7-5BF4D9B28587}" destId="{4CBA81ED-297E-4400-89C4-9ADFDF0F0E2F}" srcOrd="0" destOrd="0" presId="urn:microsoft.com/office/officeart/2005/8/layout/orgChart1"/>
-    <dgm:cxn modelId="{228B9C88-2A2C-400C-94FD-D13402D5CB0C}" type="presParOf" srcId="{A33E15D1-54F8-4F86-B7E7-5BF4D9B28587}" destId="{237ADA24-2C2C-42A5-99E8-66177294C31C}" srcOrd="1" destOrd="0" presId="urn:microsoft.com/office/officeart/2005/8/layout/orgChart1"/>
-    <dgm:cxn modelId="{71270EEE-B5A0-410D-B0ED-1083C588FB17}" type="presParOf" srcId="{23B9C635-B684-4130-9602-84B1213252A7}" destId="{1EDA72A3-C645-4454-8B2B-2B6B2F527509}" srcOrd="1" destOrd="0" presId="urn:microsoft.com/office/officeart/2005/8/layout/orgChart1"/>
-    <dgm:cxn modelId="{2505D1DF-81FB-4544-B014-B8479BBB563B}" type="presParOf" srcId="{23B9C635-B684-4130-9602-84B1213252A7}" destId="{07169D55-8D73-4478-999C-132BCAE933ED}" srcOrd="2" destOrd="0" presId="urn:microsoft.com/office/officeart/2005/8/layout/orgChart1"/>
-    <dgm:cxn modelId="{984A3A25-27AB-4020-ACC5-4B753F106D8F}" type="presParOf" srcId="{7F146050-BB51-4075-9590-A769E3B1C1F8}" destId="{E2E84C34-B58E-40ED-97AB-3CCF7A749D31}" srcOrd="2" destOrd="0" presId="urn:microsoft.com/office/officeart/2005/8/layout/orgChart1"/>
-    <dgm:cxn modelId="{619F01E0-DEC7-43C9-BA04-C36F64516F3E}" type="presParOf" srcId="{7F146050-BB51-4075-9590-A769E3B1C1F8}" destId="{7EE27DDC-8F90-4BAD-863E-DB498A08181A}" srcOrd="3" destOrd="0" presId="urn:microsoft.com/office/officeart/2005/8/layout/orgChart1"/>
-    <dgm:cxn modelId="{3EA25FEE-15EE-4B5A-9151-8DA6F2154FA5}" type="presParOf" srcId="{7EE27DDC-8F90-4BAD-863E-DB498A08181A}" destId="{24C84ED0-2F16-4D34-9F9F-836C402FEECA}" srcOrd="0" destOrd="0" presId="urn:microsoft.com/office/officeart/2005/8/layout/orgChart1"/>
-    <dgm:cxn modelId="{63C943CE-3AC5-4AA0-9D6E-97ADE645281F}" type="presParOf" srcId="{24C84ED0-2F16-4D34-9F9F-836C402FEECA}" destId="{E54F2900-92CD-4717-9FBB-2BBB63263854}" srcOrd="0" destOrd="0" presId="urn:microsoft.com/office/officeart/2005/8/layout/orgChart1"/>
-    <dgm:cxn modelId="{90F34AE9-3124-49DE-82E9-36F313C3BCD7}" type="presParOf" srcId="{24C84ED0-2F16-4D34-9F9F-836C402FEECA}" destId="{0D8D37DD-E15D-4AA6-B6F9-B6F74D94E6E2}" srcOrd="1" destOrd="0" presId="urn:microsoft.com/office/officeart/2005/8/layout/orgChart1"/>
-    <dgm:cxn modelId="{0AFB285C-FF56-42FE-9E55-1279E597DD16}" type="presParOf" srcId="{7EE27DDC-8F90-4BAD-863E-DB498A08181A}" destId="{B0525742-6B05-4B15-BF95-D6ED3142362C}" srcOrd="1" destOrd="0" presId="urn:microsoft.com/office/officeart/2005/8/layout/orgChart1"/>
-    <dgm:cxn modelId="{24949CD5-1348-4F72-96EA-071832AEECB5}" type="presParOf" srcId="{7EE27DDC-8F90-4BAD-863E-DB498A08181A}" destId="{B9548AA9-C462-457B-B4F2-3C76F5A37594}" srcOrd="2" destOrd="0" presId="urn:microsoft.com/office/officeart/2005/8/layout/orgChart1"/>
-    <dgm:cxn modelId="{8C6D1325-238E-4A9D-8453-0271D19722F5}" type="presParOf" srcId="{7F146050-BB51-4075-9590-A769E3B1C1F8}" destId="{627BD87E-EEC1-46BB-9A8B-BE5A1EA86E61}" srcOrd="4" destOrd="0" presId="urn:microsoft.com/office/officeart/2005/8/layout/orgChart1"/>
-    <dgm:cxn modelId="{FBD6EB54-1989-44D8-9BB0-1693FAE44BC9}" type="presParOf" srcId="{7F146050-BB51-4075-9590-A769E3B1C1F8}" destId="{A36F71FC-C031-46EC-92CB-1F9EE2220D82}" srcOrd="5" destOrd="0" presId="urn:microsoft.com/office/officeart/2005/8/layout/orgChart1"/>
-    <dgm:cxn modelId="{FD4F424B-990B-4A62-BAEC-8D6DE209D94B}" type="presParOf" srcId="{A36F71FC-C031-46EC-92CB-1F9EE2220D82}" destId="{0160740E-A68C-4240-8272-D1ABE14770DC}" srcOrd="0" destOrd="0" presId="urn:microsoft.com/office/officeart/2005/8/layout/orgChart1"/>
-    <dgm:cxn modelId="{2BEA842E-BB5D-4259-BA23-548E37D40E4F}" type="presParOf" srcId="{0160740E-A68C-4240-8272-D1ABE14770DC}" destId="{52F5AD47-7A4D-4D3E-AFE9-B89D0501ACE1}" srcOrd="0" destOrd="0" presId="urn:microsoft.com/office/officeart/2005/8/layout/orgChart1"/>
-    <dgm:cxn modelId="{CFBADEA8-1069-44FD-B0A8-8E83394FB14D}" type="presParOf" srcId="{0160740E-A68C-4240-8272-D1ABE14770DC}" destId="{39CCB056-ED37-4212-B059-A424AC87FF9A}" srcOrd="1" destOrd="0" presId="urn:microsoft.com/office/officeart/2005/8/layout/orgChart1"/>
-    <dgm:cxn modelId="{E2EFE734-BD95-42BF-B2BF-7DED8F2A78A6}" type="presParOf" srcId="{A36F71FC-C031-46EC-92CB-1F9EE2220D82}" destId="{A663ED89-3CF6-4081-A4B3-221F6C897DF7}" srcOrd="1" destOrd="0" presId="urn:microsoft.com/office/officeart/2005/8/layout/orgChart1"/>
-    <dgm:cxn modelId="{FD30DA9B-7B42-4F51-98BD-EB688CAB215E}" type="presParOf" srcId="{A36F71FC-C031-46EC-92CB-1F9EE2220D82}" destId="{3029C855-75D6-4684-8071-7AAC02E27FEB}" srcOrd="2" destOrd="0" presId="urn:microsoft.com/office/officeart/2005/8/layout/orgChart1"/>
-    <dgm:cxn modelId="{8207BD30-7A46-42C2-9058-ACEB602F8B28}" type="presParOf" srcId="{10552FBF-4BAC-455A-8AD8-534B515A9A8C}" destId="{657E626F-AAA7-4646-BB4D-32A2AA632931}" srcOrd="2" destOrd="0" presId="urn:microsoft.com/office/officeart/2005/8/layout/orgChart1"/>
-    <dgm:cxn modelId="{6F4DF50D-5332-4D53-9F25-A09B99E163C3}" type="presParOf" srcId="{21FB68E5-8B14-40FB-9DE7-CA3BCFB8E6D8}" destId="{900CB124-4CCC-4141-A6D2-89C6EB8A1473}" srcOrd="2" destOrd="0" presId="urn:microsoft.com/office/officeart/2005/8/layout/orgChart1"/>
-    <dgm:cxn modelId="{F668C8AB-199D-4457-92AF-F66173BA8118}" type="presParOf" srcId="{21FB68E5-8B14-40FB-9DE7-CA3BCFB8E6D8}" destId="{EC30CA6C-AFB6-4EA5-87E6-65A243DBE17C}" srcOrd="3" destOrd="0" presId="urn:microsoft.com/office/officeart/2005/8/layout/orgChart1"/>
-    <dgm:cxn modelId="{5994EEDF-9A02-426E-B201-5BFD4527C2C7}" type="presParOf" srcId="{EC30CA6C-AFB6-4EA5-87E6-65A243DBE17C}" destId="{719D09A3-F3BA-4CB6-820F-0DBFAC7A6EDE}" srcOrd="0" destOrd="0" presId="urn:microsoft.com/office/officeart/2005/8/layout/orgChart1"/>
-    <dgm:cxn modelId="{85484171-467B-488A-A270-46300D8757CD}" type="presParOf" srcId="{719D09A3-F3BA-4CB6-820F-0DBFAC7A6EDE}" destId="{13E24082-7738-4089-91D2-AC94C438A795}" srcOrd="0" destOrd="0" presId="urn:microsoft.com/office/officeart/2005/8/layout/orgChart1"/>
-    <dgm:cxn modelId="{73EE628A-0117-41B2-AC0F-0A4D16F559D0}" type="presParOf" srcId="{719D09A3-F3BA-4CB6-820F-0DBFAC7A6EDE}" destId="{B86FE38F-2074-43FC-9276-B3C8933A636C}" srcOrd="1" destOrd="0" presId="urn:microsoft.com/office/officeart/2005/8/layout/orgChart1"/>
-    <dgm:cxn modelId="{8B4BF712-15F8-4EB6-A361-3DDB090D0C4C}" type="presParOf" srcId="{EC30CA6C-AFB6-4EA5-87E6-65A243DBE17C}" destId="{40FBCC13-090F-476B-9234-1672EA3E867D}" srcOrd="1" destOrd="0" presId="urn:microsoft.com/office/officeart/2005/8/layout/orgChart1"/>
-    <dgm:cxn modelId="{A574168F-A4CB-42F3-BB69-03ABB1F00DAE}" type="presParOf" srcId="{40FBCC13-090F-476B-9234-1672EA3E867D}" destId="{CDB438EF-E7A8-4115-84CB-00A1B1B6E5DD}" srcOrd="0" destOrd="0" presId="urn:microsoft.com/office/officeart/2005/8/layout/orgChart1"/>
-    <dgm:cxn modelId="{964544E4-2C49-4490-9EDA-F99D46220785}" type="presParOf" srcId="{40FBCC13-090F-476B-9234-1672EA3E867D}" destId="{B8646E40-B23B-48DC-83B5-D2BC05B7BD02}" srcOrd="1" destOrd="0" presId="urn:microsoft.com/office/officeart/2005/8/layout/orgChart1"/>
-    <dgm:cxn modelId="{3FA2DE49-EF7E-472A-91A9-5D34EDE2BA18}" type="presParOf" srcId="{B8646E40-B23B-48DC-83B5-D2BC05B7BD02}" destId="{E0B5C5DF-0FB9-4A5D-A4B9-CC747CFF73FD}" srcOrd="0" destOrd="0" presId="urn:microsoft.com/office/officeart/2005/8/layout/orgChart1"/>
-    <dgm:cxn modelId="{C20276E3-2C14-481C-939E-93A65CDDA6B3}" type="presParOf" srcId="{E0B5C5DF-0FB9-4A5D-A4B9-CC747CFF73FD}" destId="{87C86E80-79EC-45E8-AA68-454823A1D316}" srcOrd="0" destOrd="0" presId="urn:microsoft.com/office/officeart/2005/8/layout/orgChart1"/>
-    <dgm:cxn modelId="{3A56D7FA-C314-43A7-BF92-706FC41BF56F}" type="presParOf" srcId="{E0B5C5DF-0FB9-4A5D-A4B9-CC747CFF73FD}" destId="{CE60738C-5ACA-412E-B768-9EFDEB43A78E}" srcOrd="1" destOrd="0" presId="urn:microsoft.com/office/officeart/2005/8/layout/orgChart1"/>
-    <dgm:cxn modelId="{60D645A6-DAF2-4BED-B20C-F1EE385466F8}" type="presParOf" srcId="{B8646E40-B23B-48DC-83B5-D2BC05B7BD02}" destId="{BFBF2B57-9D45-40BC-A8EA-1C9B1DE41BD6}" srcOrd="1" destOrd="0" presId="urn:microsoft.com/office/officeart/2005/8/layout/orgChart1"/>
-    <dgm:cxn modelId="{62836251-270A-47FB-BC05-7D65CB7E3676}" type="presParOf" srcId="{B8646E40-B23B-48DC-83B5-D2BC05B7BD02}" destId="{FFD4A8C7-B4CF-439D-9FF6-0055FD193093}" srcOrd="2" destOrd="0" presId="urn:microsoft.com/office/officeart/2005/8/layout/orgChart1"/>
-    <dgm:cxn modelId="{38253625-C707-4C48-A61E-E9FE29B561AE}" type="presParOf" srcId="{40FBCC13-090F-476B-9234-1672EA3E867D}" destId="{6503EEFD-332F-49D5-90BD-4A2E45E56C16}" srcOrd="2" destOrd="0" presId="urn:microsoft.com/office/officeart/2005/8/layout/orgChart1"/>
-    <dgm:cxn modelId="{46391CBD-57B5-49C0-B220-DEFD95C8CDB6}" type="presParOf" srcId="{40FBCC13-090F-476B-9234-1672EA3E867D}" destId="{468C4F2C-757C-4EB6-B9B5-DCC37AB66CB4}" srcOrd="3" destOrd="0" presId="urn:microsoft.com/office/officeart/2005/8/layout/orgChart1"/>
-    <dgm:cxn modelId="{447AE09A-E3E5-474C-9889-76C0D65498DF}" type="presParOf" srcId="{468C4F2C-757C-4EB6-B9B5-DCC37AB66CB4}" destId="{BC0A9A74-9769-430F-8C74-79DE3D1EE8D5}" srcOrd="0" destOrd="0" presId="urn:microsoft.com/office/officeart/2005/8/layout/orgChart1"/>
-    <dgm:cxn modelId="{A7F3A489-C48E-48A8-B827-15D5C239633A}" type="presParOf" srcId="{BC0A9A74-9769-430F-8C74-79DE3D1EE8D5}" destId="{D9264CB6-B399-4D38-8317-667FEF6F3871}" srcOrd="0" destOrd="0" presId="urn:microsoft.com/office/officeart/2005/8/layout/orgChart1"/>
-    <dgm:cxn modelId="{E0440546-09C2-497E-A50B-5751B193F99A}" type="presParOf" srcId="{BC0A9A74-9769-430F-8C74-79DE3D1EE8D5}" destId="{5FCAB781-58E0-4867-A98E-686B0DE576BB}" srcOrd="1" destOrd="0" presId="urn:microsoft.com/office/officeart/2005/8/layout/orgChart1"/>
-    <dgm:cxn modelId="{931A3BFC-0D50-482E-B1EA-BF3EEB7A7A09}" type="presParOf" srcId="{468C4F2C-757C-4EB6-B9B5-DCC37AB66CB4}" destId="{AFED776A-D3B4-491E-82BB-CB298AD6D901}" srcOrd="1" destOrd="0" presId="urn:microsoft.com/office/officeart/2005/8/layout/orgChart1"/>
-    <dgm:cxn modelId="{AEC8B525-0299-43AB-91B7-1B7FEFB68D2A}" type="presParOf" srcId="{468C4F2C-757C-4EB6-B9B5-DCC37AB66CB4}" destId="{9668E197-B5EE-4D3B-9E45-754C65D61443}" srcOrd="2" destOrd="0" presId="urn:microsoft.com/office/officeart/2005/8/layout/orgChart1"/>
-    <dgm:cxn modelId="{13237981-F82E-42F1-A8DF-2D7801219193}" type="presParOf" srcId="{40FBCC13-090F-476B-9234-1672EA3E867D}" destId="{C3305F23-CE9A-4A32-8A6E-2B97B345D80B}" srcOrd="4" destOrd="0" presId="urn:microsoft.com/office/officeart/2005/8/layout/orgChart1"/>
-    <dgm:cxn modelId="{8139AEC5-A3CC-455E-B1BF-DA44816D7539}" type="presParOf" srcId="{40FBCC13-090F-476B-9234-1672EA3E867D}" destId="{746FC129-3AE1-4C34-B0BF-46895B77766C}" srcOrd="5" destOrd="0" presId="urn:microsoft.com/office/officeart/2005/8/layout/orgChart1"/>
-    <dgm:cxn modelId="{9E84FB8B-C5FA-45CA-9D19-0F7A8C7AA96D}" type="presParOf" srcId="{746FC129-3AE1-4C34-B0BF-46895B77766C}" destId="{A0130182-E623-4182-B696-2FA9FFB6CC60}" srcOrd="0" destOrd="0" presId="urn:microsoft.com/office/officeart/2005/8/layout/orgChart1"/>
-    <dgm:cxn modelId="{03E4DB2E-2545-43D8-9749-DBB37CE813BF}" type="presParOf" srcId="{A0130182-E623-4182-B696-2FA9FFB6CC60}" destId="{2FE32A58-66BD-4A7A-AC4B-7695EBB22317}" srcOrd="0" destOrd="0" presId="urn:microsoft.com/office/officeart/2005/8/layout/orgChart1"/>
-    <dgm:cxn modelId="{09538AE1-B99F-4006-95BF-96FD481DF87D}" type="presParOf" srcId="{A0130182-E623-4182-B696-2FA9FFB6CC60}" destId="{676F0A01-BAE4-46AE-A176-22FE3FF7E445}" srcOrd="1" destOrd="0" presId="urn:microsoft.com/office/officeart/2005/8/layout/orgChart1"/>
-    <dgm:cxn modelId="{1AE7771F-A083-4F5E-8F72-667AABE560FD}" type="presParOf" srcId="{746FC129-3AE1-4C34-B0BF-46895B77766C}" destId="{04739EF6-595E-46B2-90FC-814FE73DD383}" srcOrd="1" destOrd="0" presId="urn:microsoft.com/office/officeart/2005/8/layout/orgChart1"/>
-    <dgm:cxn modelId="{49105E52-5421-4690-A41A-622B37496D3C}" type="presParOf" srcId="{746FC129-3AE1-4C34-B0BF-46895B77766C}" destId="{0A7CC206-686D-4BD7-B6F4-4D9729C5156E}" srcOrd="2" destOrd="0" presId="urn:microsoft.com/office/officeart/2005/8/layout/orgChart1"/>
-    <dgm:cxn modelId="{ADFED741-5624-4E9F-B48E-F65894BC70CE}" type="presParOf" srcId="{40FBCC13-090F-476B-9234-1672EA3E867D}" destId="{ABA92AE5-69E0-46C7-92D7-F1EF5A70BEBB}" srcOrd="6" destOrd="0" presId="urn:microsoft.com/office/officeart/2005/8/layout/orgChart1"/>
-    <dgm:cxn modelId="{2B934B37-A1E3-44A3-9D2A-1FC8AD5FF229}" type="presParOf" srcId="{40FBCC13-090F-476B-9234-1672EA3E867D}" destId="{6C148A99-83D9-4C0B-B97C-5F204D538BAC}" srcOrd="7" destOrd="0" presId="urn:microsoft.com/office/officeart/2005/8/layout/orgChart1"/>
-    <dgm:cxn modelId="{0534D693-773C-4ABB-8479-D0685454FBA9}" type="presParOf" srcId="{6C148A99-83D9-4C0B-B97C-5F204D538BAC}" destId="{07E4817E-4E08-4BC3-A498-1CB0DC39C826}" srcOrd="0" destOrd="0" presId="urn:microsoft.com/office/officeart/2005/8/layout/orgChart1"/>
-    <dgm:cxn modelId="{8A08BD2E-CF6B-4E82-8E40-2F213EF80AB2}" type="presParOf" srcId="{07E4817E-4E08-4BC3-A498-1CB0DC39C826}" destId="{965D5485-4F3D-4421-BDAC-6989822BA59B}" srcOrd="0" destOrd="0" presId="urn:microsoft.com/office/officeart/2005/8/layout/orgChart1"/>
-    <dgm:cxn modelId="{3E1B1389-0D82-41FE-BD16-EE8958EAF2D6}" type="presParOf" srcId="{07E4817E-4E08-4BC3-A498-1CB0DC39C826}" destId="{646B7453-035D-4668-AC32-CE2D3EBC75BE}" srcOrd="1" destOrd="0" presId="urn:microsoft.com/office/officeart/2005/8/layout/orgChart1"/>
-    <dgm:cxn modelId="{DCCB5533-6D1F-4348-9678-DEC058C2839D}" type="presParOf" srcId="{6C148A99-83D9-4C0B-B97C-5F204D538BAC}" destId="{42FA3A76-7F9E-4C28-A9E1-5896F017299B}" srcOrd="1" destOrd="0" presId="urn:microsoft.com/office/officeart/2005/8/layout/orgChart1"/>
-    <dgm:cxn modelId="{6417B0F9-B74F-4CD7-B358-D395B790C3F1}" type="presParOf" srcId="{6C148A99-83D9-4C0B-B97C-5F204D538BAC}" destId="{3BE82CFD-8735-45F7-8527-23AD7F00F1B7}" srcOrd="2" destOrd="0" presId="urn:microsoft.com/office/officeart/2005/8/layout/orgChart1"/>
-    <dgm:cxn modelId="{564442B8-D072-4CD4-901E-A1D315CA47B9}" type="presParOf" srcId="{EC30CA6C-AFB6-4EA5-87E6-65A243DBE17C}" destId="{80DAB395-73EC-456E-9E6B-104905E3324F}" srcOrd="2" destOrd="0" presId="urn:microsoft.com/office/officeart/2005/8/layout/orgChart1"/>
-    <dgm:cxn modelId="{BC4F7681-30BF-4868-853F-C8876F454A02}" type="presParOf" srcId="{7C13ABE4-CA1F-4D9C-9DE8-849BC58BFCB0}" destId="{768BD7BE-0097-448A-8CA6-4F712FDF2AC7}" srcOrd="2" destOrd="0" presId="urn:microsoft.com/office/officeart/2005/8/layout/orgChart1"/>
-    <dgm:cxn modelId="{1AB9756C-B1A5-409A-9DB7-22C78E8CB825}" type="presParOf" srcId="{48F4DB81-2422-4340-9120-4E85037690AE}" destId="{E603882C-477B-4463-80FB-EAEF44049C9C}" srcOrd="2" destOrd="0" presId="urn:microsoft.com/office/officeart/2005/8/layout/orgChart1"/>
+    <dgm:cxn modelId="{969A54DD-D553-474A-ACF5-79F1793EF6D0}" type="presOf" srcId="{73B3620B-D974-4D2B-BD34-797D46E5E00A}" destId="{02CDF739-5B2D-43DB-8798-10BA9159210B}" srcOrd="0" destOrd="0" presId="urn:microsoft.com/office/officeart/2005/8/layout/orgChart1"/>
+    <dgm:cxn modelId="{54A1BE60-FC2F-4B34-A258-2BAD9762437E}" type="presParOf" srcId="{B0B4C38E-BDF4-40C4-BEB7-124B3B1858B3}" destId="{48F4DB81-2422-4340-9120-4E85037690AE}" srcOrd="0" destOrd="0" presId="urn:microsoft.com/office/officeart/2005/8/layout/orgChart1"/>
+    <dgm:cxn modelId="{B2D4CA3C-8085-4B57-A366-1642357241A8}" type="presParOf" srcId="{48F4DB81-2422-4340-9120-4E85037690AE}" destId="{561EA86A-81CA-4B0C-98C1-49E119C565C9}" srcOrd="0" destOrd="0" presId="urn:microsoft.com/office/officeart/2005/8/layout/orgChart1"/>
+    <dgm:cxn modelId="{4C9810F7-A742-4312-896F-0B830C99BCEA}" type="presParOf" srcId="{561EA86A-81CA-4B0C-98C1-49E119C565C9}" destId="{926A8A8E-5DB1-464F-A9A0-8B923CEA632A}" srcOrd="0" destOrd="0" presId="urn:microsoft.com/office/officeart/2005/8/layout/orgChart1"/>
+    <dgm:cxn modelId="{4052DB45-0EF1-4E79-8D57-A58252F8E5A2}" type="presParOf" srcId="{561EA86A-81CA-4B0C-98C1-49E119C565C9}" destId="{23F6984E-34D9-4587-A330-68335C399A8A}" srcOrd="1" destOrd="0" presId="urn:microsoft.com/office/officeart/2005/8/layout/orgChart1"/>
+    <dgm:cxn modelId="{1CAE374E-13E0-49CD-B95F-7F3AF392CACC}" type="presParOf" srcId="{48F4DB81-2422-4340-9120-4E85037690AE}" destId="{56F9565F-9708-43AB-9AD0-1F619CE15769}" srcOrd="1" destOrd="0" presId="urn:microsoft.com/office/officeart/2005/8/layout/orgChart1"/>
+    <dgm:cxn modelId="{4E0E3A21-A86D-45B4-915D-8D739BA2F579}" type="presParOf" srcId="{56F9565F-9708-43AB-9AD0-1F619CE15769}" destId="{18569363-7ECD-44D6-8C16-C3BF4C957D40}" srcOrd="0" destOrd="0" presId="urn:microsoft.com/office/officeart/2005/8/layout/orgChart1"/>
+    <dgm:cxn modelId="{899D9C80-5F51-41D0-9ABB-837A7B389D29}" type="presParOf" srcId="{56F9565F-9708-43AB-9AD0-1F619CE15769}" destId="{B7EA32BD-31B0-48A5-8ADB-EB0EEE175281}" srcOrd="1" destOrd="0" presId="urn:microsoft.com/office/officeart/2005/8/layout/orgChart1"/>
+    <dgm:cxn modelId="{939B8D50-A99B-4E47-AE94-F91F3E9EB0C9}" type="presParOf" srcId="{B7EA32BD-31B0-48A5-8ADB-EB0EEE175281}" destId="{C41B8365-420E-4DF5-A77B-A2C53EE3792F}" srcOrd="0" destOrd="0" presId="urn:microsoft.com/office/officeart/2005/8/layout/orgChart1"/>
+    <dgm:cxn modelId="{7061DB01-69BE-461A-B53B-72F39F0439A1}" type="presParOf" srcId="{C41B8365-420E-4DF5-A77B-A2C53EE3792F}" destId="{BD33F870-05E8-4EE1-A125-0BF93891C340}" srcOrd="0" destOrd="0" presId="urn:microsoft.com/office/officeart/2005/8/layout/orgChart1"/>
+    <dgm:cxn modelId="{02A4A046-E09C-4561-8776-E7B13B72CB25}" type="presParOf" srcId="{C41B8365-420E-4DF5-A77B-A2C53EE3792F}" destId="{5285A4FE-F2C6-434B-8A62-E82398B6A29A}" srcOrd="1" destOrd="0" presId="urn:microsoft.com/office/officeart/2005/8/layout/orgChart1"/>
+    <dgm:cxn modelId="{8E321A2D-BCF2-4EC0-970B-7FA5619D3FBD}" type="presParOf" srcId="{B7EA32BD-31B0-48A5-8ADB-EB0EEE175281}" destId="{EFF283CC-66ED-4401-A70A-EC4C8EEA60F8}" srcOrd="1" destOrd="0" presId="urn:microsoft.com/office/officeart/2005/8/layout/orgChart1"/>
+    <dgm:cxn modelId="{06275DCD-861E-43DC-B27F-215C966F8372}" type="presParOf" srcId="{EFF283CC-66ED-4401-A70A-EC4C8EEA60F8}" destId="{442D376F-E3D8-47C5-B41D-9A883805EF0C}" srcOrd="0" destOrd="0" presId="urn:microsoft.com/office/officeart/2005/8/layout/orgChart1"/>
+    <dgm:cxn modelId="{8F2CA5B4-5647-4BAF-B617-0985EB95CA2B}" type="presParOf" srcId="{EFF283CC-66ED-4401-A70A-EC4C8EEA60F8}" destId="{DBA1BBFE-11D7-47F8-88D4-532BD31F1EC1}" srcOrd="1" destOrd="0" presId="urn:microsoft.com/office/officeart/2005/8/layout/orgChart1"/>
+    <dgm:cxn modelId="{2E3CED1C-A6E7-40F7-ABC7-F234D205715C}" type="presParOf" srcId="{DBA1BBFE-11D7-47F8-88D4-532BD31F1EC1}" destId="{42010EEF-885F-4A3D-94F5-F3756AE7E7CB}" srcOrd="0" destOrd="0" presId="urn:microsoft.com/office/officeart/2005/8/layout/orgChart1"/>
+    <dgm:cxn modelId="{4F972280-4E98-4C14-AFDF-BF46F09BC812}" type="presParOf" srcId="{42010EEF-885F-4A3D-94F5-F3756AE7E7CB}" destId="{0C085B8D-B5F0-4F10-9E0C-AA00066C08EE}" srcOrd="0" destOrd="0" presId="urn:microsoft.com/office/officeart/2005/8/layout/orgChart1"/>
+    <dgm:cxn modelId="{6F15ACB6-5132-43A6-97C7-01F2CE238E62}" type="presParOf" srcId="{42010EEF-885F-4A3D-94F5-F3756AE7E7CB}" destId="{BE84E890-F4DC-4C46-ACB9-9B67ADE9E6A9}" srcOrd="1" destOrd="0" presId="urn:microsoft.com/office/officeart/2005/8/layout/orgChart1"/>
+    <dgm:cxn modelId="{1F5E3E7F-AAF7-49D3-A4B1-55DA4D2C500B}" type="presParOf" srcId="{DBA1BBFE-11D7-47F8-88D4-532BD31F1EC1}" destId="{26369E9D-4F58-44A3-829E-15B6FB2BCDA6}" srcOrd="1" destOrd="0" presId="urn:microsoft.com/office/officeart/2005/8/layout/orgChart1"/>
+    <dgm:cxn modelId="{3F8CC2F8-56C7-4C85-B584-E39890616CDE}" type="presParOf" srcId="{26369E9D-4F58-44A3-829E-15B6FB2BCDA6}" destId="{F2FA6399-2181-44E5-8B07-367C375D7F18}" srcOrd="0" destOrd="0" presId="urn:microsoft.com/office/officeart/2005/8/layout/orgChart1"/>
+    <dgm:cxn modelId="{6A492756-1F3B-4BA1-8BE8-77752232BC3D}" type="presParOf" srcId="{26369E9D-4F58-44A3-829E-15B6FB2BCDA6}" destId="{AE1FDF81-5540-48E7-BFE9-082DA063C341}" srcOrd="1" destOrd="0" presId="urn:microsoft.com/office/officeart/2005/8/layout/orgChart1"/>
+    <dgm:cxn modelId="{057078CA-80E8-45DF-9936-2A803FDD8102}" type="presParOf" srcId="{AE1FDF81-5540-48E7-BFE9-082DA063C341}" destId="{4F0F8C6C-0EF7-47B3-8F00-A728BCF95A65}" srcOrd="0" destOrd="0" presId="urn:microsoft.com/office/officeart/2005/8/layout/orgChart1"/>
+    <dgm:cxn modelId="{EDFDBD01-DEF6-4900-ACD3-9827F016C853}" type="presParOf" srcId="{4F0F8C6C-0EF7-47B3-8F00-A728BCF95A65}" destId="{E5016ACA-A89D-412A-8A88-CF13B7E479D5}" srcOrd="0" destOrd="0" presId="urn:microsoft.com/office/officeart/2005/8/layout/orgChart1"/>
+    <dgm:cxn modelId="{2516EF54-7C0F-49F6-8661-3490B06C2F35}" type="presParOf" srcId="{4F0F8C6C-0EF7-47B3-8F00-A728BCF95A65}" destId="{4006562E-ACE4-4703-9C66-EF798CBDB449}" srcOrd="1" destOrd="0" presId="urn:microsoft.com/office/officeart/2005/8/layout/orgChart1"/>
+    <dgm:cxn modelId="{08DA9F5B-58BC-4A2A-A090-3678A1EA8179}" type="presParOf" srcId="{AE1FDF81-5540-48E7-BFE9-082DA063C341}" destId="{1AA1FA1B-3668-4CDE-A363-4F7D61C34963}" srcOrd="1" destOrd="0" presId="urn:microsoft.com/office/officeart/2005/8/layout/orgChart1"/>
+    <dgm:cxn modelId="{09A36CFF-82AA-496C-A61F-DA6A7375614F}" type="presParOf" srcId="{AE1FDF81-5540-48E7-BFE9-082DA063C341}" destId="{28C466A5-7C5A-4E82-A914-996806E93A18}" srcOrd="2" destOrd="0" presId="urn:microsoft.com/office/officeart/2005/8/layout/orgChart1"/>
+    <dgm:cxn modelId="{B01F523E-F873-4145-AD6E-4B8512CE666F}" type="presParOf" srcId="{26369E9D-4F58-44A3-829E-15B6FB2BCDA6}" destId="{6A68317E-06C8-47EE-A690-3F6DA225DE0C}" srcOrd="2" destOrd="0" presId="urn:microsoft.com/office/officeart/2005/8/layout/orgChart1"/>
+    <dgm:cxn modelId="{A4DC6BCD-A075-46DD-89DC-F9D1E6864FBB}" type="presParOf" srcId="{26369E9D-4F58-44A3-829E-15B6FB2BCDA6}" destId="{50C396B5-2284-4869-98B4-D1CB4F309315}" srcOrd="3" destOrd="0" presId="urn:microsoft.com/office/officeart/2005/8/layout/orgChart1"/>
+    <dgm:cxn modelId="{000CA046-36A6-403E-85AB-8C4BAD05BD58}" type="presParOf" srcId="{50C396B5-2284-4869-98B4-D1CB4F309315}" destId="{F7263E4F-0E72-4958-80AE-09300D64A796}" srcOrd="0" destOrd="0" presId="urn:microsoft.com/office/officeart/2005/8/layout/orgChart1"/>
+    <dgm:cxn modelId="{46B9C376-6FC0-454B-B047-EDC0CEAD849E}" type="presParOf" srcId="{F7263E4F-0E72-4958-80AE-09300D64A796}" destId="{7D5DCB1A-9937-4676-A984-19897E1579C6}" srcOrd="0" destOrd="0" presId="urn:microsoft.com/office/officeart/2005/8/layout/orgChart1"/>
+    <dgm:cxn modelId="{6DE3CD19-61B6-459A-8AB1-12F42AF997A6}" type="presParOf" srcId="{F7263E4F-0E72-4958-80AE-09300D64A796}" destId="{469C1C3A-AAD9-4B98-8774-A11F7F6D16E5}" srcOrd="1" destOrd="0" presId="urn:microsoft.com/office/officeart/2005/8/layout/orgChart1"/>
+    <dgm:cxn modelId="{7F66EFF4-84D8-420B-87CF-C8083548B1E1}" type="presParOf" srcId="{50C396B5-2284-4869-98B4-D1CB4F309315}" destId="{69E6D275-1E83-46CE-B855-2D6650F534AF}" srcOrd="1" destOrd="0" presId="urn:microsoft.com/office/officeart/2005/8/layout/orgChart1"/>
+    <dgm:cxn modelId="{0DC09F4E-BF9B-4D6A-92E6-05A4BE65596F}" type="presParOf" srcId="{50C396B5-2284-4869-98B4-D1CB4F309315}" destId="{4C4592B6-D244-4FD0-8534-826305CCD78D}" srcOrd="2" destOrd="0" presId="urn:microsoft.com/office/officeart/2005/8/layout/orgChart1"/>
+    <dgm:cxn modelId="{53BD7494-6D8E-40C2-9948-CB1F9B5FAC80}" type="presParOf" srcId="{26369E9D-4F58-44A3-829E-15B6FB2BCDA6}" destId="{D70E273E-3EF6-47C4-9ABD-033395C521C0}" srcOrd="4" destOrd="0" presId="urn:microsoft.com/office/officeart/2005/8/layout/orgChart1"/>
+    <dgm:cxn modelId="{6B4F27FD-4180-4B5F-8876-C6A8E508E098}" type="presParOf" srcId="{26369E9D-4F58-44A3-829E-15B6FB2BCDA6}" destId="{1ABA3696-C495-4918-9057-41A74B4A4F9B}" srcOrd="5" destOrd="0" presId="urn:microsoft.com/office/officeart/2005/8/layout/orgChart1"/>
+    <dgm:cxn modelId="{F4B146F1-A2F1-4858-85B6-9849B1602890}" type="presParOf" srcId="{1ABA3696-C495-4918-9057-41A74B4A4F9B}" destId="{B29D78E1-F81F-4219-8E84-39DC5E145BB5}" srcOrd="0" destOrd="0" presId="urn:microsoft.com/office/officeart/2005/8/layout/orgChart1"/>
+    <dgm:cxn modelId="{2BFDECC1-1C7D-4928-B67F-5CC56E0EEB57}" type="presParOf" srcId="{B29D78E1-F81F-4219-8E84-39DC5E145BB5}" destId="{A8429D28-4ADE-4C42-8030-570A46BF5E79}" srcOrd="0" destOrd="0" presId="urn:microsoft.com/office/officeart/2005/8/layout/orgChart1"/>
+    <dgm:cxn modelId="{44ED615A-763E-4501-8C34-FDD561F9D181}" type="presParOf" srcId="{B29D78E1-F81F-4219-8E84-39DC5E145BB5}" destId="{24A92979-E2F1-46F9-B8F9-A40608924704}" srcOrd="1" destOrd="0" presId="urn:microsoft.com/office/officeart/2005/8/layout/orgChart1"/>
+    <dgm:cxn modelId="{1237BBDC-F15D-4C67-8E7C-FF0A167A2539}" type="presParOf" srcId="{1ABA3696-C495-4918-9057-41A74B4A4F9B}" destId="{64703B6A-1111-4876-9835-84976D993F21}" srcOrd="1" destOrd="0" presId="urn:microsoft.com/office/officeart/2005/8/layout/orgChart1"/>
+    <dgm:cxn modelId="{7E3EA37E-CBF6-43DC-83E8-A418CEF18309}" type="presParOf" srcId="{1ABA3696-C495-4918-9057-41A74B4A4F9B}" destId="{56D08F9B-B9EC-4500-89FF-F832FB511620}" srcOrd="2" destOrd="0" presId="urn:microsoft.com/office/officeart/2005/8/layout/orgChart1"/>
+    <dgm:cxn modelId="{D408D57E-2062-4934-8BF4-EBA1CF2763BB}" type="presParOf" srcId="{26369E9D-4F58-44A3-829E-15B6FB2BCDA6}" destId="{7C83333E-353E-4DBD-974F-05B3E040C9F3}" srcOrd="6" destOrd="0" presId="urn:microsoft.com/office/officeart/2005/8/layout/orgChart1"/>
+    <dgm:cxn modelId="{491A55B6-094B-45CB-BDE2-8E53AA3BB19C}" type="presParOf" srcId="{26369E9D-4F58-44A3-829E-15B6FB2BCDA6}" destId="{9BDE566F-F732-4873-991A-D9AD3D3D6D5C}" srcOrd="7" destOrd="0" presId="urn:microsoft.com/office/officeart/2005/8/layout/orgChart1"/>
+    <dgm:cxn modelId="{690BF274-A548-4CA2-B9B1-423A83FA0C31}" type="presParOf" srcId="{9BDE566F-F732-4873-991A-D9AD3D3D6D5C}" destId="{81BC8ABB-9FDF-4767-9553-252CF390D6D6}" srcOrd="0" destOrd="0" presId="urn:microsoft.com/office/officeart/2005/8/layout/orgChart1"/>
+    <dgm:cxn modelId="{3DD84767-472E-40F9-9EED-5E90C5A74580}" type="presParOf" srcId="{81BC8ABB-9FDF-4767-9553-252CF390D6D6}" destId="{02CDF739-5B2D-43DB-8798-10BA9159210B}" srcOrd="0" destOrd="0" presId="urn:microsoft.com/office/officeart/2005/8/layout/orgChart1"/>
+    <dgm:cxn modelId="{C2C1651E-7FA9-4237-8F46-121129A85710}" type="presParOf" srcId="{81BC8ABB-9FDF-4767-9553-252CF390D6D6}" destId="{ACBEA207-669D-400F-8DEE-C0FC1717D5D8}" srcOrd="1" destOrd="0" presId="urn:microsoft.com/office/officeart/2005/8/layout/orgChart1"/>
+    <dgm:cxn modelId="{B97700DE-DE51-43C6-B89E-F88467936883}" type="presParOf" srcId="{9BDE566F-F732-4873-991A-D9AD3D3D6D5C}" destId="{40069108-5FC0-4465-A1B6-51EB86EFE702}" srcOrd="1" destOrd="0" presId="urn:microsoft.com/office/officeart/2005/8/layout/orgChart1"/>
+    <dgm:cxn modelId="{42583A20-FBA0-463D-8C42-E83722E7E1B6}" type="presParOf" srcId="{9BDE566F-F732-4873-991A-D9AD3D3D6D5C}" destId="{3039BBF8-7FC1-4F96-83A2-DCA6C1451ED7}" srcOrd="2" destOrd="0" presId="urn:microsoft.com/office/officeart/2005/8/layout/orgChart1"/>
+    <dgm:cxn modelId="{AA16254A-B725-4D24-9346-93A48C7E9A49}" type="presParOf" srcId="{26369E9D-4F58-44A3-829E-15B6FB2BCDA6}" destId="{A9062D93-E3D6-441B-AA04-3B63D6C70670}" srcOrd="8" destOrd="0" presId="urn:microsoft.com/office/officeart/2005/8/layout/orgChart1"/>
+    <dgm:cxn modelId="{3A5DB045-CFA7-405C-8B78-883850F769EA}" type="presParOf" srcId="{26369E9D-4F58-44A3-829E-15B6FB2BCDA6}" destId="{A1DE0FA8-06CC-4887-8EB1-F934D7FA5899}" srcOrd="9" destOrd="0" presId="urn:microsoft.com/office/officeart/2005/8/layout/orgChart1"/>
+    <dgm:cxn modelId="{14409402-8EDD-4432-9A2B-0DBA5D398715}" type="presParOf" srcId="{A1DE0FA8-06CC-4887-8EB1-F934D7FA5899}" destId="{9D274FEE-1A03-4E20-8478-9BF3D54603EA}" srcOrd="0" destOrd="0" presId="urn:microsoft.com/office/officeart/2005/8/layout/orgChart1"/>
+    <dgm:cxn modelId="{731A2359-15FF-4E15-B1CC-A7B38637F286}" type="presParOf" srcId="{9D274FEE-1A03-4E20-8478-9BF3D54603EA}" destId="{A13C6E9A-E6B9-4C0D-9041-6011AA3C9E94}" srcOrd="0" destOrd="0" presId="urn:microsoft.com/office/officeart/2005/8/layout/orgChart1"/>
+    <dgm:cxn modelId="{66855597-0C21-484E-8290-7103A5D0601C}" type="presParOf" srcId="{9D274FEE-1A03-4E20-8478-9BF3D54603EA}" destId="{A30B764B-3C90-47CC-A171-8CB4D3BAA217}" srcOrd="1" destOrd="0" presId="urn:microsoft.com/office/officeart/2005/8/layout/orgChart1"/>
+    <dgm:cxn modelId="{A735041E-AE67-4164-95F9-9BE2F407A088}" type="presParOf" srcId="{A1DE0FA8-06CC-4887-8EB1-F934D7FA5899}" destId="{42E2EC11-6EA1-45DD-8A95-BBCA03284A24}" srcOrd="1" destOrd="0" presId="urn:microsoft.com/office/officeart/2005/8/layout/orgChart1"/>
+    <dgm:cxn modelId="{33AF0F27-0A87-4188-AF02-5070A96DE9BB}" type="presParOf" srcId="{A1DE0FA8-06CC-4887-8EB1-F934D7FA5899}" destId="{6B5692FF-1101-4FC3-B3ED-1EE7F7198848}" srcOrd="2" destOrd="0" presId="urn:microsoft.com/office/officeart/2005/8/layout/orgChart1"/>
+    <dgm:cxn modelId="{C5FC7BF8-282B-4923-AAAC-CF6A621B7FC6}" type="presParOf" srcId="{26369E9D-4F58-44A3-829E-15B6FB2BCDA6}" destId="{538F0877-59AB-46C2-8770-AD395EA984A8}" srcOrd="10" destOrd="0" presId="urn:microsoft.com/office/officeart/2005/8/layout/orgChart1"/>
+    <dgm:cxn modelId="{01F89624-2C87-4DEA-B184-9DECFE7597C5}" type="presParOf" srcId="{26369E9D-4F58-44A3-829E-15B6FB2BCDA6}" destId="{3169C315-F3E3-452C-B761-F19BDC0005B3}" srcOrd="11" destOrd="0" presId="urn:microsoft.com/office/officeart/2005/8/layout/orgChart1"/>
+    <dgm:cxn modelId="{84D6479E-CFCA-4AF4-8454-4EBEE6C94CF9}" type="presParOf" srcId="{3169C315-F3E3-452C-B761-F19BDC0005B3}" destId="{E6E9A1CC-C330-4DAC-B932-AAB708637D4C}" srcOrd="0" destOrd="0" presId="urn:microsoft.com/office/officeart/2005/8/layout/orgChart1"/>
+    <dgm:cxn modelId="{35246F3D-9F8C-403F-AF3B-7E966C137449}" type="presParOf" srcId="{E6E9A1CC-C330-4DAC-B932-AAB708637D4C}" destId="{90C1A6E4-8A5F-45AD-AFDD-B81F1B8B8999}" srcOrd="0" destOrd="0" presId="urn:microsoft.com/office/officeart/2005/8/layout/orgChart1"/>
+    <dgm:cxn modelId="{5F0C1E28-7885-49F5-941A-399529257883}" type="presParOf" srcId="{E6E9A1CC-C330-4DAC-B932-AAB708637D4C}" destId="{086DFAE9-112A-4ED2-ABAD-4B1A30002675}" srcOrd="1" destOrd="0" presId="urn:microsoft.com/office/officeart/2005/8/layout/orgChart1"/>
+    <dgm:cxn modelId="{B7D97444-946E-4D58-99BB-48E650DB7C21}" type="presParOf" srcId="{3169C315-F3E3-452C-B761-F19BDC0005B3}" destId="{1E715F28-9B35-4525-9F4F-BB9239ECDFEE}" srcOrd="1" destOrd="0" presId="urn:microsoft.com/office/officeart/2005/8/layout/orgChart1"/>
+    <dgm:cxn modelId="{D264351B-7A92-45D6-BE36-AD5D23A829A5}" type="presParOf" srcId="{3169C315-F3E3-452C-B761-F19BDC0005B3}" destId="{5B83DDC6-8793-4C22-9174-701093DEF130}" srcOrd="2" destOrd="0" presId="urn:microsoft.com/office/officeart/2005/8/layout/orgChart1"/>
+    <dgm:cxn modelId="{6C36BC51-EE81-4A7B-8FB0-B8157B760D75}" type="presParOf" srcId="{26369E9D-4F58-44A3-829E-15B6FB2BCDA6}" destId="{5EC9880C-EF72-47B2-8FF6-36EC47BCA672}" srcOrd="12" destOrd="0" presId="urn:microsoft.com/office/officeart/2005/8/layout/orgChart1"/>
+    <dgm:cxn modelId="{FCBC15CC-73C1-43F3-A445-88932FF56BC2}" type="presParOf" srcId="{26369E9D-4F58-44A3-829E-15B6FB2BCDA6}" destId="{81169CBD-E5D9-45AC-A131-A121FC9B8461}" srcOrd="13" destOrd="0" presId="urn:microsoft.com/office/officeart/2005/8/layout/orgChart1"/>
+    <dgm:cxn modelId="{785733AD-C7E8-489E-9C12-DAE8F051ED50}" type="presParOf" srcId="{81169CBD-E5D9-45AC-A131-A121FC9B8461}" destId="{9D1BFF96-53BA-4ACC-92FE-1F5FC24EDF02}" srcOrd="0" destOrd="0" presId="urn:microsoft.com/office/officeart/2005/8/layout/orgChart1"/>
+    <dgm:cxn modelId="{1D18D6FC-F59F-4220-8473-01D43F28556C}" type="presParOf" srcId="{9D1BFF96-53BA-4ACC-92FE-1F5FC24EDF02}" destId="{6B050F9D-9699-4FD2-8430-0B0530B13AFF}" srcOrd="0" destOrd="0" presId="urn:microsoft.com/office/officeart/2005/8/layout/orgChart1"/>
+    <dgm:cxn modelId="{BBB42F61-3367-46AC-8466-0FFF0AF9569E}" type="presParOf" srcId="{9D1BFF96-53BA-4ACC-92FE-1F5FC24EDF02}" destId="{25402B0A-E9EC-4254-B2CC-8EF096FAEF8B}" srcOrd="1" destOrd="0" presId="urn:microsoft.com/office/officeart/2005/8/layout/orgChart1"/>
+    <dgm:cxn modelId="{02BEDB4D-E41C-4738-804B-D68018BF5557}" type="presParOf" srcId="{81169CBD-E5D9-45AC-A131-A121FC9B8461}" destId="{15E00FA4-6C12-43CB-B542-75D6EF5AA102}" srcOrd="1" destOrd="0" presId="urn:microsoft.com/office/officeart/2005/8/layout/orgChart1"/>
+    <dgm:cxn modelId="{F5B8AEE6-B874-43C9-9768-A245B65EB7A0}" type="presParOf" srcId="{81169CBD-E5D9-45AC-A131-A121FC9B8461}" destId="{AF15D9BB-B069-47EC-8AF6-34040ADCEB03}" srcOrd="2" destOrd="0" presId="urn:microsoft.com/office/officeart/2005/8/layout/orgChart1"/>
+    <dgm:cxn modelId="{53915FD4-C6C3-402A-8324-0893FFFA08B8}" type="presParOf" srcId="{DBA1BBFE-11D7-47F8-88D4-532BD31F1EC1}" destId="{DA661D01-DDC6-48D8-BF5B-79343E8F447C}" srcOrd="2" destOrd="0" presId="urn:microsoft.com/office/officeart/2005/8/layout/orgChart1"/>
+    <dgm:cxn modelId="{0DFCEE60-847B-4255-AA89-7846CA9C0A1C}" type="presParOf" srcId="{B7EA32BD-31B0-48A5-8ADB-EB0EEE175281}" destId="{FC6C931E-8425-44E2-9A45-C99078A7EBFB}" srcOrd="2" destOrd="0" presId="urn:microsoft.com/office/officeart/2005/8/layout/orgChart1"/>
+    <dgm:cxn modelId="{1E5EB95E-EDE9-4B90-B6FB-D6A2186B632F}" type="presParOf" srcId="{56F9565F-9708-43AB-9AD0-1F619CE15769}" destId="{28B7760E-E382-410C-9811-C5E04A997589}" srcOrd="2" destOrd="0" presId="urn:microsoft.com/office/officeart/2005/8/layout/orgChart1"/>
+    <dgm:cxn modelId="{7EB71138-6939-4ED2-8DFA-41E5486D7134}" type="presParOf" srcId="{56F9565F-9708-43AB-9AD0-1F619CE15769}" destId="{7C13ABE4-CA1F-4D9C-9DE8-849BC58BFCB0}" srcOrd="3" destOrd="0" presId="urn:microsoft.com/office/officeart/2005/8/layout/orgChart1"/>
+    <dgm:cxn modelId="{64DC6399-3A94-4452-94E8-4B7F31BD402D}" type="presParOf" srcId="{7C13ABE4-CA1F-4D9C-9DE8-849BC58BFCB0}" destId="{83CC52C8-5F2A-4F96-ABA1-2BE530AE0CC2}" srcOrd="0" destOrd="0" presId="urn:microsoft.com/office/officeart/2005/8/layout/orgChart1"/>
+    <dgm:cxn modelId="{DED5B42D-431A-4BEF-A272-A8DDB68B20E5}" type="presParOf" srcId="{83CC52C8-5F2A-4F96-ABA1-2BE530AE0CC2}" destId="{EF01399A-C871-42DB-882D-B4956439CC7A}" srcOrd="0" destOrd="0" presId="urn:microsoft.com/office/officeart/2005/8/layout/orgChart1"/>
+    <dgm:cxn modelId="{3FA0E03A-E1DE-44AE-8072-D90AC2F21628}" type="presParOf" srcId="{83CC52C8-5F2A-4F96-ABA1-2BE530AE0CC2}" destId="{E637356C-C93D-4C43-80DB-9252B4FBED9E}" srcOrd="1" destOrd="0" presId="urn:microsoft.com/office/officeart/2005/8/layout/orgChart1"/>
+    <dgm:cxn modelId="{507B12B2-C7E6-46AA-B785-81E2A8053FDC}" type="presParOf" srcId="{7C13ABE4-CA1F-4D9C-9DE8-849BC58BFCB0}" destId="{21FB68E5-8B14-40FB-9DE7-CA3BCFB8E6D8}" srcOrd="1" destOrd="0" presId="urn:microsoft.com/office/officeart/2005/8/layout/orgChart1"/>
+    <dgm:cxn modelId="{7CF1C935-2E2E-40D2-9A33-2D9C1920A6BD}" type="presParOf" srcId="{21FB68E5-8B14-40FB-9DE7-CA3BCFB8E6D8}" destId="{EDEF938C-CCB0-408F-BB39-89B7B85CDEA0}" srcOrd="0" destOrd="0" presId="urn:microsoft.com/office/officeart/2005/8/layout/orgChart1"/>
+    <dgm:cxn modelId="{DAD57EBC-3C18-48D5-B32D-759C685898C1}" type="presParOf" srcId="{21FB68E5-8B14-40FB-9DE7-CA3BCFB8E6D8}" destId="{10552FBF-4BAC-455A-8AD8-534B515A9A8C}" srcOrd="1" destOrd="0" presId="urn:microsoft.com/office/officeart/2005/8/layout/orgChart1"/>
+    <dgm:cxn modelId="{53B26C8F-8840-4BDA-A334-93FC32832896}" type="presParOf" srcId="{10552FBF-4BAC-455A-8AD8-534B515A9A8C}" destId="{55C2B6DB-1D56-4EC0-9731-9F9D4D3B02BD}" srcOrd="0" destOrd="0" presId="urn:microsoft.com/office/officeart/2005/8/layout/orgChart1"/>
+    <dgm:cxn modelId="{F192F2E4-C815-4965-A511-08E2E1446DC1}" type="presParOf" srcId="{55C2B6DB-1D56-4EC0-9731-9F9D4D3B02BD}" destId="{C3DE3DAA-7C2C-41D7-A3CB-47B29D9A2634}" srcOrd="0" destOrd="0" presId="urn:microsoft.com/office/officeart/2005/8/layout/orgChart1"/>
+    <dgm:cxn modelId="{5678CAE5-96E8-4817-A94D-F4E64C9C9080}" type="presParOf" srcId="{55C2B6DB-1D56-4EC0-9731-9F9D4D3B02BD}" destId="{E059473C-A604-4EEF-8D14-1C1121E6E42C}" srcOrd="1" destOrd="0" presId="urn:microsoft.com/office/officeart/2005/8/layout/orgChart1"/>
+    <dgm:cxn modelId="{914B1CD1-8567-419E-86EB-FD9D8BA8D19E}" type="presParOf" srcId="{10552FBF-4BAC-455A-8AD8-534B515A9A8C}" destId="{7F146050-BB51-4075-9590-A769E3B1C1F8}" srcOrd="1" destOrd="0" presId="urn:microsoft.com/office/officeart/2005/8/layout/orgChart1"/>
+    <dgm:cxn modelId="{5441B094-ED97-4580-A731-829904E9CDBA}" type="presParOf" srcId="{7F146050-BB51-4075-9590-A769E3B1C1F8}" destId="{87AED57A-097E-44EF-B827-B218957D8E9D}" srcOrd="0" destOrd="0" presId="urn:microsoft.com/office/officeart/2005/8/layout/orgChart1"/>
+    <dgm:cxn modelId="{7214207F-33A9-4902-AF35-19ABD35FB4A4}" type="presParOf" srcId="{7F146050-BB51-4075-9590-A769E3B1C1F8}" destId="{23B9C635-B684-4130-9602-84B1213252A7}" srcOrd="1" destOrd="0" presId="urn:microsoft.com/office/officeart/2005/8/layout/orgChart1"/>
+    <dgm:cxn modelId="{3F14614C-4017-4AB0-9B23-00AA488BF379}" type="presParOf" srcId="{23B9C635-B684-4130-9602-84B1213252A7}" destId="{A33E15D1-54F8-4F86-B7E7-5BF4D9B28587}" srcOrd="0" destOrd="0" presId="urn:microsoft.com/office/officeart/2005/8/layout/orgChart1"/>
+    <dgm:cxn modelId="{E8161952-848C-4E50-B391-607E21B1FF73}" type="presParOf" srcId="{A33E15D1-54F8-4F86-B7E7-5BF4D9B28587}" destId="{4CBA81ED-297E-4400-89C4-9ADFDF0F0E2F}" srcOrd="0" destOrd="0" presId="urn:microsoft.com/office/officeart/2005/8/layout/orgChart1"/>
+    <dgm:cxn modelId="{96BDCB85-8B1F-47B0-B115-5B425234CBBC}" type="presParOf" srcId="{A33E15D1-54F8-4F86-B7E7-5BF4D9B28587}" destId="{237ADA24-2C2C-42A5-99E8-66177294C31C}" srcOrd="1" destOrd="0" presId="urn:microsoft.com/office/officeart/2005/8/layout/orgChart1"/>
+    <dgm:cxn modelId="{E8B40A83-D48D-41D0-859B-6C76F45DEC32}" type="presParOf" srcId="{23B9C635-B684-4130-9602-84B1213252A7}" destId="{1EDA72A3-C645-4454-8B2B-2B6B2F527509}" srcOrd="1" destOrd="0" presId="urn:microsoft.com/office/officeart/2005/8/layout/orgChart1"/>
+    <dgm:cxn modelId="{16BB62DE-FC9E-4727-A2EF-AC5DA24DAA0C}" type="presParOf" srcId="{23B9C635-B684-4130-9602-84B1213252A7}" destId="{07169D55-8D73-4478-999C-132BCAE933ED}" srcOrd="2" destOrd="0" presId="urn:microsoft.com/office/officeart/2005/8/layout/orgChart1"/>
+    <dgm:cxn modelId="{38B3A47D-E348-4F9B-AE01-435968606234}" type="presParOf" srcId="{7F146050-BB51-4075-9590-A769E3B1C1F8}" destId="{E2E84C34-B58E-40ED-97AB-3CCF7A749D31}" srcOrd="2" destOrd="0" presId="urn:microsoft.com/office/officeart/2005/8/layout/orgChart1"/>
+    <dgm:cxn modelId="{68533ED1-8343-4FA6-8701-C0BD15168FE5}" type="presParOf" srcId="{7F146050-BB51-4075-9590-A769E3B1C1F8}" destId="{7EE27DDC-8F90-4BAD-863E-DB498A08181A}" srcOrd="3" destOrd="0" presId="urn:microsoft.com/office/officeart/2005/8/layout/orgChart1"/>
+    <dgm:cxn modelId="{5EC6A182-D09A-4E06-A0D8-A1CEEED9A4C9}" type="presParOf" srcId="{7EE27DDC-8F90-4BAD-863E-DB498A08181A}" destId="{24C84ED0-2F16-4D34-9F9F-836C402FEECA}" srcOrd="0" destOrd="0" presId="urn:microsoft.com/office/officeart/2005/8/layout/orgChart1"/>
+    <dgm:cxn modelId="{E8F1C75D-81BA-45D3-B19F-77360276E634}" type="presParOf" srcId="{24C84ED0-2F16-4D34-9F9F-836C402FEECA}" destId="{E54F2900-92CD-4717-9FBB-2BBB63263854}" srcOrd="0" destOrd="0" presId="urn:microsoft.com/office/officeart/2005/8/layout/orgChart1"/>
+    <dgm:cxn modelId="{B64EAB87-1C5B-436B-8CB2-D8BF9C55DA1D}" type="presParOf" srcId="{24C84ED0-2F16-4D34-9F9F-836C402FEECA}" destId="{0D8D37DD-E15D-4AA6-B6F9-B6F74D94E6E2}" srcOrd="1" destOrd="0" presId="urn:microsoft.com/office/officeart/2005/8/layout/orgChart1"/>
+    <dgm:cxn modelId="{AD1868F1-8D01-4482-A85C-A30DCB6F6CB4}" type="presParOf" srcId="{7EE27DDC-8F90-4BAD-863E-DB498A08181A}" destId="{B0525742-6B05-4B15-BF95-D6ED3142362C}" srcOrd="1" destOrd="0" presId="urn:microsoft.com/office/officeart/2005/8/layout/orgChart1"/>
+    <dgm:cxn modelId="{1F68476C-64B3-4040-B99B-3CE02185A3D4}" type="presParOf" srcId="{7EE27DDC-8F90-4BAD-863E-DB498A08181A}" destId="{B9548AA9-C462-457B-B4F2-3C76F5A37594}" srcOrd="2" destOrd="0" presId="urn:microsoft.com/office/officeart/2005/8/layout/orgChart1"/>
+    <dgm:cxn modelId="{D3141B25-CD62-426A-B165-97E3066E735B}" type="presParOf" srcId="{7F146050-BB51-4075-9590-A769E3B1C1F8}" destId="{627BD87E-EEC1-46BB-9A8B-BE5A1EA86E61}" srcOrd="4" destOrd="0" presId="urn:microsoft.com/office/officeart/2005/8/layout/orgChart1"/>
+    <dgm:cxn modelId="{D0CF27F6-3D21-46CF-A200-9AE99CCE4163}" type="presParOf" srcId="{7F146050-BB51-4075-9590-A769E3B1C1F8}" destId="{A36F71FC-C031-46EC-92CB-1F9EE2220D82}" srcOrd="5" destOrd="0" presId="urn:microsoft.com/office/officeart/2005/8/layout/orgChart1"/>
+    <dgm:cxn modelId="{89E157B8-4442-498D-AD84-0FA1522D826F}" type="presParOf" srcId="{A36F71FC-C031-46EC-92CB-1F9EE2220D82}" destId="{0160740E-A68C-4240-8272-D1ABE14770DC}" srcOrd="0" destOrd="0" presId="urn:microsoft.com/office/officeart/2005/8/layout/orgChart1"/>
+    <dgm:cxn modelId="{18E4E730-216B-444A-820A-ED6CF80E69F9}" type="presParOf" srcId="{0160740E-A68C-4240-8272-D1ABE14770DC}" destId="{52F5AD47-7A4D-4D3E-AFE9-B89D0501ACE1}" srcOrd="0" destOrd="0" presId="urn:microsoft.com/office/officeart/2005/8/layout/orgChart1"/>
+    <dgm:cxn modelId="{F4003843-8C7C-4512-BF78-3634C9B0FCD7}" type="presParOf" srcId="{0160740E-A68C-4240-8272-D1ABE14770DC}" destId="{39CCB056-ED37-4212-B059-A424AC87FF9A}" srcOrd="1" destOrd="0" presId="urn:microsoft.com/office/officeart/2005/8/layout/orgChart1"/>
+    <dgm:cxn modelId="{AC0A2E4B-9FE8-430D-A557-3D41C90DFE37}" type="presParOf" srcId="{A36F71FC-C031-46EC-92CB-1F9EE2220D82}" destId="{A663ED89-3CF6-4081-A4B3-221F6C897DF7}" srcOrd="1" destOrd="0" presId="urn:microsoft.com/office/officeart/2005/8/layout/orgChart1"/>
+    <dgm:cxn modelId="{960023AE-48F7-4B38-8BD1-F8CF942A7691}" type="presParOf" srcId="{A36F71FC-C031-46EC-92CB-1F9EE2220D82}" destId="{3029C855-75D6-4684-8071-7AAC02E27FEB}" srcOrd="2" destOrd="0" presId="urn:microsoft.com/office/officeart/2005/8/layout/orgChart1"/>
+    <dgm:cxn modelId="{A154EF9D-438A-42D0-847C-C828ED8C7A5C}" type="presParOf" srcId="{10552FBF-4BAC-455A-8AD8-534B515A9A8C}" destId="{657E626F-AAA7-4646-BB4D-32A2AA632931}" srcOrd="2" destOrd="0" presId="urn:microsoft.com/office/officeart/2005/8/layout/orgChart1"/>
+    <dgm:cxn modelId="{EAB9CFF2-BAFC-4920-85E2-F73132C07BDF}" type="presParOf" srcId="{21FB68E5-8B14-40FB-9DE7-CA3BCFB8E6D8}" destId="{900CB124-4CCC-4141-A6D2-89C6EB8A1473}" srcOrd="2" destOrd="0" presId="urn:microsoft.com/office/officeart/2005/8/layout/orgChart1"/>
+    <dgm:cxn modelId="{D0348E64-F6DF-478D-9089-3A9FAAB0F9FE}" type="presParOf" srcId="{21FB68E5-8B14-40FB-9DE7-CA3BCFB8E6D8}" destId="{EC30CA6C-AFB6-4EA5-87E6-65A243DBE17C}" srcOrd="3" destOrd="0" presId="urn:microsoft.com/office/officeart/2005/8/layout/orgChart1"/>
+    <dgm:cxn modelId="{CCDB9AF3-197C-4568-B674-60615764CD5A}" type="presParOf" srcId="{EC30CA6C-AFB6-4EA5-87E6-65A243DBE17C}" destId="{719D09A3-F3BA-4CB6-820F-0DBFAC7A6EDE}" srcOrd="0" destOrd="0" presId="urn:microsoft.com/office/officeart/2005/8/layout/orgChart1"/>
+    <dgm:cxn modelId="{C4E2F2D3-5313-4A4E-AAA0-2A47231BF85C}" type="presParOf" srcId="{719D09A3-F3BA-4CB6-820F-0DBFAC7A6EDE}" destId="{13E24082-7738-4089-91D2-AC94C438A795}" srcOrd="0" destOrd="0" presId="urn:microsoft.com/office/officeart/2005/8/layout/orgChart1"/>
+    <dgm:cxn modelId="{3A51C13A-0672-47A0-A673-287EBF3CF4F1}" type="presParOf" srcId="{719D09A3-F3BA-4CB6-820F-0DBFAC7A6EDE}" destId="{B86FE38F-2074-43FC-9276-B3C8933A636C}" srcOrd="1" destOrd="0" presId="urn:microsoft.com/office/officeart/2005/8/layout/orgChart1"/>
+    <dgm:cxn modelId="{B7D6FBA0-EF9F-476C-9DBA-E887D494F455}" type="presParOf" srcId="{EC30CA6C-AFB6-4EA5-87E6-65A243DBE17C}" destId="{40FBCC13-090F-476B-9234-1672EA3E867D}" srcOrd="1" destOrd="0" presId="urn:microsoft.com/office/officeart/2005/8/layout/orgChart1"/>
+    <dgm:cxn modelId="{FDBE4151-2FF6-4AC7-9F46-F686C2E61EE9}" type="presParOf" srcId="{40FBCC13-090F-476B-9234-1672EA3E867D}" destId="{CDB438EF-E7A8-4115-84CB-00A1B1B6E5DD}" srcOrd="0" destOrd="0" presId="urn:microsoft.com/office/officeart/2005/8/layout/orgChart1"/>
+    <dgm:cxn modelId="{DBBD3239-B140-498E-9B58-507B9B273AD4}" type="presParOf" srcId="{40FBCC13-090F-476B-9234-1672EA3E867D}" destId="{B8646E40-B23B-48DC-83B5-D2BC05B7BD02}" srcOrd="1" destOrd="0" presId="urn:microsoft.com/office/officeart/2005/8/layout/orgChart1"/>
+    <dgm:cxn modelId="{8BB1E38F-0733-4471-95AB-6D32CC4A3411}" type="presParOf" srcId="{B8646E40-B23B-48DC-83B5-D2BC05B7BD02}" destId="{E0B5C5DF-0FB9-4A5D-A4B9-CC747CFF73FD}" srcOrd="0" destOrd="0" presId="urn:microsoft.com/office/officeart/2005/8/layout/orgChart1"/>
+    <dgm:cxn modelId="{DA626054-146B-40F7-B074-F0E490FB3D1D}" type="presParOf" srcId="{E0B5C5DF-0FB9-4A5D-A4B9-CC747CFF73FD}" destId="{87C86E80-79EC-45E8-AA68-454823A1D316}" srcOrd="0" destOrd="0" presId="urn:microsoft.com/office/officeart/2005/8/layout/orgChart1"/>
+    <dgm:cxn modelId="{80CB18C6-2453-44BB-82E1-BB5D2879610F}" type="presParOf" srcId="{E0B5C5DF-0FB9-4A5D-A4B9-CC747CFF73FD}" destId="{CE60738C-5ACA-412E-B768-9EFDEB43A78E}" srcOrd="1" destOrd="0" presId="urn:microsoft.com/office/officeart/2005/8/layout/orgChart1"/>
+    <dgm:cxn modelId="{70BF073C-D348-4ED5-91C3-1A213B8FDDD9}" type="presParOf" srcId="{B8646E40-B23B-48DC-83B5-D2BC05B7BD02}" destId="{BFBF2B57-9D45-40BC-A8EA-1C9B1DE41BD6}" srcOrd="1" destOrd="0" presId="urn:microsoft.com/office/officeart/2005/8/layout/orgChart1"/>
+    <dgm:cxn modelId="{2FE9DFEB-C9A3-43B3-83E3-39E2B0857B92}" type="presParOf" srcId="{B8646E40-B23B-48DC-83B5-D2BC05B7BD02}" destId="{FFD4A8C7-B4CF-439D-9FF6-0055FD193093}" srcOrd="2" destOrd="0" presId="urn:microsoft.com/office/officeart/2005/8/layout/orgChart1"/>
+    <dgm:cxn modelId="{3E0CEC5D-2837-496E-B2FC-388DF5BC0B37}" type="presParOf" srcId="{40FBCC13-090F-476B-9234-1672EA3E867D}" destId="{6503EEFD-332F-49D5-90BD-4A2E45E56C16}" srcOrd="2" destOrd="0" presId="urn:microsoft.com/office/officeart/2005/8/layout/orgChart1"/>
+    <dgm:cxn modelId="{81D91451-24EA-4F64-963D-45B3766F58A5}" type="presParOf" srcId="{40FBCC13-090F-476B-9234-1672EA3E867D}" destId="{468C4F2C-757C-4EB6-B9B5-DCC37AB66CB4}" srcOrd="3" destOrd="0" presId="urn:microsoft.com/office/officeart/2005/8/layout/orgChart1"/>
+    <dgm:cxn modelId="{60EA9778-EEE7-4F5F-AAEF-0C5AE348704D}" type="presParOf" srcId="{468C4F2C-757C-4EB6-B9B5-DCC37AB66CB4}" destId="{BC0A9A74-9769-430F-8C74-79DE3D1EE8D5}" srcOrd="0" destOrd="0" presId="urn:microsoft.com/office/officeart/2005/8/layout/orgChart1"/>
+    <dgm:cxn modelId="{69278D74-E5B3-41CA-811B-2484654C5725}" type="presParOf" srcId="{BC0A9A74-9769-430F-8C74-79DE3D1EE8D5}" destId="{D9264CB6-B399-4D38-8317-667FEF6F3871}" srcOrd="0" destOrd="0" presId="urn:microsoft.com/office/officeart/2005/8/layout/orgChart1"/>
+    <dgm:cxn modelId="{7E3238E7-E390-444F-8348-65D3AC074C9C}" type="presParOf" srcId="{BC0A9A74-9769-430F-8C74-79DE3D1EE8D5}" destId="{5FCAB781-58E0-4867-A98E-686B0DE576BB}" srcOrd="1" destOrd="0" presId="urn:microsoft.com/office/officeart/2005/8/layout/orgChart1"/>
+    <dgm:cxn modelId="{7ADBA4BC-5ACD-45BA-B18A-BF1F77239AAB}" type="presParOf" srcId="{468C4F2C-757C-4EB6-B9B5-DCC37AB66CB4}" destId="{AFED776A-D3B4-491E-82BB-CB298AD6D901}" srcOrd="1" destOrd="0" presId="urn:microsoft.com/office/officeart/2005/8/layout/orgChart1"/>
+    <dgm:cxn modelId="{7551D928-014C-47AB-B7F5-162F3E63C29D}" type="presParOf" srcId="{468C4F2C-757C-4EB6-B9B5-DCC37AB66CB4}" destId="{9668E197-B5EE-4D3B-9E45-754C65D61443}" srcOrd="2" destOrd="0" presId="urn:microsoft.com/office/officeart/2005/8/layout/orgChart1"/>
+    <dgm:cxn modelId="{A6A818C5-575F-4E37-ABA6-57D8BF238678}" type="presParOf" srcId="{40FBCC13-090F-476B-9234-1672EA3E867D}" destId="{C3305F23-CE9A-4A32-8A6E-2B97B345D80B}" srcOrd="4" destOrd="0" presId="urn:microsoft.com/office/officeart/2005/8/layout/orgChart1"/>
+    <dgm:cxn modelId="{8DCEE329-0412-4CFD-AA7B-0C3E081F88D1}" type="presParOf" srcId="{40FBCC13-090F-476B-9234-1672EA3E867D}" destId="{746FC129-3AE1-4C34-B0BF-46895B77766C}" srcOrd="5" destOrd="0" presId="urn:microsoft.com/office/officeart/2005/8/layout/orgChart1"/>
+    <dgm:cxn modelId="{D9C1BF42-6D65-4DE4-8E1E-B3D67660151C}" type="presParOf" srcId="{746FC129-3AE1-4C34-B0BF-46895B77766C}" destId="{A0130182-E623-4182-B696-2FA9FFB6CC60}" srcOrd="0" destOrd="0" presId="urn:microsoft.com/office/officeart/2005/8/layout/orgChart1"/>
+    <dgm:cxn modelId="{C2B64F27-EBFC-47C5-AD51-D79D29E6B513}" type="presParOf" srcId="{A0130182-E623-4182-B696-2FA9FFB6CC60}" destId="{2FE32A58-66BD-4A7A-AC4B-7695EBB22317}" srcOrd="0" destOrd="0" presId="urn:microsoft.com/office/officeart/2005/8/layout/orgChart1"/>
+    <dgm:cxn modelId="{3BDDC561-8D6A-4EB0-975D-0099D0FC29A5}" type="presParOf" srcId="{A0130182-E623-4182-B696-2FA9FFB6CC60}" destId="{676F0A01-BAE4-46AE-A176-22FE3FF7E445}" srcOrd="1" destOrd="0" presId="urn:microsoft.com/office/officeart/2005/8/layout/orgChart1"/>
+    <dgm:cxn modelId="{DB08CA41-B56B-459B-8867-DB5348CE75BB}" type="presParOf" srcId="{746FC129-3AE1-4C34-B0BF-46895B77766C}" destId="{04739EF6-595E-46B2-90FC-814FE73DD383}" srcOrd="1" destOrd="0" presId="urn:microsoft.com/office/officeart/2005/8/layout/orgChart1"/>
+    <dgm:cxn modelId="{37A6330C-6017-4C78-A26F-7D1B58F80E02}" type="presParOf" srcId="{746FC129-3AE1-4C34-B0BF-46895B77766C}" destId="{0A7CC206-686D-4BD7-B6F4-4D9729C5156E}" srcOrd="2" destOrd="0" presId="urn:microsoft.com/office/officeart/2005/8/layout/orgChart1"/>
+    <dgm:cxn modelId="{60784BA3-5996-4672-8FC9-C080B577E612}" type="presParOf" srcId="{40FBCC13-090F-476B-9234-1672EA3E867D}" destId="{ABA92AE5-69E0-46C7-92D7-F1EF5A70BEBB}" srcOrd="6" destOrd="0" presId="urn:microsoft.com/office/officeart/2005/8/layout/orgChart1"/>
+    <dgm:cxn modelId="{813400FF-E217-4699-AEF8-B24EAAD47042}" type="presParOf" srcId="{40FBCC13-090F-476B-9234-1672EA3E867D}" destId="{6C148A99-83D9-4C0B-B97C-5F204D538BAC}" srcOrd="7" destOrd="0" presId="urn:microsoft.com/office/officeart/2005/8/layout/orgChart1"/>
+    <dgm:cxn modelId="{EF9C0E44-ACA8-4101-B6E5-986C61E53CDB}" type="presParOf" srcId="{6C148A99-83D9-4C0B-B97C-5F204D538BAC}" destId="{07E4817E-4E08-4BC3-A498-1CB0DC39C826}" srcOrd="0" destOrd="0" presId="urn:microsoft.com/office/officeart/2005/8/layout/orgChart1"/>
+    <dgm:cxn modelId="{2B71E333-5291-4674-A4EF-0974F9BD1DFD}" type="presParOf" srcId="{07E4817E-4E08-4BC3-A498-1CB0DC39C826}" destId="{965D5485-4F3D-4421-BDAC-6989822BA59B}" srcOrd="0" destOrd="0" presId="urn:microsoft.com/office/officeart/2005/8/layout/orgChart1"/>
+    <dgm:cxn modelId="{29383EEE-81FA-4211-9794-D8D07ACCB08C}" type="presParOf" srcId="{07E4817E-4E08-4BC3-A498-1CB0DC39C826}" destId="{646B7453-035D-4668-AC32-CE2D3EBC75BE}" srcOrd="1" destOrd="0" presId="urn:microsoft.com/office/officeart/2005/8/layout/orgChart1"/>
+    <dgm:cxn modelId="{F3C3C5D8-D7F4-4C65-A1D2-729A932EC291}" type="presParOf" srcId="{6C148A99-83D9-4C0B-B97C-5F204D538BAC}" destId="{42FA3A76-7F9E-4C28-A9E1-5896F017299B}" srcOrd="1" destOrd="0" presId="urn:microsoft.com/office/officeart/2005/8/layout/orgChart1"/>
+    <dgm:cxn modelId="{18174E31-AEB3-49BD-BD6F-9E00255D51ED}" type="presParOf" srcId="{6C148A99-83D9-4C0B-B97C-5F204D538BAC}" destId="{3BE82CFD-8735-45F7-8527-23AD7F00F1B7}" srcOrd="2" destOrd="0" presId="urn:microsoft.com/office/officeart/2005/8/layout/orgChart1"/>
+    <dgm:cxn modelId="{031C6DAF-EFD5-4A8E-AE83-3D950CAE36F3}" type="presParOf" srcId="{EC30CA6C-AFB6-4EA5-87E6-65A243DBE17C}" destId="{80DAB395-73EC-456E-9E6B-104905E3324F}" srcOrd="2" destOrd="0" presId="urn:microsoft.com/office/officeart/2005/8/layout/orgChart1"/>
+    <dgm:cxn modelId="{565080F8-1E5F-4E8B-86AD-3875DDBB6E01}" type="presParOf" srcId="{7C13ABE4-CA1F-4D9C-9DE8-849BC58BFCB0}" destId="{768BD7BE-0097-448A-8CA6-4F712FDF2AC7}" srcOrd="2" destOrd="0" presId="urn:microsoft.com/office/officeart/2005/8/layout/orgChart1"/>
+    <dgm:cxn modelId="{A9524E10-7F26-4D5B-B3F7-5361A1322964}" type="presParOf" srcId="{48F4DB81-2422-4340-9120-4E85037690AE}" destId="{E603882C-477B-4463-80FB-EAEF44049C9C}" srcOrd="2" destOrd="0" presId="urn:microsoft.com/office/officeart/2005/8/layout/orgChart1"/>
   </dgm:cxnLst>
   <dgm:bg/>
   <dgm:whole/>
@@ -27930,6 +28381,7 @@
     <w:rsid w:val="00506908"/>
     <w:rsid w:val="00531C73"/>
     <w:rsid w:val="00CA63F4"/>
+    <w:rsid w:val="00CB3B1A"/>
   </w:rsids>
   <m:mathPr>
     <m:mathFont m:val="Cambria Math"/>
@@ -28694,7 +29146,7 @@
 </file>
 
 <file path=customXml/itemProps1.xml><?xml version="1.0" encoding="utf-8"?>
-<ds:datastoreItem xmlns:ds="http://schemas.openxmlformats.org/officeDocument/2006/customXml" ds:itemID="{4163103B-6D63-4BE8-91A6-3D631281D54D}">
+<ds:datastoreItem xmlns:ds="http://schemas.openxmlformats.org/officeDocument/2006/customXml" ds:itemID="{DA2EB5B7-1E3C-4103-A3EE-B25E3E400083}">
   <ds:schemaRefs>
     <ds:schemaRef ds:uri="http://schemas.openxmlformats.org/officeDocument/2006/bibliography"/>
   </ds:schemaRefs>

</xml_diff>